<commit_message>
Edición de final #1
</commit_message>
<xml_diff>
--- a/Documento de especificacion de requerimientos.docx
+++ b/Documento de especificacion de requerimientos.docx
@@ -26,7 +26,7 @@
             <w:rPr>
               <w:rFonts w:ascii="Verdana" w:hAnsi="Verdana"/>
               <w:noProof/>
-              <w:lang w:val="es-ES" w:eastAsia="es-ES"/>
+              <w:lang w:eastAsia="es-MX"/>
             </w:rPr>
             <mc:AlternateContent>
               <mc:Choice Requires="wpg">
@@ -278,7 +278,7 @@
               </mc:Choice>
               <mc:Fallback>
                 <w:pict>
-                  <v:group w14:anchorId="0367408E" id="Grupo 149" o:spid="_x0000_s1026" style="position:absolute;margin-left:0;margin-top:0;width:8in;height:95.7pt;z-index:251662336;mso-width-percent:941;mso-height-percent:121;mso-top-percent:23;mso-position-horizontal:center;mso-position-horizontal-relative:page;mso-position-vertical-relative:page;mso-width-percent:941;mso-height-percent:121;mso-top-percent:23" coordorigin="" coordsize="73152,12161" o:gfxdata="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">
+                  <v:group w14:anchorId="09208194" id="Grupo 149" o:spid="_x0000_s1026" style="position:absolute;margin-left:0;margin-top:0;width:8in;height:95.7pt;z-index:251662336;mso-width-percent:941;mso-height-percent:121;mso-top-percent:23;mso-position-horizontal:center;mso-position-horizontal-relative:page;mso-position-vertical-relative:page;mso-width-percent:941;mso-height-percent:121;mso-top-percent:23" coordorigin="" coordsize="73152,12161" o:gfxdata="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">
                     <v:shape id="Rectángulo 51" o:spid="_x0000_s1027" style="position:absolute;width:73152;height:11303;visibility:visible;mso-wrap-style:square;v-text-anchor:middle" coordsize="7312660,1129665" o:gfxdata="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" path="m,l7312660,r,1129665l3619500,733425,,1091565,,xe" fillcolor="#5b9bd5 [3204]" stroked="f" strokeweight="1pt">
                       <v:stroke joinstyle="miter"/>
                       <v:path arrowok="t" o:connecttype="custom" o:connectlocs="0,0;7315200,0;7315200,1130373;3620757,733885;0,1092249;0,0" o:connectangles="0,0,0,0,0,0"/>
@@ -296,7 +296,7 @@
             <w:rPr>
               <w:rFonts w:ascii="Verdana" w:hAnsi="Verdana"/>
               <w:noProof/>
-              <w:lang w:val="es-ES" w:eastAsia="es-ES"/>
+              <w:lang w:eastAsia="es-MX"/>
             </w:rPr>
             <mc:AlternateContent>
               <mc:Choice Requires="wps">
@@ -544,7 +544,7 @@
             <w:rPr>
               <w:rFonts w:ascii="Verdana" w:hAnsi="Verdana"/>
               <w:noProof/>
-              <w:lang w:val="es-ES" w:eastAsia="es-ES"/>
+              <w:lang w:eastAsia="es-MX"/>
             </w:rPr>
             <mc:AlternateContent>
               <mc:Choice Requires="wps">
@@ -752,7 +752,7 @@
             <w:rPr>
               <w:rFonts w:ascii="Verdana" w:hAnsi="Verdana"/>
               <w:noProof/>
-              <w:lang w:val="es-ES" w:eastAsia="es-ES"/>
+              <w:lang w:eastAsia="es-MX"/>
             </w:rPr>
             <mc:AlternateContent>
               <mc:Choice Requires="wps">
@@ -1154,7 +1154,39 @@
                 <w:rFonts w:ascii="Verdana" w:hAnsi="Verdana"/>
                 <w:szCs w:val="28"/>
               </w:rPr>
-              <w:t>Verificado dep. calidad.</w:t>
+              <w:t xml:space="preserve">Verificado </w:t>
+            </w:r>
+            <w:proofErr w:type="spellStart"/>
+            <w:r>
+              <w:rPr>
+                <w:rFonts w:ascii="Verdana" w:hAnsi="Verdana"/>
+                <w:szCs w:val="28"/>
+              </w:rPr>
+              <w:t>dep</w:t>
+            </w:r>
+            <w:proofErr w:type="spellEnd"/>
+            <w:r>
+              <w:rPr>
+                <w:rFonts w:ascii="Verdana" w:hAnsi="Verdana"/>
+                <w:szCs w:val="28"/>
+              </w:rPr>
+              <w:t xml:space="preserve">. </w:t>
+            </w:r>
+            <w:proofErr w:type="gramStart"/>
+            <w:r>
+              <w:rPr>
+                <w:rFonts w:ascii="Verdana" w:hAnsi="Verdana"/>
+                <w:szCs w:val="28"/>
+              </w:rPr>
+              <w:t>calidad</w:t>
+            </w:r>
+            <w:proofErr w:type="gramEnd"/>
+            <w:r>
+              <w:rPr>
+                <w:rFonts w:ascii="Verdana" w:hAnsi="Verdana"/>
+                <w:szCs w:val="28"/>
+              </w:rPr>
+              <w:t>.</w:t>
             </w:r>
           </w:p>
         </w:tc>
@@ -1442,13 +1474,23 @@
                 <w:szCs w:val="28"/>
               </w:rPr>
             </w:pPr>
+            <w:proofErr w:type="spellStart"/>
             <w:r>
               <w:rPr>
                 <w:rFonts w:ascii="Verdana" w:hAnsi="Verdana"/>
                 <w:b w:val="0"/>
                 <w:szCs w:val="28"/>
               </w:rPr>
-              <w:t>Profr. Juan Carlos Pérez Arriaga</w:t>
+              <w:t>Profr</w:t>
+            </w:r>
+            <w:proofErr w:type="spellEnd"/>
+            <w:r>
+              <w:rPr>
+                <w:rFonts w:ascii="Verdana" w:hAnsi="Verdana"/>
+                <w:b w:val="0"/>
+                <w:szCs w:val="28"/>
+              </w:rPr>
+              <w:t>. Juan Carlos Pérez Arriaga</w:t>
             </w:r>
           </w:p>
         </w:tc>
@@ -3290,11 +3332,19 @@
         </w:rPr>
         <w:t xml:space="preserve">tual, los alumnos y los demás </w:t>
       </w:r>
-      <w:r>
-        <w:rPr>
-          <w:rFonts w:ascii="Verdana" w:hAnsi="Verdana"/>
-        </w:rPr>
-        <w:t xml:space="preserve">stakeholders podrán realizar de forma más </w:t>
+      <w:proofErr w:type="spellStart"/>
+      <w:r>
+        <w:rPr>
+          <w:rFonts w:ascii="Verdana" w:hAnsi="Verdana"/>
+        </w:rPr>
+        <w:t>stakeholders</w:t>
+      </w:r>
+      <w:proofErr w:type="spellEnd"/>
+      <w:r>
+        <w:rPr>
+          <w:rFonts w:ascii="Verdana" w:hAnsi="Verdana"/>
+        </w:rPr>
+        <w:t xml:space="preserve"> podrán realizar de forma más </w:t>
       </w:r>
       <w:r>
         <w:rPr>
@@ -3639,8 +3689,16 @@
         <w:rPr>
           <w:rFonts w:ascii="Verdana" w:hAnsi="Verdana"/>
         </w:rPr>
-        <w:t>Titular de la dependendencia</w:t>
-      </w:r>
+        <w:t xml:space="preserve">Titular de la </w:t>
+      </w:r>
+      <w:proofErr w:type="spellStart"/>
+      <w:r>
+        <w:rPr>
+          <w:rFonts w:ascii="Verdana" w:hAnsi="Verdana"/>
+        </w:rPr>
+        <w:t>dependendencia</w:t>
+      </w:r>
+      <w:proofErr w:type="spellEnd"/>
     </w:p>
     <w:p>
       <w:pPr>
@@ -4947,24 +5005,6 @@
           <w:rFonts w:ascii="Verdana" w:hAnsi="Verdana"/>
           <w:b/>
         </w:rPr>
-        <w:t>Áreas activas.-</w:t>
-      </w:r>
-    </w:p>
-    <w:p>
-      <w:pPr>
-        <w:spacing w:line="276" w:lineRule="auto"/>
-        <w:ind w:left="360"/>
-        <w:jc w:val="both"/>
-        <w:rPr>
-          <w:rFonts w:ascii="Verdana" w:hAnsi="Verdana"/>
-          <w:b/>
-        </w:rPr>
-      </w:pPr>
-      <w:r>
-        <w:rPr>
-          <w:rFonts w:ascii="Verdana" w:hAnsi="Verdana"/>
-          <w:b/>
-        </w:rPr>
         <w:t>Asignación.-</w:t>
       </w:r>
       <w:r>
@@ -5411,7 +5451,6 @@
           <w:rFonts w:ascii="Verdana" w:hAnsi="Verdana"/>
           <w:b/>
         </w:rPr>
-        <w:lastRenderedPageBreak/>
         <w:t>Matrícula.-</w:t>
       </w:r>
       <w:r>
@@ -5443,6 +5482,7 @@
           <w:rFonts w:ascii="Verdana" w:hAnsi="Verdana"/>
           <w:b/>
         </w:rPr>
+        <w:lastRenderedPageBreak/>
         <w:t>Monitor.-</w:t>
       </w:r>
       <w:r>
@@ -5635,7 +5675,15 @@
           <w:rFonts w:ascii="Verdana" w:hAnsi="Verdana"/>
           <w:b/>
         </w:rPr>
-        <w:t>Requisito.-</w:t>
+        <w:t>Requisito.</w:t>
+      </w:r>
+      <w:proofErr w:type="gramStart"/>
+      <w:r>
+        <w:rPr>
+          <w:rFonts w:ascii="Verdana" w:hAnsi="Verdana"/>
+          <w:b/>
+        </w:rPr>
+        <w:t>-</w:t>
       </w:r>
       <w:r>
         <w:rPr>
@@ -5655,7 +5703,14 @@
         <w:rPr>
           <w:rFonts w:ascii="Verdana" w:hAnsi="Verdana"/>
         </w:rPr>
-        <w:t xml:space="preserve">Parte necesaria o necesitada para alguna acción </w:t>
+        <w:t>Parte necesaria o necesitada</w:t>
+      </w:r>
+      <w:proofErr w:type="gramEnd"/>
+      <w:r>
+        <w:rPr>
+          <w:rFonts w:ascii="Verdana" w:hAnsi="Verdana"/>
+        </w:rPr>
+        <w:t xml:space="preserve"> para alguna acción </w:t>
       </w:r>
       <w:r>
         <w:rPr>
@@ -5808,6 +5863,7 @@
           <w:rFonts w:ascii="Verdana" w:hAnsi="Verdana"/>
         </w:rPr>
       </w:pPr>
+      <w:proofErr w:type="spellStart"/>
       <w:r>
         <w:rPr>
           <w:rFonts w:ascii="Verdana" w:hAnsi="Verdana"/>
@@ -5815,6 +5871,7 @@
         </w:rPr>
         <w:t>Stakeholders</w:t>
       </w:r>
+      <w:proofErr w:type="spellEnd"/>
       <w:r>
         <w:rPr>
           <w:rFonts w:ascii="Verdana" w:hAnsi="Verdana"/>
@@ -6062,7 +6119,21 @@
         <w:rPr>
           <w:rFonts w:ascii="Verdana" w:hAnsi="Verdana"/>
         </w:rPr>
-        <w:t xml:space="preserve">El sistema de servicio social es una ayuda para todos los stakeholders que están involucrados en esta experiencia educativa. En el sistema los alumnos podrán subir reportes de su servicio social y llevar el control de su avance en porcentaje sobre las horas que lleva cumpliendo con su servicio social. El maestro supervisara los archivos que los alumnos suben al sistema mediante un gestor de alumnos, </w:t>
+        <w:t xml:space="preserve">El sistema de servicio social es una ayuda para todos los </w:t>
+      </w:r>
+      <w:proofErr w:type="spellStart"/>
+      <w:r>
+        <w:rPr>
+          <w:rFonts w:ascii="Verdana" w:hAnsi="Verdana"/>
+        </w:rPr>
+        <w:t>stakeholders</w:t>
+      </w:r>
+      <w:proofErr w:type="spellEnd"/>
+      <w:r>
+        <w:rPr>
+          <w:rFonts w:ascii="Verdana" w:hAnsi="Verdana"/>
+        </w:rPr>
+        <w:t xml:space="preserve"> que están involucrados en esta experiencia educativa. En el sistema los alumnos podrán subir reportes de su servicio social y llevar el control de su avance en porcentaje sobre las horas que lleva cumpliendo con su servicio social. El maestro supervisara los archivos que los alumnos suben al sistema mediante un gestor de alumnos, </w:t>
       </w:r>
       <w:r>
         <w:rPr>
@@ -8597,7 +8668,19 @@
         <w:rPr>
           <w:rFonts w:ascii="Verdana" w:hAnsi="Verdana"/>
         </w:rPr>
-        <w:t>R1: Registrarse. El alumno ingresa a la aplicación desde algún dispositivo con acceso a internet, ya en la interfaz principal junto al botón de iniciar sesión da clic en el botón de “Registrarse” si es que no tiene cuenta, llena el formulario planteado primero dando clic en la sección de “Registrarse como…”  y selecciona Alumno, después teclea su nombre completo, correo electrónico, matrícula, ingresa una nueva contraseña y la reválida escribiéndola de nuevo después da clic en “Terminar”. El sistema mandará automáticamente un Correo electrónico en su cuenta, el usuario revisa su bandeja de entrada y da clic en el enlace contenido en el correo de validación, para validar su cuenta, después lo redirección a su cuenta creada y le muestra cómo usarlo, con estos pasos el alumno obtiene una cuenta en la aplicación.</w:t>
+        <w:t>R1: Registrarse</w:t>
+      </w:r>
+      <w:r>
+        <w:rPr>
+          <w:rFonts w:ascii="Verdana" w:hAnsi="Verdana"/>
+        </w:rPr>
+        <w:t xml:space="preserve"> en el sistema</w:t>
+      </w:r>
+      <w:r>
+        <w:rPr>
+          <w:rFonts w:ascii="Verdana" w:hAnsi="Verdana"/>
+        </w:rPr>
+        <w:t>. El alumno ingresa a la aplicación desde algún dispositivo con acceso a internet, ya en la interfaz principal junto al botón de iniciar sesión da clic en el botón de “Registrarse” si es que no tiene cuenta, llena el formulario planteado primero dando clic en la sección de “Registrarse como…”  y selecciona Alumno, después teclea su nombre completo, correo electrónico, matrícula, ingresa una nueva contraseña y la reválida escribiéndola de nuevo después da clic en “Terminar”. El sistema mandará automáticamente un Correo electrónico en su cuenta, el usuario revisa su bandeja de entrada y da clic en el enlace contenido en el correo de validación, para validar su cuenta, después lo redirección a su cuenta creada y le muestra cómo usarlo, con estos pasos el alumno obtiene una cuenta en la aplicación.</w:t>
       </w:r>
     </w:p>
     <w:p>
@@ -8696,7 +8779,19 @@
         <w:rPr>
           <w:rFonts w:ascii="Verdana" w:hAnsi="Verdana"/>
         </w:rPr>
-        <w:t>R6: Cerrar sesión. Cuando el alumno desee cerrar  sesión da clic en el botón de “Cerrar sesión”, el sistema pregunta si se quiere realizar esa acción y da clic en sí, el sistema re direcciona a la interfaz principal de iniciar sesión.</w:t>
+        <w:t>R6: Cerrar sesión</w:t>
+      </w:r>
+      <w:r>
+        <w:rPr>
+          <w:rFonts w:ascii="Verdana" w:hAnsi="Verdana"/>
+        </w:rPr>
+        <w:t xml:space="preserve"> en el sistema</w:t>
+      </w:r>
+      <w:r>
+        <w:rPr>
+          <w:rFonts w:ascii="Verdana" w:hAnsi="Verdana"/>
+        </w:rPr>
+        <w:t>. Cuando el alumno desee cerrar  sesión da clic en el botón de “Cerrar sesión”, el sistema pregunta si se quiere realizar esa acción y da clic en sí, el sistema re direcciona a la interfaz principal de iniciar sesión.</w:t>
       </w:r>
     </w:p>
     <w:p>
@@ -8765,7 +8860,19 @@
         <w:rPr>
           <w:rFonts w:ascii="Verdana" w:hAnsi="Verdana"/>
         </w:rPr>
-        <w:t>R8: Iniciar sesión. El docente ingresa a la aplicación mediante un dispositivo con internet, en la interfaz principal da clic en “Iniciar sesión como…” y selecciona Maestro, el sistema cambia el nombre de los campos donde el maestro ingresa su número de personal y la contraseña registrada en el sistema.</w:t>
+        <w:t>R8: Iniciar sesión</w:t>
+      </w:r>
+      <w:r>
+        <w:rPr>
+          <w:rFonts w:ascii="Verdana" w:hAnsi="Verdana"/>
+        </w:rPr>
+        <w:t xml:space="preserve"> en el sistema</w:t>
+      </w:r>
+      <w:r>
+        <w:rPr>
+          <w:rFonts w:ascii="Verdana" w:hAnsi="Verdana"/>
+        </w:rPr>
+        <w:t>. El docente ingresa a la aplicación mediante un dispositivo con internet, en la interfaz principal da clic en “Iniciar sesión como…” y selecciona Maestro, el sistema cambia el nombre de los campos donde el maestro ingresa su número de personal y la contraseña registrada en el sistema.</w:t>
       </w:r>
     </w:p>
     <w:p>
@@ -8781,7 +8888,19 @@
         <w:rPr>
           <w:rFonts w:ascii="Verdana" w:hAnsi="Verdana"/>
         </w:rPr>
-        <w:t>R9: Cerrar sesión. El docente selecciona la pestaña de “Cerrar sesión”, y el sistema pregunta de nuevo al usuario para confirmar la selección de salir resaltando que el proceso no guardado se borrará, después  lo regresa a la interfaz principal para iniciar sesión.</w:t>
+        <w:t>R9: Cerrar sesión</w:t>
+      </w:r>
+      <w:r>
+        <w:rPr>
+          <w:rFonts w:ascii="Verdana" w:hAnsi="Verdana"/>
+        </w:rPr>
+        <w:t xml:space="preserve"> en el sistema</w:t>
+      </w:r>
+      <w:r>
+        <w:rPr>
+          <w:rFonts w:ascii="Verdana" w:hAnsi="Verdana"/>
+        </w:rPr>
+        <w:t>. El docente selecciona la pestaña de “Cerrar sesión”, y el sistema pregunta de nuevo al usuario para confirmar la selección de salir resaltando que el proceso no guardado se borrará, después  lo regresa a la interfaz principal para iniciar sesión.</w:t>
       </w:r>
     </w:p>
     <w:p>
@@ -8797,14 +8916,26 @@
         <w:rPr>
           <w:rFonts w:ascii="Verdana" w:hAnsi="Verdana"/>
         </w:rPr>
-        <w:t xml:space="preserve">R10: Revisar reportes. El maestro da clic en la sección de “Reportes”, se despliega un menú donde está la opción de revisar, el maestro en el alumno del que desee revisar, da clic en este y en “Revisar”, también tiene la opción dar clic en autorizar o rechazar reporte si es que se </w:t>
+        <w:t>R10: Revisar reportes</w:t>
+      </w:r>
+      <w:r>
+        <w:rPr>
+          <w:rFonts w:ascii="Verdana" w:hAnsi="Verdana"/>
+        </w:rPr>
+        <w:t xml:space="preserve"> de los alumnos</w:t>
+      </w:r>
+      <w:r>
+        <w:rPr>
+          <w:rFonts w:ascii="Verdana" w:hAnsi="Verdana"/>
+        </w:rPr>
+        <w:t xml:space="preserve">. El maestro da clic en la sección de “Reportes”, se despliega un menú donde está la opción de revisar, el maestro en el alumno del que desee revisar, da clic en este y en “Revisar”, también tiene la opción dar clic en autorizar o rechazar </w:t>
       </w:r>
       <w:r>
         <w:rPr>
           <w:rFonts w:ascii="Verdana" w:hAnsi="Verdana"/>
         </w:rPr>
         <w:lastRenderedPageBreak/>
-        <w:t xml:space="preserve">rechaza puede incluir comentarios y este se envía a la bandeja de mensajes del alumno. </w:t>
+        <w:t xml:space="preserve">reporte si es que se rechaza puede incluir comentarios y este se envía a la bandeja de mensajes del alumno. </w:t>
       </w:r>
     </w:p>
     <w:p>
@@ -8820,7 +8951,19 @@
         <w:rPr>
           <w:rFonts w:ascii="Verdana" w:hAnsi="Verdana"/>
         </w:rPr>
-        <w:t xml:space="preserve">R11: Armar expediente. El maestro de SS da clic en la sección de “Armar expediente”, el sistema muestra una sección con la lista de sus alumnos de SS con sus respectivas matriculas, nombres y carreras. Al dar clic en expediente se expone una ficha técnica con los datos completos del alumno y los archivos que ha subido el maestro, hay un apartado que permite subir documentos sobre el alumno dando clic en “subir documentos”, el cual te muestra la ventana para poner la ruta o seleccionar el archivo. </w:t>
+        <w:t>R11: Armar expediente</w:t>
+      </w:r>
+      <w:r>
+        <w:rPr>
+          <w:rFonts w:ascii="Verdana" w:hAnsi="Verdana"/>
+        </w:rPr>
+        <w:t xml:space="preserve"> del alumno</w:t>
+      </w:r>
+      <w:r>
+        <w:rPr>
+          <w:rFonts w:ascii="Verdana" w:hAnsi="Verdana"/>
+        </w:rPr>
+        <w:t xml:space="preserve">. El maestro de SS da clic en la sección de “Armar expediente”, el sistema muestra una sección con la lista de sus alumnos de SS con sus respectivas matriculas, nombres y carreras. Al dar clic en expediente se expone una ficha técnica con los datos completos del alumno y los archivos que ha subido el maestro, hay un apartado que permite subir documentos sobre el alumno dando clic en “subir documentos”, el cual te muestra la ventana para poner la ruta o seleccionar el archivo. </w:t>
       </w:r>
     </w:p>
     <w:p>
@@ -8836,7 +8979,19 @@
         <w:rPr>
           <w:rFonts w:ascii="Verdana" w:hAnsi="Verdana"/>
         </w:rPr>
-        <w:t>R12: Administrar grupo. El maestro  selecciona la pestaña de “Administrar grupo”, se despliega otra ventana donde están opciones como: Agregar, borrar, enviar mensaje, nuevo mensaje y más información. Aquí el interactúa con el sistema dependiendo su necesidad conforme al grupo.</w:t>
+        <w:t>R12: Administrar grupo</w:t>
+      </w:r>
+      <w:r>
+        <w:rPr>
+          <w:rFonts w:ascii="Verdana" w:hAnsi="Verdana"/>
+        </w:rPr>
+        <w:t xml:space="preserve"> de experiencia de servicio social</w:t>
+      </w:r>
+      <w:r>
+        <w:rPr>
+          <w:rFonts w:ascii="Verdana" w:hAnsi="Verdana"/>
+        </w:rPr>
+        <w:t>. El maestro  selecciona la pestaña de “Administrar grupo”, se despliega otra ventana donde están opciones como: Agregar, borrar, enviar mensaje, nuevo mensaje y más información. Aquí el interactúa con el sistema dependiendo su necesidad conforme al grupo.</w:t>
       </w:r>
     </w:p>
     <w:p>
@@ -8904,7 +9059,19 @@
         <w:rPr>
           <w:rFonts w:ascii="Verdana" w:hAnsi="Verdana"/>
         </w:rPr>
-        <w:t xml:space="preserve">R14: Revisar expediente. El coordinador accede a la pestaña de “Expedientes” donde se muestra todos los grupos de alumnos agrupados por carreras, al dar clic en “Revisar” en un grupo seleccionado,  muestra una lista con el nombre de cada alumno con su nombre completo y matricula con un encabezado que indica la carrera, puede seleccionar un alumno y revisar su expediente dando clic en “Revisar”. Se despliega la ficha técnica completa con los datos del alumno y una sección donde se muestran todos los documentos que se han agregado al expediente y cuales han sido aprobados por el maestro, además existe un apartado con una gráfica del avance del alumno en su proyecto. </w:t>
+        <w:t>R14: Revisar expediente</w:t>
+      </w:r>
+      <w:r>
+        <w:rPr>
+          <w:rFonts w:ascii="Verdana" w:hAnsi="Verdana"/>
+        </w:rPr>
+        <w:t xml:space="preserve"> del alumno</w:t>
+      </w:r>
+      <w:r>
+        <w:rPr>
+          <w:rFonts w:ascii="Verdana" w:hAnsi="Verdana"/>
+        </w:rPr>
+        <w:t xml:space="preserve">. El coordinador accede a la pestaña de “Expedientes” donde se muestra todos los grupos de alumnos agrupados por carreras, al dar clic en “Revisar” en un grupo seleccionado,  muestra una lista con el nombre de cada alumno con su nombre completo y matricula con un encabezado que indica la carrera, puede seleccionar un alumno y revisar su expediente dando clic en “Revisar”. Se despliega la ficha técnica completa con los datos del alumno y una sección donde se muestran todos los documentos que se han agregado al expediente y cuales han sido aprobados por el maestro, además existe un apartado con una gráfica del avance del alumno en su proyecto. </w:t>
       </w:r>
     </w:p>
     <w:p>
@@ -8920,7 +9087,19 @@
         <w:rPr>
           <w:rFonts w:ascii="Verdana" w:hAnsi="Verdana"/>
         </w:rPr>
-        <w:t>R15: Iniciar sesión. El coordinador  ingresa a la aplicación mediante un dispositivo con conexión a internet, da clic en el apartado de “Ingresar como…” selecciona Coordinador, después el sistema cambia el nombre de los campos, para entrar a su cuenta teclea su número de trabajo (aun por renombrar esta variable) y su contraseña registradas en el sistema. El sistema valido el usuario y la contraseña para darle acceso a su cuenta de una manera exitosa, después muestra la interfaz con las opciones para este usuario.</w:t>
+        <w:t>R15: Iniciar sesión</w:t>
+      </w:r>
+      <w:r>
+        <w:rPr>
+          <w:rFonts w:ascii="Verdana" w:hAnsi="Verdana"/>
+        </w:rPr>
+        <w:t xml:space="preserve"> en el sistema</w:t>
+      </w:r>
+      <w:r>
+        <w:rPr>
+          <w:rFonts w:ascii="Verdana" w:hAnsi="Verdana"/>
+        </w:rPr>
+        <w:t>. El coordinador  ingresa a la aplicación mediante un dispositivo con conexión a internet, da clic en el apartado de “Ingresar como…” selecciona Coordinador, después el sistema cambia el nombre de los campos, para entrar a su cuenta teclea su número de trabajo (aun por renombrar esta variable) y su contraseña registradas en el sistema. El sistema valido el usuario y la contraseña para darle acceso a su cuenta de una manera exitosa, después muestra la interfaz con las opciones para este usuario.</w:t>
       </w:r>
     </w:p>
     <w:p>
@@ -9279,7 +9458,7 @@
           <w:rFonts w:ascii="Verdana" w:hAnsi="Verdana"/>
           <w:b/>
           <w:noProof/>
-          <w:lang w:val="es-ES" w:eastAsia="es-ES"/>
+          <w:lang w:eastAsia="es-MX"/>
         </w:rPr>
         <w:lastRenderedPageBreak/>
         <w:drawing>
@@ -9380,7 +9559,7 @@
           <w:rFonts w:ascii="Verdana" w:hAnsi="Verdana"/>
           <w:b/>
           <w:noProof/>
-          <w:lang w:val="es-ES" w:eastAsia="es-ES"/>
+          <w:lang w:eastAsia="es-MX"/>
         </w:rPr>
         <w:drawing>
           <wp:inline distT="0" distB="0" distL="0" distR="0" wp14:anchorId="7539E03B" wp14:editId="485C2D12">
@@ -9493,7 +9672,7 @@
           <w:rFonts w:ascii="Verdana" w:hAnsi="Verdana"/>
           <w:b/>
           <w:noProof/>
-          <w:lang w:val="es-ES" w:eastAsia="es-ES"/>
+          <w:lang w:eastAsia="es-MX"/>
         </w:rPr>
         <w:drawing>
           <wp:inline distT="0" distB="0" distL="0" distR="0" wp14:anchorId="1339EC46" wp14:editId="302A0003">
@@ -9587,7 +9766,7 @@
           <w:rFonts w:ascii="Verdana" w:hAnsi="Verdana"/>
           <w:b/>
           <w:noProof/>
-          <w:lang w:val="es-ES" w:eastAsia="es-ES"/>
+          <w:lang w:eastAsia="es-MX"/>
         </w:rPr>
         <w:drawing>
           <wp:inline distT="0" distB="0" distL="0" distR="0" wp14:anchorId="564F50F9" wp14:editId="3BE25126">
@@ -10406,7 +10585,19 @@
               <w:rPr>
                 <w:rFonts w:ascii="Verdana" w:hAnsi="Verdana" w:cs="Arial"/>
               </w:rPr>
-              <w:t>El sistema deberá asignar el servicio social de acuerdo a el interés del alumno aunque también debe tomar en cuenta las calificaciones del área que influye en el servicio social</w:t>
+              <w:t>El sistema deberá asignar e</w:t>
+            </w:r>
+            <w:r>
+              <w:rPr>
+                <w:rFonts w:ascii="Verdana" w:hAnsi="Verdana" w:cs="Arial"/>
+              </w:rPr>
+              <w:t>l servicio social de acuerdo a</w:t>
+            </w:r>
+            <w:r>
+              <w:rPr>
+                <w:rFonts w:ascii="Verdana" w:hAnsi="Verdana" w:cs="Arial"/>
+              </w:rPr>
+              <w:t>l interés del alumno aunque también debe tomar en cuenta las calificaciones del área que influye en el servicio social</w:t>
             </w:r>
             <w:r>
               <w:rPr>
@@ -10805,13 +10996,13 @@
               <w:rPr>
                 <w:rFonts w:ascii="Verdana" w:hAnsi="Verdana" w:cs="Arial"/>
               </w:rPr>
-              <w:t>D</w:t>
-            </w:r>
-            <w:r>
-              <w:rPr>
-                <w:rFonts w:ascii="Verdana" w:hAnsi="Verdana" w:cs="Arial"/>
-              </w:rPr>
-              <w:t xml:space="preserve">a clic en una casilla </w:t>
+              <w:t>El coordinador selecciona</w:t>
+            </w:r>
+            <w:r>
+              <w:rPr>
+                <w:rFonts w:ascii="Verdana" w:hAnsi="Verdana" w:cs="Arial"/>
+              </w:rPr>
+              <w:t xml:space="preserve"> una casilla </w:t>
             </w:r>
             <w:r>
               <w:rPr>
@@ -10988,6 +11179,7 @@
                 <w:bCs/>
               </w:rPr>
             </w:pPr>
+            <w:proofErr w:type="spellStart"/>
             <w:r>
               <w:rPr>
                 <w:rFonts w:ascii="Verdana" w:hAnsi="Verdana" w:cs="Arial"/>
@@ -10996,6 +11188,7 @@
               </w:rPr>
               <w:t>Postcondición</w:t>
             </w:r>
+            <w:proofErr w:type="spellEnd"/>
           </w:p>
         </w:tc>
         <w:tc>
@@ -13264,6 +13457,7 @@
                 <w:bCs/>
               </w:rPr>
             </w:pPr>
+            <w:proofErr w:type="spellStart"/>
             <w:r>
               <w:rPr>
                 <w:rFonts w:ascii="Verdana" w:hAnsi="Verdana" w:cs="Arial"/>
@@ -13272,6 +13466,7 @@
               </w:rPr>
               <w:t>Postcondición</w:t>
             </w:r>
+            <w:proofErr w:type="spellEnd"/>
           </w:p>
         </w:tc>
         <w:tc>
@@ -13339,6 +13534,12 @@
               <w:rPr>
                 <w:rFonts w:ascii="Verdana" w:hAnsi="Verdana" w:cs="Arial"/>
               </w:rPr>
+              <w:t xml:space="preserve">5.1 </w:t>
+            </w:r>
+            <w:r>
+              <w:rPr>
+                <w:rFonts w:ascii="Verdana" w:hAnsi="Verdana" w:cs="Arial"/>
+              </w:rPr>
               <w:t>Que el maestro no escoja un documento para subir al expediente del alumno.</w:t>
             </w:r>
           </w:p>
@@ -13380,6 +13581,12 @@
               <w:rPr>
                 <w:rFonts w:ascii="Verdana" w:hAnsi="Verdana" w:cs="Arial"/>
               </w:rPr>
+              <w:t xml:space="preserve">7.1 </w:t>
+            </w:r>
+            <w:r>
+              <w:rPr>
+                <w:rFonts w:ascii="Verdana" w:hAnsi="Verdana" w:cs="Arial"/>
+              </w:rPr>
               <w:t>No confirme su petición al sistema.</w:t>
             </w:r>
           </w:p>
@@ -13421,6 +13628,12 @@
               <w:rPr>
                 <w:rFonts w:ascii="Verdana" w:hAnsi="Verdana" w:cs="Arial"/>
               </w:rPr>
+              <w:t xml:space="preserve">6.1 </w:t>
+            </w:r>
+            <w:r>
+              <w:rPr>
+                <w:rFonts w:ascii="Verdana" w:hAnsi="Verdana" w:cs="Arial"/>
+              </w:rPr>
               <w:t>El archivo no sea con una extensión valida.</w:t>
             </w:r>
           </w:p>
@@ -14346,13 +14559,92 @@
           <w:szCs w:val="28"/>
         </w:rPr>
       </w:pPr>
-      <w:r>
+    </w:p>
+    <w:p>
+      <w:pPr>
+        <w:spacing w:line="276" w:lineRule="auto"/>
+        <w:ind w:left="708"/>
+        <w:jc w:val="both"/>
         <w:rPr>
           <w:rFonts w:ascii="Verdana" w:hAnsi="Verdana"/>
           <w:b/>
           <w:sz w:val="28"/>
           <w:szCs w:val="28"/>
         </w:rPr>
+      </w:pPr>
+    </w:p>
+    <w:p>
+      <w:pPr>
+        <w:spacing w:line="276" w:lineRule="auto"/>
+        <w:ind w:left="708"/>
+        <w:jc w:val="both"/>
+        <w:rPr>
+          <w:rFonts w:ascii="Verdana" w:hAnsi="Verdana"/>
+          <w:b/>
+          <w:sz w:val="28"/>
+          <w:szCs w:val="28"/>
+        </w:rPr>
+      </w:pPr>
+    </w:p>
+    <w:p>
+      <w:pPr>
+        <w:spacing w:line="276" w:lineRule="auto"/>
+        <w:ind w:left="708"/>
+        <w:jc w:val="both"/>
+        <w:rPr>
+          <w:rFonts w:ascii="Verdana" w:hAnsi="Verdana"/>
+          <w:b/>
+          <w:sz w:val="28"/>
+          <w:szCs w:val="28"/>
+        </w:rPr>
+      </w:pPr>
+    </w:p>
+    <w:p>
+      <w:pPr>
+        <w:spacing w:line="276" w:lineRule="auto"/>
+        <w:ind w:left="708"/>
+        <w:jc w:val="both"/>
+        <w:rPr>
+          <w:rFonts w:ascii="Verdana" w:hAnsi="Verdana"/>
+          <w:b/>
+          <w:sz w:val="28"/>
+          <w:szCs w:val="28"/>
+        </w:rPr>
+      </w:pPr>
+    </w:p>
+    <w:p>
+      <w:pPr>
+        <w:spacing w:line="276" w:lineRule="auto"/>
+        <w:ind w:left="708"/>
+        <w:jc w:val="both"/>
+        <w:rPr>
+          <w:rFonts w:ascii="Verdana" w:hAnsi="Verdana"/>
+          <w:b/>
+          <w:sz w:val="28"/>
+          <w:szCs w:val="28"/>
+        </w:rPr>
+      </w:pPr>
+    </w:p>
+    <w:p>
+      <w:pPr>
+        <w:spacing w:line="276" w:lineRule="auto"/>
+        <w:ind w:left="708"/>
+        <w:jc w:val="both"/>
+        <w:rPr>
+          <w:rFonts w:ascii="Verdana" w:hAnsi="Verdana"/>
+          <w:b/>
+          <w:sz w:val="28"/>
+          <w:szCs w:val="28"/>
+        </w:rPr>
+      </w:pPr>
+      <w:r>
+        <w:rPr>
+          <w:rFonts w:ascii="Verdana" w:hAnsi="Verdana"/>
+          <w:b/>
+          <w:sz w:val="28"/>
+          <w:szCs w:val="28"/>
+        </w:rPr>
+        <w:lastRenderedPageBreak/>
         <w:t>3.2.3</w:t>
       </w:r>
       <w:r>
@@ -14600,7 +14892,6 @@
                 <w:b/>
                 <w:bCs/>
               </w:rPr>
-              <w:lastRenderedPageBreak/>
               <w:t>Fuentes</w:t>
             </w:r>
           </w:p>
@@ -14717,7 +15008,13 @@
               <w:rPr>
                 <w:rFonts w:ascii="Verdana" w:hAnsi="Verdana" w:cs="Arial"/>
               </w:rPr>
-              <w:t xml:space="preserve">Al dar clic en la pestaña de “Expedientes”, el sistema desplegará la lista de alumnos que realizan su servicio social  durante el periodo actual, agrupados por carreras, además muestra el nombre completo de los alumnos ordenados alfabéticamente y sus matrículas, al seleccionar algún alumno puede revisar su </w:t>
+              <w:t>Al seleccionar</w:t>
+            </w:r>
+            <w:r>
+              <w:rPr>
+                <w:rFonts w:ascii="Verdana" w:hAnsi="Verdana" w:cs="Arial"/>
+              </w:rPr>
+              <w:t xml:space="preserve"> la pestaña de “Expedientes”, el sistema desplegará la lista de alumnos que realizan su servicio social  durante el periodo actual, agrupados por carreras, además muestra el nombre completo de los alumnos ordenados alfabéticamente y sus matrículas, al seleccionar algún alumno puede revisar su </w:t>
             </w:r>
             <w:r>
               <w:rPr>
@@ -14929,7 +15226,13 @@
               <w:rPr>
                 <w:rFonts w:ascii="Verdana" w:hAnsi="Verdana" w:cs="Arial"/>
               </w:rPr>
-              <w:t>El usuario da clic en la pestaña de “Expedientes”.</w:t>
+              <w:t xml:space="preserve">El usuario selecciona </w:t>
+            </w:r>
+            <w:r>
+              <w:rPr>
+                <w:rFonts w:ascii="Verdana" w:hAnsi="Verdana" w:cs="Arial"/>
+              </w:rPr>
+              <w:t>la pestaña de “Expedientes”.</w:t>
             </w:r>
           </w:p>
         </w:tc>
@@ -15165,7 +15468,33 @@
               <w:rPr>
                 <w:rFonts w:ascii="Verdana" w:hAnsi="Verdana" w:cs="Arial"/>
               </w:rPr>
-              <w:t>El sistema despliega la ficha técnica completa con los datos del alumno y una gráfica con el avance del alumno en su proyecto.</w:t>
+              <w:t xml:space="preserve">El sistema despliega la ficha </w:t>
+            </w:r>
+            <w:proofErr w:type="gramStart"/>
+            <w:r>
+              <w:rPr>
+                <w:rFonts w:ascii="Verdana" w:hAnsi="Verdana" w:cs="Arial"/>
+              </w:rPr>
+              <w:t>técnica</w:t>
+            </w:r>
+            <w:r>
+              <w:rPr>
+                <w:rFonts w:ascii="Verdana" w:hAnsi="Verdana" w:cs="Arial"/>
+              </w:rPr>
+              <w:t>(</w:t>
+            </w:r>
+            <w:proofErr w:type="gramEnd"/>
+            <w:r>
+              <w:rPr>
+                <w:rFonts w:ascii="Verdana" w:hAnsi="Verdana" w:cs="Arial"/>
+              </w:rPr>
+              <w:t>)()()()</w:t>
+            </w:r>
+            <w:r>
+              <w:rPr>
+                <w:rFonts w:ascii="Verdana" w:hAnsi="Verdana" w:cs="Arial"/>
+              </w:rPr>
+              <w:t xml:space="preserve"> completa con los datos del alumno y una gráfica con el avance del alumno en su proyecto.</w:t>
             </w:r>
           </w:p>
         </w:tc>
@@ -15316,6 +15645,7 @@
                 <w:bCs/>
               </w:rPr>
             </w:pPr>
+            <w:proofErr w:type="spellStart"/>
             <w:r>
               <w:rPr>
                 <w:rFonts w:ascii="Verdana" w:hAnsi="Verdana" w:cs="Arial"/>
@@ -15324,6 +15654,7 @@
               </w:rPr>
               <w:t>Postcondición</w:t>
             </w:r>
+            <w:proofErr w:type="spellEnd"/>
           </w:p>
         </w:tc>
         <w:tc>
@@ -15799,8 +16130,16 @@
               <w:rPr>
                 <w:rFonts w:ascii="Verdana" w:hAnsi="Verdana" w:cs="Arial"/>
               </w:rPr>
-              <w:t>3 seg</w:t>
-            </w:r>
+              <w:t xml:space="preserve">3 </w:t>
+            </w:r>
+            <w:proofErr w:type="spellStart"/>
+            <w:r>
+              <w:rPr>
+                <w:rFonts w:ascii="Verdana" w:hAnsi="Verdana" w:cs="Arial"/>
+              </w:rPr>
+              <w:t>seg</w:t>
+            </w:r>
+            <w:proofErr w:type="spellEnd"/>
           </w:p>
         </w:tc>
       </w:tr>
@@ -15855,8 +16194,16 @@
               <w:rPr>
                 <w:rFonts w:ascii="Verdana" w:hAnsi="Verdana" w:cs="Arial"/>
               </w:rPr>
-              <w:t>5 seg</w:t>
-            </w:r>
+              <w:t xml:space="preserve">5 </w:t>
+            </w:r>
+            <w:proofErr w:type="spellStart"/>
+            <w:r>
+              <w:rPr>
+                <w:rFonts w:ascii="Verdana" w:hAnsi="Verdana" w:cs="Arial"/>
+              </w:rPr>
+              <w:t>seg</w:t>
+            </w:r>
+            <w:proofErr w:type="spellEnd"/>
           </w:p>
         </w:tc>
       </w:tr>
@@ -15911,8 +16258,16 @@
               <w:rPr>
                 <w:rFonts w:ascii="Verdana" w:hAnsi="Verdana" w:cs="Arial"/>
               </w:rPr>
-              <w:t>2 seg</w:t>
-            </w:r>
+              <w:t xml:space="preserve">2 </w:t>
+            </w:r>
+            <w:proofErr w:type="spellStart"/>
+            <w:r>
+              <w:rPr>
+                <w:rFonts w:ascii="Verdana" w:hAnsi="Verdana" w:cs="Arial"/>
+              </w:rPr>
+              <w:t>seg</w:t>
+            </w:r>
+            <w:proofErr w:type="spellEnd"/>
           </w:p>
         </w:tc>
       </w:tr>
@@ -15967,8 +16322,16 @@
               <w:rPr>
                 <w:rFonts w:ascii="Verdana" w:hAnsi="Verdana" w:cs="Arial"/>
               </w:rPr>
-              <w:t>2 seg</w:t>
-            </w:r>
+              <w:t xml:space="preserve">2 </w:t>
+            </w:r>
+            <w:proofErr w:type="spellStart"/>
+            <w:r>
+              <w:rPr>
+                <w:rFonts w:ascii="Verdana" w:hAnsi="Verdana" w:cs="Arial"/>
+              </w:rPr>
+              <w:t>seg</w:t>
+            </w:r>
+            <w:proofErr w:type="spellEnd"/>
           </w:p>
         </w:tc>
       </w:tr>
@@ -16023,8 +16386,16 @@
               <w:rPr>
                 <w:rFonts w:ascii="Verdana" w:hAnsi="Verdana" w:cs="Arial"/>
               </w:rPr>
-              <w:t>6 seg</w:t>
-            </w:r>
+              <w:t xml:space="preserve">6 </w:t>
+            </w:r>
+            <w:proofErr w:type="spellStart"/>
+            <w:r>
+              <w:rPr>
+                <w:rFonts w:ascii="Verdana" w:hAnsi="Verdana" w:cs="Arial"/>
+              </w:rPr>
+              <w:t>seg</w:t>
+            </w:r>
+            <w:proofErr w:type="spellEnd"/>
           </w:p>
         </w:tc>
       </w:tr>
@@ -16079,8 +16450,16 @@
               <w:rPr>
                 <w:rFonts w:ascii="Verdana" w:hAnsi="Verdana" w:cs="Arial"/>
               </w:rPr>
-              <w:t>2 seg</w:t>
-            </w:r>
+              <w:t xml:space="preserve">2 </w:t>
+            </w:r>
+            <w:proofErr w:type="spellStart"/>
+            <w:r>
+              <w:rPr>
+                <w:rFonts w:ascii="Verdana" w:hAnsi="Verdana" w:cs="Arial"/>
+              </w:rPr>
+              <w:t>seg</w:t>
+            </w:r>
+            <w:proofErr w:type="spellEnd"/>
           </w:p>
         </w:tc>
       </w:tr>
@@ -16252,6 +16631,7 @@
                 <w:b/>
                 <w:bCs/>
               </w:rPr>
+              <w:lastRenderedPageBreak/>
               <w:t>Comentarios</w:t>
             </w:r>
           </w:p>
@@ -16434,7 +16814,6 @@
                 <w:b/>
                 <w:bCs/>
               </w:rPr>
-              <w:lastRenderedPageBreak/>
               <w:t>Versión</w:t>
             </w:r>
           </w:p>
@@ -16647,7 +17026,13 @@
               <w:rPr>
                 <w:rFonts w:ascii="Verdana" w:hAnsi="Verdana" w:cs="Arial"/>
               </w:rPr>
-              <w:t>Al dar clic en la sección de “Documentos”, el sistema muestra la lista de documentos que pueden ocupar el alumno y el maestro, subidos por el coordinador con los diferentes formatos subidos, título y la fecha de la última actualización, después de subir el documento el sistema guarda los cambios realizados a los archivos subidos.</w:t>
+              <w:t>Al seleccionar</w:t>
+            </w:r>
+            <w:r>
+              <w:rPr>
+                <w:rFonts w:ascii="Verdana" w:hAnsi="Verdana" w:cs="Arial"/>
+              </w:rPr>
+              <w:t xml:space="preserve"> la sección de “Documentos”, el sistema muestra la lista de documentos que pueden ocupar el alumno y el maestro, subidos por el coordinador con los diferentes formatos subidos, título y la fecha de la última actualización, después de subir el documento el sistema guarda los cambios realizados a los archivos subidos.</w:t>
             </w:r>
           </w:p>
         </w:tc>
@@ -16847,7 +17232,19 @@
               <w:rPr>
                 <w:rFonts w:ascii="Verdana" w:hAnsi="Verdana" w:cs="Arial"/>
               </w:rPr>
-              <w:t>El usuario da clic en la sección de “Documentos”.</w:t>
+              <w:t xml:space="preserve">El usuario </w:t>
+            </w:r>
+            <w:r>
+              <w:rPr>
+                <w:rFonts w:ascii="Verdana" w:hAnsi="Verdana" w:cs="Arial"/>
+              </w:rPr>
+              <w:t xml:space="preserve">selecciona </w:t>
+            </w:r>
+            <w:r>
+              <w:rPr>
+                <w:rFonts w:ascii="Verdana" w:hAnsi="Verdana" w:cs="Arial"/>
+              </w:rPr>
+              <w:t>la sección de “Documentos”.</w:t>
             </w:r>
           </w:p>
         </w:tc>
@@ -16965,7 +17362,19 @@
               <w:rPr>
                 <w:rFonts w:ascii="Verdana" w:hAnsi="Verdana" w:cs="Arial"/>
               </w:rPr>
-              <w:t>Para actualizar algún documento el coordinador selecciona el documento de la lista “Documentos subidos” y da clic en el botón de “Actualizar formato”.</w:t>
+              <w:t xml:space="preserve">Para actualizar algún documento el coordinador selecciona el documento de la lista “Documentos subidos” y </w:t>
+            </w:r>
+            <w:r>
+              <w:rPr>
+                <w:rFonts w:ascii="Verdana" w:hAnsi="Verdana" w:cs="Arial"/>
+              </w:rPr>
+              <w:t xml:space="preserve">selecciona </w:t>
+            </w:r>
+            <w:r>
+              <w:rPr>
+                <w:rFonts w:ascii="Verdana" w:hAnsi="Verdana" w:cs="Arial"/>
+              </w:rPr>
+              <w:t>el botón de “Actualizar formato”.</w:t>
             </w:r>
           </w:p>
         </w:tc>
@@ -17083,7 +17492,19 @@
               <w:rPr>
                 <w:rFonts w:ascii="Verdana" w:hAnsi="Verdana" w:cs="Arial"/>
               </w:rPr>
-              <w:t>El usuario da clic en “Aceptar”.</w:t>
+              <w:t xml:space="preserve">El usuario da </w:t>
+            </w:r>
+            <w:r>
+              <w:rPr>
+                <w:rFonts w:ascii="Verdana" w:hAnsi="Verdana" w:cs="Arial"/>
+              </w:rPr>
+              <w:t xml:space="preserve">selecciona </w:t>
+            </w:r>
+            <w:r>
+              <w:rPr>
+                <w:rFonts w:ascii="Verdana" w:hAnsi="Verdana" w:cs="Arial"/>
+              </w:rPr>
+              <w:t xml:space="preserve"> “Aceptar”.</w:t>
             </w:r>
           </w:p>
         </w:tc>
@@ -17201,7 +17622,19 @@
               <w:rPr>
                 <w:rFonts w:ascii="Verdana" w:hAnsi="Verdana" w:cs="Arial"/>
               </w:rPr>
-              <w:t>El usuario da clic en “Aceptar”.</w:t>
+              <w:t xml:space="preserve">El </w:t>
+            </w:r>
+            <w:r>
+              <w:rPr>
+                <w:rFonts w:ascii="Verdana" w:hAnsi="Verdana" w:cs="Arial"/>
+              </w:rPr>
+              <w:t xml:space="preserve">usuario selecciona </w:t>
+            </w:r>
+            <w:r>
+              <w:rPr>
+                <w:rFonts w:ascii="Verdana" w:hAnsi="Verdana" w:cs="Arial"/>
+              </w:rPr>
+              <w:t>“Aceptar”.</w:t>
             </w:r>
           </w:p>
         </w:tc>
@@ -17260,7 +17693,19 @@
               <w:rPr>
                 <w:rFonts w:ascii="Verdana" w:hAnsi="Verdana" w:cs="Arial"/>
               </w:rPr>
-              <w:t>Para subir un documento nuevo el usuario da clic en el botón de subir un nuevo documento.</w:t>
+              <w:t>Para subir un documento nuev</w:t>
+            </w:r>
+            <w:r>
+              <w:rPr>
+                <w:rFonts w:ascii="Verdana" w:hAnsi="Verdana" w:cs="Arial"/>
+              </w:rPr>
+              <w:t xml:space="preserve">o el usuario da selecciona la opción </w:t>
+            </w:r>
+            <w:r>
+              <w:rPr>
+                <w:rFonts w:ascii="Verdana" w:hAnsi="Verdana" w:cs="Arial"/>
+              </w:rPr>
+              <w:t>subir un nuevo documento.</w:t>
             </w:r>
           </w:p>
         </w:tc>
@@ -17378,7 +17823,19 @@
               <w:rPr>
                 <w:rFonts w:ascii="Verdana" w:hAnsi="Verdana" w:cs="Arial"/>
               </w:rPr>
-              <w:t>El usuario da clic en “Aceptar”.</w:t>
+              <w:t xml:space="preserve">El usuario </w:t>
+            </w:r>
+            <w:r>
+              <w:rPr>
+                <w:rFonts w:ascii="Verdana" w:hAnsi="Verdana" w:cs="Arial"/>
+              </w:rPr>
+              <w:t>selecciona</w:t>
+            </w:r>
+            <w:r>
+              <w:rPr>
+                <w:rFonts w:ascii="Verdana" w:hAnsi="Verdana" w:cs="Arial"/>
+              </w:rPr>
+              <w:t xml:space="preserve"> “Aceptar”.</w:t>
             </w:r>
           </w:p>
         </w:tc>
@@ -17437,7 +17894,21 @@
               <w:rPr>
                 <w:rFonts w:ascii="Verdana" w:hAnsi="Verdana" w:cs="Arial"/>
               </w:rPr>
-              <w:t>El sistema pregunta si el archivo es correcto y el usuario da clic en “Aceptar”.</w:t>
+              <w:t xml:space="preserve">El sistema pregunta si el archivo es correcto y el usuario </w:t>
+            </w:r>
+            <w:r>
+              <w:rPr>
+                <w:rFonts w:ascii="Verdana" w:hAnsi="Verdana" w:cs="Arial"/>
+              </w:rPr>
+              <w:t xml:space="preserve">selecciona </w:t>
+            </w:r>
+            <w:bookmarkStart w:id="0" w:name="_GoBack"/>
+            <w:bookmarkEnd w:id="0"/>
+            <w:r>
+              <w:rPr>
+                <w:rFonts w:ascii="Verdana" w:hAnsi="Verdana" w:cs="Arial"/>
+              </w:rPr>
+              <w:t>“Aceptar”.</w:t>
             </w:r>
           </w:p>
         </w:tc>
@@ -17459,6 +17930,7 @@
                 <w:bCs/>
               </w:rPr>
             </w:pPr>
+            <w:proofErr w:type="spellStart"/>
             <w:r>
               <w:rPr>
                 <w:rFonts w:ascii="Verdana" w:hAnsi="Verdana" w:cs="Arial"/>
@@ -17467,6 +17939,7 @@
               </w:rPr>
               <w:t>Postcondición</w:t>
             </w:r>
+            <w:proofErr w:type="spellEnd"/>
           </w:p>
         </w:tc>
         <w:tc>
@@ -18058,6 +18531,7 @@
                 <w:b/>
                 <w:bCs/>
               </w:rPr>
+              <w:lastRenderedPageBreak/>
               <w:t>Rendimiento</w:t>
             </w:r>
           </w:p>
@@ -18160,8 +18634,16 @@
               <w:rPr>
                 <w:rFonts w:ascii="Verdana" w:hAnsi="Verdana" w:cs="Arial"/>
               </w:rPr>
-              <w:t>2 seg</w:t>
-            </w:r>
+              <w:t xml:space="preserve">2 </w:t>
+            </w:r>
+            <w:proofErr w:type="spellStart"/>
+            <w:r>
+              <w:rPr>
+                <w:rFonts w:ascii="Verdana" w:hAnsi="Verdana" w:cs="Arial"/>
+              </w:rPr>
+              <w:t>seg</w:t>
+            </w:r>
+            <w:proofErr w:type="spellEnd"/>
           </w:p>
         </w:tc>
       </w:tr>
@@ -18216,8 +18698,16 @@
               <w:rPr>
                 <w:rFonts w:ascii="Verdana" w:hAnsi="Verdana" w:cs="Arial"/>
               </w:rPr>
-              <w:t>5 seg</w:t>
-            </w:r>
+              <w:t xml:space="preserve">5 </w:t>
+            </w:r>
+            <w:proofErr w:type="spellStart"/>
+            <w:r>
+              <w:rPr>
+                <w:rFonts w:ascii="Verdana" w:hAnsi="Verdana" w:cs="Arial"/>
+              </w:rPr>
+              <w:t>seg</w:t>
+            </w:r>
+            <w:proofErr w:type="spellEnd"/>
           </w:p>
         </w:tc>
       </w:tr>
@@ -18272,8 +18762,16 @@
               <w:rPr>
                 <w:rFonts w:ascii="Verdana" w:hAnsi="Verdana" w:cs="Arial"/>
               </w:rPr>
-              <w:t>4 seg</w:t>
-            </w:r>
+              <w:t xml:space="preserve">4 </w:t>
+            </w:r>
+            <w:proofErr w:type="spellStart"/>
+            <w:r>
+              <w:rPr>
+                <w:rFonts w:ascii="Verdana" w:hAnsi="Verdana" w:cs="Arial"/>
+              </w:rPr>
+              <w:t>seg</w:t>
+            </w:r>
+            <w:proofErr w:type="spellEnd"/>
           </w:p>
         </w:tc>
       </w:tr>
@@ -18328,8 +18826,16 @@
               <w:rPr>
                 <w:rFonts w:ascii="Verdana" w:hAnsi="Verdana" w:cs="Arial"/>
               </w:rPr>
-              <w:t>2 seg</w:t>
-            </w:r>
+              <w:t xml:space="preserve">2 </w:t>
+            </w:r>
+            <w:proofErr w:type="spellStart"/>
+            <w:r>
+              <w:rPr>
+                <w:rFonts w:ascii="Verdana" w:hAnsi="Verdana" w:cs="Arial"/>
+              </w:rPr>
+              <w:t>seg</w:t>
+            </w:r>
+            <w:proofErr w:type="spellEnd"/>
           </w:p>
         </w:tc>
       </w:tr>
@@ -18384,8 +18890,16 @@
               <w:rPr>
                 <w:rFonts w:ascii="Verdana" w:hAnsi="Verdana" w:cs="Arial"/>
               </w:rPr>
-              <w:t>3 seg</w:t>
-            </w:r>
+              <w:t xml:space="preserve">3 </w:t>
+            </w:r>
+            <w:proofErr w:type="spellStart"/>
+            <w:r>
+              <w:rPr>
+                <w:rFonts w:ascii="Verdana" w:hAnsi="Verdana" w:cs="Arial"/>
+              </w:rPr>
+              <w:t>seg</w:t>
+            </w:r>
+            <w:proofErr w:type="spellEnd"/>
           </w:p>
         </w:tc>
       </w:tr>
@@ -18440,8 +18954,16 @@
               <w:rPr>
                 <w:rFonts w:ascii="Verdana" w:hAnsi="Verdana" w:cs="Arial"/>
               </w:rPr>
-              <w:t>2 seg</w:t>
-            </w:r>
+              <w:t xml:space="preserve">2 </w:t>
+            </w:r>
+            <w:proofErr w:type="spellStart"/>
+            <w:r>
+              <w:rPr>
+                <w:rFonts w:ascii="Verdana" w:hAnsi="Verdana" w:cs="Arial"/>
+              </w:rPr>
+              <w:t>seg</w:t>
+            </w:r>
+            <w:proofErr w:type="spellEnd"/>
           </w:p>
         </w:tc>
       </w:tr>
@@ -18496,8 +19018,16 @@
               <w:rPr>
                 <w:rFonts w:ascii="Verdana" w:hAnsi="Verdana" w:cs="Arial"/>
               </w:rPr>
-              <w:t>2 seg</w:t>
-            </w:r>
+              <w:t xml:space="preserve">2 </w:t>
+            </w:r>
+            <w:proofErr w:type="spellStart"/>
+            <w:r>
+              <w:rPr>
+                <w:rFonts w:ascii="Verdana" w:hAnsi="Verdana" w:cs="Arial"/>
+              </w:rPr>
+              <w:t>seg</w:t>
+            </w:r>
+            <w:proofErr w:type="spellEnd"/>
           </w:p>
         </w:tc>
       </w:tr>
@@ -18552,8 +19082,16 @@
               <w:rPr>
                 <w:rFonts w:ascii="Verdana" w:hAnsi="Verdana" w:cs="Arial"/>
               </w:rPr>
-              <w:t>2 seg</w:t>
-            </w:r>
+              <w:t xml:space="preserve">2 </w:t>
+            </w:r>
+            <w:proofErr w:type="spellStart"/>
+            <w:r>
+              <w:rPr>
+                <w:rFonts w:ascii="Verdana" w:hAnsi="Verdana" w:cs="Arial"/>
+              </w:rPr>
+              <w:t>seg</w:t>
+            </w:r>
+            <w:proofErr w:type="spellEnd"/>
           </w:p>
         </w:tc>
       </w:tr>
@@ -18608,8 +19146,16 @@
               <w:rPr>
                 <w:rFonts w:ascii="Verdana" w:hAnsi="Verdana" w:cs="Arial"/>
               </w:rPr>
-              <w:t>3 seg</w:t>
-            </w:r>
+              <w:t xml:space="preserve">3 </w:t>
+            </w:r>
+            <w:proofErr w:type="spellStart"/>
+            <w:r>
+              <w:rPr>
+                <w:rFonts w:ascii="Verdana" w:hAnsi="Verdana" w:cs="Arial"/>
+              </w:rPr>
+              <w:t>seg</w:t>
+            </w:r>
+            <w:proofErr w:type="spellEnd"/>
           </w:p>
         </w:tc>
       </w:tr>
@@ -18664,8 +19210,16 @@
               <w:rPr>
                 <w:rFonts w:ascii="Verdana" w:hAnsi="Verdana" w:cs="Arial"/>
               </w:rPr>
-              <w:t>4 seg</w:t>
-            </w:r>
+              <w:t xml:space="preserve">4 </w:t>
+            </w:r>
+            <w:proofErr w:type="spellStart"/>
+            <w:r>
+              <w:rPr>
+                <w:rFonts w:ascii="Verdana" w:hAnsi="Verdana" w:cs="Arial"/>
+              </w:rPr>
+              <w:t>seg</w:t>
+            </w:r>
+            <w:proofErr w:type="spellEnd"/>
           </w:p>
         </w:tc>
       </w:tr>
@@ -18720,8 +19274,16 @@
               <w:rPr>
                 <w:rFonts w:ascii="Verdana" w:hAnsi="Verdana" w:cs="Arial"/>
               </w:rPr>
-              <w:t>2 seg</w:t>
-            </w:r>
+              <w:t xml:space="preserve">2 </w:t>
+            </w:r>
+            <w:proofErr w:type="spellStart"/>
+            <w:r>
+              <w:rPr>
+                <w:rFonts w:ascii="Verdana" w:hAnsi="Verdana" w:cs="Arial"/>
+              </w:rPr>
+              <w:t>seg</w:t>
+            </w:r>
+            <w:proofErr w:type="spellEnd"/>
           </w:p>
         </w:tc>
       </w:tr>
@@ -19621,16 +20183,30 @@
           <w:i/>
           <w:sz w:val="22"/>
           <w:szCs w:val="22"/>
-        </w:rPr>
-      </w:pPr>
+          <w:lang w:val="en-US"/>
+        </w:rPr>
+      </w:pPr>
+      <w:proofErr w:type="spellStart"/>
       <w:r>
         <w:rPr>
           <w:rFonts w:asciiTheme="minorHAnsi" w:hAnsiTheme="minorHAnsi"/>
           <w:i/>
           <w:sz w:val="22"/>
           <w:szCs w:val="22"/>
-        </w:rPr>
-        <w:t xml:space="preserve">Wiegers, K. E. (2013). </w:t>
+          <w:lang w:val="en-US"/>
+        </w:rPr>
+        <w:t>Wiegers</w:t>
+      </w:r>
+      <w:proofErr w:type="spellEnd"/>
+      <w:r>
+        <w:rPr>
+          <w:rFonts w:asciiTheme="minorHAnsi" w:hAnsiTheme="minorHAnsi"/>
+          <w:i/>
+          <w:sz w:val="22"/>
+          <w:szCs w:val="22"/>
+          <w:lang w:val="en-US"/>
+        </w:rPr>
+        <w:t xml:space="preserve">, K. E. (2013). </w:t>
       </w:r>
       <w:r>
         <w:rPr>
@@ -19639,6 +20215,7 @@
           <w:iCs/>
           <w:sz w:val="22"/>
           <w:szCs w:val="22"/>
+          <w:lang w:val="en-US"/>
         </w:rPr>
         <w:t xml:space="preserve">Software Requirements </w:t>
       </w:r>
@@ -19648,30 +20225,111 @@
           <w:i/>
           <w:sz w:val="22"/>
           <w:szCs w:val="22"/>
-        </w:rPr>
-        <w:t xml:space="preserve">(Segunda ed.). Redmon, Washington, United States of America: Microsoft Press. </w:t>
-      </w:r>
-    </w:p>
-    <w:p>
-      <w:pPr>
-        <w:pStyle w:val="Default"/>
-        <w:spacing w:before="240" w:after="240"/>
-        <w:ind w:left="708" w:hanging="708"/>
+          <w:lang w:val="en-US"/>
+        </w:rPr>
+        <w:t>(</w:t>
+      </w:r>
+      <w:proofErr w:type="spellStart"/>
+      <w:r>
         <w:rPr>
           <w:rFonts w:asciiTheme="minorHAnsi" w:hAnsiTheme="minorHAnsi"/>
           <w:i/>
           <w:sz w:val="22"/>
           <w:szCs w:val="22"/>
-        </w:rPr>
-      </w:pPr>
+          <w:lang w:val="en-US"/>
+        </w:rPr>
+        <w:t>Segunda</w:t>
+      </w:r>
+      <w:proofErr w:type="spellEnd"/>
       <w:r>
         <w:rPr>
           <w:rFonts w:asciiTheme="minorHAnsi" w:hAnsiTheme="minorHAnsi"/>
           <w:i/>
           <w:sz w:val="22"/>
           <w:szCs w:val="22"/>
-        </w:rPr>
-        <w:t xml:space="preserve">Wiegers, K. E. (2003). </w:t>
+          <w:lang w:val="en-US"/>
+        </w:rPr>
+        <w:t xml:space="preserve"> </w:t>
+      </w:r>
+      <w:proofErr w:type="gramStart"/>
+      <w:r>
+        <w:rPr>
+          <w:rFonts w:asciiTheme="minorHAnsi" w:hAnsiTheme="minorHAnsi"/>
+          <w:i/>
+          <w:sz w:val="22"/>
+          <w:szCs w:val="22"/>
+          <w:lang w:val="en-US"/>
+        </w:rPr>
+        <w:t>ed</w:t>
+      </w:r>
+      <w:proofErr w:type="gramEnd"/>
+      <w:r>
+        <w:rPr>
+          <w:rFonts w:asciiTheme="minorHAnsi" w:hAnsiTheme="minorHAnsi"/>
+          <w:i/>
+          <w:sz w:val="22"/>
+          <w:szCs w:val="22"/>
+          <w:lang w:val="en-US"/>
+        </w:rPr>
+        <w:t xml:space="preserve">.). </w:t>
+      </w:r>
+      <w:proofErr w:type="spellStart"/>
+      <w:r>
+        <w:rPr>
+          <w:rFonts w:asciiTheme="minorHAnsi" w:hAnsiTheme="minorHAnsi"/>
+          <w:i/>
+          <w:sz w:val="22"/>
+          <w:szCs w:val="22"/>
+          <w:lang w:val="en-US"/>
+        </w:rPr>
+        <w:t>Redmon</w:t>
+      </w:r>
+      <w:proofErr w:type="spellEnd"/>
+      <w:r>
+        <w:rPr>
+          <w:rFonts w:asciiTheme="minorHAnsi" w:hAnsiTheme="minorHAnsi"/>
+          <w:i/>
+          <w:sz w:val="22"/>
+          <w:szCs w:val="22"/>
+          <w:lang w:val="en-US"/>
+        </w:rPr>
+        <w:t xml:space="preserve">, Washington, United States of America: Microsoft Press. </w:t>
+      </w:r>
+    </w:p>
+    <w:p>
+      <w:pPr>
+        <w:pStyle w:val="Default"/>
+        <w:spacing w:before="240" w:after="240"/>
+        <w:ind w:left="708" w:hanging="708"/>
+        <w:rPr>
+          <w:rFonts w:asciiTheme="minorHAnsi" w:hAnsiTheme="minorHAnsi"/>
+          <w:i/>
+          <w:sz w:val="22"/>
+          <w:szCs w:val="22"/>
+          <w:lang w:val="en-US"/>
+        </w:rPr>
+      </w:pPr>
+      <w:proofErr w:type="spellStart"/>
+      <w:r>
+        <w:rPr>
+          <w:rFonts w:asciiTheme="minorHAnsi" w:hAnsiTheme="minorHAnsi"/>
+          <w:i/>
+          <w:sz w:val="22"/>
+          <w:szCs w:val="22"/>
+          <w:lang w:val="en-US"/>
+        </w:rPr>
+        <w:t>Wiegers</w:t>
+      </w:r>
+      <w:proofErr w:type="spellEnd"/>
+      <w:r>
+        <w:rPr>
+          <w:rFonts w:asciiTheme="minorHAnsi" w:hAnsiTheme="minorHAnsi"/>
+          <w:i/>
+          <w:sz w:val="22"/>
+          <w:szCs w:val="22"/>
+          <w:lang w:val="en-US"/>
+        </w:rPr>
+        <w:t xml:space="preserve">, K. E. (2003). </w:t>
       </w:r>
       <w:r>
         <w:rPr>
@@ -19680,6 +20338,7 @@
           <w:iCs/>
           <w:sz w:val="22"/>
           <w:szCs w:val="22"/>
+          <w:lang w:val="en-US"/>
         </w:rPr>
         <w:t xml:space="preserve">Software Requirements </w:t>
       </w:r>
@@ -19689,30 +20348,110 @@
           <w:i/>
           <w:sz w:val="22"/>
           <w:szCs w:val="22"/>
-        </w:rPr>
-        <w:t xml:space="preserve">(Tercera ed.). Redmon, Washington, United States of America: Microsoft Press. </w:t>
-      </w:r>
-    </w:p>
-    <w:p>
-      <w:pPr>
-        <w:pStyle w:val="Default"/>
-        <w:spacing w:before="240" w:after="240"/>
-        <w:ind w:left="708" w:hanging="708"/>
+          <w:lang w:val="en-US"/>
+        </w:rPr>
+        <w:t>(</w:t>
+      </w:r>
+      <w:proofErr w:type="spellStart"/>
+      <w:r>
         <w:rPr>
           <w:rFonts w:asciiTheme="minorHAnsi" w:hAnsiTheme="minorHAnsi"/>
           <w:i/>
           <w:sz w:val="22"/>
           <w:szCs w:val="22"/>
-        </w:rPr>
-      </w:pPr>
+          <w:lang w:val="en-US"/>
+        </w:rPr>
+        <w:t>Tercera</w:t>
+      </w:r>
+      <w:proofErr w:type="spellEnd"/>
       <w:r>
         <w:rPr>
           <w:rFonts w:asciiTheme="minorHAnsi" w:hAnsiTheme="minorHAnsi"/>
           <w:i/>
           <w:sz w:val="22"/>
           <w:szCs w:val="22"/>
-        </w:rPr>
-        <w:t xml:space="preserve">Zielczynski, P. (2008). </w:t>
+          <w:lang w:val="en-US"/>
+        </w:rPr>
+        <w:t xml:space="preserve"> </w:t>
+      </w:r>
+      <w:proofErr w:type="gramStart"/>
+      <w:r>
+        <w:rPr>
+          <w:rFonts w:asciiTheme="minorHAnsi" w:hAnsiTheme="minorHAnsi"/>
+          <w:i/>
+          <w:sz w:val="22"/>
+          <w:szCs w:val="22"/>
+          <w:lang w:val="en-US"/>
+        </w:rPr>
+        <w:t>ed</w:t>
+      </w:r>
+      <w:proofErr w:type="gramEnd"/>
+      <w:r>
+        <w:rPr>
+          <w:rFonts w:asciiTheme="minorHAnsi" w:hAnsiTheme="minorHAnsi"/>
+          <w:i/>
+          <w:sz w:val="22"/>
+          <w:szCs w:val="22"/>
+          <w:lang w:val="en-US"/>
+        </w:rPr>
+        <w:t xml:space="preserve">.). </w:t>
+      </w:r>
+      <w:proofErr w:type="spellStart"/>
+      <w:r>
+        <w:rPr>
+          <w:rFonts w:asciiTheme="minorHAnsi" w:hAnsiTheme="minorHAnsi"/>
+          <w:i/>
+          <w:sz w:val="22"/>
+          <w:szCs w:val="22"/>
+          <w:lang w:val="en-US"/>
+        </w:rPr>
+        <w:t>Redmon</w:t>
+      </w:r>
+      <w:proofErr w:type="spellEnd"/>
+      <w:r>
+        <w:rPr>
+          <w:rFonts w:asciiTheme="minorHAnsi" w:hAnsiTheme="minorHAnsi"/>
+          <w:i/>
+          <w:sz w:val="22"/>
+          <w:szCs w:val="22"/>
+          <w:lang w:val="en-US"/>
+        </w:rPr>
+        <w:t xml:space="preserve">, Washington, United States of America: Microsoft Press. </w:t>
+      </w:r>
+    </w:p>
+    <w:p>
+      <w:pPr>
+        <w:pStyle w:val="Default"/>
+        <w:spacing w:before="240" w:after="240"/>
+        <w:ind w:left="708" w:hanging="708"/>
+        <w:rPr>
+          <w:rFonts w:asciiTheme="minorHAnsi" w:hAnsiTheme="minorHAnsi"/>
+          <w:i/>
+          <w:sz w:val="22"/>
+          <w:szCs w:val="22"/>
+        </w:rPr>
+      </w:pPr>
+      <w:proofErr w:type="spellStart"/>
+      <w:r>
+        <w:rPr>
+          <w:rFonts w:asciiTheme="minorHAnsi" w:hAnsiTheme="minorHAnsi"/>
+          <w:i/>
+          <w:sz w:val="22"/>
+          <w:szCs w:val="22"/>
+          <w:lang w:val="en-US"/>
+        </w:rPr>
+        <w:t>Zielczynski</w:t>
+      </w:r>
+      <w:proofErr w:type="spellEnd"/>
+      <w:r>
+        <w:rPr>
+          <w:rFonts w:asciiTheme="minorHAnsi" w:hAnsiTheme="minorHAnsi"/>
+          <w:i/>
+          <w:sz w:val="22"/>
+          <w:szCs w:val="22"/>
+          <w:lang w:val="en-US"/>
+        </w:rPr>
+        <w:t xml:space="preserve">, P. (2008). </w:t>
       </w:r>
       <w:r>
         <w:rPr>
@@ -19721,9 +20460,35 @@
           <w:iCs/>
           <w:sz w:val="22"/>
           <w:szCs w:val="22"/>
-        </w:rPr>
-        <w:t xml:space="preserve">Requirements Management Using IBM Rational RequisitePro. </w:t>
-      </w:r>
+          <w:lang w:val="en-US"/>
+        </w:rPr>
+        <w:t xml:space="preserve">Requirements Management Using IBM Rational </w:t>
+      </w:r>
+      <w:proofErr w:type="spellStart"/>
+      <w:r>
+        <w:rPr>
+          <w:rFonts w:asciiTheme="minorHAnsi" w:hAnsiTheme="minorHAnsi"/>
+          <w:i/>
+          <w:iCs/>
+          <w:sz w:val="22"/>
+          <w:szCs w:val="22"/>
+          <w:lang w:val="en-US"/>
+        </w:rPr>
+        <w:t>RequisitePro</w:t>
+      </w:r>
+      <w:proofErr w:type="spellEnd"/>
+      <w:r>
+        <w:rPr>
+          <w:rFonts w:asciiTheme="minorHAnsi" w:hAnsiTheme="minorHAnsi"/>
+          <w:i/>
+          <w:iCs/>
+          <w:sz w:val="22"/>
+          <w:szCs w:val="22"/>
+          <w:lang w:val="en-US"/>
+        </w:rPr>
+        <w:t xml:space="preserve">. </w:t>
+      </w:r>
+      <w:proofErr w:type="spellStart"/>
       <w:r>
         <w:rPr>
           <w:rFonts w:asciiTheme="minorHAnsi" w:hAnsiTheme="minorHAnsi"/>
@@ -19731,7 +20496,77 @@
           <w:sz w:val="22"/>
           <w:szCs w:val="22"/>
         </w:rPr>
-        <w:t xml:space="preserve">Indianapolis, Indiana, United States: IBM Press. </w:t>
+        <w:t>Indianapolis</w:t>
+      </w:r>
+      <w:proofErr w:type="spellEnd"/>
+      <w:r>
+        <w:rPr>
+          <w:rFonts w:asciiTheme="minorHAnsi" w:hAnsiTheme="minorHAnsi"/>
+          <w:i/>
+          <w:sz w:val="22"/>
+          <w:szCs w:val="22"/>
+        </w:rPr>
+        <w:t xml:space="preserve">, Indiana, </w:t>
+      </w:r>
+      <w:proofErr w:type="spellStart"/>
+      <w:r>
+        <w:rPr>
+          <w:rFonts w:asciiTheme="minorHAnsi" w:hAnsiTheme="minorHAnsi"/>
+          <w:i/>
+          <w:sz w:val="22"/>
+          <w:szCs w:val="22"/>
+        </w:rPr>
+        <w:t>United</w:t>
+      </w:r>
+      <w:proofErr w:type="spellEnd"/>
+      <w:r>
+        <w:rPr>
+          <w:rFonts w:asciiTheme="minorHAnsi" w:hAnsiTheme="minorHAnsi"/>
+          <w:i/>
+          <w:sz w:val="22"/>
+          <w:szCs w:val="22"/>
+        </w:rPr>
+        <w:t xml:space="preserve"> </w:t>
+      </w:r>
+      <w:proofErr w:type="spellStart"/>
+      <w:r>
+        <w:rPr>
+          <w:rFonts w:asciiTheme="minorHAnsi" w:hAnsiTheme="minorHAnsi"/>
+          <w:i/>
+          <w:sz w:val="22"/>
+          <w:szCs w:val="22"/>
+        </w:rPr>
+        <w:t>States</w:t>
+      </w:r>
+      <w:proofErr w:type="spellEnd"/>
+      <w:r>
+        <w:rPr>
+          <w:rFonts w:asciiTheme="minorHAnsi" w:hAnsiTheme="minorHAnsi"/>
+          <w:i/>
+          <w:sz w:val="22"/>
+          <w:szCs w:val="22"/>
+        </w:rPr>
+        <w:t xml:space="preserve">: IBM </w:t>
+      </w:r>
+      <w:proofErr w:type="spellStart"/>
+      <w:r>
+        <w:rPr>
+          <w:rFonts w:asciiTheme="minorHAnsi" w:hAnsiTheme="minorHAnsi"/>
+          <w:i/>
+          <w:sz w:val="22"/>
+          <w:szCs w:val="22"/>
+        </w:rPr>
+        <w:t>Press</w:t>
+      </w:r>
+      <w:proofErr w:type="spellEnd"/>
+      <w:r>
+        <w:rPr>
+          <w:rFonts w:asciiTheme="minorHAnsi" w:hAnsiTheme="minorHAnsi"/>
+          <w:i/>
+          <w:sz w:val="22"/>
+          <w:szCs w:val="22"/>
+        </w:rPr>
+        <w:t xml:space="preserve">. </w:t>
       </w:r>
     </w:p>
     <w:p>
@@ -19756,13 +20591,49 @@
         <w:jc w:val="both"/>
         <w:rPr>
           <w:i/>
+          <w:lang w:val="en-US"/>
         </w:rPr>
       </w:pPr>
       <w:r>
         <w:rPr>
           <w:i/>
-        </w:rPr>
-        <w:t>IEEE Std 830-1993 (Revision of IEEE Std 830-1984). Software Engineering Standards Committee of the IEEE Computer Society.</w:t>
+          <w:lang w:val="en-US"/>
+        </w:rPr>
+        <w:t xml:space="preserve">IEEE </w:t>
+      </w:r>
+      <w:proofErr w:type="spellStart"/>
+      <w:proofErr w:type="gramStart"/>
+      <w:r>
+        <w:rPr>
+          <w:i/>
+          <w:lang w:val="en-US"/>
+        </w:rPr>
+        <w:t>Std</w:t>
+      </w:r>
+      <w:proofErr w:type="spellEnd"/>
+      <w:proofErr w:type="gramEnd"/>
+      <w:r>
+        <w:rPr>
+          <w:i/>
+          <w:lang w:val="en-US"/>
+        </w:rPr>
+        <w:t xml:space="preserve"> 830-1993 (Revision of IEEE </w:t>
+      </w:r>
+      <w:proofErr w:type="spellStart"/>
+      <w:r>
+        <w:rPr>
+          <w:i/>
+          <w:lang w:val="en-US"/>
+        </w:rPr>
+        <w:t>Std</w:t>
+      </w:r>
+      <w:proofErr w:type="spellEnd"/>
+      <w:r>
+        <w:rPr>
+          <w:i/>
+          <w:lang w:val="en-US"/>
+        </w:rPr>
+        <w:t xml:space="preserve"> 830-1984). Software Engineering Standards Committee of the IEEE Computer Society.</w:t>
       </w:r>
     </w:p>
     <w:p>
@@ -19772,13 +20643,31 @@
         <w:jc w:val="both"/>
         <w:rPr>
           <w:i/>
+          <w:lang w:val="en-US"/>
         </w:rPr>
       </w:pPr>
       <w:r>
         <w:rPr>
           <w:i/>
-        </w:rPr>
-        <w:t>The Institute of Electrical an Electronics Engineers, Inc. 345 East 47th Street, New York, NY 10017-2394 USA.</w:t>
+          <w:lang w:val="en-US"/>
+        </w:rPr>
+        <w:t xml:space="preserve">The Institute of Electrical </w:t>
+      </w:r>
+      <w:proofErr w:type="spellStart"/>
+      <w:r>
+        <w:rPr>
+          <w:i/>
+          <w:lang w:val="en-US"/>
+        </w:rPr>
+        <w:t>an</w:t>
+      </w:r>
+      <w:proofErr w:type="spellEnd"/>
+      <w:r>
+        <w:rPr>
+          <w:i/>
+          <w:lang w:val="en-US"/>
+        </w:rPr>
+        <w:t xml:space="preserve"> Electronics Engineers, Inc. 345 East 47th Street, New York, NY 10017-2394 USA.</w:t>
       </w:r>
     </w:p>
     <w:p>
@@ -19787,13 +20676,63 @@
         <w:jc w:val="both"/>
         <w:rPr>
           <w:i/>
+          <w:lang w:val="en-US"/>
         </w:rPr>
       </w:pPr>
       <w:r>
         <w:rPr>
           <w:i/>
-        </w:rPr>
-        <w:t>Strategies for real-time system specification. Derek J. Hatley, Imtiaz A. Pirbhai, 1987.</w:t>
+          <w:lang w:val="en-US"/>
+        </w:rPr>
+        <w:t xml:space="preserve">Strategies for real-time system specification. Derek J. </w:t>
+      </w:r>
+      <w:proofErr w:type="spellStart"/>
+      <w:r>
+        <w:rPr>
+          <w:i/>
+          <w:lang w:val="en-US"/>
+        </w:rPr>
+        <w:t>Hatley</w:t>
+      </w:r>
+      <w:proofErr w:type="spellEnd"/>
+      <w:r>
+        <w:rPr>
+          <w:i/>
+          <w:lang w:val="en-US"/>
+        </w:rPr>
+        <w:t xml:space="preserve">, </w:t>
+      </w:r>
+      <w:proofErr w:type="spellStart"/>
+      <w:r>
+        <w:rPr>
+          <w:i/>
+          <w:lang w:val="en-US"/>
+        </w:rPr>
+        <w:t>Imtiaz</w:t>
+      </w:r>
+      <w:proofErr w:type="spellEnd"/>
+      <w:r>
+        <w:rPr>
+          <w:i/>
+          <w:lang w:val="en-US"/>
+        </w:rPr>
+        <w:t xml:space="preserve"> A. </w:t>
+      </w:r>
+      <w:proofErr w:type="spellStart"/>
+      <w:r>
+        <w:rPr>
+          <w:i/>
+          <w:lang w:val="en-US"/>
+        </w:rPr>
+        <w:t>Pirbhai</w:t>
+      </w:r>
+      <w:proofErr w:type="spellEnd"/>
+      <w:r>
+        <w:rPr>
+          <w:i/>
+          <w:lang w:val="en-US"/>
+        </w:rPr>
+        <w:t>, 1987.</w:t>
       </w:r>
     </w:p>
     <w:p>
@@ -19803,10 +20742,9 @@
         <w:jc w:val="both"/>
         <w:rPr>
           <w:rFonts w:ascii="Verdana" w:hAnsi="Verdana"/>
-        </w:rPr>
-      </w:pPr>
-      <w:bookmarkStart w:id="0" w:name="_GoBack"/>
-      <w:bookmarkEnd w:id="0"/>
+          <w:lang w:val="en-US"/>
+        </w:rPr>
+      </w:pPr>
     </w:p>
     <w:sectPr>
       <w:footerReference w:type="default" r:id="rId23"/>
@@ -19865,7 +20803,7 @@
         <w:r>
           <w:rPr>
             <w:noProof/>
-            <w:lang w:val="es-ES" w:eastAsia="es-ES"/>
+            <w:lang w:eastAsia="es-MX"/>
           </w:rPr>
           <mc:AlternateContent>
             <mc:Choice Requires="wps">
@@ -19932,7 +20870,7 @@
                                 <w:rPr>
                                   <w:noProof/>
                                 </w:rPr>
-                                <w:t>30</w:t>
+                                <w:t>28</w:t>
                               </w:r>
                               <w:r>
                                 <w:fldChar w:fldCharType="end"/>
@@ -19995,7 +20933,7 @@
                           <w:rPr>
                             <w:noProof/>
                           </w:rPr>
-                          <w:t>30</w:t>
+                          <w:t>28</w:t>
                         </w:r>
                         <w:r>
                           <w:fldChar w:fldCharType="end"/>
@@ -20012,7 +20950,7 @@
         <w:r>
           <w:rPr>
             <w:noProof/>
-            <w:lang w:val="es-ES" w:eastAsia="es-ES"/>
+            <w:lang w:eastAsia="es-MX"/>
           </w:rPr>
           <mc:AlternateContent>
             <mc:Choice Requires="wps">
@@ -20081,7 +21019,7 @@
             </mc:Choice>
             <mc:Fallback>
               <w:pict>
-                <v:shapetype w14:anchorId="2D4CFB0E" id="_x0000_t32" coordsize="21600,21600" o:spt="32" o:oned="t" path="m,l21600,21600e" filled="f">
+                <v:shapetype w14:anchorId="16C7CC83" id="_x0000_t32" coordsize="21600,21600" o:spt="32" o:oned="t" path="m,l21600,21600e" filled="f">
                   <v:path arrowok="t" fillok="f" o:connecttype="none"/>
                   <o:lock v:ext="edit" shapetype="t"/>
                 </v:shapetype>
@@ -23516,7 +24454,7 @@
 </file>
 
 <file path=customXml/itemProps2.xml><?xml version="1.0" encoding="utf-8"?>
-<ds:datastoreItem xmlns:ds="http://schemas.openxmlformats.org/officeDocument/2006/customXml" ds:itemID="{057FCEBB-D378-47D7-A389-EC4EB5A73F81}">
+<ds:datastoreItem xmlns:ds="http://schemas.openxmlformats.org/officeDocument/2006/customXml" ds:itemID="{CE08584A-BF6D-403C-B615-6BFF2BE93B13}">
   <ds:schemaRefs>
     <ds:schemaRef ds:uri="http://schemas.openxmlformats.org/officeDocument/2006/bibliography"/>
   </ds:schemaRefs>

</xml_diff>

<commit_message>
Edicion de final #2
:)
</commit_message>
<xml_diff>
--- a/Documento de especificacion de requerimientos.docx
+++ b/Documento de especificacion de requerimientos.docx
@@ -26,7 +26,7 @@
             <w:rPr>
               <w:rFonts w:ascii="Verdana" w:hAnsi="Verdana"/>
               <w:noProof/>
-              <w:lang w:eastAsia="es-MX"/>
+              <w:lang w:val="es-ES" w:eastAsia="es-ES"/>
             </w:rPr>
             <mc:AlternateContent>
               <mc:Choice Requires="wpg">
@@ -278,7 +278,7 @@
               </mc:Choice>
               <mc:Fallback>
                 <w:pict>
-                  <v:group w14:anchorId="09208194" id="Grupo 149" o:spid="_x0000_s1026" style="position:absolute;margin-left:0;margin-top:0;width:8in;height:95.7pt;z-index:251662336;mso-width-percent:941;mso-height-percent:121;mso-top-percent:23;mso-position-horizontal:center;mso-position-horizontal-relative:page;mso-position-vertical-relative:page;mso-width-percent:941;mso-height-percent:121;mso-top-percent:23" coordorigin="" coordsize="73152,12161" o:gfxdata="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">
+                  <v:group w14:anchorId="0795A958" id="Grupo 149" o:spid="_x0000_s1026" style="position:absolute;margin-left:0;margin-top:0;width:8in;height:95.7pt;z-index:251662336;mso-width-percent:941;mso-height-percent:121;mso-top-percent:23;mso-position-horizontal:center;mso-position-horizontal-relative:page;mso-position-vertical-relative:page;mso-width-percent:941;mso-height-percent:121;mso-top-percent:23" coordorigin="" coordsize="73152,12161" o:gfxdata="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">
                     <v:shape id="Rectángulo 51" o:spid="_x0000_s1027" style="position:absolute;width:73152;height:11303;visibility:visible;mso-wrap-style:square;v-text-anchor:middle" coordsize="7312660,1129665" o:gfxdata="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" path="m,l7312660,r,1129665l3619500,733425,,1091565,,xe" fillcolor="#5b9bd5 [3204]" stroked="f" strokeweight="1pt">
                       <v:stroke joinstyle="miter"/>
                       <v:path arrowok="t" o:connecttype="custom" o:connectlocs="0,0;7315200,0;7315200,1130373;3620757,733885;0,1092249;0,0" o:connectangles="0,0,0,0,0,0"/>
@@ -296,7 +296,7 @@
             <w:rPr>
               <w:rFonts w:ascii="Verdana" w:hAnsi="Verdana"/>
               <w:noProof/>
-              <w:lang w:eastAsia="es-MX"/>
+              <w:lang w:val="es-ES" w:eastAsia="es-ES"/>
             </w:rPr>
             <mc:AlternateContent>
               <mc:Choice Requires="wps">
@@ -544,7 +544,7 @@
             <w:rPr>
               <w:rFonts w:ascii="Verdana" w:hAnsi="Verdana"/>
               <w:noProof/>
-              <w:lang w:eastAsia="es-MX"/>
+              <w:lang w:val="es-ES" w:eastAsia="es-ES"/>
             </w:rPr>
             <mc:AlternateContent>
               <mc:Choice Requires="wps">
@@ -752,7 +752,7 @@
             <w:rPr>
               <w:rFonts w:ascii="Verdana" w:hAnsi="Verdana"/>
               <w:noProof/>
-              <w:lang w:eastAsia="es-MX"/>
+              <w:lang w:val="es-ES" w:eastAsia="es-ES"/>
             </w:rPr>
             <mc:AlternateContent>
               <mc:Choice Requires="wps">
@@ -1154,39 +1154,7 @@
                 <w:rFonts w:ascii="Verdana" w:hAnsi="Verdana"/>
                 <w:szCs w:val="28"/>
               </w:rPr>
-              <w:t xml:space="preserve">Verificado </w:t>
-            </w:r>
-            <w:proofErr w:type="spellStart"/>
-            <w:r>
-              <w:rPr>
-                <w:rFonts w:ascii="Verdana" w:hAnsi="Verdana"/>
-                <w:szCs w:val="28"/>
-              </w:rPr>
-              <w:t>dep</w:t>
-            </w:r>
-            <w:proofErr w:type="spellEnd"/>
-            <w:r>
-              <w:rPr>
-                <w:rFonts w:ascii="Verdana" w:hAnsi="Verdana"/>
-                <w:szCs w:val="28"/>
-              </w:rPr>
-              <w:t xml:space="preserve">. </w:t>
-            </w:r>
-            <w:proofErr w:type="gramStart"/>
-            <w:r>
-              <w:rPr>
-                <w:rFonts w:ascii="Verdana" w:hAnsi="Verdana"/>
-                <w:szCs w:val="28"/>
-              </w:rPr>
-              <w:t>calidad</w:t>
-            </w:r>
-            <w:proofErr w:type="gramEnd"/>
-            <w:r>
-              <w:rPr>
-                <w:rFonts w:ascii="Verdana" w:hAnsi="Verdana"/>
-                <w:szCs w:val="28"/>
-              </w:rPr>
-              <w:t>.</w:t>
+              <w:t>Verificado dep. calidad.</w:t>
             </w:r>
           </w:p>
         </w:tc>
@@ -1474,23 +1442,13 @@
                 <w:szCs w:val="28"/>
               </w:rPr>
             </w:pPr>
-            <w:proofErr w:type="spellStart"/>
             <w:r>
               <w:rPr>
                 <w:rFonts w:ascii="Verdana" w:hAnsi="Verdana"/>
                 <w:b w:val="0"/>
                 <w:szCs w:val="28"/>
               </w:rPr>
-              <w:t>Profr</w:t>
-            </w:r>
-            <w:proofErr w:type="spellEnd"/>
-            <w:r>
-              <w:rPr>
-                <w:rFonts w:ascii="Verdana" w:hAnsi="Verdana"/>
-                <w:b w:val="0"/>
-                <w:szCs w:val="28"/>
-              </w:rPr>
-              <w:t>. Juan Carlos Pérez Arriaga</w:t>
+              <w:t>Profr. Juan Carlos Pérez Arriaga</w:t>
             </w:r>
           </w:p>
         </w:tc>
@@ -3332,19 +3290,11 @@
         </w:rPr>
         <w:t xml:space="preserve">tual, los alumnos y los demás </w:t>
       </w:r>
-      <w:proofErr w:type="spellStart"/>
-      <w:r>
-        <w:rPr>
-          <w:rFonts w:ascii="Verdana" w:hAnsi="Verdana"/>
-        </w:rPr>
-        <w:t>stakeholders</w:t>
-      </w:r>
-      <w:proofErr w:type="spellEnd"/>
-      <w:r>
-        <w:rPr>
-          <w:rFonts w:ascii="Verdana" w:hAnsi="Verdana"/>
-        </w:rPr>
-        <w:t xml:space="preserve"> podrán realizar de forma más </w:t>
+      <w:r>
+        <w:rPr>
+          <w:rFonts w:ascii="Verdana" w:hAnsi="Verdana"/>
+        </w:rPr>
+        <w:t xml:space="preserve">stakeholders podrán realizar de forma más </w:t>
       </w:r>
       <w:r>
         <w:rPr>
@@ -3689,16 +3639,8 @@
         <w:rPr>
           <w:rFonts w:ascii="Verdana" w:hAnsi="Verdana"/>
         </w:rPr>
-        <w:t xml:space="preserve">Titular de la </w:t>
-      </w:r>
-      <w:proofErr w:type="spellStart"/>
-      <w:r>
-        <w:rPr>
-          <w:rFonts w:ascii="Verdana" w:hAnsi="Verdana"/>
-        </w:rPr>
-        <w:t>dependendencia</w:t>
-      </w:r>
-      <w:proofErr w:type="spellEnd"/>
+        <w:t>Titular de la dependendencia</w:t>
+      </w:r>
     </w:p>
     <w:p>
       <w:pPr>
@@ -5675,15 +5617,7 @@
           <w:rFonts w:ascii="Verdana" w:hAnsi="Verdana"/>
           <w:b/>
         </w:rPr>
-        <w:t>Requisito.</w:t>
-      </w:r>
-      <w:proofErr w:type="gramStart"/>
-      <w:r>
-        <w:rPr>
-          <w:rFonts w:ascii="Verdana" w:hAnsi="Verdana"/>
-          <w:b/>
-        </w:rPr>
-        <w:t>-</w:t>
+        <w:t>Requisito.-</w:t>
       </w:r>
       <w:r>
         <w:rPr>
@@ -5703,14 +5637,7 @@
         <w:rPr>
           <w:rFonts w:ascii="Verdana" w:hAnsi="Verdana"/>
         </w:rPr>
-        <w:t>Parte necesaria o necesitada</w:t>
-      </w:r>
-      <w:proofErr w:type="gramEnd"/>
-      <w:r>
-        <w:rPr>
-          <w:rFonts w:ascii="Verdana" w:hAnsi="Verdana"/>
-        </w:rPr>
-        <w:t xml:space="preserve"> para alguna acción </w:t>
+        <w:t xml:space="preserve">Parte necesaria o necesitada para alguna acción </w:t>
       </w:r>
       <w:r>
         <w:rPr>
@@ -5863,7 +5790,6 @@
           <w:rFonts w:ascii="Verdana" w:hAnsi="Verdana"/>
         </w:rPr>
       </w:pPr>
-      <w:proofErr w:type="spellStart"/>
       <w:r>
         <w:rPr>
           <w:rFonts w:ascii="Verdana" w:hAnsi="Verdana"/>
@@ -5871,7 +5797,6 @@
         </w:rPr>
         <w:t>Stakeholders</w:t>
       </w:r>
-      <w:proofErr w:type="spellEnd"/>
       <w:r>
         <w:rPr>
           <w:rFonts w:ascii="Verdana" w:hAnsi="Verdana"/>
@@ -6119,21 +6044,7 @@
         <w:rPr>
           <w:rFonts w:ascii="Verdana" w:hAnsi="Verdana"/>
         </w:rPr>
-        <w:t xml:space="preserve">El sistema de servicio social es una ayuda para todos los </w:t>
-      </w:r>
-      <w:proofErr w:type="spellStart"/>
-      <w:r>
-        <w:rPr>
-          <w:rFonts w:ascii="Verdana" w:hAnsi="Verdana"/>
-        </w:rPr>
-        <w:t>stakeholders</w:t>
-      </w:r>
-      <w:proofErr w:type="spellEnd"/>
-      <w:r>
-        <w:rPr>
-          <w:rFonts w:ascii="Verdana" w:hAnsi="Verdana"/>
-        </w:rPr>
-        <w:t xml:space="preserve"> que están involucrados en esta experiencia educativa. En el sistema los alumnos podrán subir reportes de su servicio social y llevar el control de su avance en porcentaje sobre las horas que lleva cumpliendo con su servicio social. El maestro supervisara los archivos que los alumnos suben al sistema mediante un gestor de alumnos, </w:t>
+        <w:t xml:space="preserve">El sistema de servicio social es una ayuda para todos los stakeholders que están involucrados en esta experiencia educativa. En el sistema los alumnos podrán subir reportes de su servicio social y llevar el control de su avance en porcentaje sobre las horas que lleva cumpliendo con su servicio social. El maestro supervisara los archivos que los alumnos suben al sistema mediante un gestor de alumnos, </w:t>
       </w:r>
       <w:r>
         <w:rPr>
@@ -9458,7 +9369,7 @@
           <w:rFonts w:ascii="Verdana" w:hAnsi="Verdana"/>
           <w:b/>
           <w:noProof/>
-          <w:lang w:eastAsia="es-MX"/>
+          <w:lang w:val="es-ES" w:eastAsia="es-ES"/>
         </w:rPr>
         <w:lastRenderedPageBreak/>
         <w:drawing>
@@ -9559,7 +9470,7 @@
           <w:rFonts w:ascii="Verdana" w:hAnsi="Verdana"/>
           <w:b/>
           <w:noProof/>
-          <w:lang w:eastAsia="es-MX"/>
+          <w:lang w:val="es-ES" w:eastAsia="es-ES"/>
         </w:rPr>
         <w:drawing>
           <wp:inline distT="0" distB="0" distL="0" distR="0" wp14:anchorId="7539E03B" wp14:editId="485C2D12">
@@ -9672,7 +9583,7 @@
           <w:rFonts w:ascii="Verdana" w:hAnsi="Verdana"/>
           <w:b/>
           <w:noProof/>
-          <w:lang w:eastAsia="es-MX"/>
+          <w:lang w:val="es-ES" w:eastAsia="es-ES"/>
         </w:rPr>
         <w:drawing>
           <wp:inline distT="0" distB="0" distL="0" distR="0" wp14:anchorId="1339EC46" wp14:editId="302A0003">
@@ -9766,7 +9677,7 @@
           <w:rFonts w:ascii="Verdana" w:hAnsi="Verdana"/>
           <w:b/>
           <w:noProof/>
-          <w:lang w:eastAsia="es-MX"/>
+          <w:lang w:val="es-ES" w:eastAsia="es-ES"/>
         </w:rPr>
         <w:drawing>
           <wp:inline distT="0" distB="0" distL="0" distR="0" wp14:anchorId="564F50F9" wp14:editId="3BE25126">
@@ -11179,7 +11090,6 @@
                 <w:bCs/>
               </w:rPr>
             </w:pPr>
-            <w:proofErr w:type="spellStart"/>
             <w:r>
               <w:rPr>
                 <w:rFonts w:ascii="Verdana" w:hAnsi="Verdana" w:cs="Arial"/>
@@ -11188,7 +11098,6 @@
               </w:rPr>
               <w:t>Postcondición</w:t>
             </w:r>
-            <w:proofErr w:type="spellEnd"/>
           </w:p>
         </w:tc>
         <w:tc>
@@ -13457,7 +13366,6 @@
                 <w:bCs/>
               </w:rPr>
             </w:pPr>
-            <w:proofErr w:type="spellStart"/>
             <w:r>
               <w:rPr>
                 <w:rFonts w:ascii="Verdana" w:hAnsi="Verdana" w:cs="Arial"/>
@@ -13466,7 +13374,6 @@
               </w:rPr>
               <w:t>Postcondición</w:t>
             </w:r>
-            <w:proofErr w:type="spellEnd"/>
           </w:p>
         </w:tc>
         <w:tc>
@@ -15468,27 +15375,13 @@
               <w:rPr>
                 <w:rFonts w:ascii="Verdana" w:hAnsi="Verdana" w:cs="Arial"/>
               </w:rPr>
-              <w:t xml:space="preserve">El sistema despliega la ficha </w:t>
-            </w:r>
-            <w:proofErr w:type="gramStart"/>
-            <w:r>
-              <w:rPr>
-                <w:rFonts w:ascii="Verdana" w:hAnsi="Verdana" w:cs="Arial"/>
-              </w:rPr>
-              <w:t>técnica</w:t>
-            </w:r>
-            <w:r>
-              <w:rPr>
-                <w:rFonts w:ascii="Verdana" w:hAnsi="Verdana" w:cs="Arial"/>
-              </w:rPr>
-              <w:t>(</w:t>
-            </w:r>
-            <w:proofErr w:type="gramEnd"/>
-            <w:r>
-              <w:rPr>
-                <w:rFonts w:ascii="Verdana" w:hAnsi="Verdana" w:cs="Arial"/>
-              </w:rPr>
-              <w:t>)()()()</w:t>
+              <w:t>El sistema despliega la ficha técnica</w:t>
+            </w:r>
+            <w:r>
+              <w:rPr>
+                <w:rFonts w:ascii="Verdana" w:hAnsi="Verdana" w:cs="Arial"/>
+              </w:rPr>
+              <w:t>()()()()</w:t>
             </w:r>
             <w:r>
               <w:rPr>
@@ -15645,7 +15538,6 @@
                 <w:bCs/>
               </w:rPr>
             </w:pPr>
-            <w:proofErr w:type="spellStart"/>
             <w:r>
               <w:rPr>
                 <w:rFonts w:ascii="Verdana" w:hAnsi="Verdana" w:cs="Arial"/>
@@ -15654,7 +15546,6 @@
               </w:rPr>
               <w:t>Postcondición</w:t>
             </w:r>
-            <w:proofErr w:type="spellEnd"/>
           </w:p>
         </w:tc>
         <w:tc>
@@ -16130,16 +16021,8 @@
               <w:rPr>
                 <w:rFonts w:ascii="Verdana" w:hAnsi="Verdana" w:cs="Arial"/>
               </w:rPr>
-              <w:t xml:space="preserve">3 </w:t>
-            </w:r>
-            <w:proofErr w:type="spellStart"/>
-            <w:r>
-              <w:rPr>
-                <w:rFonts w:ascii="Verdana" w:hAnsi="Verdana" w:cs="Arial"/>
-              </w:rPr>
-              <w:t>seg</w:t>
-            </w:r>
-            <w:proofErr w:type="spellEnd"/>
+              <w:t>3 seg</w:t>
+            </w:r>
           </w:p>
         </w:tc>
       </w:tr>
@@ -16194,16 +16077,8 @@
               <w:rPr>
                 <w:rFonts w:ascii="Verdana" w:hAnsi="Verdana" w:cs="Arial"/>
               </w:rPr>
-              <w:t xml:space="preserve">5 </w:t>
-            </w:r>
-            <w:proofErr w:type="spellStart"/>
-            <w:r>
-              <w:rPr>
-                <w:rFonts w:ascii="Verdana" w:hAnsi="Verdana" w:cs="Arial"/>
-              </w:rPr>
-              <w:t>seg</w:t>
-            </w:r>
-            <w:proofErr w:type="spellEnd"/>
+              <w:t>5 seg</w:t>
+            </w:r>
           </w:p>
         </w:tc>
       </w:tr>
@@ -16258,16 +16133,8 @@
               <w:rPr>
                 <w:rFonts w:ascii="Verdana" w:hAnsi="Verdana" w:cs="Arial"/>
               </w:rPr>
-              <w:t xml:space="preserve">2 </w:t>
-            </w:r>
-            <w:proofErr w:type="spellStart"/>
-            <w:r>
-              <w:rPr>
-                <w:rFonts w:ascii="Verdana" w:hAnsi="Verdana" w:cs="Arial"/>
-              </w:rPr>
-              <w:t>seg</w:t>
-            </w:r>
-            <w:proofErr w:type="spellEnd"/>
+              <w:t>2 seg</w:t>
+            </w:r>
           </w:p>
         </w:tc>
       </w:tr>
@@ -16322,16 +16189,8 @@
               <w:rPr>
                 <w:rFonts w:ascii="Verdana" w:hAnsi="Verdana" w:cs="Arial"/>
               </w:rPr>
-              <w:t xml:space="preserve">2 </w:t>
-            </w:r>
-            <w:proofErr w:type="spellStart"/>
-            <w:r>
-              <w:rPr>
-                <w:rFonts w:ascii="Verdana" w:hAnsi="Verdana" w:cs="Arial"/>
-              </w:rPr>
-              <w:t>seg</w:t>
-            </w:r>
-            <w:proofErr w:type="spellEnd"/>
+              <w:t>2 seg</w:t>
+            </w:r>
           </w:p>
         </w:tc>
       </w:tr>
@@ -16386,16 +16245,8 @@
               <w:rPr>
                 <w:rFonts w:ascii="Verdana" w:hAnsi="Verdana" w:cs="Arial"/>
               </w:rPr>
-              <w:t xml:space="preserve">6 </w:t>
-            </w:r>
-            <w:proofErr w:type="spellStart"/>
-            <w:r>
-              <w:rPr>
-                <w:rFonts w:ascii="Verdana" w:hAnsi="Verdana" w:cs="Arial"/>
-              </w:rPr>
-              <w:t>seg</w:t>
-            </w:r>
-            <w:proofErr w:type="spellEnd"/>
+              <w:t>6 seg</w:t>
+            </w:r>
           </w:p>
         </w:tc>
       </w:tr>
@@ -16450,16 +16301,8 @@
               <w:rPr>
                 <w:rFonts w:ascii="Verdana" w:hAnsi="Verdana" w:cs="Arial"/>
               </w:rPr>
-              <w:t xml:space="preserve">2 </w:t>
-            </w:r>
-            <w:proofErr w:type="spellStart"/>
-            <w:r>
-              <w:rPr>
-                <w:rFonts w:ascii="Verdana" w:hAnsi="Verdana" w:cs="Arial"/>
-              </w:rPr>
-              <w:t>seg</w:t>
-            </w:r>
-            <w:proofErr w:type="spellEnd"/>
+              <w:t>2 seg</w:t>
+            </w:r>
           </w:p>
         </w:tc>
       </w:tr>
@@ -17902,8 +17745,6 @@
               </w:rPr>
               <w:t xml:space="preserve">selecciona </w:t>
             </w:r>
-            <w:bookmarkStart w:id="0" w:name="_GoBack"/>
-            <w:bookmarkEnd w:id="0"/>
             <w:r>
               <w:rPr>
                 <w:rFonts w:ascii="Verdana" w:hAnsi="Verdana" w:cs="Arial"/>
@@ -17930,7 +17771,6 @@
                 <w:bCs/>
               </w:rPr>
             </w:pPr>
-            <w:proofErr w:type="spellStart"/>
             <w:r>
               <w:rPr>
                 <w:rFonts w:ascii="Verdana" w:hAnsi="Verdana" w:cs="Arial"/>
@@ -17939,7 +17779,6 @@
               </w:rPr>
               <w:t>Postcondición</w:t>
             </w:r>
-            <w:proofErr w:type="spellEnd"/>
           </w:p>
         </w:tc>
         <w:tc>
@@ -18634,16 +18473,8 @@
               <w:rPr>
                 <w:rFonts w:ascii="Verdana" w:hAnsi="Verdana" w:cs="Arial"/>
               </w:rPr>
-              <w:t xml:space="preserve">2 </w:t>
-            </w:r>
-            <w:proofErr w:type="spellStart"/>
-            <w:r>
-              <w:rPr>
-                <w:rFonts w:ascii="Verdana" w:hAnsi="Verdana" w:cs="Arial"/>
-              </w:rPr>
-              <w:t>seg</w:t>
-            </w:r>
-            <w:proofErr w:type="spellEnd"/>
+              <w:t>2 seg</w:t>
+            </w:r>
           </w:p>
         </w:tc>
       </w:tr>
@@ -18698,16 +18529,8 @@
               <w:rPr>
                 <w:rFonts w:ascii="Verdana" w:hAnsi="Verdana" w:cs="Arial"/>
               </w:rPr>
-              <w:t xml:space="preserve">5 </w:t>
-            </w:r>
-            <w:proofErr w:type="spellStart"/>
-            <w:r>
-              <w:rPr>
-                <w:rFonts w:ascii="Verdana" w:hAnsi="Verdana" w:cs="Arial"/>
-              </w:rPr>
-              <w:t>seg</w:t>
-            </w:r>
-            <w:proofErr w:type="spellEnd"/>
+              <w:t>5 seg</w:t>
+            </w:r>
           </w:p>
         </w:tc>
       </w:tr>
@@ -18762,16 +18585,8 @@
               <w:rPr>
                 <w:rFonts w:ascii="Verdana" w:hAnsi="Verdana" w:cs="Arial"/>
               </w:rPr>
-              <w:t xml:space="preserve">4 </w:t>
-            </w:r>
-            <w:proofErr w:type="spellStart"/>
-            <w:r>
-              <w:rPr>
-                <w:rFonts w:ascii="Verdana" w:hAnsi="Verdana" w:cs="Arial"/>
-              </w:rPr>
-              <w:t>seg</w:t>
-            </w:r>
-            <w:proofErr w:type="spellEnd"/>
+              <w:t>4 seg</w:t>
+            </w:r>
           </w:p>
         </w:tc>
       </w:tr>
@@ -18826,16 +18641,8 @@
               <w:rPr>
                 <w:rFonts w:ascii="Verdana" w:hAnsi="Verdana" w:cs="Arial"/>
               </w:rPr>
-              <w:t xml:space="preserve">2 </w:t>
-            </w:r>
-            <w:proofErr w:type="spellStart"/>
-            <w:r>
-              <w:rPr>
-                <w:rFonts w:ascii="Verdana" w:hAnsi="Verdana" w:cs="Arial"/>
-              </w:rPr>
-              <w:t>seg</w:t>
-            </w:r>
-            <w:proofErr w:type="spellEnd"/>
+              <w:t>2 seg</w:t>
+            </w:r>
           </w:p>
         </w:tc>
       </w:tr>
@@ -18890,16 +18697,8 @@
               <w:rPr>
                 <w:rFonts w:ascii="Verdana" w:hAnsi="Verdana" w:cs="Arial"/>
               </w:rPr>
-              <w:t xml:space="preserve">3 </w:t>
-            </w:r>
-            <w:proofErr w:type="spellStart"/>
-            <w:r>
-              <w:rPr>
-                <w:rFonts w:ascii="Verdana" w:hAnsi="Verdana" w:cs="Arial"/>
-              </w:rPr>
-              <w:t>seg</w:t>
-            </w:r>
-            <w:proofErr w:type="spellEnd"/>
+              <w:t>3 seg</w:t>
+            </w:r>
           </w:p>
         </w:tc>
       </w:tr>
@@ -18954,16 +18753,8 @@
               <w:rPr>
                 <w:rFonts w:ascii="Verdana" w:hAnsi="Verdana" w:cs="Arial"/>
               </w:rPr>
-              <w:t xml:space="preserve">2 </w:t>
-            </w:r>
-            <w:proofErr w:type="spellStart"/>
-            <w:r>
-              <w:rPr>
-                <w:rFonts w:ascii="Verdana" w:hAnsi="Verdana" w:cs="Arial"/>
-              </w:rPr>
-              <w:t>seg</w:t>
-            </w:r>
-            <w:proofErr w:type="spellEnd"/>
+              <w:t>2 seg</w:t>
+            </w:r>
           </w:p>
         </w:tc>
       </w:tr>
@@ -19018,16 +18809,8 @@
               <w:rPr>
                 <w:rFonts w:ascii="Verdana" w:hAnsi="Verdana" w:cs="Arial"/>
               </w:rPr>
-              <w:t xml:space="preserve">2 </w:t>
-            </w:r>
-            <w:proofErr w:type="spellStart"/>
-            <w:r>
-              <w:rPr>
-                <w:rFonts w:ascii="Verdana" w:hAnsi="Verdana" w:cs="Arial"/>
-              </w:rPr>
-              <w:t>seg</w:t>
-            </w:r>
-            <w:proofErr w:type="spellEnd"/>
+              <w:t>2 seg</w:t>
+            </w:r>
           </w:p>
         </w:tc>
       </w:tr>
@@ -19082,16 +18865,8 @@
               <w:rPr>
                 <w:rFonts w:ascii="Verdana" w:hAnsi="Verdana" w:cs="Arial"/>
               </w:rPr>
-              <w:t xml:space="preserve">2 </w:t>
-            </w:r>
-            <w:proofErr w:type="spellStart"/>
-            <w:r>
-              <w:rPr>
-                <w:rFonts w:ascii="Verdana" w:hAnsi="Verdana" w:cs="Arial"/>
-              </w:rPr>
-              <w:t>seg</w:t>
-            </w:r>
-            <w:proofErr w:type="spellEnd"/>
+              <w:t>2 seg</w:t>
+            </w:r>
           </w:p>
         </w:tc>
       </w:tr>
@@ -19146,16 +18921,8 @@
               <w:rPr>
                 <w:rFonts w:ascii="Verdana" w:hAnsi="Verdana" w:cs="Arial"/>
               </w:rPr>
-              <w:t xml:space="preserve">3 </w:t>
-            </w:r>
-            <w:proofErr w:type="spellStart"/>
-            <w:r>
-              <w:rPr>
-                <w:rFonts w:ascii="Verdana" w:hAnsi="Verdana" w:cs="Arial"/>
-              </w:rPr>
-              <w:t>seg</w:t>
-            </w:r>
-            <w:proofErr w:type="spellEnd"/>
+              <w:t>3 seg</w:t>
+            </w:r>
           </w:p>
         </w:tc>
       </w:tr>
@@ -19210,16 +18977,8 @@
               <w:rPr>
                 <w:rFonts w:ascii="Verdana" w:hAnsi="Verdana" w:cs="Arial"/>
               </w:rPr>
-              <w:t xml:space="preserve">4 </w:t>
-            </w:r>
-            <w:proofErr w:type="spellStart"/>
-            <w:r>
-              <w:rPr>
-                <w:rFonts w:ascii="Verdana" w:hAnsi="Verdana" w:cs="Arial"/>
-              </w:rPr>
-              <w:t>seg</w:t>
-            </w:r>
-            <w:proofErr w:type="spellEnd"/>
+              <w:t>4 seg</w:t>
+            </w:r>
           </w:p>
         </w:tc>
       </w:tr>
@@ -19274,16 +19033,8 @@
               <w:rPr>
                 <w:rFonts w:ascii="Verdana" w:hAnsi="Verdana" w:cs="Arial"/>
               </w:rPr>
-              <w:t xml:space="preserve">2 </w:t>
-            </w:r>
-            <w:proofErr w:type="spellStart"/>
-            <w:r>
-              <w:rPr>
-                <w:rFonts w:ascii="Verdana" w:hAnsi="Verdana" w:cs="Arial"/>
-              </w:rPr>
-              <w:t>seg</w:t>
-            </w:r>
-            <w:proofErr w:type="spellEnd"/>
+              <w:t>2 seg</w:t>
+            </w:r>
           </w:p>
         </w:tc>
       </w:tr>
@@ -20118,16 +19869,321 @@
     <w:p>
       <w:pPr>
         <w:spacing w:line="276" w:lineRule="auto"/>
+        <w:jc w:val="both"/>
+        <w:rPr>
+          <w:rFonts w:ascii="Verdana" w:hAnsi="Verdana"/>
+        </w:rPr>
+      </w:pPr>
+    </w:p>
+    <w:p>
+      <w:pPr>
+        <w:spacing w:line="276" w:lineRule="auto"/>
+        <w:jc w:val="both"/>
+        <w:rPr>
+          <w:rFonts w:ascii="Verdana" w:hAnsi="Verdana"/>
+        </w:rPr>
+      </w:pPr>
+    </w:p>
+    <w:p>
+      <w:pPr>
+        <w:spacing w:line="276" w:lineRule="auto"/>
+        <w:jc w:val="both"/>
+        <w:rPr>
+          <w:rFonts w:ascii="Verdana" w:hAnsi="Verdana"/>
+        </w:rPr>
+      </w:pPr>
+    </w:p>
+    <w:p>
+      <w:pPr>
+        <w:spacing w:line="276" w:lineRule="auto"/>
+        <w:jc w:val="both"/>
+        <w:rPr>
+          <w:rFonts w:ascii="Verdana" w:hAnsi="Verdana"/>
+        </w:rPr>
+      </w:pPr>
+    </w:p>
+    <w:p>
+      <w:pPr>
+        <w:spacing w:line="276" w:lineRule="auto"/>
+        <w:jc w:val="both"/>
+        <w:rPr>
+          <w:rFonts w:ascii="Verdana" w:hAnsi="Verdana"/>
+        </w:rPr>
+      </w:pPr>
+    </w:p>
+    <w:p>
+      <w:pPr>
+        <w:spacing w:line="276" w:lineRule="auto"/>
+        <w:jc w:val="both"/>
+        <w:rPr>
+          <w:rFonts w:ascii="Verdana" w:hAnsi="Verdana"/>
+        </w:rPr>
+      </w:pPr>
+    </w:p>
+    <w:p>
+      <w:pPr>
+        <w:spacing w:line="276" w:lineRule="auto"/>
+        <w:jc w:val="both"/>
+        <w:rPr>
+          <w:rFonts w:ascii="Verdana" w:hAnsi="Verdana"/>
+        </w:rPr>
+      </w:pPr>
+    </w:p>
+    <w:p>
+      <w:pPr>
+        <w:spacing w:line="276" w:lineRule="auto"/>
+        <w:jc w:val="both"/>
+        <w:rPr>
+          <w:rFonts w:ascii="Verdana" w:hAnsi="Verdana"/>
+        </w:rPr>
+      </w:pPr>
+    </w:p>
+    <w:p>
+      <w:pPr>
+        <w:spacing w:line="276" w:lineRule="auto"/>
+        <w:jc w:val="both"/>
+        <w:rPr>
+          <w:rFonts w:ascii="Verdana" w:hAnsi="Verdana"/>
+        </w:rPr>
+      </w:pPr>
+    </w:p>
+    <w:p>
+      <w:pPr>
+        <w:spacing w:line="276" w:lineRule="auto"/>
+        <w:jc w:val="both"/>
+        <w:rPr>
+          <w:rFonts w:ascii="Verdana" w:hAnsi="Verdana"/>
+        </w:rPr>
+      </w:pPr>
+    </w:p>
+    <w:p>
+      <w:pPr>
+        <w:spacing w:line="276" w:lineRule="auto"/>
+        <w:jc w:val="both"/>
+        <w:rPr>
+          <w:rFonts w:ascii="Verdana" w:hAnsi="Verdana"/>
+        </w:rPr>
+      </w:pPr>
+    </w:p>
+    <w:p>
+      <w:pPr>
+        <w:spacing w:line="276" w:lineRule="auto"/>
+        <w:jc w:val="both"/>
+        <w:rPr>
+          <w:rFonts w:ascii="Verdana" w:hAnsi="Verdana"/>
+        </w:rPr>
+      </w:pPr>
+    </w:p>
+    <w:p>
+      <w:pPr>
+        <w:spacing w:line="276" w:lineRule="auto"/>
+        <w:jc w:val="both"/>
+        <w:rPr>
+          <w:rFonts w:ascii="Verdana" w:hAnsi="Verdana"/>
+        </w:rPr>
+      </w:pPr>
+    </w:p>
+    <w:p>
+      <w:pPr>
+        <w:spacing w:line="276" w:lineRule="auto"/>
+        <w:jc w:val="both"/>
+        <w:rPr>
+          <w:rFonts w:ascii="Verdana" w:hAnsi="Verdana"/>
+        </w:rPr>
+      </w:pPr>
+    </w:p>
+    <w:p>
+      <w:pPr>
+        <w:spacing w:line="276" w:lineRule="auto"/>
+        <w:jc w:val="both"/>
+        <w:rPr>
+          <w:rFonts w:ascii="Verdana" w:hAnsi="Verdana"/>
+        </w:rPr>
+      </w:pPr>
+    </w:p>
+    <w:p>
+      <w:pPr>
+        <w:spacing w:line="276" w:lineRule="auto"/>
+        <w:jc w:val="both"/>
+        <w:rPr>
+          <w:rFonts w:ascii="Verdana" w:hAnsi="Verdana"/>
+        </w:rPr>
+      </w:pPr>
+    </w:p>
+    <w:p>
+      <w:pPr>
+        <w:spacing w:line="276" w:lineRule="auto"/>
+        <w:jc w:val="both"/>
+        <w:rPr>
+          <w:rFonts w:ascii="Verdana" w:hAnsi="Verdana"/>
+        </w:rPr>
+      </w:pPr>
+    </w:p>
+    <w:p>
+      <w:pPr>
+        <w:spacing w:line="276" w:lineRule="auto"/>
+        <w:jc w:val="both"/>
+        <w:rPr>
+          <w:rFonts w:ascii="Verdana" w:hAnsi="Verdana"/>
+        </w:rPr>
+      </w:pPr>
+    </w:p>
+    <w:p>
+      <w:pPr>
+        <w:spacing w:line="276" w:lineRule="auto"/>
+        <w:jc w:val="both"/>
+        <w:rPr>
+          <w:rFonts w:ascii="Verdana" w:hAnsi="Verdana"/>
+        </w:rPr>
+      </w:pPr>
+    </w:p>
+    <w:p>
+      <w:pPr>
+        <w:spacing w:line="276" w:lineRule="auto"/>
+        <w:jc w:val="both"/>
+        <w:rPr>
+          <w:rFonts w:ascii="Verdana" w:hAnsi="Verdana"/>
+        </w:rPr>
+      </w:pPr>
+    </w:p>
+    <w:p>
+      <w:pPr>
+        <w:pStyle w:val="Prrafodelista"/>
+        <w:numPr>
+          <w:ilvl w:val="0"/>
+          <w:numId w:val="5"/>
+        </w:numPr>
+        <w:spacing w:line="276" w:lineRule="auto"/>
+        <w:jc w:val="both"/>
+        <w:rPr>
+          <w:rFonts w:ascii="Verdana" w:hAnsi="Verdana"/>
+          <w:b/>
+          <w:sz w:val="24"/>
+          <w:szCs w:val="28"/>
+        </w:rPr>
+      </w:pPr>
+      <w:r>
+        <w:rPr>
+          <w:rFonts w:ascii="Verdana" w:hAnsi="Verdana"/>
+          <w:b/>
+          <w:sz w:val="24"/>
+          <w:szCs w:val="28"/>
+        </w:rPr>
+        <w:lastRenderedPageBreak/>
+        <w:t xml:space="preserve">3.4 Apéndice </w:t>
+      </w:r>
+    </w:p>
+    <w:p>
+      <w:pPr>
+        <w:spacing w:line="276" w:lineRule="auto"/>
         <w:ind w:left="1080"/>
         <w:jc w:val="both"/>
         <w:rPr>
           <w:rFonts w:ascii="Verdana" w:hAnsi="Verdana"/>
         </w:rPr>
       </w:pPr>
+      <w:r>
+        <w:rPr>
+          <w:rFonts w:ascii="Verdana" w:hAnsi="Verdana"/>
+        </w:rPr>
+        <w:t xml:space="preserve">Modelo de casos de uso </w:t>
+      </w:r>
     </w:p>
     <w:p>
       <w:pPr>
         <w:spacing w:line="276" w:lineRule="auto"/>
+        <w:ind w:left="1080"/>
+        <w:jc w:val="both"/>
+        <w:rPr>
+          <w:rFonts w:ascii="Verdana" w:hAnsi="Verdana"/>
+        </w:rPr>
+      </w:pPr>
+      <w:r>
+        <w:rPr>
+          <w:rFonts w:ascii="Verdana" w:hAnsi="Verdana"/>
+          <w:noProof/>
+          <w:lang w:val="es-ES" w:eastAsia="es-ES"/>
+        </w:rPr>
+        <w:drawing>
+          <wp:anchor distT="0" distB="0" distL="114300" distR="114300" simplePos="0" relativeHeight="251663360" behindDoc="0" locked="0" layoutInCell="1" allowOverlap="1" wp14:anchorId="07A67D61" wp14:editId="1924A68A">
+            <wp:simplePos x="0" y="0"/>
+            <wp:positionH relativeFrom="margin">
+              <wp:align>center</wp:align>
+            </wp:positionH>
+            <wp:positionV relativeFrom="margin">
+              <wp:align>center</wp:align>
+            </wp:positionV>
+            <wp:extent cx="5725160" cy="6715760"/>
+            <wp:effectExtent l="0" t="0" r="8890" b="8890"/>
+            <wp:wrapSquare wrapText="bothSides"/>
+            <wp:docPr id="5" name="Imagen 5" descr="New Page"/>
+            <wp:cNvGraphicFramePr>
+              <a:graphicFrameLocks xmlns:a="http://schemas.openxmlformats.org/drawingml/2006/main" noChangeAspect="1"/>
+            </wp:cNvGraphicFramePr>
+            <a:graphic xmlns:a="http://schemas.openxmlformats.org/drawingml/2006/main">
+              <a:graphicData uri="http://schemas.openxmlformats.org/drawingml/2006/picture">
+                <pic:pic xmlns:pic="http://schemas.openxmlformats.org/drawingml/2006/picture">
+                  <pic:nvPicPr>
+                    <pic:cNvPr id="0" name="Picture 2" descr="New Page"/>
+                    <pic:cNvPicPr>
+                      <a:picLocks noChangeAspect="1" noChangeArrowheads="1"/>
+                    </pic:cNvPicPr>
+                  </pic:nvPicPr>
+                  <pic:blipFill>
+                    <a:blip r:embed="rId23">
+                      <a:extLst>
+                        <a:ext uri="{28A0092B-C50C-407E-A947-70E740481C1C}">
+                          <a14:useLocalDpi xmlns:a14="http://schemas.microsoft.com/office/drawing/2010/main" val="0"/>
+                        </a:ext>
+                      </a:extLst>
+                    </a:blip>
+                    <a:srcRect r="14473" b="22345"/>
+                    <a:stretch>
+                      <a:fillRect/>
+                    </a:stretch>
+                  </pic:blipFill>
+                  <pic:spPr bwMode="auto">
+                    <a:xfrm>
+                      <a:off x="0" y="0"/>
+                      <a:ext cx="5725160" cy="6715760"/>
+                    </a:xfrm>
+                    <a:prstGeom prst="rect">
+                      <a:avLst/>
+                    </a:prstGeom>
+                    <a:noFill/>
+                  </pic:spPr>
+                </pic:pic>
+              </a:graphicData>
+            </a:graphic>
+            <wp14:sizeRelH relativeFrom="page">
+              <wp14:pctWidth>0</wp14:pctWidth>
+            </wp14:sizeRelH>
+            <wp14:sizeRelV relativeFrom="page">
+              <wp14:pctHeight>0</wp14:pctHeight>
+            </wp14:sizeRelV>
+          </wp:anchor>
+        </w:drawing>
+      </w:r>
+      <w:r>
+        <w:rPr>
+          <w:rFonts w:ascii="Verdana" w:hAnsi="Verdana"/>
+        </w:rPr>
+        <w:tab/>
+      </w:r>
+    </w:p>
+    <w:p>
+      <w:pPr>
+        <w:spacing w:line="276" w:lineRule="auto"/>
+        <w:ind w:left="1080"/>
+        <w:jc w:val="both"/>
+        <w:rPr>
+          <w:rFonts w:ascii="Verdana" w:hAnsi="Verdana"/>
+        </w:rPr>
+      </w:pPr>
+    </w:p>
+    <w:p>
+      <w:pPr>
+        <w:spacing w:line="276" w:lineRule="auto"/>
         <w:jc w:val="both"/>
         <w:rPr>
           <w:rFonts w:ascii="Verdana" w:hAnsi="Verdana"/>
@@ -20136,13 +20192,320 @@
           <w:szCs w:val="28"/>
         </w:rPr>
       </w:pPr>
-      <w:r>
+    </w:p>
+    <w:p>
+      <w:pPr>
+        <w:spacing w:line="276" w:lineRule="auto"/>
+        <w:jc w:val="both"/>
         <w:rPr>
           <w:rFonts w:ascii="Verdana" w:hAnsi="Verdana"/>
           <w:b/>
           <w:sz w:val="36"/>
           <w:szCs w:val="28"/>
         </w:rPr>
+      </w:pPr>
+    </w:p>
+    <w:p>
+      <w:pPr>
+        <w:spacing w:line="276" w:lineRule="auto"/>
+        <w:jc w:val="both"/>
+        <w:rPr>
+          <w:rFonts w:ascii="Verdana" w:hAnsi="Verdana"/>
+          <w:b/>
+          <w:sz w:val="36"/>
+          <w:szCs w:val="28"/>
+        </w:rPr>
+      </w:pPr>
+      <w:r>
+        <w:rPr>
+          <w:noProof/>
+          <w:lang w:eastAsia="es-ES"/>
+        </w:rPr>
+        <w:lastRenderedPageBreak/>
+        <w:drawing>
+          <wp:anchor distT="0" distB="0" distL="114300" distR="114300" simplePos="0" relativeHeight="251665408" behindDoc="0" locked="0" layoutInCell="1" allowOverlap="1" wp14:anchorId="43C2A365" wp14:editId="1D0328D1">
+            <wp:simplePos x="0" y="0"/>
+            <wp:positionH relativeFrom="margin">
+              <wp:posOffset>-3810</wp:posOffset>
+            </wp:positionH>
+            <wp:positionV relativeFrom="margin">
+              <wp:posOffset>424180</wp:posOffset>
+            </wp:positionV>
+            <wp:extent cx="4064000" cy="7391400"/>
+            <wp:effectExtent l="0" t="0" r="0" b="0"/>
+            <wp:wrapTopAndBottom/>
+            <wp:docPr id="6" name="Imagen 6" descr="C:\Users\ricar_000\AppData\Local\Microsoft\Windows\Temporary Internet Files\Content.Word\New Page 2.png"/>
+            <wp:cNvGraphicFramePr>
+              <a:graphicFrameLocks xmlns:a="http://schemas.openxmlformats.org/drawingml/2006/main" noChangeAspect="1"/>
+            </wp:cNvGraphicFramePr>
+            <a:graphic xmlns:a="http://schemas.openxmlformats.org/drawingml/2006/main">
+              <a:graphicData uri="http://schemas.openxmlformats.org/drawingml/2006/picture">
+                <pic:pic xmlns:pic="http://schemas.openxmlformats.org/drawingml/2006/picture">
+                  <pic:nvPicPr>
+                    <pic:cNvPr id="0" name="Picture 21" descr="C:\Users\ricar_000\AppData\Local\Microsoft\Windows\Temporary Internet Files\Content.Word\New Page 2.png"/>
+                    <pic:cNvPicPr>
+                      <a:picLocks noChangeAspect="1" noChangeArrowheads="1"/>
+                    </pic:cNvPicPr>
+                  </pic:nvPicPr>
+                  <pic:blipFill>
+                    <a:blip r:embed="rId24">
+                      <a:extLst>
+                        <a:ext uri="{28A0092B-C50C-407E-A947-70E740481C1C}">
+                          <a14:useLocalDpi xmlns:a14="http://schemas.microsoft.com/office/drawing/2010/main" val="0"/>
+                        </a:ext>
+                      </a:extLst>
+                    </a:blip>
+                    <a:srcRect l="-354" t="-273" r="58954" b="41907"/>
+                    <a:stretch>
+                      <a:fillRect/>
+                    </a:stretch>
+                  </pic:blipFill>
+                  <pic:spPr bwMode="auto">
+                    <a:xfrm>
+                      <a:off x="0" y="0"/>
+                      <a:ext cx="4064000" cy="7391400"/>
+                    </a:xfrm>
+                    <a:prstGeom prst="rect">
+                      <a:avLst/>
+                    </a:prstGeom>
+                    <a:noFill/>
+                    <a:ln>
+                      <a:noFill/>
+                    </a:ln>
+                  </pic:spPr>
+                </pic:pic>
+              </a:graphicData>
+            </a:graphic>
+          </wp:anchor>
+        </w:drawing>
+      </w:r>
+    </w:p>
+    <w:p>
+      <w:pPr>
+        <w:spacing w:line="276" w:lineRule="auto"/>
+        <w:jc w:val="both"/>
+        <w:rPr>
+          <w:rFonts w:ascii="Verdana" w:hAnsi="Verdana"/>
+          <w:b/>
+          <w:sz w:val="36"/>
+          <w:szCs w:val="28"/>
+        </w:rPr>
+      </w:pPr>
+    </w:p>
+    <w:p>
+      <w:pPr>
+        <w:spacing w:line="276" w:lineRule="auto"/>
+        <w:jc w:val="both"/>
+        <w:rPr>
+          <w:rFonts w:ascii="Verdana" w:hAnsi="Verdana"/>
+          <w:b/>
+          <w:sz w:val="36"/>
+          <w:szCs w:val="28"/>
+        </w:rPr>
+      </w:pPr>
+    </w:p>
+    <w:p>
+      <w:pPr>
+        <w:spacing w:line="276" w:lineRule="auto"/>
+        <w:jc w:val="both"/>
+        <w:rPr>
+          <w:rFonts w:ascii="Verdana" w:hAnsi="Verdana"/>
+          <w:b/>
+          <w:sz w:val="36"/>
+          <w:szCs w:val="28"/>
+        </w:rPr>
+      </w:pPr>
+    </w:p>
+    <w:p>
+      <w:pPr>
+        <w:spacing w:line="276" w:lineRule="auto"/>
+        <w:jc w:val="both"/>
+        <w:rPr>
+          <w:rFonts w:ascii="Verdana" w:hAnsi="Verdana"/>
+          <w:b/>
+          <w:sz w:val="36"/>
+          <w:szCs w:val="28"/>
+        </w:rPr>
+      </w:pPr>
+      <w:r>
+        <w:rPr>
+          <w:noProof/>
+          <w:lang w:eastAsia="es-ES"/>
+        </w:rPr>
+        <w:drawing>
+          <wp:inline distT="0" distB="0" distL="0" distR="0" wp14:anchorId="5AD4CB09" wp14:editId="307E0A29">
+            <wp:extent cx="3955563" cy="3657600"/>
+            <wp:effectExtent l="0" t="0" r="6985" b="0"/>
+            <wp:docPr id="7" name="Imagen 7" descr="C:\Users\ricar_000\Desktop\jefe dependencia.PNG"/>
+            <wp:cNvGraphicFramePr>
+              <a:graphicFrameLocks xmlns:a="http://schemas.openxmlformats.org/drawingml/2006/main" noChangeAspect="1"/>
+            </wp:cNvGraphicFramePr>
+            <a:graphic xmlns:a="http://schemas.openxmlformats.org/drawingml/2006/main">
+              <a:graphicData uri="http://schemas.openxmlformats.org/drawingml/2006/picture">
+                <pic:pic xmlns:pic="http://schemas.openxmlformats.org/drawingml/2006/picture">
+                  <pic:nvPicPr>
+                    <pic:cNvPr id="0" name="Picture 1" descr="C:\Users\ricar_000\Desktop\jefe dependencia.PNG"/>
+                    <pic:cNvPicPr>
+                      <a:picLocks noChangeAspect="1" noChangeArrowheads="1"/>
+                    </pic:cNvPicPr>
+                  </pic:nvPicPr>
+                  <pic:blipFill>
+                    <a:blip r:embed="rId25">
+                      <a:extLst>
+                        <a:ext uri="{28A0092B-C50C-407E-A947-70E740481C1C}">
+                          <a14:useLocalDpi xmlns:a14="http://schemas.microsoft.com/office/drawing/2010/main" val="0"/>
+                        </a:ext>
+                      </a:extLst>
+                    </a:blip>
+                    <a:srcRect/>
+                    <a:stretch>
+                      <a:fillRect/>
+                    </a:stretch>
+                  </pic:blipFill>
+                  <pic:spPr bwMode="auto">
+                    <a:xfrm>
+                      <a:off x="0" y="0"/>
+                      <a:ext cx="3964543" cy="3665904"/>
+                    </a:xfrm>
+                    <a:prstGeom prst="rect">
+                      <a:avLst/>
+                    </a:prstGeom>
+                    <a:noFill/>
+                    <a:ln>
+                      <a:noFill/>
+                    </a:ln>
+                  </pic:spPr>
+                </pic:pic>
+              </a:graphicData>
+            </a:graphic>
+          </wp:inline>
+        </w:drawing>
+      </w:r>
+    </w:p>
+    <w:p>
+      <w:pPr>
+        <w:spacing w:line="276" w:lineRule="auto"/>
+        <w:jc w:val="both"/>
+        <w:rPr>
+          <w:rFonts w:ascii="Verdana" w:hAnsi="Verdana"/>
+          <w:b/>
+          <w:sz w:val="36"/>
+          <w:szCs w:val="28"/>
+        </w:rPr>
+      </w:pPr>
+    </w:p>
+    <w:p>
+      <w:pPr>
+        <w:spacing w:line="276" w:lineRule="auto"/>
+        <w:jc w:val="both"/>
+        <w:rPr>
+          <w:rFonts w:ascii="Verdana" w:hAnsi="Verdana"/>
+          <w:b/>
+          <w:sz w:val="36"/>
+          <w:szCs w:val="28"/>
+        </w:rPr>
+      </w:pPr>
+      <w:r>
+        <w:rPr>
+          <w:rFonts w:ascii="Verdana" w:hAnsi="Verdana"/>
+          <w:b/>
+          <w:sz w:val="36"/>
+          <w:szCs w:val="28"/>
+        </w:rPr>
+        <w:t>Modelo de dominio</w:t>
+      </w:r>
+      <w:bookmarkStart w:id="0" w:name="_GoBack"/>
+      <w:bookmarkEnd w:id="0"/>
+    </w:p>
+    <w:p>
+      <w:pPr>
+        <w:spacing w:line="276" w:lineRule="auto"/>
+        <w:jc w:val="both"/>
+        <w:rPr>
+          <w:rFonts w:ascii="Verdana" w:hAnsi="Verdana"/>
+          <w:b/>
+          <w:sz w:val="36"/>
+          <w:szCs w:val="28"/>
+        </w:rPr>
+      </w:pPr>
+      <w:r>
+        <w:rPr>
+          <w:rFonts w:ascii="Verdana" w:hAnsi="Verdana"/>
+          <w:b/>
+          <w:noProof/>
+          <w:sz w:val="36"/>
+          <w:szCs w:val="28"/>
+          <w:lang w:val="es-ES" w:eastAsia="es-ES"/>
+        </w:rPr>
+        <w:drawing>
+          <wp:inline distT="0" distB="0" distL="0" distR="0">
+            <wp:extent cx="5400040" cy="3646351"/>
+            <wp:effectExtent l="0" t="0" r="0" b="0"/>
+            <wp:docPr id="8" name="Imagen 8" descr="C:\Users\ricar_000\Downloads\12312226_1039262526137164_891758560_n.jpg"/>
+            <wp:cNvGraphicFramePr>
+              <a:graphicFrameLocks xmlns:a="http://schemas.openxmlformats.org/drawingml/2006/main" noChangeAspect="1"/>
+            </wp:cNvGraphicFramePr>
+            <a:graphic xmlns:a="http://schemas.openxmlformats.org/drawingml/2006/main">
+              <a:graphicData uri="http://schemas.openxmlformats.org/drawingml/2006/picture">
+                <pic:pic xmlns:pic="http://schemas.openxmlformats.org/drawingml/2006/picture">
+                  <pic:nvPicPr>
+                    <pic:cNvPr id="0" name="Picture 1" descr="C:\Users\ricar_000\Downloads\12312226_1039262526137164_891758560_n.jpg"/>
+                    <pic:cNvPicPr>
+                      <a:picLocks noChangeAspect="1" noChangeArrowheads="1"/>
+                    </pic:cNvPicPr>
+                  </pic:nvPicPr>
+                  <pic:blipFill>
+                    <a:blip r:embed="rId26">
+                      <a:extLst>
+                        <a:ext uri="{28A0092B-C50C-407E-A947-70E740481C1C}">
+                          <a14:useLocalDpi xmlns:a14="http://schemas.microsoft.com/office/drawing/2010/main" val="0"/>
+                        </a:ext>
+                      </a:extLst>
+                    </a:blip>
+                    <a:srcRect/>
+                    <a:stretch>
+                      <a:fillRect/>
+                    </a:stretch>
+                  </pic:blipFill>
+                  <pic:spPr bwMode="auto">
+                    <a:xfrm>
+                      <a:off x="0" y="0"/>
+                      <a:ext cx="5400040" cy="3646351"/>
+                    </a:xfrm>
+                    <a:prstGeom prst="rect">
+                      <a:avLst/>
+                    </a:prstGeom>
+                    <a:noFill/>
+                    <a:ln>
+                      <a:noFill/>
+                    </a:ln>
+                  </pic:spPr>
+                </pic:pic>
+              </a:graphicData>
+            </a:graphic>
+          </wp:inline>
+        </w:drawing>
+      </w:r>
+    </w:p>
+    <w:p>
+      <w:pPr>
+        <w:spacing w:line="276" w:lineRule="auto"/>
+        <w:jc w:val="both"/>
+        <w:rPr>
+          <w:rFonts w:ascii="Verdana" w:hAnsi="Verdana"/>
+          <w:b/>
+          <w:sz w:val="36"/>
+          <w:szCs w:val="28"/>
+        </w:rPr>
+      </w:pPr>
+      <w:r>
+        <w:rPr>
+          <w:rFonts w:ascii="Verdana" w:hAnsi="Verdana"/>
+          <w:b/>
+          <w:sz w:val="36"/>
+          <w:szCs w:val="28"/>
+        </w:rPr>
+        <w:lastRenderedPageBreak/>
         <w:t>4.  Referencias</w:t>
       </w:r>
     </w:p>
@@ -20186,7 +20549,6 @@
           <w:lang w:val="en-US"/>
         </w:rPr>
       </w:pPr>
-      <w:proofErr w:type="spellStart"/>
       <w:r>
         <w:rPr>
           <w:rFonts w:asciiTheme="minorHAnsi" w:hAnsiTheme="minorHAnsi"/>
@@ -20195,18 +20557,7 @@
           <w:szCs w:val="22"/>
           <w:lang w:val="en-US"/>
         </w:rPr>
-        <w:t>Wiegers</w:t>
-      </w:r>
-      <w:proofErr w:type="spellEnd"/>
-      <w:r>
-        <w:rPr>
-          <w:rFonts w:asciiTheme="minorHAnsi" w:hAnsiTheme="minorHAnsi"/>
-          <w:i/>
-          <w:sz w:val="22"/>
-          <w:szCs w:val="22"/>
-          <w:lang w:val="en-US"/>
-        </w:rPr>
-        <w:t xml:space="preserve">, K. E. (2013). </w:t>
+        <w:t xml:space="preserve">Wiegers, K. E. (2013). </w:t>
       </w:r>
       <w:r>
         <w:rPr>
@@ -20227,10 +20578,14 @@
           <w:szCs w:val="22"/>
           <w:lang w:val="en-US"/>
         </w:rPr>
-        <w:t>(</w:t>
-      </w:r>
-      <w:proofErr w:type="spellStart"/>
-      <w:r>
+        <w:t xml:space="preserve">(Segunda ed.). Redmon, Washington, United States of America: Microsoft Press. </w:t>
+      </w:r>
+    </w:p>
+    <w:p>
+      <w:pPr>
+        <w:pStyle w:val="Default"/>
+        <w:spacing w:before="240" w:after="240"/>
+        <w:ind w:left="708" w:hanging="708"/>
         <w:rPr>
           <w:rFonts w:asciiTheme="minorHAnsi" w:hAnsiTheme="minorHAnsi"/>
           <w:i/>
@@ -20238,9 +20593,7 @@
           <w:szCs w:val="22"/>
           <w:lang w:val="en-US"/>
         </w:rPr>
-        <w:t>Segunda</w:t>
-      </w:r>
-      <w:proofErr w:type="spellEnd"/>
+      </w:pPr>
       <w:r>
         <w:rPr>
           <w:rFonts w:asciiTheme="minorHAnsi" w:hAnsiTheme="minorHAnsi"/>
@@ -20249,87 +20602,7 @@
           <w:szCs w:val="22"/>
           <w:lang w:val="en-US"/>
         </w:rPr>
-        <w:t xml:space="preserve"> </w:t>
-      </w:r>
-      <w:proofErr w:type="gramStart"/>
-      <w:r>
-        <w:rPr>
-          <w:rFonts w:asciiTheme="minorHAnsi" w:hAnsiTheme="minorHAnsi"/>
-          <w:i/>
-          <w:sz w:val="22"/>
-          <w:szCs w:val="22"/>
-          <w:lang w:val="en-US"/>
-        </w:rPr>
-        <w:t>ed</w:t>
-      </w:r>
-      <w:proofErr w:type="gramEnd"/>
-      <w:r>
-        <w:rPr>
-          <w:rFonts w:asciiTheme="minorHAnsi" w:hAnsiTheme="minorHAnsi"/>
-          <w:i/>
-          <w:sz w:val="22"/>
-          <w:szCs w:val="22"/>
-          <w:lang w:val="en-US"/>
-        </w:rPr>
-        <w:t xml:space="preserve">.). </w:t>
-      </w:r>
-      <w:proofErr w:type="spellStart"/>
-      <w:r>
-        <w:rPr>
-          <w:rFonts w:asciiTheme="minorHAnsi" w:hAnsiTheme="minorHAnsi"/>
-          <w:i/>
-          <w:sz w:val="22"/>
-          <w:szCs w:val="22"/>
-          <w:lang w:val="en-US"/>
-        </w:rPr>
-        <w:t>Redmon</w:t>
-      </w:r>
-      <w:proofErr w:type="spellEnd"/>
-      <w:r>
-        <w:rPr>
-          <w:rFonts w:asciiTheme="minorHAnsi" w:hAnsiTheme="minorHAnsi"/>
-          <w:i/>
-          <w:sz w:val="22"/>
-          <w:szCs w:val="22"/>
-          <w:lang w:val="en-US"/>
-        </w:rPr>
-        <w:t xml:space="preserve">, Washington, United States of America: Microsoft Press. </w:t>
-      </w:r>
-    </w:p>
-    <w:p>
-      <w:pPr>
-        <w:pStyle w:val="Default"/>
-        <w:spacing w:before="240" w:after="240"/>
-        <w:ind w:left="708" w:hanging="708"/>
-        <w:rPr>
-          <w:rFonts w:asciiTheme="minorHAnsi" w:hAnsiTheme="minorHAnsi"/>
-          <w:i/>
-          <w:sz w:val="22"/>
-          <w:szCs w:val="22"/>
-          <w:lang w:val="en-US"/>
-        </w:rPr>
-      </w:pPr>
-      <w:proofErr w:type="spellStart"/>
-      <w:r>
-        <w:rPr>
-          <w:rFonts w:asciiTheme="minorHAnsi" w:hAnsiTheme="minorHAnsi"/>
-          <w:i/>
-          <w:sz w:val="22"/>
-          <w:szCs w:val="22"/>
-          <w:lang w:val="en-US"/>
-        </w:rPr>
-        <w:t>Wiegers</w:t>
-      </w:r>
-      <w:proofErr w:type="spellEnd"/>
-      <w:r>
-        <w:rPr>
-          <w:rFonts w:asciiTheme="minorHAnsi" w:hAnsiTheme="minorHAnsi"/>
-          <w:i/>
-          <w:sz w:val="22"/>
-          <w:szCs w:val="22"/>
-          <w:lang w:val="en-US"/>
-        </w:rPr>
-        <w:t xml:space="preserve">, K. E. (2003). </w:t>
+        <w:t xml:space="preserve">Wiegers, K. E. (2003). </w:t>
       </w:r>
       <w:r>
         <w:rPr>
@@ -20350,9 +20623,21 @@
           <w:szCs w:val="22"/>
           <w:lang w:val="en-US"/>
         </w:rPr>
-        <w:t>(</w:t>
-      </w:r>
-      <w:proofErr w:type="spellStart"/>
+        <w:t xml:space="preserve">(Tercera ed.). Redmon, Washington, United States of America: Microsoft Press. </w:t>
+      </w:r>
+    </w:p>
+    <w:p>
+      <w:pPr>
+        <w:pStyle w:val="Default"/>
+        <w:spacing w:before="240" w:after="240"/>
+        <w:ind w:left="708" w:hanging="708"/>
+        <w:rPr>
+          <w:rFonts w:asciiTheme="minorHAnsi" w:hAnsiTheme="minorHAnsi"/>
+          <w:i/>
+          <w:sz w:val="22"/>
+          <w:szCs w:val="22"/>
+        </w:rPr>
+      </w:pPr>
       <w:r>
         <w:rPr>
           <w:rFonts w:asciiTheme="minorHAnsi" w:hAnsiTheme="minorHAnsi"/>
@@ -20361,97 +20646,7 @@
           <w:szCs w:val="22"/>
           <w:lang w:val="en-US"/>
         </w:rPr>
-        <w:t>Tercera</w:t>
-      </w:r>
-      <w:proofErr w:type="spellEnd"/>
-      <w:r>
-        <w:rPr>
-          <w:rFonts w:asciiTheme="minorHAnsi" w:hAnsiTheme="minorHAnsi"/>
-          <w:i/>
-          <w:sz w:val="22"/>
-          <w:szCs w:val="22"/>
-          <w:lang w:val="en-US"/>
-        </w:rPr>
-        <w:t xml:space="preserve"> </w:t>
-      </w:r>
-      <w:proofErr w:type="gramStart"/>
-      <w:r>
-        <w:rPr>
-          <w:rFonts w:asciiTheme="minorHAnsi" w:hAnsiTheme="minorHAnsi"/>
-          <w:i/>
-          <w:sz w:val="22"/>
-          <w:szCs w:val="22"/>
-          <w:lang w:val="en-US"/>
-        </w:rPr>
-        <w:t>ed</w:t>
-      </w:r>
-      <w:proofErr w:type="gramEnd"/>
-      <w:r>
-        <w:rPr>
-          <w:rFonts w:asciiTheme="minorHAnsi" w:hAnsiTheme="minorHAnsi"/>
-          <w:i/>
-          <w:sz w:val="22"/>
-          <w:szCs w:val="22"/>
-          <w:lang w:val="en-US"/>
-        </w:rPr>
-        <w:t xml:space="preserve">.). </w:t>
-      </w:r>
-      <w:proofErr w:type="spellStart"/>
-      <w:r>
-        <w:rPr>
-          <w:rFonts w:asciiTheme="minorHAnsi" w:hAnsiTheme="minorHAnsi"/>
-          <w:i/>
-          <w:sz w:val="22"/>
-          <w:szCs w:val="22"/>
-          <w:lang w:val="en-US"/>
-        </w:rPr>
-        <w:t>Redmon</w:t>
-      </w:r>
-      <w:proofErr w:type="spellEnd"/>
-      <w:r>
-        <w:rPr>
-          <w:rFonts w:asciiTheme="minorHAnsi" w:hAnsiTheme="minorHAnsi"/>
-          <w:i/>
-          <w:sz w:val="22"/>
-          <w:szCs w:val="22"/>
-          <w:lang w:val="en-US"/>
-        </w:rPr>
-        <w:t xml:space="preserve">, Washington, United States of America: Microsoft Press. </w:t>
-      </w:r>
-    </w:p>
-    <w:p>
-      <w:pPr>
-        <w:pStyle w:val="Default"/>
-        <w:spacing w:before="240" w:after="240"/>
-        <w:ind w:left="708" w:hanging="708"/>
-        <w:rPr>
-          <w:rFonts w:asciiTheme="minorHAnsi" w:hAnsiTheme="minorHAnsi"/>
-          <w:i/>
-          <w:sz w:val="22"/>
-          <w:szCs w:val="22"/>
-        </w:rPr>
-      </w:pPr>
-      <w:proofErr w:type="spellStart"/>
-      <w:r>
-        <w:rPr>
-          <w:rFonts w:asciiTheme="minorHAnsi" w:hAnsiTheme="minorHAnsi"/>
-          <w:i/>
-          <w:sz w:val="22"/>
-          <w:szCs w:val="22"/>
-          <w:lang w:val="en-US"/>
-        </w:rPr>
-        <w:t>Zielczynski</w:t>
-      </w:r>
-      <w:proofErr w:type="spellEnd"/>
-      <w:r>
-        <w:rPr>
-          <w:rFonts w:asciiTheme="minorHAnsi" w:hAnsiTheme="minorHAnsi"/>
-          <w:i/>
-          <w:sz w:val="22"/>
-          <w:szCs w:val="22"/>
-          <w:lang w:val="en-US"/>
-        </w:rPr>
-        <w:t xml:space="preserve">, P. (2008). </w:t>
+        <w:t xml:space="preserve">Zielczynski, P. (2008). </w:t>
       </w:r>
       <w:r>
         <w:rPr>
@@ -20462,33 +20657,8 @@
           <w:szCs w:val="22"/>
           <w:lang w:val="en-US"/>
         </w:rPr>
-        <w:t xml:space="preserve">Requirements Management Using IBM Rational </w:t>
-      </w:r>
-      <w:proofErr w:type="spellStart"/>
-      <w:r>
-        <w:rPr>
-          <w:rFonts w:asciiTheme="minorHAnsi" w:hAnsiTheme="minorHAnsi"/>
-          <w:i/>
-          <w:iCs/>
-          <w:sz w:val="22"/>
-          <w:szCs w:val="22"/>
-          <w:lang w:val="en-US"/>
-        </w:rPr>
-        <w:t>RequisitePro</w:t>
-      </w:r>
-      <w:proofErr w:type="spellEnd"/>
-      <w:r>
-        <w:rPr>
-          <w:rFonts w:asciiTheme="minorHAnsi" w:hAnsiTheme="minorHAnsi"/>
-          <w:i/>
-          <w:iCs/>
-          <w:sz w:val="22"/>
-          <w:szCs w:val="22"/>
-          <w:lang w:val="en-US"/>
-        </w:rPr>
-        <w:t xml:space="preserve">. </w:t>
-      </w:r>
-      <w:proofErr w:type="spellStart"/>
+        <w:t xml:space="preserve">Requirements Management Using IBM Rational RequisitePro. </w:t>
+      </w:r>
       <w:r>
         <w:rPr>
           <w:rFonts w:asciiTheme="minorHAnsi" w:hAnsiTheme="minorHAnsi"/>
@@ -20496,77 +20666,7 @@
           <w:sz w:val="22"/>
           <w:szCs w:val="22"/>
         </w:rPr>
-        <w:t>Indianapolis</w:t>
-      </w:r>
-      <w:proofErr w:type="spellEnd"/>
-      <w:r>
-        <w:rPr>
-          <w:rFonts w:asciiTheme="minorHAnsi" w:hAnsiTheme="minorHAnsi"/>
-          <w:i/>
-          <w:sz w:val="22"/>
-          <w:szCs w:val="22"/>
-        </w:rPr>
-        <w:t xml:space="preserve">, Indiana, </w:t>
-      </w:r>
-      <w:proofErr w:type="spellStart"/>
-      <w:r>
-        <w:rPr>
-          <w:rFonts w:asciiTheme="minorHAnsi" w:hAnsiTheme="minorHAnsi"/>
-          <w:i/>
-          <w:sz w:val="22"/>
-          <w:szCs w:val="22"/>
-        </w:rPr>
-        <w:t>United</w:t>
-      </w:r>
-      <w:proofErr w:type="spellEnd"/>
-      <w:r>
-        <w:rPr>
-          <w:rFonts w:asciiTheme="minorHAnsi" w:hAnsiTheme="minorHAnsi"/>
-          <w:i/>
-          <w:sz w:val="22"/>
-          <w:szCs w:val="22"/>
-        </w:rPr>
-        <w:t xml:space="preserve"> </w:t>
-      </w:r>
-      <w:proofErr w:type="spellStart"/>
-      <w:r>
-        <w:rPr>
-          <w:rFonts w:asciiTheme="minorHAnsi" w:hAnsiTheme="minorHAnsi"/>
-          <w:i/>
-          <w:sz w:val="22"/>
-          <w:szCs w:val="22"/>
-        </w:rPr>
-        <w:t>States</w:t>
-      </w:r>
-      <w:proofErr w:type="spellEnd"/>
-      <w:r>
-        <w:rPr>
-          <w:rFonts w:asciiTheme="minorHAnsi" w:hAnsiTheme="minorHAnsi"/>
-          <w:i/>
-          <w:sz w:val="22"/>
-          <w:szCs w:val="22"/>
-        </w:rPr>
-        <w:t xml:space="preserve">: IBM </w:t>
-      </w:r>
-      <w:proofErr w:type="spellStart"/>
-      <w:r>
-        <w:rPr>
-          <w:rFonts w:asciiTheme="minorHAnsi" w:hAnsiTheme="minorHAnsi"/>
-          <w:i/>
-          <w:sz w:val="22"/>
-          <w:szCs w:val="22"/>
-        </w:rPr>
-        <w:t>Press</w:t>
-      </w:r>
-      <w:proofErr w:type="spellEnd"/>
-      <w:r>
-        <w:rPr>
-          <w:rFonts w:asciiTheme="minorHAnsi" w:hAnsiTheme="minorHAnsi"/>
-          <w:i/>
-          <w:sz w:val="22"/>
-          <w:szCs w:val="22"/>
-        </w:rPr>
-        <w:t xml:space="preserve">. </w:t>
+        <w:t xml:space="preserve">Indianapolis, Indiana, United States: IBM Press. </w:t>
       </w:r>
     </w:p>
     <w:p>
@@ -20599,140 +20699,42 @@
           <w:i/>
           <w:lang w:val="en-US"/>
         </w:rPr>
-        <w:t xml:space="preserve">IEEE </w:t>
-      </w:r>
-      <w:proofErr w:type="spellStart"/>
-      <w:proofErr w:type="gramStart"/>
-      <w:r>
+        <w:t>IEEE Std 830-1993 (Revision of IEEE Std 830-1984). Software Engineering Standards Committee of the IEEE Computer Society.</w:t>
+      </w:r>
+    </w:p>
+    <w:p>
+      <w:pPr>
+        <w:spacing w:line="276" w:lineRule="auto"/>
+        <w:ind w:left="708" w:hanging="708"/>
+        <w:jc w:val="both"/>
         <w:rPr>
           <w:i/>
           <w:lang w:val="en-US"/>
         </w:rPr>
-        <w:t>Std</w:t>
-      </w:r>
-      <w:proofErr w:type="spellEnd"/>
-      <w:proofErr w:type="gramEnd"/>
+      </w:pPr>
       <w:r>
         <w:rPr>
           <w:i/>
           <w:lang w:val="en-US"/>
         </w:rPr>
-        <w:t xml:space="preserve"> 830-1993 (Revision of IEEE </w:t>
-      </w:r>
-      <w:proofErr w:type="spellStart"/>
-      <w:r>
+        <w:t>The Institute of Electrical an Electronics Engineers, Inc. 345 East 47th Street, New York, NY 10017-2394 USA.</w:t>
+      </w:r>
+    </w:p>
+    <w:p>
+      <w:pPr>
+        <w:spacing w:line="276" w:lineRule="auto"/>
+        <w:jc w:val="both"/>
         <w:rPr>
           <w:i/>
           <w:lang w:val="en-US"/>
         </w:rPr>
-        <w:t>Std</w:t>
-      </w:r>
-      <w:proofErr w:type="spellEnd"/>
+      </w:pPr>
       <w:r>
         <w:rPr>
           <w:i/>
           <w:lang w:val="en-US"/>
         </w:rPr>
-        <w:t xml:space="preserve"> 830-1984). Software Engineering Standards Committee of the IEEE Computer Society.</w:t>
-      </w:r>
-    </w:p>
-    <w:p>
-      <w:pPr>
-        <w:spacing w:line="276" w:lineRule="auto"/>
-        <w:ind w:left="708" w:hanging="708"/>
-        <w:jc w:val="both"/>
-        <w:rPr>
-          <w:i/>
-          <w:lang w:val="en-US"/>
-        </w:rPr>
-      </w:pPr>
-      <w:r>
-        <w:rPr>
-          <w:i/>
-          <w:lang w:val="en-US"/>
-        </w:rPr>
-        <w:t xml:space="preserve">The Institute of Electrical </w:t>
-      </w:r>
-      <w:proofErr w:type="spellStart"/>
-      <w:r>
-        <w:rPr>
-          <w:i/>
-          <w:lang w:val="en-US"/>
-        </w:rPr>
-        <w:t>an</w:t>
-      </w:r>
-      <w:proofErr w:type="spellEnd"/>
-      <w:r>
-        <w:rPr>
-          <w:i/>
-          <w:lang w:val="en-US"/>
-        </w:rPr>
-        <w:t xml:space="preserve"> Electronics Engineers, Inc. 345 East 47th Street, New York, NY 10017-2394 USA.</w:t>
-      </w:r>
-    </w:p>
-    <w:p>
-      <w:pPr>
-        <w:spacing w:line="276" w:lineRule="auto"/>
-        <w:jc w:val="both"/>
-        <w:rPr>
-          <w:i/>
-          <w:lang w:val="en-US"/>
-        </w:rPr>
-      </w:pPr>
-      <w:r>
-        <w:rPr>
-          <w:i/>
-          <w:lang w:val="en-US"/>
-        </w:rPr>
-        <w:t xml:space="preserve">Strategies for real-time system specification. Derek J. </w:t>
-      </w:r>
-      <w:proofErr w:type="spellStart"/>
-      <w:r>
-        <w:rPr>
-          <w:i/>
-          <w:lang w:val="en-US"/>
-        </w:rPr>
-        <w:t>Hatley</w:t>
-      </w:r>
-      <w:proofErr w:type="spellEnd"/>
-      <w:r>
-        <w:rPr>
-          <w:i/>
-          <w:lang w:val="en-US"/>
-        </w:rPr>
-        <w:t xml:space="preserve">, </w:t>
-      </w:r>
-      <w:proofErr w:type="spellStart"/>
-      <w:r>
-        <w:rPr>
-          <w:i/>
-          <w:lang w:val="en-US"/>
-        </w:rPr>
-        <w:t>Imtiaz</w:t>
-      </w:r>
-      <w:proofErr w:type="spellEnd"/>
-      <w:r>
-        <w:rPr>
-          <w:i/>
-          <w:lang w:val="en-US"/>
-        </w:rPr>
-        <w:t xml:space="preserve"> A. </w:t>
-      </w:r>
-      <w:proofErr w:type="spellStart"/>
-      <w:r>
-        <w:rPr>
-          <w:i/>
-          <w:lang w:val="en-US"/>
-        </w:rPr>
-        <w:t>Pirbhai</w:t>
-      </w:r>
-      <w:proofErr w:type="spellEnd"/>
-      <w:r>
-        <w:rPr>
-          <w:i/>
-          <w:lang w:val="en-US"/>
-        </w:rPr>
-        <w:t>, 1987.</w:t>
+        <w:t>Strategies for real-time system specification. Derek J. Hatley, Imtiaz A. Pirbhai, 1987.</w:t>
       </w:r>
     </w:p>
     <w:p>
@@ -20747,7 +20749,7 @@
       </w:pPr>
     </w:p>
     <w:sectPr>
-      <w:footerReference w:type="default" r:id="rId23"/>
+      <w:footerReference w:type="default" r:id="rId27"/>
       <w:pgSz w:w="11906" w:h="16838"/>
       <w:pgMar w:top="1417" w:right="1701" w:bottom="1417" w:left="1701" w:header="708" w:footer="708" w:gutter="0"/>
       <w:pgNumType w:start="0"/>
@@ -20803,7 +20805,7 @@
         <w:r>
           <w:rPr>
             <w:noProof/>
-            <w:lang w:eastAsia="es-MX"/>
+            <w:lang w:val="es-ES" w:eastAsia="es-ES"/>
           </w:rPr>
           <mc:AlternateContent>
             <mc:Choice Requires="wps">
@@ -20870,7 +20872,7 @@
                                 <w:rPr>
                                   <w:noProof/>
                                 </w:rPr>
-                                <w:t>28</w:t>
+                                <w:t>33</w:t>
                               </w:r>
                               <w:r>
                                 <w:fldChar w:fldCharType="end"/>
@@ -20933,7 +20935,7 @@
                           <w:rPr>
                             <w:noProof/>
                           </w:rPr>
-                          <w:t>28</w:t>
+                          <w:t>33</w:t>
                         </w:r>
                         <w:r>
                           <w:fldChar w:fldCharType="end"/>
@@ -20950,7 +20952,7 @@
         <w:r>
           <w:rPr>
             <w:noProof/>
-            <w:lang w:eastAsia="es-MX"/>
+            <w:lang w:val="es-ES" w:eastAsia="es-ES"/>
           </w:rPr>
           <mc:AlternateContent>
             <mc:Choice Requires="wps">
@@ -21019,7 +21021,7 @@
             </mc:Choice>
             <mc:Fallback>
               <w:pict>
-                <v:shapetype w14:anchorId="16C7CC83" id="_x0000_t32" coordsize="21600,21600" o:spt="32" o:oned="t" path="m,l21600,21600e" filled="f">
+                <v:shapetype w14:anchorId="04FFEF9A" id="_x0000_t32" coordsize="21600,21600" o:spt="32" o:oned="t" path="m,l21600,21600e" filled="f">
                   <v:path arrowok="t" fillok="f" o:connecttype="none"/>
                   <o:lock v:ext="edit" shapetype="t"/>
                 </v:shapetype>
@@ -24454,7 +24456,7 @@
 </file>
 
 <file path=customXml/itemProps2.xml><?xml version="1.0" encoding="utf-8"?>
-<ds:datastoreItem xmlns:ds="http://schemas.openxmlformats.org/officeDocument/2006/customXml" ds:itemID="{CE08584A-BF6D-403C-B615-6BFF2BE93B13}">
+<ds:datastoreItem xmlns:ds="http://schemas.openxmlformats.org/officeDocument/2006/customXml" ds:itemID="{8F6D9B9F-F483-49A8-BF9C-7D68FA1749F3}">
   <ds:schemaRefs>
     <ds:schemaRef ds:uri="http://schemas.openxmlformats.org/officeDocument/2006/bibliography"/>
   </ds:schemaRefs>

</xml_diff>

<commit_message>
Edición de final #3
Modificacíón del índice
</commit_message>
<xml_diff>
--- a/Documento de especificacion de requerimientos.docx
+++ b/Documento de especificacion de requerimientos.docx
@@ -1,6 +1,6 @@
 
 <file path=word/document.xml><?xml version="1.0" encoding="utf-8"?>
-<w:document xmlns:wpc="http://schemas.microsoft.com/office/word/2010/wordprocessingCanvas" xmlns:mc="http://schemas.openxmlformats.org/markup-compatibility/2006" xmlns:o="urn:schemas-microsoft-com:office:office" xmlns:r="http://schemas.openxmlformats.org/officeDocument/2006/relationships" xmlns:m="http://schemas.openxmlformats.org/officeDocument/2006/math" xmlns:v="urn:schemas-microsoft-com:vml" xmlns:wp14="http://schemas.microsoft.com/office/word/2010/wordprocessingDrawing" xmlns:wp="http://schemas.openxmlformats.org/drawingml/2006/wordprocessingDrawing" xmlns:w10="urn:schemas-microsoft-com:office:word" xmlns:w="http://schemas.openxmlformats.org/wordprocessingml/2006/main" xmlns:w14="http://schemas.microsoft.com/office/word/2010/wordml" xmlns:w15="http://schemas.microsoft.com/office/word/2012/wordml" xmlns:wpg="http://schemas.microsoft.com/office/word/2010/wordprocessingGroup" xmlns:wpi="http://schemas.microsoft.com/office/word/2010/wordprocessingInk" xmlns:wne="http://schemas.microsoft.com/office/word/2006/wordml" xmlns:wps="http://schemas.microsoft.com/office/word/2010/wordprocessingShape" mc:Ignorable="w14 w15 wp14">
+<w:document xmlns:wpc="http://schemas.microsoft.com/office/word/2010/wordprocessingCanvas" xmlns:mc="http://schemas.openxmlformats.org/markup-compatibility/2006" xmlns:o="urn:schemas-microsoft-com:office:office" xmlns:r="http://schemas.openxmlformats.org/officeDocument/2006/relationships" xmlns:m="http://schemas.openxmlformats.org/officeDocument/2006/math" xmlns:v="urn:schemas-microsoft-com:vml" xmlns:wp14="http://schemas.microsoft.com/office/word/2010/wordprocessingDrawing" xmlns:wp="http://schemas.openxmlformats.org/drawingml/2006/wordprocessingDrawing" xmlns:w10="urn:schemas-microsoft-com:office:word" xmlns:w="http://schemas.openxmlformats.org/wordprocessingml/2006/main" xmlns:w14="http://schemas.microsoft.com/office/word/2010/wordml" xmlns:wpg="http://schemas.microsoft.com/office/word/2010/wordprocessingGroup" xmlns:wpi="http://schemas.microsoft.com/office/word/2010/wordprocessingInk" xmlns:wne="http://schemas.microsoft.com/office/word/2006/wordml" xmlns:wps="http://schemas.microsoft.com/office/word/2010/wordprocessingShape" mc:Ignorable="w14 wp14">
   <w:body>
     <w:sdt>
       <w:sdtPr>
@@ -26,7 +26,7 @@
             <w:rPr>
               <w:rFonts w:ascii="Verdana" w:hAnsi="Verdana"/>
               <w:noProof/>
-              <w:lang w:val="es-ES" w:eastAsia="es-ES"/>
+              <w:lang w:eastAsia="es-MX"/>
             </w:rPr>
             <mc:AlternateContent>
               <mc:Choice Requires="wpg">
@@ -232,7 +232,7 @@
                                 <a:avLst/>
                               </a:prstGeom>
                               <a:blipFill>
-                                <a:blip r:embed="rId9"/>
+                                <a:blip r:embed="rId10"/>
                                 <a:stretch>
                                   <a:fillRect r="-7574"/>
                                 </a:stretch>
@@ -276,7 +276,7 @@
                   </wp:anchor>
                 </w:drawing>
               </mc:Choice>
-              <mc:Fallback>
+              <mc:Fallback xmlns:w15="http://schemas.microsoft.com/office/word/2012/wordml">
                 <w:pict>
                   <v:group w14:anchorId="0795A958" id="Grupo 149" o:spid="_x0000_s1026" style="position:absolute;margin-left:0;margin-top:0;width:8in;height:95.7pt;z-index:251662336;mso-width-percent:941;mso-height-percent:121;mso-top-percent:23;mso-position-horizontal:center;mso-position-horizontal-relative:page;mso-position-vertical-relative:page;mso-width-percent:941;mso-height-percent:121;mso-top-percent:23" coordorigin="" coordsize="73152,12161" o:gfxdata="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">
                     <v:shape id="Rectángulo 51" o:spid="_x0000_s1027" style="position:absolute;width:73152;height:11303;visibility:visible;mso-wrap-style:square;v-text-anchor:middle" coordsize="7312660,1129665" o:gfxdata="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" path="m,l7312660,r,1129665l3619500,733425,,1091565,,xe" fillcolor="#5b9bd5 [3204]" stroked="f" strokeweight="1pt">
@@ -284,7 +284,7 @@
                       <v:path arrowok="t" o:connecttype="custom" o:connectlocs="0,0;7315200,0;7315200,1130373;3620757,733885;0,1092249;0,0" o:connectangles="0,0,0,0,0,0"/>
                     </v:shape>
                     <v:rect id="Rectángulo 151" o:spid="_x0000_s1028" style="position:absolute;width:73152;height:12161;visibility:visible;mso-wrap-style:square;v-text-anchor:middle" o:gfxdata="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" stroked="f" strokeweight="1pt">
-                      <v:fill r:id="rId10" o:title="" recolor="t" rotate="t" type="frame"/>
+                      <v:fill r:id="rId11" o:title="" recolor="t" rotate="t" type="frame"/>
                     </v:rect>
                     <w10:wrap anchorx="page" anchory="page"/>
                   </v:group>
@@ -296,7 +296,7 @@
             <w:rPr>
               <w:rFonts w:ascii="Verdana" w:hAnsi="Verdana"/>
               <w:noProof/>
-              <w:lang w:val="es-ES" w:eastAsia="es-ES"/>
+              <w:lang w:eastAsia="es-MX"/>
             </w:rPr>
             <mc:AlternateContent>
               <mc:Choice Requires="wps">
@@ -452,7 +452,7 @@
               </mc:Choice>
               <mc:Fallback>
                 <w:pict>
-                  <v:shapetype w14:anchorId="3B5D4423" id="_x0000_t202" coordsize="21600,21600" o:spt="202" path="m,l,21600r21600,l21600,xe">
+                  <v:shapetype id="_x0000_t202" coordsize="21600,21600" o:spt="202" path="m,l,21600r21600,l21600,xe">
                     <v:stroke joinstyle="miter"/>
                     <v:path gradientshapeok="t" o:connecttype="rect"/>
                   </v:shapetype>
@@ -544,7 +544,7 @@
             <w:rPr>
               <w:rFonts w:ascii="Verdana" w:hAnsi="Verdana"/>
               <w:noProof/>
-              <w:lang w:val="es-ES" w:eastAsia="es-ES"/>
+              <w:lang w:eastAsia="es-MX"/>
             </w:rPr>
             <mc:AlternateContent>
               <mc:Choice Requires="wps">
@@ -682,7 +682,7 @@
               </mc:Choice>
               <mc:Fallback>
                 <w:pict>
-                  <v:shape w14:anchorId="54D58832" id="Cuadro de texto 153" o:spid="_x0000_s1027" type="#_x0000_t202" style="position:absolute;margin-left:0;margin-top:0;width:8in;height:79.5pt;z-index:251661312;visibility:visible;mso-wrap-style:square;mso-width-percent:941;mso-height-percent:100;mso-top-percent:700;mso-wrap-distance-left:9pt;mso-wrap-distance-top:0;mso-wrap-distance-right:9pt;mso-wrap-distance-bottom:0;mso-position-horizontal:center;mso-position-horizontal-relative:page;mso-position-vertical-relative:page;mso-width-percent:941;mso-height-percent:100;mso-top-percent:700;mso-width-relative:page;mso-height-relative:page;v-text-anchor:top" o:gfxdata="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" filled="f" stroked="f" strokeweight=".5pt">
+                  <v:shape id="Cuadro de texto 153" o:spid="_x0000_s1027" type="#_x0000_t202" style="position:absolute;margin-left:0;margin-top:0;width:8in;height:79.5pt;z-index:251661312;visibility:visible;mso-wrap-style:square;mso-width-percent:941;mso-height-percent:100;mso-top-percent:700;mso-wrap-distance-left:9pt;mso-wrap-distance-top:0;mso-wrap-distance-right:9pt;mso-wrap-distance-bottom:0;mso-position-horizontal:center;mso-position-horizontal-relative:page;mso-position-vertical-relative:page;mso-width-percent:941;mso-height-percent:100;mso-top-percent:700;mso-width-relative:page;mso-height-relative:page;v-text-anchor:top" o:gfxdata="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" filled="f" stroked="f" strokeweight=".5pt">
                     <v:textbox style="mso-fit-shape-to-text:t" inset="126pt,0,54pt,0">
                       <w:txbxContent>
                         <w:p>
@@ -752,7 +752,7 @@
             <w:rPr>
               <w:rFonts w:ascii="Verdana" w:hAnsi="Verdana"/>
               <w:noProof/>
-              <w:lang w:val="es-ES" w:eastAsia="es-ES"/>
+              <w:lang w:eastAsia="es-MX"/>
             </w:rPr>
             <mc:AlternateContent>
               <mc:Choice Requires="wps">
@@ -912,7 +912,7 @@
               </mc:Choice>
               <mc:Fallback>
                 <w:pict>
-                  <v:shape w14:anchorId="305CCEDB" id="Cuadro de texto 154" o:spid="_x0000_s1028" type="#_x0000_t202" style="position:absolute;margin-left:0;margin-top:0;width:8in;height:286.5pt;z-index:251659264;visibility:visible;mso-wrap-style:square;mso-width-percent:941;mso-height-percent:363;mso-top-percent:300;mso-wrap-distance-left:9pt;mso-wrap-distance-top:0;mso-wrap-distance-right:9pt;mso-wrap-distance-bottom:0;mso-position-horizontal:center;mso-position-horizontal-relative:page;mso-position-vertical-relative:page;mso-width-percent:941;mso-height-percent:363;mso-top-percent:300;mso-width-relative:page;mso-height-relative:page;v-text-anchor:bottom" o:gfxdata="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" filled="f" stroked="f" strokeweight=".5pt">
+                  <v:shape id="Cuadro de texto 154" o:spid="_x0000_s1028" type="#_x0000_t202" style="position:absolute;margin-left:0;margin-top:0;width:8in;height:286.5pt;z-index:251659264;visibility:visible;mso-wrap-style:square;mso-width-percent:941;mso-height-percent:363;mso-top-percent:300;mso-wrap-distance-left:9pt;mso-wrap-distance-top:0;mso-wrap-distance-right:9pt;mso-wrap-distance-bottom:0;mso-position-horizontal:center;mso-position-horizontal-relative:page;mso-position-vertical-relative:page;mso-width-percent:941;mso-height-percent:363;mso-top-percent:300;mso-width-relative:page;mso-height-relative:page;v-text-anchor:bottom" o:gfxdata="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" filled="f" stroked="f" strokeweight=".5pt">
                     <v:textbox inset="126pt,0,54pt,0">
                       <w:txbxContent>
                         <w:p>
@@ -1154,7 +1154,39 @@
                 <w:rFonts w:ascii="Verdana" w:hAnsi="Verdana"/>
                 <w:szCs w:val="28"/>
               </w:rPr>
-              <w:t>Verificado dep. calidad.</w:t>
+              <w:t xml:space="preserve">Verificado </w:t>
+            </w:r>
+            <w:proofErr w:type="spellStart"/>
+            <w:r>
+              <w:rPr>
+                <w:rFonts w:ascii="Verdana" w:hAnsi="Verdana"/>
+                <w:szCs w:val="28"/>
+              </w:rPr>
+              <w:t>dep</w:t>
+            </w:r>
+            <w:proofErr w:type="spellEnd"/>
+            <w:r>
+              <w:rPr>
+                <w:rFonts w:ascii="Verdana" w:hAnsi="Verdana"/>
+                <w:szCs w:val="28"/>
+              </w:rPr>
+              <w:t xml:space="preserve">. </w:t>
+            </w:r>
+            <w:proofErr w:type="gramStart"/>
+            <w:r>
+              <w:rPr>
+                <w:rFonts w:ascii="Verdana" w:hAnsi="Verdana"/>
+                <w:szCs w:val="28"/>
+              </w:rPr>
+              <w:t>calidad</w:t>
+            </w:r>
+            <w:proofErr w:type="gramEnd"/>
+            <w:r>
+              <w:rPr>
+                <w:rFonts w:ascii="Verdana" w:hAnsi="Verdana"/>
+                <w:szCs w:val="28"/>
+              </w:rPr>
+              <w:t>.</w:t>
             </w:r>
           </w:p>
         </w:tc>
@@ -1442,13 +1474,23 @@
                 <w:szCs w:val="28"/>
               </w:rPr>
             </w:pPr>
+            <w:proofErr w:type="spellStart"/>
             <w:r>
               <w:rPr>
                 <w:rFonts w:ascii="Verdana" w:hAnsi="Verdana"/>
                 <w:b w:val="0"/>
                 <w:szCs w:val="28"/>
               </w:rPr>
-              <w:t>Profr. Juan Carlos Pérez Arriaga</w:t>
+              <w:t>Profr</w:t>
+            </w:r>
+            <w:proofErr w:type="spellEnd"/>
+            <w:r>
+              <w:rPr>
+                <w:rFonts w:ascii="Verdana" w:hAnsi="Verdana"/>
+                <w:b w:val="0"/>
+                <w:szCs w:val="28"/>
+              </w:rPr>
+              <w:t>. Juan Carlos Pérez Arriaga</w:t>
             </w:r>
           </w:p>
         </w:tc>
@@ -3037,7 +3079,169 @@
       <w:pPr>
         <w:pStyle w:val="Prrafodelista"/>
         <w:spacing w:line="360" w:lineRule="auto"/>
-        <w:ind w:left="1800"/>
+        <w:ind w:left="2127"/>
+        <w:jc w:val="both"/>
+        <w:rPr>
+          <w:rFonts w:ascii="Verdana" w:hAnsi="Verdana"/>
+          <w:sz w:val="24"/>
+          <w:szCs w:val="28"/>
+        </w:rPr>
+      </w:pPr>
+    </w:p>
+    <w:p>
+      <w:pPr>
+        <w:pStyle w:val="Prrafodelista"/>
+        <w:numPr>
+          <w:ilvl w:val="1"/>
+          <w:numId w:val="10"/>
+        </w:numPr>
+        <w:spacing w:line="360" w:lineRule="auto"/>
+        <w:jc w:val="both"/>
+        <w:rPr>
+          <w:rFonts w:ascii="Verdana" w:hAnsi="Verdana"/>
+          <w:b/>
+          <w:sz w:val="24"/>
+          <w:szCs w:val="28"/>
+        </w:rPr>
+      </w:pPr>
+      <w:r>
+        <w:rPr>
+          <w:rFonts w:ascii="Verdana" w:hAnsi="Verdana"/>
+          <w:b/>
+          <w:sz w:val="24"/>
+          <w:szCs w:val="28"/>
+        </w:rPr>
+        <w:t>Apéndices</w:t>
+      </w:r>
+      <w:r>
+        <w:rPr>
+          <w:rFonts w:ascii="Verdana" w:hAnsi="Verdana"/>
+          <w:b/>
+          <w:sz w:val="24"/>
+          <w:szCs w:val="28"/>
+        </w:rPr>
+        <w:t>…………………….</w:t>
+      </w:r>
+      <w:r>
+        <w:rPr>
+          <w:rFonts w:ascii="Verdana" w:hAnsi="Verdana"/>
+          <w:b/>
+          <w:sz w:val="24"/>
+          <w:szCs w:val="28"/>
+        </w:rPr>
+        <w:t>………………………………..</w:t>
+      </w:r>
+      <w:r>
+        <w:rPr>
+          <w:rFonts w:ascii="Verdana" w:hAnsi="Verdana"/>
+          <w:b/>
+          <w:sz w:val="24"/>
+          <w:szCs w:val="28"/>
+        </w:rPr>
+        <w:t>31</w:t>
+      </w:r>
+    </w:p>
+    <w:p>
+      <w:pPr>
+        <w:pStyle w:val="Prrafodelista"/>
+        <w:numPr>
+          <w:ilvl w:val="2"/>
+          <w:numId w:val="10"/>
+        </w:numPr>
+        <w:spacing w:line="360" w:lineRule="auto"/>
+        <w:ind w:left="2127"/>
+        <w:jc w:val="both"/>
+        <w:rPr>
+          <w:rFonts w:ascii="Verdana" w:hAnsi="Verdana"/>
+          <w:sz w:val="24"/>
+          <w:szCs w:val="28"/>
+        </w:rPr>
+      </w:pPr>
+      <w:r>
+        <w:rPr>
+          <w:rFonts w:ascii="Verdana" w:hAnsi="Verdana"/>
+          <w:sz w:val="24"/>
+          <w:szCs w:val="28"/>
+        </w:rPr>
+        <w:t>Casos de uso</w:t>
+      </w:r>
+      <w:r>
+        <w:rPr>
+          <w:rFonts w:ascii="Verdana" w:hAnsi="Verdana"/>
+          <w:sz w:val="24"/>
+          <w:szCs w:val="28"/>
+        </w:rPr>
+        <w:t>………………………………</w:t>
+      </w:r>
+      <w:r>
+        <w:rPr>
+          <w:rFonts w:ascii="Verdana" w:hAnsi="Verdana"/>
+          <w:sz w:val="24"/>
+          <w:szCs w:val="28"/>
+        </w:rPr>
+        <w:t>……………………….</w:t>
+      </w:r>
+      <w:r>
+        <w:rPr>
+          <w:rFonts w:ascii="Verdana" w:hAnsi="Verdana"/>
+          <w:sz w:val="24"/>
+          <w:szCs w:val="28"/>
+        </w:rPr>
+        <w:t>…</w:t>
+      </w:r>
+      <w:r>
+        <w:rPr>
+          <w:rFonts w:ascii="Verdana" w:hAnsi="Verdana"/>
+          <w:sz w:val="24"/>
+          <w:szCs w:val="28"/>
+        </w:rPr>
+        <w:t>31</w:t>
+      </w:r>
+    </w:p>
+    <w:p>
+      <w:pPr>
+        <w:pStyle w:val="Prrafodelista"/>
+        <w:numPr>
+          <w:ilvl w:val="2"/>
+          <w:numId w:val="10"/>
+        </w:numPr>
+        <w:spacing w:line="360" w:lineRule="auto"/>
+        <w:ind w:left="2127"/>
+        <w:jc w:val="both"/>
+        <w:rPr>
+          <w:rFonts w:ascii="Verdana" w:hAnsi="Verdana"/>
+          <w:sz w:val="24"/>
+          <w:szCs w:val="28"/>
+        </w:rPr>
+      </w:pPr>
+      <w:r>
+        <w:rPr>
+          <w:rFonts w:ascii="Verdana" w:hAnsi="Verdana"/>
+          <w:sz w:val="24"/>
+          <w:szCs w:val="28"/>
+        </w:rPr>
+        <w:t>Modelo de dominio</w:t>
+      </w:r>
+      <w:r>
+        <w:rPr>
+          <w:rFonts w:ascii="Verdana" w:hAnsi="Verdana"/>
+          <w:sz w:val="24"/>
+          <w:szCs w:val="28"/>
+        </w:rPr>
+        <w:t>………………………</w:t>
+      </w:r>
+      <w:r>
+        <w:rPr>
+          <w:rFonts w:ascii="Verdana" w:hAnsi="Verdana"/>
+          <w:sz w:val="24"/>
+          <w:szCs w:val="28"/>
+        </w:rPr>
+        <w:t>…………………………33</w:t>
+      </w:r>
+    </w:p>
+    <w:p>
+      <w:pPr>
+        <w:spacing w:line="360" w:lineRule="auto"/>
         <w:jc w:val="both"/>
         <w:rPr>
           <w:rFonts w:ascii="Verdana" w:hAnsi="Verdana"/>
@@ -3097,7 +3301,7 @@
           <w:sz w:val="24"/>
           <w:szCs w:val="28"/>
         </w:rPr>
-        <w:t>30</w:t>
+        <w:t>34</w:t>
       </w:r>
     </w:p>
     <w:p>
@@ -3131,6 +3335,8 @@
         </w:rPr>
         <w:br w:type="page"/>
       </w:r>
+      <w:bookmarkStart w:id="0" w:name="_GoBack"/>
+      <w:bookmarkEnd w:id="0"/>
     </w:p>
     <w:p>
       <w:pPr>
@@ -3290,11 +3496,19 @@
         </w:rPr>
         <w:t xml:space="preserve">tual, los alumnos y los demás </w:t>
       </w:r>
-      <w:r>
-        <w:rPr>
-          <w:rFonts w:ascii="Verdana" w:hAnsi="Verdana"/>
-        </w:rPr>
-        <w:t xml:space="preserve">stakeholders podrán realizar de forma más </w:t>
+      <w:proofErr w:type="spellStart"/>
+      <w:r>
+        <w:rPr>
+          <w:rFonts w:ascii="Verdana" w:hAnsi="Verdana"/>
+        </w:rPr>
+        <w:t>stakeholders</w:t>
+      </w:r>
+      <w:proofErr w:type="spellEnd"/>
+      <w:r>
+        <w:rPr>
+          <w:rFonts w:ascii="Verdana" w:hAnsi="Verdana"/>
+        </w:rPr>
+        <w:t xml:space="preserve"> podrán realizar de forma más </w:t>
       </w:r>
       <w:r>
         <w:rPr>
@@ -4126,7 +4340,7 @@
                 <w:rFonts w:ascii="Verdana" w:hAnsi="Verdana"/>
               </w:rPr>
             </w:pPr>
-            <w:hyperlink r:id="rId11" w:history="1">
+            <w:hyperlink r:id="rId12" w:history="1">
               <w:r>
                 <w:rPr>
                   <w:rStyle w:val="Hipervnculo"/>
@@ -4414,7 +4628,7 @@
                 <w:rFonts w:ascii="Verdana" w:hAnsi="Verdana"/>
               </w:rPr>
             </w:pPr>
-            <w:hyperlink r:id="rId12" w:history="1">
+            <w:hyperlink r:id="rId13" w:history="1">
               <w:r>
                 <w:rPr>
                   <w:rStyle w:val="Hipervnculo"/>
@@ -4711,7 +4925,7 @@
                 <w:rFonts w:ascii="Verdana" w:hAnsi="Verdana"/>
               </w:rPr>
             </w:pPr>
-            <w:hyperlink r:id="rId13" w:history="1">
+            <w:hyperlink r:id="rId14" w:history="1">
               <w:r>
                 <w:rPr>
                   <w:rStyle w:val="Hipervnculo"/>
@@ -4845,7 +5059,7 @@
         </w:rPr>
         <w:t>es un tipo de </w:t>
       </w:r>
-      <w:hyperlink r:id="rId14" w:tooltip="Programa informático" w:history="1">
+      <w:hyperlink r:id="rId15" w:tooltip="Programa informático" w:history="1">
         <w:r>
           <w:rPr>
             <w:rFonts w:ascii="Verdana" w:hAnsi="Verdana" w:cs="Arial"/>
@@ -4867,7 +5081,7 @@
         </w:rPr>
         <w:t>diseñado como herramienta para permitir a un usuario realizar uno o diversos tipos de trabajos. Esto lo diferencia principalmente de otros tipos de programas, como los </w:t>
       </w:r>
-      <w:hyperlink r:id="rId15" w:tooltip="Sistema operativo" w:history="1">
+      <w:hyperlink r:id="rId16" w:tooltip="Sistema operativo" w:history="1">
         <w:r>
           <w:rPr>
             <w:rFonts w:ascii="Verdana" w:hAnsi="Verdana" w:cs="Arial"/>
@@ -4883,7 +5097,7 @@
         </w:rPr>
         <w:t> (que hacen funcionar la </w:t>
       </w:r>
-      <w:hyperlink r:id="rId16" w:tooltip="Computadora" w:history="1">
+      <w:hyperlink r:id="rId17" w:tooltip="Computadora" w:history="1">
         <w:r>
           <w:rPr>
             <w:rFonts w:ascii="Verdana" w:hAnsi="Verdana" w:cs="Arial"/>
@@ -4899,7 +5113,7 @@
         </w:rPr>
         <w:t>), los </w:t>
       </w:r>
-      <w:hyperlink r:id="rId17" w:tooltip="Utilidad (informática)" w:history="1">
+      <w:hyperlink r:id="rId18" w:tooltip="Utilidad (informática)" w:history="1">
         <w:r>
           <w:rPr>
             <w:rFonts w:ascii="Verdana" w:hAnsi="Verdana" w:cs="Arial"/>
@@ -4915,7 +5129,7 @@
         </w:rPr>
         <w:t> (que realizan tareas de mantenimiento o de uso general), y los </w:t>
       </w:r>
-      <w:hyperlink r:id="rId18" w:tooltip="Lenguaje de programación" w:history="1">
+      <w:hyperlink r:id="rId19" w:tooltip="Lenguaje de programación" w:history="1">
         <w:r>
           <w:rPr>
             <w:rFonts w:ascii="Verdana" w:hAnsi="Verdana" w:cs="Arial"/>
@@ -5617,7 +5831,15 @@
           <w:rFonts w:ascii="Verdana" w:hAnsi="Verdana"/>
           <w:b/>
         </w:rPr>
-        <w:t>Requisito.-</w:t>
+        <w:t>Requisito.</w:t>
+      </w:r>
+      <w:proofErr w:type="gramStart"/>
+      <w:r>
+        <w:rPr>
+          <w:rFonts w:ascii="Verdana" w:hAnsi="Verdana"/>
+          <w:b/>
+        </w:rPr>
+        <w:t>-</w:t>
       </w:r>
       <w:r>
         <w:rPr>
@@ -5637,7 +5859,14 @@
         <w:rPr>
           <w:rFonts w:ascii="Verdana" w:hAnsi="Verdana"/>
         </w:rPr>
-        <w:t xml:space="preserve">Parte necesaria o necesitada para alguna acción </w:t>
+        <w:t>Parte necesaria o necesitada</w:t>
+      </w:r>
+      <w:proofErr w:type="gramEnd"/>
+      <w:r>
+        <w:rPr>
+          <w:rFonts w:ascii="Verdana" w:hAnsi="Verdana"/>
+        </w:rPr>
+        <w:t xml:space="preserve"> para alguna acción </w:t>
       </w:r>
       <w:r>
         <w:rPr>
@@ -5790,6 +6019,7 @@
           <w:rFonts w:ascii="Verdana" w:hAnsi="Verdana"/>
         </w:rPr>
       </w:pPr>
+      <w:proofErr w:type="spellStart"/>
       <w:r>
         <w:rPr>
           <w:rFonts w:ascii="Verdana" w:hAnsi="Verdana"/>
@@ -5797,6 +6027,7 @@
         </w:rPr>
         <w:t>Stakeholders</w:t>
       </w:r>
+      <w:proofErr w:type="spellEnd"/>
       <w:r>
         <w:rPr>
           <w:rFonts w:ascii="Verdana" w:hAnsi="Verdana"/>
@@ -6044,7 +6275,21 @@
         <w:rPr>
           <w:rFonts w:ascii="Verdana" w:hAnsi="Verdana"/>
         </w:rPr>
-        <w:t xml:space="preserve">El sistema de servicio social es una ayuda para todos los stakeholders que están involucrados en esta experiencia educativa. En el sistema los alumnos podrán subir reportes de su servicio social y llevar el control de su avance en porcentaje sobre las horas que lleva cumpliendo con su servicio social. El maestro supervisara los archivos que los alumnos suben al sistema mediante un gestor de alumnos, </w:t>
+        <w:t xml:space="preserve">El sistema de servicio social es una ayuda para todos los </w:t>
+      </w:r>
+      <w:proofErr w:type="spellStart"/>
+      <w:r>
+        <w:rPr>
+          <w:rFonts w:ascii="Verdana" w:hAnsi="Verdana"/>
+        </w:rPr>
+        <w:t>stakeholders</w:t>
+      </w:r>
+      <w:proofErr w:type="spellEnd"/>
+      <w:r>
+        <w:rPr>
+          <w:rFonts w:ascii="Verdana" w:hAnsi="Verdana"/>
+        </w:rPr>
+        <w:t xml:space="preserve"> que están involucrados en esta experiencia educativa. En el sistema los alumnos podrán subir reportes de su servicio social y llevar el control de su avance en porcentaje sobre las horas que lleva cumpliendo con su servicio social. El maestro supervisara los archivos que los alumnos suben al sistema mediante un gestor de alumnos, </w:t>
       </w:r>
       <w:r>
         <w:rPr>
@@ -9369,7 +9614,7 @@
           <w:rFonts w:ascii="Verdana" w:hAnsi="Verdana"/>
           <w:b/>
           <w:noProof/>
-          <w:lang w:val="es-ES" w:eastAsia="es-ES"/>
+          <w:lang w:eastAsia="es-MX"/>
         </w:rPr>
         <w:lastRenderedPageBreak/>
         <w:drawing>
@@ -9390,7 +9635,7 @@
                     </pic:cNvPicPr>
                   </pic:nvPicPr>
                   <pic:blipFill>
-                    <a:blip r:embed="rId19">
+                    <a:blip r:embed="rId20">
                       <a:extLst>
                         <a:ext uri="{28A0092B-C50C-407E-A947-70E740481C1C}">
                           <a14:useLocalDpi xmlns:a14="http://schemas.microsoft.com/office/drawing/2010/main" val="0"/>
@@ -9470,7 +9715,7 @@
           <w:rFonts w:ascii="Verdana" w:hAnsi="Verdana"/>
           <w:b/>
           <w:noProof/>
-          <w:lang w:val="es-ES" w:eastAsia="es-ES"/>
+          <w:lang w:eastAsia="es-MX"/>
         </w:rPr>
         <w:drawing>
           <wp:inline distT="0" distB="0" distL="0" distR="0" wp14:anchorId="7539E03B" wp14:editId="485C2D12">
@@ -9490,7 +9735,7 @@
                     </pic:cNvPicPr>
                   </pic:nvPicPr>
                   <pic:blipFill>
-                    <a:blip r:embed="rId20">
+                    <a:blip r:embed="rId21">
                       <a:extLst>
                         <a:ext uri="{28A0092B-C50C-407E-A947-70E740481C1C}">
                           <a14:useLocalDpi xmlns:a14="http://schemas.microsoft.com/office/drawing/2010/main" val="0"/>
@@ -9583,7 +9828,7 @@
           <w:rFonts w:ascii="Verdana" w:hAnsi="Verdana"/>
           <w:b/>
           <w:noProof/>
-          <w:lang w:val="es-ES" w:eastAsia="es-ES"/>
+          <w:lang w:eastAsia="es-MX"/>
         </w:rPr>
         <w:drawing>
           <wp:inline distT="0" distB="0" distL="0" distR="0" wp14:anchorId="1339EC46" wp14:editId="302A0003">
@@ -9603,7 +9848,7 @@
                     </pic:cNvPicPr>
                   </pic:nvPicPr>
                   <pic:blipFill>
-                    <a:blip r:embed="rId21">
+                    <a:blip r:embed="rId22">
                       <a:extLst>
                         <a:ext uri="{28A0092B-C50C-407E-A947-70E740481C1C}">
                           <a14:useLocalDpi xmlns:a14="http://schemas.microsoft.com/office/drawing/2010/main" val="0"/>
@@ -9677,7 +9922,7 @@
           <w:rFonts w:ascii="Verdana" w:hAnsi="Verdana"/>
           <w:b/>
           <w:noProof/>
-          <w:lang w:val="es-ES" w:eastAsia="es-ES"/>
+          <w:lang w:eastAsia="es-MX"/>
         </w:rPr>
         <w:drawing>
           <wp:inline distT="0" distB="0" distL="0" distR="0" wp14:anchorId="564F50F9" wp14:editId="3BE25126">
@@ -9697,7 +9942,7 @@
                     </pic:cNvPicPr>
                   </pic:nvPicPr>
                   <pic:blipFill>
-                    <a:blip r:embed="rId22">
+                    <a:blip r:embed="rId23">
                       <a:extLst>
                         <a:ext uri="{28A0092B-C50C-407E-A947-70E740481C1C}">
                           <a14:useLocalDpi xmlns:a14="http://schemas.microsoft.com/office/drawing/2010/main" val="0"/>
@@ -15375,13 +15620,27 @@
               <w:rPr>
                 <w:rFonts w:ascii="Verdana" w:hAnsi="Verdana" w:cs="Arial"/>
               </w:rPr>
-              <w:t>El sistema despliega la ficha técnica</w:t>
-            </w:r>
-            <w:r>
-              <w:rPr>
-                <w:rFonts w:ascii="Verdana" w:hAnsi="Verdana" w:cs="Arial"/>
-              </w:rPr>
-              <w:t>()()()()</w:t>
+              <w:t xml:space="preserve">El sistema despliega la ficha </w:t>
+            </w:r>
+            <w:proofErr w:type="gramStart"/>
+            <w:r>
+              <w:rPr>
+                <w:rFonts w:ascii="Verdana" w:hAnsi="Verdana" w:cs="Arial"/>
+              </w:rPr>
+              <w:t>técnica</w:t>
+            </w:r>
+            <w:r>
+              <w:rPr>
+                <w:rFonts w:ascii="Verdana" w:hAnsi="Verdana" w:cs="Arial"/>
+              </w:rPr>
+              <w:t>(</w:t>
+            </w:r>
+            <w:proofErr w:type="gramEnd"/>
+            <w:r>
+              <w:rPr>
+                <w:rFonts w:ascii="Verdana" w:hAnsi="Verdana" w:cs="Arial"/>
+              </w:rPr>
+              <w:t>)()()()</w:t>
             </w:r>
             <w:r>
               <w:rPr>
@@ -16021,8 +16280,16 @@
               <w:rPr>
                 <w:rFonts w:ascii="Verdana" w:hAnsi="Verdana" w:cs="Arial"/>
               </w:rPr>
-              <w:t>3 seg</w:t>
-            </w:r>
+              <w:t xml:space="preserve">3 </w:t>
+            </w:r>
+            <w:proofErr w:type="spellStart"/>
+            <w:r>
+              <w:rPr>
+                <w:rFonts w:ascii="Verdana" w:hAnsi="Verdana" w:cs="Arial"/>
+              </w:rPr>
+              <w:t>seg</w:t>
+            </w:r>
+            <w:proofErr w:type="spellEnd"/>
           </w:p>
         </w:tc>
       </w:tr>
@@ -16077,8 +16344,16 @@
               <w:rPr>
                 <w:rFonts w:ascii="Verdana" w:hAnsi="Verdana" w:cs="Arial"/>
               </w:rPr>
-              <w:t>5 seg</w:t>
-            </w:r>
+              <w:t xml:space="preserve">5 </w:t>
+            </w:r>
+            <w:proofErr w:type="spellStart"/>
+            <w:r>
+              <w:rPr>
+                <w:rFonts w:ascii="Verdana" w:hAnsi="Verdana" w:cs="Arial"/>
+              </w:rPr>
+              <w:t>seg</w:t>
+            </w:r>
+            <w:proofErr w:type="spellEnd"/>
           </w:p>
         </w:tc>
       </w:tr>
@@ -16133,8 +16408,16 @@
               <w:rPr>
                 <w:rFonts w:ascii="Verdana" w:hAnsi="Verdana" w:cs="Arial"/>
               </w:rPr>
-              <w:t>2 seg</w:t>
-            </w:r>
+              <w:t xml:space="preserve">2 </w:t>
+            </w:r>
+            <w:proofErr w:type="spellStart"/>
+            <w:r>
+              <w:rPr>
+                <w:rFonts w:ascii="Verdana" w:hAnsi="Verdana" w:cs="Arial"/>
+              </w:rPr>
+              <w:t>seg</w:t>
+            </w:r>
+            <w:proofErr w:type="spellEnd"/>
           </w:p>
         </w:tc>
       </w:tr>
@@ -16189,8 +16472,16 @@
               <w:rPr>
                 <w:rFonts w:ascii="Verdana" w:hAnsi="Verdana" w:cs="Arial"/>
               </w:rPr>
-              <w:t>2 seg</w:t>
-            </w:r>
+              <w:t xml:space="preserve">2 </w:t>
+            </w:r>
+            <w:proofErr w:type="spellStart"/>
+            <w:r>
+              <w:rPr>
+                <w:rFonts w:ascii="Verdana" w:hAnsi="Verdana" w:cs="Arial"/>
+              </w:rPr>
+              <w:t>seg</w:t>
+            </w:r>
+            <w:proofErr w:type="spellEnd"/>
           </w:p>
         </w:tc>
       </w:tr>
@@ -16245,8 +16536,16 @@
               <w:rPr>
                 <w:rFonts w:ascii="Verdana" w:hAnsi="Verdana" w:cs="Arial"/>
               </w:rPr>
-              <w:t>6 seg</w:t>
-            </w:r>
+              <w:t xml:space="preserve">6 </w:t>
+            </w:r>
+            <w:proofErr w:type="spellStart"/>
+            <w:r>
+              <w:rPr>
+                <w:rFonts w:ascii="Verdana" w:hAnsi="Verdana" w:cs="Arial"/>
+              </w:rPr>
+              <w:t>seg</w:t>
+            </w:r>
+            <w:proofErr w:type="spellEnd"/>
           </w:p>
         </w:tc>
       </w:tr>
@@ -16301,8 +16600,16 @@
               <w:rPr>
                 <w:rFonts w:ascii="Verdana" w:hAnsi="Verdana" w:cs="Arial"/>
               </w:rPr>
-              <w:t>2 seg</w:t>
-            </w:r>
+              <w:t xml:space="preserve">2 </w:t>
+            </w:r>
+            <w:proofErr w:type="spellStart"/>
+            <w:r>
+              <w:rPr>
+                <w:rFonts w:ascii="Verdana" w:hAnsi="Verdana" w:cs="Arial"/>
+              </w:rPr>
+              <w:t>seg</w:t>
+            </w:r>
+            <w:proofErr w:type="spellEnd"/>
           </w:p>
         </w:tc>
       </w:tr>
@@ -18473,8 +18780,16 @@
               <w:rPr>
                 <w:rFonts w:ascii="Verdana" w:hAnsi="Verdana" w:cs="Arial"/>
               </w:rPr>
-              <w:t>2 seg</w:t>
-            </w:r>
+              <w:t xml:space="preserve">2 </w:t>
+            </w:r>
+            <w:proofErr w:type="spellStart"/>
+            <w:r>
+              <w:rPr>
+                <w:rFonts w:ascii="Verdana" w:hAnsi="Verdana" w:cs="Arial"/>
+              </w:rPr>
+              <w:t>seg</w:t>
+            </w:r>
+            <w:proofErr w:type="spellEnd"/>
           </w:p>
         </w:tc>
       </w:tr>
@@ -18529,8 +18844,16 @@
               <w:rPr>
                 <w:rFonts w:ascii="Verdana" w:hAnsi="Verdana" w:cs="Arial"/>
               </w:rPr>
-              <w:t>5 seg</w:t>
-            </w:r>
+              <w:t xml:space="preserve">5 </w:t>
+            </w:r>
+            <w:proofErr w:type="spellStart"/>
+            <w:r>
+              <w:rPr>
+                <w:rFonts w:ascii="Verdana" w:hAnsi="Verdana" w:cs="Arial"/>
+              </w:rPr>
+              <w:t>seg</w:t>
+            </w:r>
+            <w:proofErr w:type="spellEnd"/>
           </w:p>
         </w:tc>
       </w:tr>
@@ -18585,8 +18908,16 @@
               <w:rPr>
                 <w:rFonts w:ascii="Verdana" w:hAnsi="Verdana" w:cs="Arial"/>
               </w:rPr>
-              <w:t>4 seg</w:t>
-            </w:r>
+              <w:t xml:space="preserve">4 </w:t>
+            </w:r>
+            <w:proofErr w:type="spellStart"/>
+            <w:r>
+              <w:rPr>
+                <w:rFonts w:ascii="Verdana" w:hAnsi="Verdana" w:cs="Arial"/>
+              </w:rPr>
+              <w:t>seg</w:t>
+            </w:r>
+            <w:proofErr w:type="spellEnd"/>
           </w:p>
         </w:tc>
       </w:tr>
@@ -18641,8 +18972,16 @@
               <w:rPr>
                 <w:rFonts w:ascii="Verdana" w:hAnsi="Verdana" w:cs="Arial"/>
               </w:rPr>
-              <w:t>2 seg</w:t>
-            </w:r>
+              <w:t xml:space="preserve">2 </w:t>
+            </w:r>
+            <w:proofErr w:type="spellStart"/>
+            <w:r>
+              <w:rPr>
+                <w:rFonts w:ascii="Verdana" w:hAnsi="Verdana" w:cs="Arial"/>
+              </w:rPr>
+              <w:t>seg</w:t>
+            </w:r>
+            <w:proofErr w:type="spellEnd"/>
           </w:p>
         </w:tc>
       </w:tr>
@@ -18697,8 +19036,16 @@
               <w:rPr>
                 <w:rFonts w:ascii="Verdana" w:hAnsi="Verdana" w:cs="Arial"/>
               </w:rPr>
-              <w:t>3 seg</w:t>
-            </w:r>
+              <w:t xml:space="preserve">3 </w:t>
+            </w:r>
+            <w:proofErr w:type="spellStart"/>
+            <w:r>
+              <w:rPr>
+                <w:rFonts w:ascii="Verdana" w:hAnsi="Verdana" w:cs="Arial"/>
+              </w:rPr>
+              <w:t>seg</w:t>
+            </w:r>
+            <w:proofErr w:type="spellEnd"/>
           </w:p>
         </w:tc>
       </w:tr>
@@ -18753,8 +19100,16 @@
               <w:rPr>
                 <w:rFonts w:ascii="Verdana" w:hAnsi="Verdana" w:cs="Arial"/>
               </w:rPr>
-              <w:t>2 seg</w:t>
-            </w:r>
+              <w:t xml:space="preserve">2 </w:t>
+            </w:r>
+            <w:proofErr w:type="spellStart"/>
+            <w:r>
+              <w:rPr>
+                <w:rFonts w:ascii="Verdana" w:hAnsi="Verdana" w:cs="Arial"/>
+              </w:rPr>
+              <w:t>seg</w:t>
+            </w:r>
+            <w:proofErr w:type="spellEnd"/>
           </w:p>
         </w:tc>
       </w:tr>
@@ -18809,8 +19164,16 @@
               <w:rPr>
                 <w:rFonts w:ascii="Verdana" w:hAnsi="Verdana" w:cs="Arial"/>
               </w:rPr>
-              <w:t>2 seg</w:t>
-            </w:r>
+              <w:t xml:space="preserve">2 </w:t>
+            </w:r>
+            <w:proofErr w:type="spellStart"/>
+            <w:r>
+              <w:rPr>
+                <w:rFonts w:ascii="Verdana" w:hAnsi="Verdana" w:cs="Arial"/>
+              </w:rPr>
+              <w:t>seg</w:t>
+            </w:r>
+            <w:proofErr w:type="spellEnd"/>
           </w:p>
         </w:tc>
       </w:tr>
@@ -18865,8 +19228,16 @@
               <w:rPr>
                 <w:rFonts w:ascii="Verdana" w:hAnsi="Verdana" w:cs="Arial"/>
               </w:rPr>
-              <w:t>2 seg</w:t>
-            </w:r>
+              <w:t xml:space="preserve">2 </w:t>
+            </w:r>
+            <w:proofErr w:type="spellStart"/>
+            <w:r>
+              <w:rPr>
+                <w:rFonts w:ascii="Verdana" w:hAnsi="Verdana" w:cs="Arial"/>
+              </w:rPr>
+              <w:t>seg</w:t>
+            </w:r>
+            <w:proofErr w:type="spellEnd"/>
           </w:p>
         </w:tc>
       </w:tr>
@@ -18921,8 +19292,16 @@
               <w:rPr>
                 <w:rFonts w:ascii="Verdana" w:hAnsi="Verdana" w:cs="Arial"/>
               </w:rPr>
-              <w:t>3 seg</w:t>
-            </w:r>
+              <w:t xml:space="preserve">3 </w:t>
+            </w:r>
+            <w:proofErr w:type="spellStart"/>
+            <w:r>
+              <w:rPr>
+                <w:rFonts w:ascii="Verdana" w:hAnsi="Verdana" w:cs="Arial"/>
+              </w:rPr>
+              <w:t>seg</w:t>
+            </w:r>
+            <w:proofErr w:type="spellEnd"/>
           </w:p>
         </w:tc>
       </w:tr>
@@ -18977,8 +19356,16 @@
               <w:rPr>
                 <w:rFonts w:ascii="Verdana" w:hAnsi="Verdana" w:cs="Arial"/>
               </w:rPr>
-              <w:t>4 seg</w:t>
-            </w:r>
+              <w:t xml:space="preserve">4 </w:t>
+            </w:r>
+            <w:proofErr w:type="spellStart"/>
+            <w:r>
+              <w:rPr>
+                <w:rFonts w:ascii="Verdana" w:hAnsi="Verdana" w:cs="Arial"/>
+              </w:rPr>
+              <w:t>seg</w:t>
+            </w:r>
+            <w:proofErr w:type="spellEnd"/>
           </w:p>
         </w:tc>
       </w:tr>
@@ -19033,8 +19420,16 @@
               <w:rPr>
                 <w:rFonts w:ascii="Verdana" w:hAnsi="Verdana" w:cs="Arial"/>
               </w:rPr>
-              <w:t>2 seg</w:t>
-            </w:r>
+              <w:t xml:space="preserve">2 </w:t>
+            </w:r>
+            <w:proofErr w:type="spellStart"/>
+            <w:r>
+              <w:rPr>
+                <w:rFonts w:ascii="Verdana" w:hAnsi="Verdana" w:cs="Arial"/>
+              </w:rPr>
+              <w:t>seg</w:t>
+            </w:r>
+            <w:proofErr w:type="spellEnd"/>
           </w:p>
         </w:tc>
       </w:tr>
@@ -19276,7 +19671,7 @@
     <w:p>
       <w:pPr>
         <w:spacing w:line="276" w:lineRule="auto"/>
-        <w:ind w:left="360"/>
+        <w:ind w:left="709"/>
         <w:jc w:val="both"/>
         <w:rPr>
           <w:rFonts w:ascii="Verdana" w:hAnsi="Verdana"/>
@@ -20048,51 +20443,81 @@
     </w:p>
     <w:p>
       <w:pPr>
-        <w:pStyle w:val="Prrafodelista"/>
-        <w:numPr>
-          <w:ilvl w:val="0"/>
-          <w:numId w:val="5"/>
-        </w:numPr>
         <w:spacing w:line="276" w:lineRule="auto"/>
-        <w:jc w:val="both"/>
-        <w:rPr>
-          <w:rFonts w:ascii="Verdana" w:hAnsi="Verdana"/>
-          <w:b/>
-          <w:sz w:val="24"/>
-          <w:szCs w:val="28"/>
-        </w:rPr>
-      </w:pPr>
-      <w:r>
-        <w:rPr>
-          <w:rFonts w:ascii="Verdana" w:hAnsi="Verdana"/>
-          <w:b/>
-          <w:sz w:val="24"/>
+        <w:ind w:left="360"/>
+        <w:jc w:val="both"/>
+        <w:rPr>
+          <w:rFonts w:ascii="Verdana" w:hAnsi="Verdana"/>
+          <w:b/>
+          <w:sz w:val="32"/>
+          <w:szCs w:val="28"/>
+        </w:rPr>
+      </w:pPr>
+      <w:r>
+        <w:rPr>
+          <w:rFonts w:ascii="Verdana" w:hAnsi="Verdana"/>
+          <w:b/>
+          <w:sz w:val="32"/>
           <w:szCs w:val="28"/>
         </w:rPr>
         <w:lastRenderedPageBreak/>
-        <w:t xml:space="preserve">3.4 Apéndice </w:t>
+        <w:t>3.4</w:t>
+      </w:r>
+      <w:r>
+        <w:rPr>
+          <w:rFonts w:ascii="Verdana" w:hAnsi="Verdana"/>
+          <w:b/>
+          <w:sz w:val="32"/>
+          <w:szCs w:val="28"/>
+        </w:rPr>
+        <w:t xml:space="preserve">  </w:t>
+      </w:r>
+      <w:r>
+        <w:rPr>
+          <w:rFonts w:ascii="Verdana" w:hAnsi="Verdana"/>
+          <w:b/>
+          <w:sz w:val="32"/>
+          <w:szCs w:val="28"/>
+        </w:rPr>
+        <w:t>Apéndices</w:t>
       </w:r>
     </w:p>
     <w:p>
       <w:pPr>
         <w:spacing w:line="276" w:lineRule="auto"/>
-        <w:ind w:left="1080"/>
-        <w:jc w:val="both"/>
-        <w:rPr>
-          <w:rFonts w:ascii="Verdana" w:hAnsi="Verdana"/>
-        </w:rPr>
-      </w:pPr>
-      <w:r>
-        <w:rPr>
-          <w:rFonts w:ascii="Verdana" w:hAnsi="Verdana"/>
-        </w:rPr>
-        <w:t xml:space="preserve">Modelo de casos de uso </w:t>
-      </w:r>
+        <w:ind w:left="360"/>
+        <w:jc w:val="both"/>
+        <w:rPr>
+          <w:rFonts w:ascii="Verdana" w:hAnsi="Verdana"/>
+          <w:b/>
+        </w:rPr>
+      </w:pPr>
     </w:p>
     <w:p>
       <w:pPr>
         <w:spacing w:line="276" w:lineRule="auto"/>
-        <w:ind w:left="1080"/>
+        <w:ind w:left="708"/>
+        <w:jc w:val="both"/>
+        <w:rPr>
+          <w:rFonts w:ascii="Verdana" w:hAnsi="Verdana"/>
+          <w:b/>
+          <w:sz w:val="28"/>
+          <w:szCs w:val="28"/>
+        </w:rPr>
+      </w:pPr>
+      <w:r>
+        <w:rPr>
+          <w:rFonts w:ascii="Verdana" w:hAnsi="Verdana"/>
+          <w:b/>
+          <w:sz w:val="28"/>
+          <w:szCs w:val="28"/>
+        </w:rPr>
+        <w:t>3.4.1 Casos de uso</w:t>
+      </w:r>
+    </w:p>
+    <w:p>
+      <w:pPr>
+        <w:spacing w:line="276" w:lineRule="auto"/>
         <w:jc w:val="both"/>
         <w:rPr>
           <w:rFonts w:ascii="Verdana" w:hAnsi="Verdana"/>
@@ -20102,10 +20527,10 @@
         <w:rPr>
           <w:rFonts w:ascii="Verdana" w:hAnsi="Verdana"/>
           <w:noProof/>
-          <w:lang w:val="es-ES" w:eastAsia="es-ES"/>
+          <w:lang w:eastAsia="es-MX"/>
         </w:rPr>
         <w:drawing>
-          <wp:anchor distT="0" distB="0" distL="114300" distR="114300" simplePos="0" relativeHeight="251663360" behindDoc="0" locked="0" layoutInCell="1" allowOverlap="1" wp14:anchorId="07A67D61" wp14:editId="1924A68A">
+          <wp:anchor distT="0" distB="0" distL="114300" distR="114300" simplePos="0" relativeHeight="251663360" behindDoc="0" locked="0" layoutInCell="1" allowOverlap="1" wp14:anchorId="7A176459" wp14:editId="6E71957A">
             <wp:simplePos x="0" y="0"/>
             <wp:positionH relativeFrom="margin">
               <wp:align>center</wp:align>
@@ -20130,7 +20555,7 @@
                     </pic:cNvPicPr>
                   </pic:nvPicPr>
                   <pic:blipFill>
-                    <a:blip r:embed="rId23">
+                    <a:blip r:embed="rId24">
                       <a:extLst>
                         <a:ext uri="{28A0092B-C50C-407E-A947-70E740481C1C}">
                           <a14:useLocalDpi xmlns:a14="http://schemas.microsoft.com/office/drawing/2010/main" val="0"/>
@@ -20219,9 +20644,8 @@
       <w:r>
         <w:rPr>
           <w:noProof/>
-          <w:lang w:eastAsia="es-ES"/>
-        </w:rPr>
-        <w:lastRenderedPageBreak/>
+          <w:lang w:eastAsia="es-MX"/>
+        </w:rPr>
         <w:drawing>
           <wp:anchor distT="0" distB="0" distL="114300" distR="114300" simplePos="0" relativeHeight="251665408" behindDoc="0" locked="0" layoutInCell="1" allowOverlap="1" wp14:anchorId="43C2A365" wp14:editId="1D0328D1">
             <wp:simplePos x="0" y="0"/>
@@ -20248,7 +20672,7 @@
                     </pic:cNvPicPr>
                   </pic:nvPicPr>
                   <pic:blipFill>
-                    <a:blip r:embed="rId24">
+                    <a:blip r:embed="rId25">
                       <a:extLst>
                         <a:ext uri="{28A0092B-C50C-407E-A947-70E740481C1C}">
                           <a14:useLocalDpi xmlns:a14="http://schemas.microsoft.com/office/drawing/2010/main" val="0"/>
@@ -20330,7 +20754,7 @@
       <w:r>
         <w:rPr>
           <w:noProof/>
-          <w:lang w:eastAsia="es-ES"/>
+          <w:lang w:eastAsia="es-MX"/>
         </w:rPr>
         <w:drawing>
           <wp:inline distT="0" distB="0" distL="0" distR="0" wp14:anchorId="5AD4CB09" wp14:editId="307E0A29">
@@ -20350,7 +20774,7 @@
                     </pic:cNvPicPr>
                   </pic:nvPicPr>
                   <pic:blipFill>
-                    <a:blip r:embed="rId25">
+                    <a:blip r:embed="rId26">
                       <a:extLst>
                         <a:ext uri="{28A0092B-C50C-407E-A947-70E740481C1C}">
                           <a14:useLocalDpi xmlns:a14="http://schemas.microsoft.com/office/drawing/2010/main" val="0"/>
@@ -20397,25 +20821,51 @@
     <w:p>
       <w:pPr>
         <w:spacing w:line="276" w:lineRule="auto"/>
-        <w:jc w:val="both"/>
-        <w:rPr>
-          <w:rFonts w:ascii="Verdana" w:hAnsi="Verdana"/>
-          <w:b/>
-          <w:sz w:val="36"/>
-          <w:szCs w:val="28"/>
-        </w:rPr>
-      </w:pPr>
-      <w:r>
-        <w:rPr>
-          <w:rFonts w:ascii="Verdana" w:hAnsi="Verdana"/>
-          <w:b/>
-          <w:sz w:val="36"/>
+        <w:ind w:left="708"/>
+        <w:jc w:val="both"/>
+        <w:rPr>
+          <w:rFonts w:ascii="Verdana" w:hAnsi="Verdana"/>
+          <w:b/>
+          <w:sz w:val="28"/>
+          <w:szCs w:val="28"/>
+        </w:rPr>
+      </w:pPr>
+      <w:r>
+        <w:rPr>
+          <w:rFonts w:ascii="Verdana" w:hAnsi="Verdana"/>
+          <w:b/>
+          <w:sz w:val="28"/>
+          <w:szCs w:val="28"/>
+        </w:rPr>
+        <w:t>3.4</w:t>
+      </w:r>
+      <w:r>
+        <w:rPr>
+          <w:rFonts w:ascii="Verdana" w:hAnsi="Verdana"/>
+          <w:b/>
+          <w:sz w:val="28"/>
+          <w:szCs w:val="28"/>
+        </w:rPr>
+        <w:t>.2</w:t>
+      </w:r>
+      <w:r>
+        <w:rPr>
+          <w:rFonts w:ascii="Verdana" w:hAnsi="Verdana"/>
+          <w:b/>
+          <w:sz w:val="28"/>
+          <w:szCs w:val="28"/>
+        </w:rPr>
+        <w:t xml:space="preserve"> </w:t>
+      </w:r>
+      <w:r>
+        <w:rPr>
+          <w:rFonts w:ascii="Verdana" w:hAnsi="Verdana"/>
+          <w:b/>
+          <w:sz w:val="28"/>
           <w:szCs w:val="28"/>
         </w:rPr>
         <w:t>Modelo de dominio</w:t>
       </w:r>
-      <w:bookmarkStart w:id="0" w:name="_GoBack"/>
-      <w:bookmarkEnd w:id="0"/>
     </w:p>
     <w:p>
       <w:pPr>
@@ -20435,8 +20885,9 @@
           <w:noProof/>
           <w:sz w:val="36"/>
           <w:szCs w:val="28"/>
-          <w:lang w:val="es-ES" w:eastAsia="es-ES"/>
-        </w:rPr>
+          <w:lang w:eastAsia="es-MX"/>
+        </w:rPr>
+        <w:lastRenderedPageBreak/>
         <w:drawing>
           <wp:inline distT="0" distB="0" distL="0" distR="0">
             <wp:extent cx="5400040" cy="3646351"/>
@@ -20455,7 +20906,7 @@
                     </pic:cNvPicPr>
                   </pic:nvPicPr>
                   <pic:blipFill>
-                    <a:blip r:embed="rId26">
+                    <a:blip r:embed="rId27">
                       <a:extLst>
                         <a:ext uri="{28A0092B-C50C-407E-A947-70E740481C1C}">
                           <a14:useLocalDpi xmlns:a14="http://schemas.microsoft.com/office/drawing/2010/main" val="0"/>
@@ -20495,7 +20946,7 @@
           <w:rFonts w:ascii="Verdana" w:hAnsi="Verdana"/>
           <w:b/>
           <w:sz w:val="36"/>
-          <w:szCs w:val="28"/>
+          <w:szCs w:val="36"/>
         </w:rPr>
       </w:pPr>
       <w:r>
@@ -20503,9 +20954,8 @@
           <w:rFonts w:ascii="Verdana" w:hAnsi="Verdana"/>
           <w:b/>
           <w:sz w:val="36"/>
-          <w:szCs w:val="28"/>
-        </w:rPr>
-        <w:lastRenderedPageBreak/>
+          <w:szCs w:val="36"/>
+        </w:rPr>
         <w:t>4.  Referencias</w:t>
       </w:r>
     </w:p>
@@ -20549,6 +20999,58 @@
           <w:lang w:val="en-US"/>
         </w:rPr>
       </w:pPr>
+      <w:proofErr w:type="spellStart"/>
+      <w:r>
+        <w:rPr>
+          <w:rFonts w:asciiTheme="minorHAnsi" w:hAnsiTheme="minorHAnsi"/>
+          <w:i/>
+          <w:sz w:val="22"/>
+          <w:szCs w:val="22"/>
+        </w:rPr>
+        <w:t>Wiegers</w:t>
+      </w:r>
+      <w:proofErr w:type="spellEnd"/>
+      <w:r>
+        <w:rPr>
+          <w:rFonts w:asciiTheme="minorHAnsi" w:hAnsiTheme="minorHAnsi"/>
+          <w:i/>
+          <w:sz w:val="22"/>
+          <w:szCs w:val="22"/>
+        </w:rPr>
+        <w:t xml:space="preserve">, K. E. (2013). </w:t>
+      </w:r>
+      <w:r>
+        <w:rPr>
+          <w:rFonts w:asciiTheme="minorHAnsi" w:hAnsiTheme="minorHAnsi"/>
+          <w:i/>
+          <w:iCs/>
+          <w:sz w:val="22"/>
+          <w:szCs w:val="22"/>
+        </w:rPr>
+        <w:t xml:space="preserve">Software </w:t>
+      </w:r>
+      <w:proofErr w:type="spellStart"/>
+      <w:r>
+        <w:rPr>
+          <w:rFonts w:asciiTheme="minorHAnsi" w:hAnsiTheme="minorHAnsi"/>
+          <w:i/>
+          <w:iCs/>
+          <w:sz w:val="22"/>
+          <w:szCs w:val="22"/>
+        </w:rPr>
+        <w:t>Requirements</w:t>
+      </w:r>
+      <w:proofErr w:type="spellEnd"/>
+      <w:r>
+        <w:rPr>
+          <w:rFonts w:asciiTheme="minorHAnsi" w:hAnsiTheme="minorHAnsi"/>
+          <w:i/>
+          <w:iCs/>
+          <w:sz w:val="22"/>
+          <w:szCs w:val="22"/>
+        </w:rPr>
+        <w:t xml:space="preserve"> </w:t>
+      </w:r>
       <w:r>
         <w:rPr>
           <w:rFonts w:asciiTheme="minorHAnsi" w:hAnsiTheme="minorHAnsi"/>
@@ -20557,7 +21059,87 @@
           <w:szCs w:val="22"/>
           <w:lang w:val="en-US"/>
         </w:rPr>
-        <w:t xml:space="preserve">Wiegers, K. E. (2013). </w:t>
+        <w:t>(</w:t>
+      </w:r>
+      <w:proofErr w:type="spellStart"/>
+      <w:r>
+        <w:rPr>
+          <w:rFonts w:asciiTheme="minorHAnsi" w:hAnsiTheme="minorHAnsi"/>
+          <w:i/>
+          <w:sz w:val="22"/>
+          <w:szCs w:val="22"/>
+          <w:lang w:val="en-US"/>
+        </w:rPr>
+        <w:t>Segunda</w:t>
+      </w:r>
+      <w:proofErr w:type="spellEnd"/>
+      <w:r>
+        <w:rPr>
+          <w:rFonts w:asciiTheme="minorHAnsi" w:hAnsiTheme="minorHAnsi"/>
+          <w:i/>
+          <w:sz w:val="22"/>
+          <w:szCs w:val="22"/>
+          <w:lang w:val="en-US"/>
+        </w:rPr>
+        <w:t xml:space="preserve"> ed.). </w:t>
+      </w:r>
+      <w:proofErr w:type="spellStart"/>
+      <w:r>
+        <w:rPr>
+          <w:rFonts w:asciiTheme="minorHAnsi" w:hAnsiTheme="minorHAnsi"/>
+          <w:i/>
+          <w:sz w:val="22"/>
+          <w:szCs w:val="22"/>
+          <w:lang w:val="en-US"/>
+        </w:rPr>
+        <w:t>Redmon</w:t>
+      </w:r>
+      <w:proofErr w:type="spellEnd"/>
+      <w:r>
+        <w:rPr>
+          <w:rFonts w:asciiTheme="minorHAnsi" w:hAnsiTheme="minorHAnsi"/>
+          <w:i/>
+          <w:sz w:val="22"/>
+          <w:szCs w:val="22"/>
+          <w:lang w:val="en-US"/>
+        </w:rPr>
+        <w:t xml:space="preserve">, Washington, United States of America: Microsoft Press. </w:t>
+      </w:r>
+    </w:p>
+    <w:p>
+      <w:pPr>
+        <w:pStyle w:val="Default"/>
+        <w:spacing w:before="240" w:after="240"/>
+        <w:ind w:left="708" w:hanging="708"/>
+        <w:rPr>
+          <w:rFonts w:asciiTheme="minorHAnsi" w:hAnsiTheme="minorHAnsi"/>
+          <w:i/>
+          <w:sz w:val="22"/>
+          <w:szCs w:val="22"/>
+          <w:lang w:val="en-US"/>
+        </w:rPr>
+      </w:pPr>
+      <w:proofErr w:type="spellStart"/>
+      <w:r>
+        <w:rPr>
+          <w:rFonts w:asciiTheme="minorHAnsi" w:hAnsiTheme="minorHAnsi"/>
+          <w:i/>
+          <w:sz w:val="22"/>
+          <w:szCs w:val="22"/>
+          <w:lang w:val="en-US"/>
+        </w:rPr>
+        <w:t>Wiegers</w:t>
+      </w:r>
+      <w:proofErr w:type="spellEnd"/>
+      <w:r>
+        <w:rPr>
+          <w:rFonts w:asciiTheme="minorHAnsi" w:hAnsiTheme="minorHAnsi"/>
+          <w:i/>
+          <w:sz w:val="22"/>
+          <w:szCs w:val="22"/>
+          <w:lang w:val="en-US"/>
+        </w:rPr>
+        <w:t xml:space="preserve">, K. E. (2003). </w:t>
       </w:r>
       <w:r>
         <w:rPr>
@@ -20578,14 +21160,10 @@
           <w:szCs w:val="22"/>
           <w:lang w:val="en-US"/>
         </w:rPr>
-        <w:t xml:space="preserve">(Segunda ed.). Redmon, Washington, United States of America: Microsoft Press. </w:t>
-      </w:r>
-    </w:p>
-    <w:p>
-      <w:pPr>
-        <w:pStyle w:val="Default"/>
-        <w:spacing w:before="240" w:after="240"/>
-        <w:ind w:left="708" w:hanging="708"/>
+        <w:t>(</w:t>
+      </w:r>
+      <w:proofErr w:type="spellStart"/>
+      <w:r>
         <w:rPr>
           <w:rFonts w:asciiTheme="minorHAnsi" w:hAnsiTheme="minorHAnsi"/>
           <w:i/>
@@ -20593,7 +21171,9 @@
           <w:szCs w:val="22"/>
           <w:lang w:val="en-US"/>
         </w:rPr>
-      </w:pPr>
+        <w:t>Tercera</w:t>
+      </w:r>
+      <w:proofErr w:type="spellEnd"/>
       <w:r>
         <w:rPr>
           <w:rFonts w:asciiTheme="minorHAnsi" w:hAnsiTheme="minorHAnsi"/>
@@ -20602,8 +21182,88 @@
           <w:szCs w:val="22"/>
           <w:lang w:val="en-US"/>
         </w:rPr>
-        <w:t xml:space="preserve">Wiegers, K. E. (2003). </w:t>
-      </w:r>
+        <w:t xml:space="preserve"> </w:t>
+      </w:r>
+      <w:proofErr w:type="gramStart"/>
+      <w:r>
+        <w:rPr>
+          <w:rFonts w:asciiTheme="minorHAnsi" w:hAnsiTheme="minorHAnsi"/>
+          <w:i/>
+          <w:sz w:val="22"/>
+          <w:szCs w:val="22"/>
+          <w:lang w:val="en-US"/>
+        </w:rPr>
+        <w:t>ed</w:t>
+      </w:r>
+      <w:proofErr w:type="gramEnd"/>
+      <w:r>
+        <w:rPr>
+          <w:rFonts w:asciiTheme="minorHAnsi" w:hAnsiTheme="minorHAnsi"/>
+          <w:i/>
+          <w:sz w:val="22"/>
+          <w:szCs w:val="22"/>
+          <w:lang w:val="en-US"/>
+        </w:rPr>
+        <w:t xml:space="preserve">.). </w:t>
+      </w:r>
+      <w:proofErr w:type="spellStart"/>
+      <w:r>
+        <w:rPr>
+          <w:rFonts w:asciiTheme="minorHAnsi" w:hAnsiTheme="minorHAnsi"/>
+          <w:i/>
+          <w:sz w:val="22"/>
+          <w:szCs w:val="22"/>
+          <w:lang w:val="en-US"/>
+        </w:rPr>
+        <w:t>Redmon</w:t>
+      </w:r>
+      <w:proofErr w:type="spellEnd"/>
+      <w:r>
+        <w:rPr>
+          <w:rFonts w:asciiTheme="minorHAnsi" w:hAnsiTheme="minorHAnsi"/>
+          <w:i/>
+          <w:sz w:val="22"/>
+          <w:szCs w:val="22"/>
+          <w:lang w:val="en-US"/>
+        </w:rPr>
+        <w:t xml:space="preserve">, Washington, United States of America: Microsoft Press. </w:t>
+      </w:r>
+    </w:p>
+    <w:p>
+      <w:pPr>
+        <w:pStyle w:val="Default"/>
+        <w:spacing w:before="240" w:after="240"/>
+        <w:ind w:left="708" w:hanging="708"/>
+        <w:rPr>
+          <w:rFonts w:asciiTheme="minorHAnsi" w:hAnsiTheme="minorHAnsi"/>
+          <w:i/>
+          <w:sz w:val="22"/>
+          <w:szCs w:val="22"/>
+        </w:rPr>
+      </w:pPr>
+      <w:proofErr w:type="spellStart"/>
+      <w:r>
+        <w:rPr>
+          <w:rFonts w:asciiTheme="minorHAnsi" w:hAnsiTheme="minorHAnsi"/>
+          <w:i/>
+          <w:sz w:val="22"/>
+          <w:szCs w:val="22"/>
+          <w:lang w:val="en-US"/>
+        </w:rPr>
+        <w:t>Zielczynski</w:t>
+      </w:r>
+      <w:proofErr w:type="spellEnd"/>
+      <w:r>
+        <w:rPr>
+          <w:rFonts w:asciiTheme="minorHAnsi" w:hAnsiTheme="minorHAnsi"/>
+          <w:i/>
+          <w:sz w:val="22"/>
+          <w:szCs w:val="22"/>
+          <w:lang w:val="en-US"/>
+        </w:rPr>
+        <w:t xml:space="preserve">, P. (2008). </w:t>
+      </w:r>
+      <w:proofErr w:type="gramStart"/>
       <w:r>
         <w:rPr>
           <w:rFonts w:asciiTheme="minorHAnsi" w:hAnsiTheme="minorHAnsi"/>
@@ -20613,41 +21273,9 @@
           <w:szCs w:val="22"/>
           <w:lang w:val="en-US"/>
         </w:rPr>
-        <w:t xml:space="preserve">Software Requirements </w:t>
-      </w:r>
-      <w:r>
-        <w:rPr>
-          <w:rFonts w:asciiTheme="minorHAnsi" w:hAnsiTheme="minorHAnsi"/>
-          <w:i/>
-          <w:sz w:val="22"/>
-          <w:szCs w:val="22"/>
-          <w:lang w:val="en-US"/>
-        </w:rPr>
-        <w:t xml:space="preserve">(Tercera ed.). Redmon, Washington, United States of America: Microsoft Press. </w:t>
-      </w:r>
-    </w:p>
-    <w:p>
-      <w:pPr>
-        <w:pStyle w:val="Default"/>
-        <w:spacing w:before="240" w:after="240"/>
-        <w:ind w:left="708" w:hanging="708"/>
-        <w:rPr>
-          <w:rFonts w:asciiTheme="minorHAnsi" w:hAnsiTheme="minorHAnsi"/>
-          <w:i/>
-          <w:sz w:val="22"/>
-          <w:szCs w:val="22"/>
-        </w:rPr>
-      </w:pPr>
-      <w:r>
-        <w:rPr>
-          <w:rFonts w:asciiTheme="minorHAnsi" w:hAnsiTheme="minorHAnsi"/>
-          <w:i/>
-          <w:sz w:val="22"/>
-          <w:szCs w:val="22"/>
-          <w:lang w:val="en-US"/>
-        </w:rPr>
-        <w:t xml:space="preserve">Zielczynski, P. (2008). </w:t>
-      </w:r>
+        <w:t xml:space="preserve">Requirements Management Using IBM Rational </w:t>
+      </w:r>
+      <w:proofErr w:type="spellStart"/>
       <w:r>
         <w:rPr>
           <w:rFonts w:asciiTheme="minorHAnsi" w:hAnsiTheme="minorHAnsi"/>
@@ -20657,8 +21285,33 @@
           <w:szCs w:val="22"/>
           <w:lang w:val="en-US"/>
         </w:rPr>
-        <w:t xml:space="preserve">Requirements Management Using IBM Rational RequisitePro. </w:t>
-      </w:r>
+        <w:t>RequisitePro</w:t>
+      </w:r>
+      <w:proofErr w:type="spellEnd"/>
+      <w:r>
+        <w:rPr>
+          <w:rFonts w:asciiTheme="minorHAnsi" w:hAnsiTheme="minorHAnsi"/>
+          <w:i/>
+          <w:iCs/>
+          <w:sz w:val="22"/>
+          <w:szCs w:val="22"/>
+          <w:lang w:val="en-US"/>
+        </w:rPr>
+        <w:t>.</w:t>
+      </w:r>
+      <w:proofErr w:type="gramEnd"/>
+      <w:r>
+        <w:rPr>
+          <w:rFonts w:asciiTheme="minorHAnsi" w:hAnsiTheme="minorHAnsi"/>
+          <w:i/>
+          <w:iCs/>
+          <w:sz w:val="22"/>
+          <w:szCs w:val="22"/>
+          <w:lang w:val="en-US"/>
+        </w:rPr>
+        <w:t xml:space="preserve"> </w:t>
+      </w:r>
+      <w:proofErr w:type="spellStart"/>
       <w:r>
         <w:rPr>
           <w:rFonts w:asciiTheme="minorHAnsi" w:hAnsiTheme="minorHAnsi"/>
@@ -20666,7 +21319,77 @@
           <w:sz w:val="22"/>
           <w:szCs w:val="22"/>
         </w:rPr>
-        <w:t xml:space="preserve">Indianapolis, Indiana, United States: IBM Press. </w:t>
+        <w:t>Indianapolis</w:t>
+      </w:r>
+      <w:proofErr w:type="spellEnd"/>
+      <w:r>
+        <w:rPr>
+          <w:rFonts w:asciiTheme="minorHAnsi" w:hAnsiTheme="minorHAnsi"/>
+          <w:i/>
+          <w:sz w:val="22"/>
+          <w:szCs w:val="22"/>
+        </w:rPr>
+        <w:t xml:space="preserve">, Indiana, </w:t>
+      </w:r>
+      <w:proofErr w:type="spellStart"/>
+      <w:r>
+        <w:rPr>
+          <w:rFonts w:asciiTheme="minorHAnsi" w:hAnsiTheme="minorHAnsi"/>
+          <w:i/>
+          <w:sz w:val="22"/>
+          <w:szCs w:val="22"/>
+        </w:rPr>
+        <w:t>United</w:t>
+      </w:r>
+      <w:proofErr w:type="spellEnd"/>
+      <w:r>
+        <w:rPr>
+          <w:rFonts w:asciiTheme="minorHAnsi" w:hAnsiTheme="minorHAnsi"/>
+          <w:i/>
+          <w:sz w:val="22"/>
+          <w:szCs w:val="22"/>
+        </w:rPr>
+        <w:t xml:space="preserve"> </w:t>
+      </w:r>
+      <w:proofErr w:type="spellStart"/>
+      <w:r>
+        <w:rPr>
+          <w:rFonts w:asciiTheme="minorHAnsi" w:hAnsiTheme="minorHAnsi"/>
+          <w:i/>
+          <w:sz w:val="22"/>
+          <w:szCs w:val="22"/>
+        </w:rPr>
+        <w:t>States</w:t>
+      </w:r>
+      <w:proofErr w:type="spellEnd"/>
+      <w:r>
+        <w:rPr>
+          <w:rFonts w:asciiTheme="minorHAnsi" w:hAnsiTheme="minorHAnsi"/>
+          <w:i/>
+          <w:sz w:val="22"/>
+          <w:szCs w:val="22"/>
+        </w:rPr>
+        <w:t xml:space="preserve">: IBM </w:t>
+      </w:r>
+      <w:proofErr w:type="spellStart"/>
+      <w:r>
+        <w:rPr>
+          <w:rFonts w:asciiTheme="minorHAnsi" w:hAnsiTheme="minorHAnsi"/>
+          <w:i/>
+          <w:sz w:val="22"/>
+          <w:szCs w:val="22"/>
+        </w:rPr>
+        <w:t>Press</w:t>
+      </w:r>
+      <w:proofErr w:type="spellEnd"/>
+      <w:r>
+        <w:rPr>
+          <w:rFonts w:asciiTheme="minorHAnsi" w:hAnsiTheme="minorHAnsi"/>
+          <w:i/>
+          <w:sz w:val="22"/>
+          <w:szCs w:val="22"/>
+        </w:rPr>
+        <w:t xml:space="preserve">. </w:t>
       </w:r>
     </w:p>
     <w:p>
@@ -20699,8 +21422,51 @@
           <w:i/>
           <w:lang w:val="en-US"/>
         </w:rPr>
-        <w:t>IEEE Std 830-1993 (Revision of IEEE Std 830-1984). Software Engineering Standards Committee of the IEEE Computer Society.</w:t>
-      </w:r>
+        <w:t xml:space="preserve">IEEE </w:t>
+      </w:r>
+      <w:proofErr w:type="spellStart"/>
+      <w:proofErr w:type="gramStart"/>
+      <w:r>
+        <w:rPr>
+          <w:i/>
+          <w:lang w:val="en-US"/>
+        </w:rPr>
+        <w:t>Std</w:t>
+      </w:r>
+      <w:proofErr w:type="spellEnd"/>
+      <w:proofErr w:type="gramEnd"/>
+      <w:r>
+        <w:rPr>
+          <w:i/>
+          <w:lang w:val="en-US"/>
+        </w:rPr>
+        <w:t xml:space="preserve"> 830-1993 (Revision of IEEE </w:t>
+      </w:r>
+      <w:proofErr w:type="spellStart"/>
+      <w:r>
+        <w:rPr>
+          <w:i/>
+          <w:lang w:val="en-US"/>
+        </w:rPr>
+        <w:t>Std</w:t>
+      </w:r>
+      <w:proofErr w:type="spellEnd"/>
+      <w:r>
+        <w:rPr>
+          <w:i/>
+          <w:lang w:val="en-US"/>
+        </w:rPr>
+        <w:t xml:space="preserve"> 830-1984). </w:t>
+      </w:r>
+      <w:proofErr w:type="gramStart"/>
+      <w:r>
+        <w:rPr>
+          <w:i/>
+          <w:lang w:val="en-US"/>
+        </w:rPr>
+        <w:t>Software Engineering Standards Committee of the IEEE Computer Society.</w:t>
+      </w:r>
+      <w:proofErr w:type="gramEnd"/>
     </w:p>
     <w:p>
       <w:pPr>
@@ -20712,29 +21478,104 @@
           <w:lang w:val="en-US"/>
         </w:rPr>
       </w:pPr>
+      <w:proofErr w:type="gramStart"/>
       <w:r>
         <w:rPr>
           <w:i/>
           <w:lang w:val="en-US"/>
         </w:rPr>
-        <w:t>The Institute of Electrical an Electronics Engineers, Inc. 345 East 47th Street, New York, NY 10017-2394 USA.</w:t>
-      </w:r>
-    </w:p>
-    <w:p>
-      <w:pPr>
-        <w:spacing w:line="276" w:lineRule="auto"/>
-        <w:jc w:val="both"/>
+        <w:t xml:space="preserve">The Institute of Electrical </w:t>
+      </w:r>
+      <w:proofErr w:type="spellStart"/>
+      <w:r>
         <w:rPr>
           <w:i/>
           <w:lang w:val="en-US"/>
         </w:rPr>
-      </w:pPr>
+        <w:t>an</w:t>
+      </w:r>
+      <w:proofErr w:type="spellEnd"/>
       <w:r>
         <w:rPr>
           <w:i/>
           <w:lang w:val="en-US"/>
         </w:rPr>
-        <w:t>Strategies for real-time system specification. Derek J. Hatley, Imtiaz A. Pirbhai, 1987.</w:t>
+        <w:t xml:space="preserve"> Electronics Engineers, Inc. 345 East 47th Street, New York, NY 10017-2394 USA.</w:t>
+      </w:r>
+      <w:proofErr w:type="gramEnd"/>
+    </w:p>
+    <w:p>
+      <w:pPr>
+        <w:spacing w:line="276" w:lineRule="auto"/>
+        <w:jc w:val="both"/>
+        <w:rPr>
+          <w:i/>
+          <w:lang w:val="en-US"/>
+        </w:rPr>
+      </w:pPr>
+      <w:proofErr w:type="gramStart"/>
+      <w:r>
+        <w:rPr>
+          <w:i/>
+          <w:lang w:val="en-US"/>
+        </w:rPr>
+        <w:t>Strategies for real-time system specification.</w:t>
+      </w:r>
+      <w:proofErr w:type="gramEnd"/>
+      <w:r>
+        <w:rPr>
+          <w:i/>
+          <w:lang w:val="en-US"/>
+        </w:rPr>
+        <w:t xml:space="preserve"> Derek J. </w:t>
+      </w:r>
+      <w:proofErr w:type="spellStart"/>
+      <w:r>
+        <w:rPr>
+          <w:i/>
+          <w:lang w:val="en-US"/>
+        </w:rPr>
+        <w:t>Hatley</w:t>
+      </w:r>
+      <w:proofErr w:type="spellEnd"/>
+      <w:r>
+        <w:rPr>
+          <w:i/>
+          <w:lang w:val="en-US"/>
+        </w:rPr>
+        <w:t xml:space="preserve">, </w:t>
+      </w:r>
+      <w:proofErr w:type="spellStart"/>
+      <w:r>
+        <w:rPr>
+          <w:i/>
+          <w:lang w:val="en-US"/>
+        </w:rPr>
+        <w:t>Imtiaz</w:t>
+      </w:r>
+      <w:proofErr w:type="spellEnd"/>
+      <w:r>
+        <w:rPr>
+          <w:i/>
+          <w:lang w:val="en-US"/>
+        </w:rPr>
+        <w:t xml:space="preserve"> A. </w:t>
+      </w:r>
+      <w:proofErr w:type="spellStart"/>
+      <w:r>
+        <w:rPr>
+          <w:i/>
+          <w:lang w:val="en-US"/>
+        </w:rPr>
+        <w:t>Pirbhai</w:t>
+      </w:r>
+      <w:proofErr w:type="spellEnd"/>
+      <w:r>
+        <w:rPr>
+          <w:i/>
+          <w:lang w:val="en-US"/>
+        </w:rPr>
+        <w:t>, 1987.</w:t>
       </w:r>
     </w:p>
     <w:p>
@@ -20749,7 +21590,7 @@
       </w:pPr>
     </w:p>
     <w:sectPr>
-      <w:footerReference w:type="default" r:id="rId27"/>
+      <w:footerReference w:type="default" r:id="rId28"/>
       <w:pgSz w:w="11906" w:h="16838"/>
       <w:pgMar w:top="1417" w:right="1701" w:bottom="1417" w:left="1701" w:header="708" w:footer="708" w:gutter="0"/>
       <w:pgNumType w:start="0"/>
@@ -20762,7 +21603,7 @@
 </file>
 
 <file path=word/endnotes.xml><?xml version="1.0" encoding="utf-8"?>
-<w:endnotes xmlns:wpc="http://schemas.microsoft.com/office/word/2010/wordprocessingCanvas" xmlns:mc="http://schemas.openxmlformats.org/markup-compatibility/2006" xmlns:o="urn:schemas-microsoft-com:office:office" xmlns:r="http://schemas.openxmlformats.org/officeDocument/2006/relationships" xmlns:m="http://schemas.openxmlformats.org/officeDocument/2006/math" xmlns:v="urn:schemas-microsoft-com:vml" xmlns:wp14="http://schemas.microsoft.com/office/word/2010/wordprocessingDrawing" xmlns:wp="http://schemas.openxmlformats.org/drawingml/2006/wordprocessingDrawing" xmlns:w10="urn:schemas-microsoft-com:office:word" xmlns:w="http://schemas.openxmlformats.org/wordprocessingml/2006/main" xmlns:w14="http://schemas.microsoft.com/office/word/2010/wordml" xmlns:w15="http://schemas.microsoft.com/office/word/2012/wordml" xmlns:wpg="http://schemas.microsoft.com/office/word/2010/wordprocessingGroup" xmlns:wpi="http://schemas.microsoft.com/office/word/2010/wordprocessingInk" xmlns:wne="http://schemas.microsoft.com/office/word/2006/wordml" xmlns:wps="http://schemas.microsoft.com/office/word/2010/wordprocessingShape" mc:Ignorable="w14 w15 wp14">
+<w:endnotes xmlns:wpc="http://schemas.microsoft.com/office/word/2010/wordprocessingCanvas" xmlns:mc="http://schemas.openxmlformats.org/markup-compatibility/2006" xmlns:o="urn:schemas-microsoft-com:office:office" xmlns:r="http://schemas.openxmlformats.org/officeDocument/2006/relationships" xmlns:m="http://schemas.openxmlformats.org/officeDocument/2006/math" xmlns:v="urn:schemas-microsoft-com:vml" xmlns:wp14="http://schemas.microsoft.com/office/word/2010/wordprocessingDrawing" xmlns:wp="http://schemas.openxmlformats.org/drawingml/2006/wordprocessingDrawing" xmlns:w10="urn:schemas-microsoft-com:office:word" xmlns:w="http://schemas.openxmlformats.org/wordprocessingml/2006/main" xmlns:w14="http://schemas.microsoft.com/office/word/2010/wordml" xmlns:wpg="http://schemas.microsoft.com/office/word/2010/wordprocessingGroup" xmlns:wpi="http://schemas.microsoft.com/office/word/2010/wordprocessingInk" xmlns:wne="http://schemas.microsoft.com/office/word/2006/wordml" xmlns:wps="http://schemas.microsoft.com/office/word/2010/wordprocessingShape" mc:Ignorable="w14 wp14">
   <w:endnote w:type="separator" w:id="-1">
     <w:p>
       <w:pPr>
@@ -20787,7 +21628,7 @@
 </file>
 
 <file path=word/footer1.xml><?xml version="1.0" encoding="utf-8"?>
-<w:ftr xmlns:wpc="http://schemas.microsoft.com/office/word/2010/wordprocessingCanvas" xmlns:mc="http://schemas.openxmlformats.org/markup-compatibility/2006" xmlns:o="urn:schemas-microsoft-com:office:office" xmlns:r="http://schemas.openxmlformats.org/officeDocument/2006/relationships" xmlns:m="http://schemas.openxmlformats.org/officeDocument/2006/math" xmlns:v="urn:schemas-microsoft-com:vml" xmlns:wp14="http://schemas.microsoft.com/office/word/2010/wordprocessingDrawing" xmlns:wp="http://schemas.openxmlformats.org/drawingml/2006/wordprocessingDrawing" xmlns:w10="urn:schemas-microsoft-com:office:word" xmlns:w="http://schemas.openxmlformats.org/wordprocessingml/2006/main" xmlns:w14="http://schemas.microsoft.com/office/word/2010/wordml" xmlns:w15="http://schemas.microsoft.com/office/word/2012/wordml" xmlns:wpg="http://schemas.microsoft.com/office/word/2010/wordprocessingGroup" xmlns:wpi="http://schemas.microsoft.com/office/word/2010/wordprocessingInk" xmlns:wne="http://schemas.microsoft.com/office/word/2006/wordml" xmlns:wps="http://schemas.microsoft.com/office/word/2010/wordprocessingShape" mc:Ignorable="w14 w15 wp14">
+<w:ftr xmlns:wpc="http://schemas.microsoft.com/office/word/2010/wordprocessingCanvas" xmlns:mc="http://schemas.openxmlformats.org/markup-compatibility/2006" xmlns:o="urn:schemas-microsoft-com:office:office" xmlns:r="http://schemas.openxmlformats.org/officeDocument/2006/relationships" xmlns:m="http://schemas.openxmlformats.org/officeDocument/2006/math" xmlns:v="urn:schemas-microsoft-com:vml" xmlns:wp14="http://schemas.microsoft.com/office/word/2010/wordprocessingDrawing" xmlns:wp="http://schemas.openxmlformats.org/drawingml/2006/wordprocessingDrawing" xmlns:w10="urn:schemas-microsoft-com:office:word" xmlns:w="http://schemas.openxmlformats.org/wordprocessingml/2006/main" xmlns:w14="http://schemas.microsoft.com/office/word/2010/wordml" xmlns:wpg="http://schemas.microsoft.com/office/word/2010/wordprocessingGroup" xmlns:wpi="http://schemas.microsoft.com/office/word/2010/wordprocessingInk" xmlns:wne="http://schemas.microsoft.com/office/word/2006/wordml" xmlns:wps="http://schemas.microsoft.com/office/word/2010/wordprocessingShape" mc:Ignorable="w14 wp14">
   <w:sdt>
     <w:sdtPr>
       <w:id w:val="-929120552"/>
@@ -20805,7 +21646,7 @@
         <w:r>
           <w:rPr>
             <w:noProof/>
-            <w:lang w:val="es-ES" w:eastAsia="es-ES"/>
+            <w:lang w:eastAsia="es-MX"/>
           </w:rPr>
           <mc:AlternateContent>
             <mc:Choice Requires="wps">
@@ -20872,7 +21713,7 @@
                                 <w:rPr>
                                   <w:noProof/>
                                 </w:rPr>
-                                <w:t>33</w:t>
+                                <w:t>34</w:t>
                               </w:r>
                               <w:r>
                                 <w:fldChar w:fldCharType="end"/>
@@ -20935,7 +21776,7 @@
                           <w:rPr>
                             <w:noProof/>
                           </w:rPr>
-                          <w:t>33</w:t>
+                          <w:t>34</w:t>
                         </w:r>
                         <w:r>
                           <w:fldChar w:fldCharType="end"/>
@@ -20952,7 +21793,7 @@
         <w:r>
           <w:rPr>
             <w:noProof/>
-            <w:lang w:val="es-ES" w:eastAsia="es-ES"/>
+            <w:lang w:eastAsia="es-MX"/>
           </w:rPr>
           <mc:AlternateContent>
             <mc:Choice Requires="wps">
@@ -21019,7 +21860,7 @@
                 </wp:anchor>
               </w:drawing>
             </mc:Choice>
-            <mc:Fallback>
+            <mc:Fallback xmlns:w15="http://schemas.microsoft.com/office/word/2012/wordml">
               <w:pict>
                 <v:shapetype w14:anchorId="04FFEF9A" id="_x0000_t32" coordsize="21600,21600" o:spt="32" o:oned="t" path="m,l21600,21600e" filled="f">
                   <v:path arrowok="t" fillok="f" o:connecttype="none"/>
@@ -21039,7 +21880,7 @@
 </file>
 
 <file path=word/footnotes.xml><?xml version="1.0" encoding="utf-8"?>
-<w:footnotes xmlns:wpc="http://schemas.microsoft.com/office/word/2010/wordprocessingCanvas" xmlns:mc="http://schemas.openxmlformats.org/markup-compatibility/2006" xmlns:o="urn:schemas-microsoft-com:office:office" xmlns:r="http://schemas.openxmlformats.org/officeDocument/2006/relationships" xmlns:m="http://schemas.openxmlformats.org/officeDocument/2006/math" xmlns:v="urn:schemas-microsoft-com:vml" xmlns:wp14="http://schemas.microsoft.com/office/word/2010/wordprocessingDrawing" xmlns:wp="http://schemas.openxmlformats.org/drawingml/2006/wordprocessingDrawing" xmlns:w10="urn:schemas-microsoft-com:office:word" xmlns:w="http://schemas.openxmlformats.org/wordprocessingml/2006/main" xmlns:w14="http://schemas.microsoft.com/office/word/2010/wordml" xmlns:w15="http://schemas.microsoft.com/office/word/2012/wordml" xmlns:wpg="http://schemas.microsoft.com/office/word/2010/wordprocessingGroup" xmlns:wpi="http://schemas.microsoft.com/office/word/2010/wordprocessingInk" xmlns:wne="http://schemas.microsoft.com/office/word/2006/wordml" xmlns:wps="http://schemas.microsoft.com/office/word/2010/wordprocessingShape" mc:Ignorable="w14 w15 wp14">
+<w:footnotes xmlns:wpc="http://schemas.microsoft.com/office/word/2010/wordprocessingCanvas" xmlns:mc="http://schemas.openxmlformats.org/markup-compatibility/2006" xmlns:o="urn:schemas-microsoft-com:office:office" xmlns:r="http://schemas.openxmlformats.org/officeDocument/2006/relationships" xmlns:m="http://schemas.openxmlformats.org/officeDocument/2006/math" xmlns:v="urn:schemas-microsoft-com:vml" xmlns:wp14="http://schemas.microsoft.com/office/word/2010/wordprocessingDrawing" xmlns:wp="http://schemas.openxmlformats.org/drawingml/2006/wordprocessingDrawing" xmlns:w10="urn:schemas-microsoft-com:office:word" xmlns:w="http://schemas.openxmlformats.org/wordprocessingml/2006/main" xmlns:w14="http://schemas.microsoft.com/office/word/2010/wordml" xmlns:wpg="http://schemas.microsoft.com/office/word/2010/wordprocessingGroup" xmlns:wpi="http://schemas.microsoft.com/office/word/2010/wordprocessingInk" xmlns:wne="http://schemas.microsoft.com/office/word/2006/wordml" xmlns:wps="http://schemas.microsoft.com/office/word/2010/wordprocessingShape" mc:Ignorable="w14 wp14">
   <w:footnote w:type="separator" w:id="-1">
     <w:p>
       <w:pPr>
@@ -21064,8 +21905,121 @@
 </file>
 
 <file path=word/numbering.xml><?xml version="1.0" encoding="utf-8"?>
-<w:numbering xmlns:wpc="http://schemas.microsoft.com/office/word/2010/wordprocessingCanvas" xmlns:mc="http://schemas.openxmlformats.org/markup-compatibility/2006" xmlns:o="urn:schemas-microsoft-com:office:office" xmlns:r="http://schemas.openxmlformats.org/officeDocument/2006/relationships" xmlns:m="http://schemas.openxmlformats.org/officeDocument/2006/math" xmlns:v="urn:schemas-microsoft-com:vml" xmlns:wp14="http://schemas.microsoft.com/office/word/2010/wordprocessingDrawing" xmlns:wp="http://schemas.openxmlformats.org/drawingml/2006/wordprocessingDrawing" xmlns:w10="urn:schemas-microsoft-com:office:word" xmlns:w="http://schemas.openxmlformats.org/wordprocessingml/2006/main" xmlns:w14="http://schemas.microsoft.com/office/word/2010/wordml" xmlns:w15="http://schemas.microsoft.com/office/word/2012/wordml" xmlns:wpg="http://schemas.microsoft.com/office/word/2010/wordprocessingGroup" xmlns:wpi="http://schemas.microsoft.com/office/word/2010/wordprocessingInk" xmlns:wne="http://schemas.microsoft.com/office/word/2006/wordml" xmlns:wps="http://schemas.microsoft.com/office/word/2010/wordprocessingShape" mc:Ignorable="w14 w15 wp14">
-  <w:abstractNum w:abstractNumId="0" w15:restartNumberingAfterBreak="0">
+<w:numbering xmlns:wpc="http://schemas.microsoft.com/office/word/2010/wordprocessingCanvas" xmlns:mc="http://schemas.openxmlformats.org/markup-compatibility/2006" xmlns:o="urn:schemas-microsoft-com:office:office" xmlns:r="http://schemas.openxmlformats.org/officeDocument/2006/relationships" xmlns:m="http://schemas.openxmlformats.org/officeDocument/2006/math" xmlns:v="urn:schemas-microsoft-com:vml" xmlns:wp14="http://schemas.microsoft.com/office/word/2010/wordprocessingDrawing" xmlns:wp="http://schemas.openxmlformats.org/drawingml/2006/wordprocessingDrawing" xmlns:w10="urn:schemas-microsoft-com:office:word" xmlns:w="http://schemas.openxmlformats.org/wordprocessingml/2006/main" xmlns:w14="http://schemas.microsoft.com/office/word/2010/wordml" xmlns:wpg="http://schemas.microsoft.com/office/word/2010/wordprocessingGroup" xmlns:wpi="http://schemas.microsoft.com/office/word/2010/wordprocessingInk" xmlns:wne="http://schemas.microsoft.com/office/word/2006/wordml" xmlns:wps="http://schemas.microsoft.com/office/word/2010/wordprocessingShape" mc:Ignorable="w14 wp14">
+  <w:abstractNum w:abstractNumId="0">
+    <w:nsid w:val="16A01FC8"/>
+    <w:multiLevelType w:val="multilevel"/>
+    <w:tmpl w:val="E7986FE2"/>
+    <w:lvl w:ilvl="0">
+      <w:start w:val="3"/>
+      <w:numFmt w:val="decimal"/>
+      <w:lvlText w:val="%1"/>
+      <w:lvlJc w:val="left"/>
+      <w:pPr>
+        <w:ind w:left="570" w:hanging="570"/>
+      </w:pPr>
+      <w:rPr>
+        <w:rFonts w:hint="default"/>
+      </w:rPr>
+    </w:lvl>
+    <w:lvl w:ilvl="1">
+      <w:start w:val="4"/>
+      <w:numFmt w:val="decimal"/>
+      <w:lvlText w:val="%1.%2"/>
+      <w:lvlJc w:val="left"/>
+      <w:pPr>
+        <w:ind w:left="720" w:hanging="720"/>
+      </w:pPr>
+      <w:rPr>
+        <w:rFonts w:hint="default"/>
+      </w:rPr>
+    </w:lvl>
+    <w:lvl w:ilvl="2">
+      <w:start w:val="1"/>
+      <w:numFmt w:val="decimal"/>
+      <w:lvlText w:val="%1.%2.%3"/>
+      <w:lvlJc w:val="left"/>
+      <w:pPr>
+        <w:ind w:left="1080" w:hanging="1080"/>
+      </w:pPr>
+      <w:rPr>
+        <w:rFonts w:hint="default"/>
+      </w:rPr>
+    </w:lvl>
+    <w:lvl w:ilvl="3">
+      <w:start w:val="1"/>
+      <w:numFmt w:val="decimal"/>
+      <w:lvlText w:val="%1.%2.%3.%4"/>
+      <w:lvlJc w:val="left"/>
+      <w:pPr>
+        <w:ind w:left="1800" w:hanging="1800"/>
+      </w:pPr>
+      <w:rPr>
+        <w:rFonts w:hint="default"/>
+      </w:rPr>
+    </w:lvl>
+    <w:lvl w:ilvl="4">
+      <w:start w:val="1"/>
+      <w:numFmt w:val="decimal"/>
+      <w:lvlText w:val="%1.%2.%3.%4.%5"/>
+      <w:lvlJc w:val="left"/>
+      <w:pPr>
+        <w:ind w:left="2160" w:hanging="2160"/>
+      </w:pPr>
+      <w:rPr>
+        <w:rFonts w:hint="default"/>
+      </w:rPr>
+    </w:lvl>
+    <w:lvl w:ilvl="5">
+      <w:start w:val="1"/>
+      <w:numFmt w:val="decimal"/>
+      <w:lvlText w:val="%1.%2.%3.%4.%5.%6"/>
+      <w:lvlJc w:val="left"/>
+      <w:pPr>
+        <w:ind w:left="2520" w:hanging="2520"/>
+      </w:pPr>
+      <w:rPr>
+        <w:rFonts w:hint="default"/>
+      </w:rPr>
+    </w:lvl>
+    <w:lvl w:ilvl="6">
+      <w:start w:val="1"/>
+      <w:numFmt w:val="decimal"/>
+      <w:lvlText w:val="%1.%2.%3.%4.%5.%6.%7"/>
+      <w:lvlJc w:val="left"/>
+      <w:pPr>
+        <w:ind w:left="2880" w:hanging="2880"/>
+      </w:pPr>
+      <w:rPr>
+        <w:rFonts w:hint="default"/>
+      </w:rPr>
+    </w:lvl>
+    <w:lvl w:ilvl="7">
+      <w:start w:val="1"/>
+      <w:numFmt w:val="decimal"/>
+      <w:lvlText w:val="%1.%2.%3.%4.%5.%6.%7.%8"/>
+      <w:lvlJc w:val="left"/>
+      <w:pPr>
+        <w:ind w:left="3240" w:hanging="3240"/>
+      </w:pPr>
+      <w:rPr>
+        <w:rFonts w:hint="default"/>
+      </w:rPr>
+    </w:lvl>
+    <w:lvl w:ilvl="8">
+      <w:start w:val="1"/>
+      <w:numFmt w:val="decimal"/>
+      <w:lvlText w:val="%1.%2.%3.%4.%5.%6.%7.%8.%9"/>
+      <w:lvlJc w:val="left"/>
+      <w:pPr>
+        <w:ind w:left="3600" w:hanging="3600"/>
+      </w:pPr>
+      <w:rPr>
+        <w:rFonts w:hint="default"/>
+      </w:rPr>
+    </w:lvl>
+  </w:abstractNum>
+  <w:abstractNum w:abstractNumId="1">
     <w:nsid w:val="17FB3342"/>
     <w:multiLevelType w:val="hybridMultilevel"/>
     <w:tmpl w:val="612EB6CE"/>
@@ -21205,7 +22159,7 @@
       </w:rPr>
     </w:lvl>
   </w:abstractNum>
-  <w:abstractNum w:abstractNumId="1" w15:restartNumberingAfterBreak="0">
+  <w:abstractNum w:abstractNumId="2">
     <w:nsid w:val="1D2F5BD4"/>
     <w:multiLevelType w:val="multilevel"/>
     <w:tmpl w:val="64DE0248"/>
@@ -21326,7 +22280,7 @@
       </w:rPr>
     </w:lvl>
   </w:abstractNum>
-  <w:abstractNum w:abstractNumId="2" w15:restartNumberingAfterBreak="0">
+  <w:abstractNum w:abstractNumId="3">
     <w:nsid w:val="224D225C"/>
     <w:multiLevelType w:val="multilevel"/>
     <w:tmpl w:val="96DE5630"/>
@@ -21447,7 +22401,7 @@
       </w:rPr>
     </w:lvl>
   </w:abstractNum>
-  <w:abstractNum w:abstractNumId="3" w15:restartNumberingAfterBreak="0">
+  <w:abstractNum w:abstractNumId="4">
     <w:nsid w:val="27646F25"/>
     <w:multiLevelType w:val="hybridMultilevel"/>
     <w:tmpl w:val="1CB6EDB6"/>
@@ -21536,7 +22490,120 @@
       </w:pPr>
     </w:lvl>
   </w:abstractNum>
-  <w:abstractNum w:abstractNumId="4" w15:restartNumberingAfterBreak="0">
+  <w:abstractNum w:abstractNumId="5">
+    <w:nsid w:val="284634A4"/>
+    <w:multiLevelType w:val="multilevel"/>
+    <w:tmpl w:val="7FFC531E"/>
+    <w:lvl w:ilvl="0">
+      <w:start w:val="3"/>
+      <w:numFmt w:val="decimal"/>
+      <w:lvlText w:val="%1"/>
+      <w:lvlJc w:val="left"/>
+      <w:pPr>
+        <w:ind w:left="675" w:hanging="675"/>
+      </w:pPr>
+      <w:rPr>
+        <w:rFonts w:hint="default"/>
+      </w:rPr>
+    </w:lvl>
+    <w:lvl w:ilvl="1">
+      <w:start w:val="4"/>
+      <w:numFmt w:val="decimal"/>
+      <w:lvlText w:val="%1.%2"/>
+      <w:lvlJc w:val="left"/>
+      <w:pPr>
+        <w:ind w:left="1080" w:hanging="720"/>
+      </w:pPr>
+      <w:rPr>
+        <w:rFonts w:hint="default"/>
+      </w:rPr>
+    </w:lvl>
+    <w:lvl w:ilvl="2">
+      <w:start w:val="1"/>
+      <w:numFmt w:val="decimal"/>
+      <w:lvlText w:val="%1.%2.%3"/>
+      <w:lvlJc w:val="left"/>
+      <w:pPr>
+        <w:ind w:left="1800" w:hanging="1080"/>
+      </w:pPr>
+      <w:rPr>
+        <w:rFonts w:hint="default"/>
+      </w:rPr>
+    </w:lvl>
+    <w:lvl w:ilvl="3">
+      <w:start w:val="1"/>
+      <w:numFmt w:val="decimal"/>
+      <w:lvlText w:val="%1.%2.%3.%4"/>
+      <w:lvlJc w:val="left"/>
+      <w:pPr>
+        <w:ind w:left="2520" w:hanging="1440"/>
+      </w:pPr>
+      <w:rPr>
+        <w:rFonts w:hint="default"/>
+      </w:rPr>
+    </w:lvl>
+    <w:lvl w:ilvl="4">
+      <w:start w:val="1"/>
+      <w:numFmt w:val="decimal"/>
+      <w:lvlText w:val="%1.%2.%3.%4.%5"/>
+      <w:lvlJc w:val="left"/>
+      <w:pPr>
+        <w:ind w:left="2880" w:hanging="1440"/>
+      </w:pPr>
+      <w:rPr>
+        <w:rFonts w:hint="default"/>
+      </w:rPr>
+    </w:lvl>
+    <w:lvl w:ilvl="5">
+      <w:start w:val="1"/>
+      <w:numFmt w:val="decimal"/>
+      <w:lvlText w:val="%1.%2.%3.%4.%5.%6"/>
+      <w:lvlJc w:val="left"/>
+      <w:pPr>
+        <w:ind w:left="3600" w:hanging="1800"/>
+      </w:pPr>
+      <w:rPr>
+        <w:rFonts w:hint="default"/>
+      </w:rPr>
+    </w:lvl>
+    <w:lvl w:ilvl="6">
+      <w:start w:val="1"/>
+      <w:numFmt w:val="decimal"/>
+      <w:lvlText w:val="%1.%2.%3.%4.%5.%6.%7"/>
+      <w:lvlJc w:val="left"/>
+      <w:pPr>
+        <w:ind w:left="4320" w:hanging="2160"/>
+      </w:pPr>
+      <w:rPr>
+        <w:rFonts w:hint="default"/>
+      </w:rPr>
+    </w:lvl>
+    <w:lvl w:ilvl="7">
+      <w:start w:val="1"/>
+      <w:numFmt w:val="decimal"/>
+      <w:lvlText w:val="%1.%2.%3.%4.%5.%6.%7.%8"/>
+      <w:lvlJc w:val="left"/>
+      <w:pPr>
+        <w:ind w:left="5040" w:hanging="2520"/>
+      </w:pPr>
+      <w:rPr>
+        <w:rFonts w:hint="default"/>
+      </w:rPr>
+    </w:lvl>
+    <w:lvl w:ilvl="8">
+      <w:start w:val="1"/>
+      <w:numFmt w:val="decimal"/>
+      <w:lvlText w:val="%1.%2.%3.%4.%5.%6.%7.%8.%9"/>
+      <w:lvlJc w:val="left"/>
+      <w:pPr>
+        <w:ind w:left="5760" w:hanging="2880"/>
+      </w:pPr>
+      <w:rPr>
+        <w:rFonts w:hint="default"/>
+      </w:rPr>
+    </w:lvl>
+  </w:abstractNum>
+  <w:abstractNum w:abstractNumId="6">
     <w:nsid w:val="2A4E2451"/>
     <w:multiLevelType w:val="hybridMultilevel"/>
     <w:tmpl w:val="C0F63488"/>
@@ -21676,7 +22743,7 @@
       </w:rPr>
     </w:lvl>
   </w:abstractNum>
-  <w:abstractNum w:abstractNumId="5" w15:restartNumberingAfterBreak="0">
+  <w:abstractNum w:abstractNumId="7">
     <w:nsid w:val="31275309"/>
     <w:multiLevelType w:val="hybridMultilevel"/>
     <w:tmpl w:val="C4CE93E8"/>
@@ -21789,7 +22856,7 @@
       </w:rPr>
     </w:lvl>
   </w:abstractNum>
-  <w:abstractNum w:abstractNumId="6" w15:restartNumberingAfterBreak="0">
+  <w:abstractNum w:abstractNumId="8">
     <w:nsid w:val="386F39D9"/>
     <w:multiLevelType w:val="multilevel"/>
     <w:tmpl w:val="F4F04906"/>
@@ -21910,7 +22977,7 @@
       </w:rPr>
     </w:lvl>
   </w:abstractNum>
-  <w:abstractNum w:abstractNumId="7" w15:restartNumberingAfterBreak="0">
+  <w:abstractNum w:abstractNumId="9">
     <w:nsid w:val="4A072273"/>
     <w:multiLevelType w:val="hybridMultilevel"/>
     <w:tmpl w:val="BBCE5688"/>
@@ -22050,7 +23117,7 @@
       </w:rPr>
     </w:lvl>
   </w:abstractNum>
-  <w:abstractNum w:abstractNumId="8" w15:restartNumberingAfterBreak="0">
+  <w:abstractNum w:abstractNumId="10">
     <w:nsid w:val="5025649D"/>
     <w:multiLevelType w:val="hybridMultilevel"/>
     <w:tmpl w:val="3F18E0B6"/>
@@ -22141,7 +23208,7 @@
       </w:pPr>
     </w:lvl>
   </w:abstractNum>
-  <w:abstractNum w:abstractNumId="9" w15:restartNumberingAfterBreak="0">
+  <w:abstractNum w:abstractNumId="11">
     <w:nsid w:val="55FD236F"/>
     <w:multiLevelType w:val="multilevel"/>
     <w:tmpl w:val="33AE2B86"/>
@@ -22254,7 +23321,7 @@
       </w:rPr>
     </w:lvl>
   </w:abstractNum>
-  <w:abstractNum w:abstractNumId="10" w15:restartNumberingAfterBreak="0">
+  <w:abstractNum w:abstractNumId="12">
     <w:nsid w:val="6A910736"/>
     <w:multiLevelType w:val="hybridMultilevel"/>
     <w:tmpl w:val="425EA6C4"/>
@@ -22368,43 +23435,49 @@
     </w:lvl>
   </w:abstractNum>
   <w:num w:numId="1">
+    <w:abstractNumId w:val="2"/>
+  </w:num>
+  <w:num w:numId="2">
+    <w:abstractNumId w:val="12"/>
+  </w:num>
+  <w:num w:numId="3">
+    <w:abstractNumId w:val="6"/>
+  </w:num>
+  <w:num w:numId="4">
+    <w:abstractNumId w:val="9"/>
+  </w:num>
+  <w:num w:numId="5">
     <w:abstractNumId w:val="1"/>
   </w:num>
-  <w:num w:numId="2">
+  <w:num w:numId="6">
+    <w:abstractNumId w:val="3"/>
+  </w:num>
+  <w:num w:numId="7">
+    <w:abstractNumId w:val="11"/>
+  </w:num>
+  <w:num w:numId="8">
+    <w:abstractNumId w:val="7"/>
+  </w:num>
+  <w:num w:numId="9">
+    <w:abstractNumId w:val="4"/>
+  </w:num>
+  <w:num w:numId="10">
+    <w:abstractNumId w:val="8"/>
+  </w:num>
+  <w:num w:numId="11">
     <w:abstractNumId w:val="10"/>
   </w:num>
-  <w:num w:numId="3">
-    <w:abstractNumId w:val="4"/>
-  </w:num>
-  <w:num w:numId="4">
-    <w:abstractNumId w:val="7"/>
-  </w:num>
-  <w:num w:numId="5">
-    <w:abstractNumId w:val="0"/>
-  </w:num>
-  <w:num w:numId="6">
-    <w:abstractNumId w:val="2"/>
-  </w:num>
-  <w:num w:numId="7">
-    <w:abstractNumId w:val="9"/>
-  </w:num>
-  <w:num w:numId="8">
+  <w:num w:numId="12">
     <w:abstractNumId w:val="5"/>
   </w:num>
-  <w:num w:numId="9">
-    <w:abstractNumId w:val="3"/>
-  </w:num>
-  <w:num w:numId="10">
-    <w:abstractNumId w:val="6"/>
-  </w:num>
-  <w:num w:numId="11">
-    <w:abstractNumId w:val="8"/>
+  <w:num w:numId="13">
+    <w:abstractNumId w:val="0"/>
   </w:num>
 </w:numbering>
 </file>
 
 <file path=word/styles.xml><?xml version="1.0" encoding="utf-8"?>
-<w:styles xmlns:mc="http://schemas.openxmlformats.org/markup-compatibility/2006" xmlns:r="http://schemas.openxmlformats.org/officeDocument/2006/relationships" xmlns:w="http://schemas.openxmlformats.org/wordprocessingml/2006/main" xmlns:w14="http://schemas.microsoft.com/office/word/2010/wordml" xmlns:w15="http://schemas.microsoft.com/office/word/2012/wordml" mc:Ignorable="w14 w15">
+<w:styles xmlns:mc="http://schemas.openxmlformats.org/markup-compatibility/2006" xmlns:r="http://schemas.openxmlformats.org/officeDocument/2006/relationships" xmlns:w="http://schemas.openxmlformats.org/wordprocessingml/2006/main" xmlns:w14="http://schemas.microsoft.com/office/word/2010/wordml" mc:Ignorable="w14">
   <w:docDefaults>
     <w:rPrDefault>
       <w:rPr>
@@ -22420,378 +23493,144 @@
       </w:pPr>
     </w:pPrDefault>
   </w:docDefaults>
-  <w:latentStyles w:defLockedState="0" w:defUIPriority="99" w:defSemiHidden="0" w:defUnhideWhenUsed="0" w:defQFormat="0" w:count="371">
-    <w:lsdException w:name="Normal" w:uiPriority="0" w:qFormat="1"/>
-    <w:lsdException w:name="heading 1" w:uiPriority="0" w:qFormat="1"/>
-    <w:lsdException w:name="heading 2" w:semiHidden="1" w:uiPriority="9" w:unhideWhenUsed="1" w:qFormat="1"/>
-    <w:lsdException w:name="heading 3" w:semiHidden="1" w:uiPriority="9" w:unhideWhenUsed="1" w:qFormat="1"/>
-    <w:lsdException w:name="heading 4" w:semiHidden="1" w:uiPriority="9" w:unhideWhenUsed="1" w:qFormat="1"/>
-    <w:lsdException w:name="heading 5" w:semiHidden="1" w:uiPriority="9" w:unhideWhenUsed="1" w:qFormat="1"/>
-    <w:lsdException w:name="heading 6" w:semiHidden="1" w:uiPriority="9" w:unhideWhenUsed="1" w:qFormat="1"/>
-    <w:lsdException w:name="heading 7" w:semiHidden="1" w:uiPriority="9" w:unhideWhenUsed="1" w:qFormat="1"/>
-    <w:lsdException w:name="heading 8" w:semiHidden="1" w:uiPriority="9" w:unhideWhenUsed="1" w:qFormat="1"/>
-    <w:lsdException w:name="heading 9" w:semiHidden="1" w:uiPriority="9" w:unhideWhenUsed="1" w:qFormat="1"/>
-    <w:lsdException w:name="index 1" w:semiHidden="1" w:unhideWhenUsed="1"/>
-    <w:lsdException w:name="index 2" w:semiHidden="1" w:unhideWhenUsed="1"/>
-    <w:lsdException w:name="index 3" w:semiHidden="1" w:unhideWhenUsed="1"/>
-    <w:lsdException w:name="index 4" w:semiHidden="1" w:unhideWhenUsed="1"/>
-    <w:lsdException w:name="index 5" w:semiHidden="1" w:unhideWhenUsed="1"/>
-    <w:lsdException w:name="index 6" w:semiHidden="1" w:unhideWhenUsed="1"/>
-    <w:lsdException w:name="index 7" w:semiHidden="1" w:unhideWhenUsed="1"/>
-    <w:lsdException w:name="index 8" w:semiHidden="1" w:unhideWhenUsed="1"/>
-    <w:lsdException w:name="index 9" w:semiHidden="1" w:unhideWhenUsed="1"/>
-    <w:lsdException w:name="toc 1" w:semiHidden="1" w:uiPriority="39" w:unhideWhenUsed="1"/>
-    <w:lsdException w:name="toc 2" w:semiHidden="1" w:uiPriority="39" w:unhideWhenUsed="1"/>
-    <w:lsdException w:name="toc 3" w:semiHidden="1" w:uiPriority="39" w:unhideWhenUsed="1"/>
-    <w:lsdException w:name="toc 4" w:semiHidden="1" w:uiPriority="39" w:unhideWhenUsed="1"/>
-    <w:lsdException w:name="toc 5" w:semiHidden="1" w:uiPriority="39" w:unhideWhenUsed="1"/>
-    <w:lsdException w:name="toc 6" w:semiHidden="1" w:uiPriority="39" w:unhideWhenUsed="1"/>
-    <w:lsdException w:name="toc 7" w:semiHidden="1" w:uiPriority="39" w:unhideWhenUsed="1"/>
-    <w:lsdException w:name="toc 8" w:semiHidden="1" w:uiPriority="39" w:unhideWhenUsed="1"/>
-    <w:lsdException w:name="toc 9" w:semiHidden="1" w:uiPriority="39" w:unhideWhenUsed="1"/>
-    <w:lsdException w:name="Normal Indent" w:semiHidden="1" w:unhideWhenUsed="1"/>
-    <w:lsdException w:name="footnote text" w:semiHidden="1" w:unhideWhenUsed="1"/>
-    <w:lsdException w:name="annotation text" w:semiHidden="1" w:unhideWhenUsed="1"/>
-    <w:lsdException w:name="header" w:semiHidden="1" w:unhideWhenUsed="1"/>
-    <w:lsdException w:name="footer" w:semiHidden="1" w:unhideWhenUsed="1"/>
-    <w:lsdException w:name="index heading" w:semiHidden="1" w:unhideWhenUsed="1"/>
-    <w:lsdException w:name="caption" w:semiHidden="1" w:uiPriority="35" w:unhideWhenUsed="1" w:qFormat="1"/>
-    <w:lsdException w:name="table of figures" w:semiHidden="1" w:unhideWhenUsed="1"/>
-    <w:lsdException w:name="envelope address" w:semiHidden="1" w:unhideWhenUsed="1"/>
-    <w:lsdException w:name="envelope return" w:semiHidden="1" w:unhideWhenUsed="1"/>
-    <w:lsdException w:name="footnote reference" w:semiHidden="1" w:unhideWhenUsed="1"/>
-    <w:lsdException w:name="annotation reference" w:semiHidden="1" w:unhideWhenUsed="1"/>
-    <w:lsdException w:name="line number" w:semiHidden="1" w:unhideWhenUsed="1"/>
-    <w:lsdException w:name="page number" w:semiHidden="1" w:unhideWhenUsed="1"/>
-    <w:lsdException w:name="endnote reference" w:semiHidden="1" w:unhideWhenUsed="1"/>
-    <w:lsdException w:name="endnote text" w:semiHidden="1" w:unhideWhenUsed="1"/>
-    <w:lsdException w:name="table of authorities" w:semiHidden="1" w:unhideWhenUsed="1"/>
-    <w:lsdException w:name="macro" w:semiHidden="1" w:unhideWhenUsed="1"/>
-    <w:lsdException w:name="toa heading" w:semiHidden="1" w:unhideWhenUsed="1"/>
-    <w:lsdException w:name="List" w:semiHidden="1" w:unhideWhenUsed="1"/>
-    <w:lsdException w:name="List Bullet" w:semiHidden="1" w:unhideWhenUsed="1"/>
-    <w:lsdException w:name="List Number" w:semiHidden="1" w:unhideWhenUsed="1"/>
-    <w:lsdException w:name="List 2" w:semiHidden="1" w:unhideWhenUsed="1"/>
-    <w:lsdException w:name="List 3" w:semiHidden="1" w:unhideWhenUsed="1"/>
-    <w:lsdException w:name="List 4" w:semiHidden="1" w:unhideWhenUsed="1"/>
-    <w:lsdException w:name="List 5" w:semiHidden="1" w:unhideWhenUsed="1"/>
-    <w:lsdException w:name="List Bullet 2" w:semiHidden="1" w:unhideWhenUsed="1"/>
-    <w:lsdException w:name="List Bullet 3" w:semiHidden="1" w:unhideWhenUsed="1"/>
-    <w:lsdException w:name="List Bullet 4" w:semiHidden="1" w:unhideWhenUsed="1"/>
-    <w:lsdException w:name="List Bullet 5" w:semiHidden="1" w:unhideWhenUsed="1"/>
-    <w:lsdException w:name="List Number 2" w:semiHidden="1" w:unhideWhenUsed="1"/>
-    <w:lsdException w:name="List Number 3" w:semiHidden="1" w:unhideWhenUsed="1"/>
-    <w:lsdException w:name="List Number 4" w:semiHidden="1" w:unhideWhenUsed="1"/>
-    <w:lsdException w:name="List Number 5" w:semiHidden="1" w:unhideWhenUsed="1"/>
-    <w:lsdException w:name="Title" w:uiPriority="10" w:qFormat="1"/>
-    <w:lsdException w:name="Closing" w:semiHidden="1" w:unhideWhenUsed="1"/>
-    <w:lsdException w:name="Signature" w:semiHidden="1" w:unhideWhenUsed="1"/>
-    <w:lsdException w:name="Default Paragraph Font" w:semiHidden="1" w:uiPriority="1" w:unhideWhenUsed="1"/>
-    <w:lsdException w:name="Body Text" w:semiHidden="1" w:unhideWhenUsed="1"/>
-    <w:lsdException w:name="Body Text Indent" w:semiHidden="1" w:unhideWhenUsed="1"/>
-    <w:lsdException w:name="List Continue" w:semiHidden="1" w:unhideWhenUsed="1"/>
-    <w:lsdException w:name="List Continue 2" w:semiHidden="1" w:unhideWhenUsed="1"/>
-    <w:lsdException w:name="List Continue 3" w:semiHidden="1" w:unhideWhenUsed="1"/>
-    <w:lsdException w:name="List Continue 4" w:semiHidden="1" w:unhideWhenUsed="1"/>
-    <w:lsdException w:name="List Continue 5" w:semiHidden="1" w:unhideWhenUsed="1"/>
-    <w:lsdException w:name="Message Header" w:semiHidden="1" w:unhideWhenUsed="1"/>
-    <w:lsdException w:name="Subtitle" w:uiPriority="11" w:qFormat="1"/>
-    <w:lsdException w:name="Salutation" w:semiHidden="1" w:unhideWhenUsed="1"/>
-    <w:lsdException w:name="Date" w:semiHidden="1" w:unhideWhenUsed="1"/>
-    <w:lsdException w:name="Body Text First Indent" w:semiHidden="1" w:unhideWhenUsed="1"/>
-    <w:lsdException w:name="Body Text First Indent 2" w:semiHidden="1" w:unhideWhenUsed="1"/>
-    <w:lsdException w:name="Note Heading" w:semiHidden="1" w:unhideWhenUsed="1"/>
-    <w:lsdException w:name="Body Text 2" w:semiHidden="1" w:unhideWhenUsed="1"/>
-    <w:lsdException w:name="Body Text 3" w:semiHidden="1" w:unhideWhenUsed="1"/>
-    <w:lsdException w:name="Body Text Indent 2" w:semiHidden="1" w:unhideWhenUsed="1"/>
-    <w:lsdException w:name="Body Text Indent 3" w:semiHidden="1" w:unhideWhenUsed="1"/>
-    <w:lsdException w:name="Block Text" w:semiHidden="1" w:unhideWhenUsed="1"/>
-    <w:lsdException w:name="Hyperlink" w:semiHidden="1" w:unhideWhenUsed="1"/>
-    <w:lsdException w:name="FollowedHyperlink" w:semiHidden="1" w:unhideWhenUsed="1"/>
-    <w:lsdException w:name="Strong" w:uiPriority="22" w:qFormat="1"/>
-    <w:lsdException w:name="Emphasis" w:uiPriority="20" w:qFormat="1"/>
-    <w:lsdException w:name="Document Map" w:semiHidden="1" w:unhideWhenUsed="1"/>
-    <w:lsdException w:name="Plain Text" w:semiHidden="1" w:unhideWhenUsed="1"/>
-    <w:lsdException w:name="E-mail Signature" w:semiHidden="1" w:unhideWhenUsed="1"/>
-    <w:lsdException w:name="HTML Top of Form" w:semiHidden="1" w:unhideWhenUsed="1"/>
-    <w:lsdException w:name="HTML Bottom of Form" w:semiHidden="1" w:unhideWhenUsed="1"/>
-    <w:lsdException w:name="Normal (Web)" w:semiHidden="1" w:unhideWhenUsed="1"/>
-    <w:lsdException w:name="HTML Acronym" w:semiHidden="1" w:unhideWhenUsed="1"/>
-    <w:lsdException w:name="HTML Address" w:semiHidden="1" w:unhideWhenUsed="1"/>
-    <w:lsdException w:name="HTML Cite" w:semiHidden="1" w:unhideWhenUsed="1"/>
-    <w:lsdException w:name="HTML Code" w:semiHidden="1" w:unhideWhenUsed="1"/>
-    <w:lsdException w:name="HTML Definition" w:semiHidden="1" w:unhideWhenUsed="1"/>
-    <w:lsdException w:name="HTML Keyboard" w:semiHidden="1" w:unhideWhenUsed="1"/>
-    <w:lsdException w:name="HTML Preformatted" w:semiHidden="1" w:unhideWhenUsed="1"/>
-    <w:lsdException w:name="HTML Sample" w:semiHidden="1" w:unhideWhenUsed="1"/>
-    <w:lsdException w:name="HTML Typewriter" w:semiHidden="1" w:unhideWhenUsed="1"/>
-    <w:lsdException w:name="HTML Variable" w:semiHidden="1" w:unhideWhenUsed="1"/>
-    <w:lsdException w:name="Normal Table" w:semiHidden="1" w:unhideWhenUsed="1"/>
-    <w:lsdException w:name="annotation subject" w:semiHidden="1" w:unhideWhenUsed="1"/>
-    <w:lsdException w:name="No List" w:semiHidden="1" w:unhideWhenUsed="1"/>
-    <w:lsdException w:name="Outline List 1" w:semiHidden="1" w:unhideWhenUsed="1"/>
-    <w:lsdException w:name="Outline List 2" w:semiHidden="1" w:unhideWhenUsed="1"/>
-    <w:lsdException w:name="Outline List 3" w:semiHidden="1" w:unhideWhenUsed="1"/>
-    <w:lsdException w:name="Table Simple 1" w:semiHidden="1" w:unhideWhenUsed="1"/>
-    <w:lsdException w:name="Table Simple 2" w:semiHidden="1" w:unhideWhenUsed="1"/>
-    <w:lsdException w:name="Table Simple 3" w:semiHidden="1" w:unhideWhenUsed="1"/>
-    <w:lsdException w:name="Table Classic 1" w:semiHidden="1" w:unhideWhenUsed="1"/>
-    <w:lsdException w:name="Table Classic 2" w:semiHidden="1" w:unhideWhenUsed="1"/>
-    <w:lsdException w:name="Table Classic 3" w:semiHidden="1" w:unhideWhenUsed="1"/>
-    <w:lsdException w:name="Table Classic 4" w:semiHidden="1" w:unhideWhenUsed="1"/>
-    <w:lsdException w:name="Table Colorful 1" w:semiHidden="1" w:unhideWhenUsed="1"/>
-    <w:lsdException w:name="Table Colorful 2" w:semiHidden="1" w:unhideWhenUsed="1"/>
-    <w:lsdException w:name="Table Colorful 3" w:semiHidden="1" w:unhideWhenUsed="1"/>
-    <w:lsdException w:name="Table Columns 1" w:semiHidden="1" w:unhideWhenUsed="1"/>
-    <w:lsdException w:name="Table Columns 2" w:semiHidden="1" w:unhideWhenUsed="1"/>
-    <w:lsdException w:name="Table Columns 3" w:semiHidden="1" w:unhideWhenUsed="1"/>
-    <w:lsdException w:name="Table Columns 4" w:semiHidden="1" w:unhideWhenUsed="1"/>
-    <w:lsdException w:name="Table Columns 5" w:semiHidden="1" w:unhideWhenUsed="1"/>
-    <w:lsdException w:name="Table Grid 1" w:semiHidden="1" w:unhideWhenUsed="1"/>
-    <w:lsdException w:name="Table Grid 2" w:semiHidden="1" w:unhideWhenUsed="1"/>
-    <w:lsdException w:name="Table Grid 3" w:semiHidden="1" w:unhideWhenUsed="1"/>
-    <w:lsdException w:name="Table Grid 4" w:semiHidden="1" w:unhideWhenUsed="1"/>
-    <w:lsdException w:name="Table Grid 5" w:semiHidden="1" w:unhideWhenUsed="1"/>
-    <w:lsdException w:name="Table Grid 6" w:semiHidden="1" w:unhideWhenUsed="1"/>
-    <w:lsdException w:name="Table Grid 7" w:semiHidden="1" w:unhideWhenUsed="1"/>
-    <w:lsdException w:name="Table Grid 8" w:semiHidden="1" w:unhideWhenUsed="1"/>
-    <w:lsdException w:name="Table List 1" w:semiHidden="1" w:unhideWhenUsed="1"/>
-    <w:lsdException w:name="Table List 2" w:semiHidden="1" w:unhideWhenUsed="1"/>
-    <w:lsdException w:name="Table List 3" w:semiHidden="1" w:unhideWhenUsed="1"/>
-    <w:lsdException w:name="Table List 4" w:semiHidden="1" w:unhideWhenUsed="1"/>
-    <w:lsdException w:name="Table List 5" w:semiHidden="1" w:unhideWhenUsed="1"/>
-    <w:lsdException w:name="Table List 6" w:semiHidden="1" w:unhideWhenUsed="1"/>
-    <w:lsdException w:name="Table List 7" w:semiHidden="1" w:unhideWhenUsed="1"/>
-    <w:lsdException w:name="Table List 8" w:semiHidden="1" w:unhideWhenUsed="1"/>
-    <w:lsdException w:name="Table 3D effects 1" w:semiHidden="1" w:unhideWhenUsed="1"/>
-    <w:lsdException w:name="Table 3D effects 2" w:semiHidden="1" w:unhideWhenUsed="1"/>
-    <w:lsdException w:name="Table 3D effects 3" w:semiHidden="1" w:unhideWhenUsed="1"/>
-    <w:lsdException w:name="Table Contemporary" w:semiHidden="1" w:unhideWhenUsed="1"/>
-    <w:lsdException w:name="Table Elegant" w:semiHidden="1" w:unhideWhenUsed="1"/>
-    <w:lsdException w:name="Table Professional" w:semiHidden="1" w:unhideWhenUsed="1"/>
-    <w:lsdException w:name="Table Subtle 1" w:semiHidden="1" w:unhideWhenUsed="1"/>
-    <w:lsdException w:name="Table Subtle 2" w:semiHidden="1" w:unhideWhenUsed="1"/>
-    <w:lsdException w:name="Table Web 1" w:semiHidden="1" w:unhideWhenUsed="1"/>
-    <w:lsdException w:name="Table Web 2" w:semiHidden="1" w:unhideWhenUsed="1"/>
-    <w:lsdException w:name="Table Web 3" w:semiHidden="1" w:unhideWhenUsed="1"/>
-    <w:lsdException w:name="Balloon Text" w:semiHidden="1" w:unhideWhenUsed="1"/>
-    <w:lsdException w:name="Table Grid" w:uiPriority="39"/>
-    <w:lsdException w:name="Table Theme" w:semiHidden="1" w:unhideWhenUsed="1"/>
-    <w:lsdException w:name="Placeholder Text" w:semiHidden="1"/>
-    <w:lsdException w:name="No Spacing" w:uiPriority="1" w:qFormat="1"/>
-    <w:lsdException w:name="Light Shading" w:uiPriority="60"/>
-    <w:lsdException w:name="Light List" w:uiPriority="61"/>
-    <w:lsdException w:name="Light Grid" w:uiPriority="62"/>
-    <w:lsdException w:name="Medium Shading 1" w:uiPriority="63"/>
-    <w:lsdException w:name="Medium Shading 2" w:uiPriority="64"/>
-    <w:lsdException w:name="Medium List 1" w:uiPriority="65"/>
-    <w:lsdException w:name="Medium List 2" w:uiPriority="66"/>
-    <w:lsdException w:name="Medium Grid 1" w:uiPriority="67"/>
-    <w:lsdException w:name="Medium Grid 2" w:uiPriority="68"/>
-    <w:lsdException w:name="Medium Grid 3" w:uiPriority="69"/>
-    <w:lsdException w:name="Dark List" w:uiPriority="70"/>
-    <w:lsdException w:name="Colorful Shading" w:uiPriority="71"/>
-    <w:lsdException w:name="Colorful List" w:uiPriority="72"/>
-    <w:lsdException w:name="Colorful Grid" w:uiPriority="73"/>
-    <w:lsdException w:name="Light Shading Accent 1" w:uiPriority="60"/>
-    <w:lsdException w:name="Light List Accent 1" w:uiPriority="61"/>
-    <w:lsdException w:name="Light Grid Accent 1" w:uiPriority="62"/>
-    <w:lsdException w:name="Medium Shading 1 Accent 1" w:uiPriority="63"/>
-    <w:lsdException w:name="Medium Shading 2 Accent 1" w:uiPriority="64"/>
-    <w:lsdException w:name="Medium List 1 Accent 1" w:uiPriority="65"/>
-    <w:lsdException w:name="Revision" w:semiHidden="1"/>
-    <w:lsdException w:name="List Paragraph" w:uiPriority="34" w:qFormat="1"/>
-    <w:lsdException w:name="Quote" w:uiPriority="29" w:qFormat="1"/>
-    <w:lsdException w:name="Intense Quote" w:uiPriority="30" w:qFormat="1"/>
-    <w:lsdException w:name="Medium List 2 Accent 1" w:uiPriority="66"/>
-    <w:lsdException w:name="Medium Grid 1 Accent 1" w:uiPriority="67"/>
-    <w:lsdException w:name="Medium Grid 2 Accent 1" w:uiPriority="68"/>
-    <w:lsdException w:name="Medium Grid 3 Accent 1" w:uiPriority="69"/>
-    <w:lsdException w:name="Dark List Accent 1" w:uiPriority="70"/>
-    <w:lsdException w:name="Colorful Shading Accent 1" w:uiPriority="71"/>
-    <w:lsdException w:name="Colorful List Accent 1" w:uiPriority="72"/>
-    <w:lsdException w:name="Colorful Grid Accent 1" w:uiPriority="73"/>
-    <w:lsdException w:name="Light Shading Accent 2" w:uiPriority="60"/>
-    <w:lsdException w:name="Light List Accent 2" w:uiPriority="61"/>
-    <w:lsdException w:name="Light Grid Accent 2" w:uiPriority="62"/>
-    <w:lsdException w:name="Medium Shading 1 Accent 2" w:uiPriority="63"/>
-    <w:lsdException w:name="Medium Shading 2 Accent 2" w:uiPriority="64"/>
-    <w:lsdException w:name="Medium List 1 Accent 2" w:uiPriority="65"/>
-    <w:lsdException w:name="Medium List 2 Accent 2" w:uiPriority="66"/>
-    <w:lsdException w:name="Medium Grid 1 Accent 2" w:uiPriority="67"/>
-    <w:lsdException w:name="Medium Grid 2 Accent 2" w:uiPriority="68"/>
-    <w:lsdException w:name="Medium Grid 3 Accent 2" w:uiPriority="69"/>
-    <w:lsdException w:name="Dark List Accent 2" w:uiPriority="70"/>
-    <w:lsdException w:name="Colorful Shading Accent 2" w:uiPriority="71"/>
-    <w:lsdException w:name="Colorful List Accent 2" w:uiPriority="72"/>
-    <w:lsdException w:name="Colorful Grid Accent 2" w:uiPriority="73"/>
-    <w:lsdException w:name="Light Shading Accent 3" w:uiPriority="60"/>
-    <w:lsdException w:name="Light List Accent 3" w:uiPriority="61"/>
-    <w:lsdException w:name="Light Grid Accent 3" w:uiPriority="62"/>
-    <w:lsdException w:name="Medium Shading 1 Accent 3" w:uiPriority="63"/>
-    <w:lsdException w:name="Medium Shading 2 Accent 3" w:uiPriority="64"/>
-    <w:lsdException w:name="Medium List 1 Accent 3" w:uiPriority="65"/>
-    <w:lsdException w:name="Medium List 2 Accent 3" w:uiPriority="66"/>
-    <w:lsdException w:name="Medium Grid 1 Accent 3" w:uiPriority="67"/>
-    <w:lsdException w:name="Medium Grid 2 Accent 3" w:uiPriority="68"/>
-    <w:lsdException w:name="Medium Grid 3 Accent 3" w:uiPriority="69"/>
-    <w:lsdException w:name="Dark List Accent 3" w:uiPriority="70"/>
-    <w:lsdException w:name="Colorful Shading Accent 3" w:uiPriority="71"/>
-    <w:lsdException w:name="Colorful List Accent 3" w:uiPriority="72"/>
-    <w:lsdException w:name="Colorful Grid Accent 3" w:uiPriority="73"/>
-    <w:lsdException w:name="Light Shading Accent 4" w:uiPriority="60"/>
-    <w:lsdException w:name="Light List Accent 4" w:uiPriority="61"/>
-    <w:lsdException w:name="Light Grid Accent 4" w:uiPriority="62"/>
-    <w:lsdException w:name="Medium Shading 1 Accent 4" w:uiPriority="63"/>
-    <w:lsdException w:name="Medium Shading 2 Accent 4" w:uiPriority="64"/>
-    <w:lsdException w:name="Medium List 1 Accent 4" w:uiPriority="65"/>
-    <w:lsdException w:name="Medium List 2 Accent 4" w:uiPriority="66"/>
-    <w:lsdException w:name="Medium Grid 1 Accent 4" w:uiPriority="67"/>
-    <w:lsdException w:name="Medium Grid 2 Accent 4" w:uiPriority="68"/>
-    <w:lsdException w:name="Medium Grid 3 Accent 4" w:uiPriority="69"/>
-    <w:lsdException w:name="Dark List Accent 4" w:uiPriority="70"/>
-    <w:lsdException w:name="Colorful Shading Accent 4" w:uiPriority="71"/>
-    <w:lsdException w:name="Colorful List Accent 4" w:uiPriority="72"/>
-    <w:lsdException w:name="Colorful Grid Accent 4" w:uiPriority="73"/>
-    <w:lsdException w:name="Light Shading Accent 5" w:uiPriority="60"/>
-    <w:lsdException w:name="Light List Accent 5" w:uiPriority="61"/>
-    <w:lsdException w:name="Light Grid Accent 5" w:uiPriority="62"/>
-    <w:lsdException w:name="Medium Shading 1 Accent 5" w:uiPriority="63"/>
-    <w:lsdException w:name="Medium Shading 2 Accent 5" w:uiPriority="64"/>
-    <w:lsdException w:name="Medium List 1 Accent 5" w:uiPriority="65"/>
-    <w:lsdException w:name="Medium List 2 Accent 5" w:uiPriority="66"/>
-    <w:lsdException w:name="Medium Grid 1 Accent 5" w:uiPriority="67"/>
-    <w:lsdException w:name="Medium Grid 2 Accent 5" w:uiPriority="68"/>
-    <w:lsdException w:name="Medium Grid 3 Accent 5" w:uiPriority="69"/>
-    <w:lsdException w:name="Dark List Accent 5" w:uiPriority="70"/>
-    <w:lsdException w:name="Colorful Shading Accent 5" w:uiPriority="71"/>
-    <w:lsdException w:name="Colorful List Accent 5" w:uiPriority="72"/>
-    <w:lsdException w:name="Colorful Grid Accent 5" w:uiPriority="73"/>
-    <w:lsdException w:name="Light Shading Accent 6" w:uiPriority="60"/>
-    <w:lsdException w:name="Light List Accent 6" w:uiPriority="61"/>
-    <w:lsdException w:name="Light Grid Accent 6" w:uiPriority="62"/>
-    <w:lsdException w:name="Medium Shading 1 Accent 6" w:uiPriority="63"/>
-    <w:lsdException w:name="Medium Shading 2 Accent 6" w:uiPriority="64"/>
-    <w:lsdException w:name="Medium List 1 Accent 6" w:uiPriority="65"/>
-    <w:lsdException w:name="Medium List 2 Accent 6" w:uiPriority="66"/>
-    <w:lsdException w:name="Medium Grid 1 Accent 6" w:uiPriority="67"/>
-    <w:lsdException w:name="Medium Grid 2 Accent 6" w:uiPriority="68"/>
-    <w:lsdException w:name="Medium Grid 3 Accent 6" w:uiPriority="69"/>
-    <w:lsdException w:name="Dark List Accent 6" w:uiPriority="70"/>
-    <w:lsdException w:name="Colorful Shading Accent 6" w:uiPriority="71"/>
-    <w:lsdException w:name="Colorful List Accent 6" w:uiPriority="72"/>
-    <w:lsdException w:name="Colorful Grid Accent 6" w:uiPriority="73"/>
-    <w:lsdException w:name="Subtle Emphasis" w:uiPriority="19" w:qFormat="1"/>
-    <w:lsdException w:name="Intense Emphasis" w:uiPriority="21" w:qFormat="1"/>
-    <w:lsdException w:name="Subtle Reference" w:uiPriority="31" w:qFormat="1"/>
-    <w:lsdException w:name="Intense Reference" w:uiPriority="32" w:qFormat="1"/>
-    <w:lsdException w:name="Book Title" w:uiPriority="33" w:qFormat="1"/>
-    <w:lsdException w:name="Bibliography" w:semiHidden="1" w:uiPriority="37" w:unhideWhenUsed="1"/>
-    <w:lsdException w:name="TOC Heading" w:semiHidden="1" w:uiPriority="39" w:unhideWhenUsed="1" w:qFormat="1"/>
-    <w:lsdException w:name="Plain Table 1" w:uiPriority="41"/>
-    <w:lsdException w:name="Plain Table 2" w:uiPriority="42"/>
-    <w:lsdException w:name="Plain Table 3" w:uiPriority="43"/>
-    <w:lsdException w:name="Plain Table 4" w:uiPriority="44"/>
-    <w:lsdException w:name="Plain Table 5" w:uiPriority="45"/>
-    <w:lsdException w:name="Grid Table Light" w:uiPriority="40"/>
-    <w:lsdException w:name="Grid Table 1 Light" w:uiPriority="46"/>
-    <w:lsdException w:name="Grid Table 2" w:uiPriority="47"/>
-    <w:lsdException w:name="Grid Table 3" w:uiPriority="48"/>
-    <w:lsdException w:name="Grid Table 4" w:uiPriority="49"/>
-    <w:lsdException w:name="Grid Table 5 Dark" w:uiPriority="50"/>
-    <w:lsdException w:name="Grid Table 6 Colorful" w:uiPriority="51"/>
-    <w:lsdException w:name="Grid Table 7 Colorful" w:uiPriority="52"/>
-    <w:lsdException w:name="Grid Table 1 Light Accent 1" w:uiPriority="46"/>
-    <w:lsdException w:name="Grid Table 2 Accent 1" w:uiPriority="47"/>
-    <w:lsdException w:name="Grid Table 3 Accent 1" w:uiPriority="48"/>
-    <w:lsdException w:name="Grid Table 4 Accent 1" w:uiPriority="49"/>
-    <w:lsdException w:name="Grid Table 5 Dark Accent 1" w:uiPriority="50"/>
-    <w:lsdException w:name="Grid Table 6 Colorful Accent 1" w:uiPriority="51"/>
-    <w:lsdException w:name="Grid Table 7 Colorful Accent 1" w:uiPriority="52"/>
-    <w:lsdException w:name="Grid Table 1 Light Accent 2" w:uiPriority="46"/>
-    <w:lsdException w:name="Grid Table 2 Accent 2" w:uiPriority="47"/>
-    <w:lsdException w:name="Grid Table 3 Accent 2" w:uiPriority="48"/>
-    <w:lsdException w:name="Grid Table 4 Accent 2" w:uiPriority="49"/>
-    <w:lsdException w:name="Grid Table 5 Dark Accent 2" w:uiPriority="50"/>
-    <w:lsdException w:name="Grid Table 6 Colorful Accent 2" w:uiPriority="51"/>
-    <w:lsdException w:name="Grid Table 7 Colorful Accent 2" w:uiPriority="52"/>
-    <w:lsdException w:name="Grid Table 1 Light Accent 3" w:uiPriority="46"/>
-    <w:lsdException w:name="Grid Table 2 Accent 3" w:uiPriority="47"/>
-    <w:lsdException w:name="Grid Table 3 Accent 3" w:uiPriority="48"/>
-    <w:lsdException w:name="Grid Table 4 Accent 3" w:uiPriority="49"/>
-    <w:lsdException w:name="Grid Table 5 Dark Accent 3" w:uiPriority="50"/>
-    <w:lsdException w:name="Grid Table 6 Colorful Accent 3" w:uiPriority="51"/>
-    <w:lsdException w:name="Grid Table 7 Colorful Accent 3" w:uiPriority="52"/>
-    <w:lsdException w:name="Grid Table 1 Light Accent 4" w:uiPriority="46"/>
-    <w:lsdException w:name="Grid Table 2 Accent 4" w:uiPriority="47"/>
-    <w:lsdException w:name="Grid Table 3 Accent 4" w:uiPriority="48"/>
-    <w:lsdException w:name="Grid Table 4 Accent 4" w:uiPriority="49"/>
-    <w:lsdException w:name="Grid Table 5 Dark Accent 4" w:uiPriority="50"/>
-    <w:lsdException w:name="Grid Table 6 Colorful Accent 4" w:uiPriority="51"/>
-    <w:lsdException w:name="Grid Table 7 Colorful Accent 4" w:uiPriority="52"/>
-    <w:lsdException w:name="Grid Table 1 Light Accent 5" w:uiPriority="46"/>
-    <w:lsdException w:name="Grid Table 2 Accent 5" w:uiPriority="47"/>
-    <w:lsdException w:name="Grid Table 3 Accent 5" w:uiPriority="48"/>
-    <w:lsdException w:name="Grid Table 4 Accent 5" w:uiPriority="49"/>
-    <w:lsdException w:name="Grid Table 5 Dark Accent 5" w:uiPriority="50"/>
-    <w:lsdException w:name="Grid Table 6 Colorful Accent 5" w:uiPriority="51"/>
-    <w:lsdException w:name="Grid Table 7 Colorful Accent 5" w:uiPriority="52"/>
-    <w:lsdException w:name="Grid Table 1 Light Accent 6" w:uiPriority="46"/>
-    <w:lsdException w:name="Grid Table 2 Accent 6" w:uiPriority="47"/>
-    <w:lsdException w:name="Grid Table 3 Accent 6" w:uiPriority="48"/>
-    <w:lsdException w:name="Grid Table 4 Accent 6" w:uiPriority="49"/>
-    <w:lsdException w:name="Grid Table 5 Dark Accent 6" w:uiPriority="50"/>
-    <w:lsdException w:name="Grid Table 6 Colorful Accent 6" w:uiPriority="51"/>
-    <w:lsdException w:name="Grid Table 7 Colorful Accent 6" w:uiPriority="52"/>
-    <w:lsdException w:name="List Table 1 Light" w:uiPriority="46"/>
-    <w:lsdException w:name="List Table 2" w:uiPriority="47"/>
-    <w:lsdException w:name="List Table 3" w:uiPriority="48"/>
-    <w:lsdException w:name="List Table 4" w:uiPriority="49"/>
-    <w:lsdException w:name="List Table 5 Dark" w:uiPriority="50"/>
-    <w:lsdException w:name="List Table 6 Colorful" w:uiPriority="51"/>
-    <w:lsdException w:name="List Table 7 Colorful" w:uiPriority="52"/>
-    <w:lsdException w:name="List Table 1 Light Accent 1" w:uiPriority="46"/>
-    <w:lsdException w:name="List Table 2 Accent 1" w:uiPriority="47"/>
-    <w:lsdException w:name="List Table 3 Accent 1" w:uiPriority="48"/>
-    <w:lsdException w:name="List Table 4 Accent 1" w:uiPriority="49"/>
-    <w:lsdException w:name="List Table 5 Dark Accent 1" w:uiPriority="50"/>
-    <w:lsdException w:name="List Table 6 Colorful Accent 1" w:uiPriority="51"/>
-    <w:lsdException w:name="List Table 7 Colorful Accent 1" w:uiPriority="52"/>
-    <w:lsdException w:name="List Table 1 Light Accent 2" w:uiPriority="46"/>
-    <w:lsdException w:name="List Table 2 Accent 2" w:uiPriority="47"/>
-    <w:lsdException w:name="List Table 3 Accent 2" w:uiPriority="48"/>
-    <w:lsdException w:name="List Table 4 Accent 2" w:uiPriority="49"/>
-    <w:lsdException w:name="List Table 5 Dark Accent 2" w:uiPriority="50"/>
-    <w:lsdException w:name="List Table 6 Colorful Accent 2" w:uiPriority="51"/>
-    <w:lsdException w:name="List Table 7 Colorful Accent 2" w:uiPriority="52"/>
-    <w:lsdException w:name="List Table 1 Light Accent 3" w:uiPriority="46"/>
-    <w:lsdException w:name="List Table 2 Accent 3" w:uiPriority="47"/>
-    <w:lsdException w:name="List Table 3 Accent 3" w:uiPriority="48"/>
-    <w:lsdException w:name="List Table 4 Accent 3" w:uiPriority="49"/>
-    <w:lsdException w:name="List Table 5 Dark Accent 3" w:uiPriority="50"/>
-    <w:lsdException w:name="List Table 6 Colorful Accent 3" w:uiPriority="51"/>
-    <w:lsdException w:name="List Table 7 Colorful Accent 3" w:uiPriority="52"/>
-    <w:lsdException w:name="List Table 1 Light Accent 4" w:uiPriority="46"/>
-    <w:lsdException w:name="List Table 2 Accent 4" w:uiPriority="47"/>
-    <w:lsdException w:name="List Table 3 Accent 4" w:uiPriority="48"/>
-    <w:lsdException w:name="List Table 4 Accent 4" w:uiPriority="49"/>
-    <w:lsdException w:name="List Table 5 Dark Accent 4" w:uiPriority="50"/>
-    <w:lsdException w:name="List Table 6 Colorful Accent 4" w:uiPriority="51"/>
-    <w:lsdException w:name="List Table 7 Colorful Accent 4" w:uiPriority="52"/>
-    <w:lsdException w:name="List Table 1 Light Accent 5" w:uiPriority="46"/>
-    <w:lsdException w:name="List Table 2 Accent 5" w:uiPriority="47"/>
-    <w:lsdException w:name="List Table 3 Accent 5" w:uiPriority="48"/>
-    <w:lsdException w:name="List Table 4 Accent 5" w:uiPriority="49"/>
-    <w:lsdException w:name="List Table 5 Dark Accent 5" w:uiPriority="50"/>
-    <w:lsdException w:name="List Table 6 Colorful Accent 5" w:uiPriority="51"/>
-    <w:lsdException w:name="List Table 7 Colorful Accent 5" w:uiPriority="52"/>
-    <w:lsdException w:name="List Table 1 Light Accent 6" w:uiPriority="46"/>
-    <w:lsdException w:name="List Table 2 Accent 6" w:uiPriority="47"/>
-    <w:lsdException w:name="List Table 3 Accent 6" w:uiPriority="48"/>
-    <w:lsdException w:name="List Table 4 Accent 6" w:uiPriority="49"/>
-    <w:lsdException w:name="List Table 5 Dark Accent 6" w:uiPriority="50"/>
-    <w:lsdException w:name="List Table 6 Colorful Accent 6" w:uiPriority="51"/>
-    <w:lsdException w:name="List Table 7 Colorful Accent 6" w:uiPriority="52"/>
+  <w:latentStyles w:defLockedState="0" w:defUIPriority="99" w:defSemiHidden="1" w:defUnhideWhenUsed="1" w:defQFormat="0" w:count="267">
+    <w:lsdException w:name="Normal" w:semiHidden="0" w:uiPriority="0" w:unhideWhenUsed="0" w:qFormat="1"/>
+    <w:lsdException w:name="heading 1" w:semiHidden="0" w:uiPriority="0" w:unhideWhenUsed="0" w:qFormat="1"/>
+    <w:lsdException w:name="heading 2" w:uiPriority="9" w:qFormat="1"/>
+    <w:lsdException w:name="heading 3" w:uiPriority="9" w:qFormat="1"/>
+    <w:lsdException w:name="heading 4" w:uiPriority="9" w:qFormat="1"/>
+    <w:lsdException w:name="heading 5" w:uiPriority="9" w:qFormat="1"/>
+    <w:lsdException w:name="heading 6" w:uiPriority="9" w:qFormat="1"/>
+    <w:lsdException w:name="heading 7" w:uiPriority="9" w:qFormat="1"/>
+    <w:lsdException w:name="heading 8" w:uiPriority="9" w:qFormat="1"/>
+    <w:lsdException w:name="heading 9" w:uiPriority="9" w:qFormat="1"/>
+    <w:lsdException w:name="toc 1" w:uiPriority="39"/>
+    <w:lsdException w:name="toc 2" w:uiPriority="39"/>
+    <w:lsdException w:name="toc 3" w:uiPriority="39"/>
+    <w:lsdException w:name="toc 4" w:uiPriority="39"/>
+    <w:lsdException w:name="toc 5" w:uiPriority="39"/>
+    <w:lsdException w:name="toc 6" w:uiPriority="39"/>
+    <w:lsdException w:name="toc 7" w:uiPriority="39"/>
+    <w:lsdException w:name="toc 8" w:uiPriority="39"/>
+    <w:lsdException w:name="toc 9" w:uiPriority="39"/>
+    <w:lsdException w:name="caption" w:uiPriority="35" w:qFormat="1"/>
+    <w:lsdException w:name="Title" w:semiHidden="0" w:uiPriority="10" w:unhideWhenUsed="0" w:qFormat="1"/>
+    <w:lsdException w:name="Default Paragraph Font" w:uiPriority="1"/>
+    <w:lsdException w:name="Subtitle" w:semiHidden="0" w:uiPriority="11" w:unhideWhenUsed="0" w:qFormat="1"/>
+    <w:lsdException w:name="Strong" w:semiHidden="0" w:uiPriority="22" w:unhideWhenUsed="0" w:qFormat="1"/>
+    <w:lsdException w:name="Emphasis" w:semiHidden="0" w:uiPriority="20" w:unhideWhenUsed="0" w:qFormat="1"/>
+    <w:lsdException w:name="Table Grid" w:semiHidden="0" w:uiPriority="39" w:unhideWhenUsed="0"/>
+    <w:lsdException w:name="Placeholder Text" w:unhideWhenUsed="0"/>
+    <w:lsdException w:name="No Spacing" w:semiHidden="0" w:uiPriority="1" w:unhideWhenUsed="0" w:qFormat="1"/>
+    <w:lsdException w:name="Light Shading" w:semiHidden="0" w:uiPriority="60" w:unhideWhenUsed="0"/>
+    <w:lsdException w:name="Light List" w:semiHidden="0" w:uiPriority="61" w:unhideWhenUsed="0"/>
+    <w:lsdException w:name="Light Grid" w:semiHidden="0" w:uiPriority="62" w:unhideWhenUsed="0"/>
+    <w:lsdException w:name="Medium Shading 1" w:semiHidden="0" w:uiPriority="63" w:unhideWhenUsed="0"/>
+    <w:lsdException w:name="Medium Shading 2" w:semiHidden="0" w:uiPriority="64" w:unhideWhenUsed="0"/>
+    <w:lsdException w:name="Medium List 1" w:semiHidden="0" w:uiPriority="65" w:unhideWhenUsed="0"/>
+    <w:lsdException w:name="Medium List 2" w:semiHidden="0" w:uiPriority="66" w:unhideWhenUsed="0"/>
+    <w:lsdException w:name="Medium Grid 1" w:semiHidden="0" w:uiPriority="67" w:unhideWhenUsed="0"/>
+    <w:lsdException w:name="Medium Grid 2" w:semiHidden="0" w:uiPriority="68" w:unhideWhenUsed="0"/>
+    <w:lsdException w:name="Medium Grid 3" w:semiHidden="0" w:uiPriority="69" w:unhideWhenUsed="0"/>
+    <w:lsdException w:name="Dark List" w:semiHidden="0" w:uiPriority="70" w:unhideWhenUsed="0"/>
+    <w:lsdException w:name="Colorful Shading" w:semiHidden="0" w:uiPriority="71" w:unhideWhenUsed="0"/>
+    <w:lsdException w:name="Colorful List" w:semiHidden="0" w:uiPriority="72" w:unhideWhenUsed="0"/>
+    <w:lsdException w:name="Colorful Grid" w:semiHidden="0" w:uiPriority="73" w:unhideWhenUsed="0"/>
+    <w:lsdException w:name="Light Shading Accent 1" w:semiHidden="0" w:uiPriority="60" w:unhideWhenUsed="0"/>
+    <w:lsdException w:name="Light List Accent 1" w:semiHidden="0" w:uiPriority="61" w:unhideWhenUsed="0"/>
+    <w:lsdException w:name="Light Grid Accent 1" w:semiHidden="0" w:uiPriority="62" w:unhideWhenUsed="0"/>
+    <w:lsdException w:name="Medium Shading 1 Accent 1" w:semiHidden="0" w:uiPriority="63" w:unhideWhenUsed="0"/>
+    <w:lsdException w:name="Medium Shading 2 Accent 1" w:semiHidden="0" w:uiPriority="64" w:unhideWhenUsed="0"/>
+    <w:lsdException w:name="Medium List 1 Accent 1" w:semiHidden="0" w:uiPriority="65" w:unhideWhenUsed="0"/>
+    <w:lsdException w:name="Revision" w:unhideWhenUsed="0"/>
+    <w:lsdException w:name="List Paragraph" w:semiHidden="0" w:uiPriority="34" w:unhideWhenUsed="0" w:qFormat="1"/>
+    <w:lsdException w:name="Quote" w:semiHidden="0" w:uiPriority="29" w:unhideWhenUsed="0" w:qFormat="1"/>
+    <w:lsdException w:name="Intense Quote" w:semiHidden="0" w:uiPriority="30" w:unhideWhenUsed="0" w:qFormat="1"/>
+    <w:lsdException w:name="Medium List 2 Accent 1" w:semiHidden="0" w:uiPriority="66" w:unhideWhenUsed="0"/>
+    <w:lsdException w:name="Medium Grid 1 Accent 1" w:semiHidden="0" w:uiPriority="67" w:unhideWhenUsed="0"/>
+    <w:lsdException w:name="Medium Grid 2 Accent 1" w:semiHidden="0" w:uiPriority="68" w:unhideWhenUsed="0"/>
+    <w:lsdException w:name="Medium Grid 3 Accent 1" w:semiHidden="0" w:uiPriority="69" w:unhideWhenUsed="0"/>
+    <w:lsdException w:name="Dark List Accent 1" w:semiHidden="0" w:uiPriority="70" w:unhideWhenUsed="0"/>
+    <w:lsdException w:name="Colorful Shading Accent 1" w:semiHidden="0" w:uiPriority="71" w:unhideWhenUsed="0"/>
+    <w:lsdException w:name="Colorful List Accent 1" w:semiHidden="0" w:uiPriority="72" w:unhideWhenUsed="0"/>
+    <w:lsdException w:name="Colorful Grid Accent 1" w:semiHidden="0" w:uiPriority="73" w:unhideWhenUsed="0"/>
+    <w:lsdException w:name="Light Shading Accent 2" w:semiHidden="0" w:uiPriority="60" w:unhideWhenUsed="0"/>
+    <w:lsdException w:name="Light List Accent 2" w:semiHidden="0" w:uiPriority="61" w:unhideWhenUsed="0"/>
+    <w:lsdException w:name="Light Grid Accent 2" w:semiHidden="0" w:uiPriority="62" w:unhideWhenUsed="0"/>
+    <w:lsdException w:name="Medium Shading 1 Accent 2" w:semiHidden="0" w:uiPriority="63" w:unhideWhenUsed="0"/>
+    <w:lsdException w:name="Medium Shading 2 Accent 2" w:semiHidden="0" w:uiPriority="64" w:unhideWhenUsed="0"/>
+    <w:lsdException w:name="Medium List 1 Accent 2" w:semiHidden="0" w:uiPriority="65" w:unhideWhenUsed="0"/>
+    <w:lsdException w:name="Medium List 2 Accent 2" w:semiHidden="0" w:uiPriority="66" w:unhideWhenUsed="0"/>
+    <w:lsdException w:name="Medium Grid 1 Accent 2" w:semiHidden="0" w:uiPriority="67" w:unhideWhenUsed="0"/>
+    <w:lsdException w:name="Medium Grid 2 Accent 2" w:semiHidden="0" w:uiPriority="68" w:unhideWhenUsed="0"/>
+    <w:lsdException w:name="Medium Grid 3 Accent 2" w:semiHidden="0" w:uiPriority="69" w:unhideWhenUsed="0"/>
+    <w:lsdException w:name="Dark List Accent 2" w:semiHidden="0" w:uiPriority="70" w:unhideWhenUsed="0"/>
+    <w:lsdException w:name="Colorful Shading Accent 2" w:semiHidden="0" w:uiPriority="71" w:unhideWhenUsed="0"/>
+    <w:lsdException w:name="Colorful List Accent 2" w:semiHidden="0" w:uiPriority="72" w:unhideWhenUsed="0"/>
+    <w:lsdException w:name="Colorful Grid Accent 2" w:semiHidden="0" w:uiPriority="73" w:unhideWhenUsed="0"/>
+    <w:lsdException w:name="Light Shading Accent 3" w:semiHidden="0" w:uiPriority="60" w:unhideWhenUsed="0"/>
+    <w:lsdException w:name="Light List Accent 3" w:semiHidden="0" w:uiPriority="61" w:unhideWhenUsed="0"/>
+    <w:lsdException w:name="Light Grid Accent 3" w:semiHidden="0" w:uiPriority="62" w:unhideWhenUsed="0"/>
+    <w:lsdException w:name="Medium Shading 1 Accent 3" w:semiHidden="0" w:uiPriority="63" w:unhideWhenUsed="0"/>
+    <w:lsdException w:name="Medium Shading 2 Accent 3" w:semiHidden="0" w:uiPriority="64" w:unhideWhenUsed="0"/>
+    <w:lsdException w:name="Medium List 1 Accent 3" w:semiHidden="0" w:uiPriority="65" w:unhideWhenUsed="0"/>
+    <w:lsdException w:name="Medium List 2 Accent 3" w:semiHidden="0" w:uiPriority="66" w:unhideWhenUsed="0"/>
+    <w:lsdException w:name="Medium Grid 1 Accent 3" w:semiHidden="0" w:uiPriority="67" w:unhideWhenUsed="0"/>
+    <w:lsdException w:name="Medium Grid 2 Accent 3" w:semiHidden="0" w:uiPriority="68" w:unhideWhenUsed="0"/>
+    <w:lsdException w:name="Medium Grid 3 Accent 3" w:semiHidden="0" w:uiPriority="69" w:unhideWhenUsed="0"/>
+    <w:lsdException w:name="Dark List Accent 3" w:semiHidden="0" w:uiPriority="70" w:unhideWhenUsed="0"/>
+    <w:lsdException w:name="Colorful Shading Accent 3" w:semiHidden="0" w:uiPriority="71" w:unhideWhenUsed="0"/>
+    <w:lsdException w:name="Colorful List Accent 3" w:semiHidden="0" w:uiPriority="72" w:unhideWhenUsed="0"/>
+    <w:lsdException w:name="Colorful Grid Accent 3" w:semiHidden="0" w:uiPriority="73" w:unhideWhenUsed="0"/>
+    <w:lsdException w:name="Light Shading Accent 4" w:semiHidden="0" w:uiPriority="60" w:unhideWhenUsed="0"/>
+    <w:lsdException w:name="Light List Accent 4" w:semiHidden="0" w:uiPriority="61" w:unhideWhenUsed="0"/>
+    <w:lsdException w:name="Light Grid Accent 4" w:semiHidden="0" w:uiPriority="62" w:unhideWhenUsed="0"/>
+    <w:lsdException w:name="Medium Shading 1 Accent 4" w:semiHidden="0" w:uiPriority="63" w:unhideWhenUsed="0"/>
+    <w:lsdException w:name="Medium Shading 2 Accent 4" w:semiHidden="0" w:uiPriority="64" w:unhideWhenUsed="0"/>
+    <w:lsdException w:name="Medium List 1 Accent 4" w:semiHidden="0" w:uiPriority="65" w:unhideWhenUsed="0"/>
+    <w:lsdException w:name="Medium List 2 Accent 4" w:semiHidden="0" w:uiPriority="66" w:unhideWhenUsed="0"/>
+    <w:lsdException w:name="Medium Grid 1 Accent 4" w:semiHidden="0" w:uiPriority="67" w:unhideWhenUsed="0"/>
+    <w:lsdException w:name="Medium Grid 2 Accent 4" w:semiHidden="0" w:uiPriority="68" w:unhideWhenUsed="0"/>
+    <w:lsdException w:name="Medium Grid 3 Accent 4" w:semiHidden="0" w:uiPriority="69" w:unhideWhenUsed="0"/>
+    <w:lsdException w:name="Dark List Accent 4" w:semiHidden="0" w:uiPriority="70" w:unhideWhenUsed="0"/>
+    <w:lsdException w:name="Colorful Shading Accent 4" w:semiHidden="0" w:uiPriority="71" w:unhideWhenUsed="0"/>
+    <w:lsdException w:name="Colorful List Accent 4" w:semiHidden="0" w:uiPriority="72" w:unhideWhenUsed="0"/>
+    <w:lsdException w:name="Colorful Grid Accent 4" w:semiHidden="0" w:uiPriority="73" w:unhideWhenUsed="0"/>
+    <w:lsdException w:name="Light Shading Accent 5" w:semiHidden="0" w:uiPriority="60" w:unhideWhenUsed="0"/>
+    <w:lsdException w:name="Light List Accent 5" w:semiHidden="0" w:uiPriority="61" w:unhideWhenUsed="0"/>
+    <w:lsdException w:name="Light Grid Accent 5" w:semiHidden="0" w:uiPriority="62" w:unhideWhenUsed="0"/>
+    <w:lsdException w:name="Medium Shading 1 Accent 5" w:semiHidden="0" w:uiPriority="63" w:unhideWhenUsed="0"/>
+    <w:lsdException w:name="Medium Shading 2 Accent 5" w:semiHidden="0" w:uiPriority="64" w:unhideWhenUsed="0"/>
+    <w:lsdException w:name="Medium List 1 Accent 5" w:semiHidden="0" w:uiPriority="65" w:unhideWhenUsed="0"/>
+    <w:lsdException w:name="Medium List 2 Accent 5" w:semiHidden="0" w:uiPriority="66" w:unhideWhenUsed="0"/>
+    <w:lsdException w:name="Medium Grid 1 Accent 5" w:semiHidden="0" w:uiPriority="67" w:unhideWhenUsed="0"/>
+    <w:lsdException w:name="Medium Grid 2 Accent 5" w:semiHidden="0" w:uiPriority="68" w:unhideWhenUsed="0"/>
+    <w:lsdException w:name="Medium Grid 3 Accent 5" w:semiHidden="0" w:uiPriority="69" w:unhideWhenUsed="0"/>
+    <w:lsdException w:name="Dark List Accent 5" w:semiHidden="0" w:uiPriority="70" w:unhideWhenUsed="0"/>
+    <w:lsdException w:name="Colorful Shading Accent 5" w:semiHidden="0" w:uiPriority="71" w:unhideWhenUsed="0"/>
+    <w:lsdException w:name="Colorful List Accent 5" w:semiHidden="0" w:uiPriority="72" w:unhideWhenUsed="0"/>
+    <w:lsdException w:name="Colorful Grid Accent 5" w:semiHidden="0" w:uiPriority="73" w:unhideWhenUsed="0"/>
+    <w:lsdException w:name="Light Shading Accent 6" w:semiHidden="0" w:uiPriority="60" w:unhideWhenUsed="0"/>
+    <w:lsdException w:name="Light List Accent 6" w:semiHidden="0" w:uiPriority="61" w:unhideWhenUsed="0"/>
+    <w:lsdException w:name="Light Grid Accent 6" w:semiHidden="0" w:uiPriority="62" w:unhideWhenUsed="0"/>
+    <w:lsdException w:name="Medium Shading 1 Accent 6" w:semiHidden="0" w:uiPriority="63" w:unhideWhenUsed="0"/>
+    <w:lsdException w:name="Medium Shading 2 Accent 6" w:semiHidden="0" w:uiPriority="64" w:unhideWhenUsed="0"/>
+    <w:lsdException w:name="Medium List 1 Accent 6" w:semiHidden="0" w:uiPriority="65" w:unhideWhenUsed="0"/>
+    <w:lsdException w:name="Medium List 2 Accent 6" w:semiHidden="0" w:uiPriority="66" w:unhideWhenUsed="0"/>
+    <w:lsdException w:name="Medium Grid 1 Accent 6" w:semiHidden="0" w:uiPriority="67" w:unhideWhenUsed="0"/>
+    <w:lsdException w:name="Medium Grid 2 Accent 6" w:semiHidden="0" w:uiPriority="68" w:unhideWhenUsed="0"/>
+    <w:lsdException w:name="Medium Grid 3 Accent 6" w:semiHidden="0" w:uiPriority="69" w:unhideWhenUsed="0"/>
+    <w:lsdException w:name="Dark List Accent 6" w:semiHidden="0" w:uiPriority="70" w:unhideWhenUsed="0"/>
+    <w:lsdException w:name="Colorful Shading Accent 6" w:semiHidden="0" w:uiPriority="71" w:unhideWhenUsed="0"/>
+    <w:lsdException w:name="Colorful List Accent 6" w:semiHidden="0" w:uiPriority="72" w:unhideWhenUsed="0"/>
+    <w:lsdException w:name="Colorful Grid Accent 6" w:semiHidden="0" w:uiPriority="73" w:unhideWhenUsed="0"/>
+    <w:lsdException w:name="Subtle Emphasis" w:semiHidden="0" w:uiPriority="19" w:unhideWhenUsed="0" w:qFormat="1"/>
+    <w:lsdException w:name="Intense Emphasis" w:semiHidden="0" w:uiPriority="21" w:unhideWhenUsed="0" w:qFormat="1"/>
+    <w:lsdException w:name="Subtle Reference" w:semiHidden="0" w:uiPriority="31" w:unhideWhenUsed="0" w:qFormat="1"/>
+    <w:lsdException w:name="Intense Reference" w:semiHidden="0" w:uiPriority="32" w:unhideWhenUsed="0" w:qFormat="1"/>
+    <w:lsdException w:name="Book Title" w:semiHidden="0" w:uiPriority="33" w:unhideWhenUsed="0" w:qFormat="1"/>
+    <w:lsdException w:name="Bibliography" w:uiPriority="37"/>
+    <w:lsdException w:name="TOC Heading" w:uiPriority="39" w:qFormat="1"/>
   </w:latentStyles>
   <w:style w:type="paragraph" w:default="1" w:styleId="Normal">
     <w:name w:val="Normal"/>
@@ -22892,6 +23731,7 @@
       <w:spacing w:after="0" w:line="240" w:lineRule="auto"/>
     </w:pPr>
     <w:tblPr>
+      <w:tblInd w:w="0" w:type="dxa"/>
       <w:tblBorders>
         <w:top w:val="single" w:sz="4" w:space="0" w:color="auto"/>
         <w:left w:val="single" w:sz="4" w:space="0" w:color="auto"/>
@@ -22900,6 +23740,12 @@
         <w:insideH w:val="single" w:sz="4" w:space="0" w:color="auto"/>
         <w:insideV w:val="single" w:sz="4" w:space="0" w:color="auto"/>
       </w:tblBorders>
+      <w:tblCellMar>
+        <w:top w:w="0" w:type="dxa"/>
+        <w:left w:w="108" w:type="dxa"/>
+        <w:bottom w:w="0" w:type="dxa"/>
+        <w:right w:w="108" w:type="dxa"/>
+      </w:tblCellMar>
     </w:tblPr>
   </w:style>
   <w:style w:type="table" w:customStyle="1" w:styleId="Tablanormal51">
@@ -22913,6 +23759,13 @@
     <w:tblPr>
       <w:tblStyleRowBandSize w:val="1"/>
       <w:tblStyleColBandSize w:val="1"/>
+      <w:tblInd w:w="0" w:type="dxa"/>
+      <w:tblCellMar>
+        <w:top w:w="0" w:type="dxa"/>
+        <w:left w:w="108" w:type="dxa"/>
+        <w:bottom w:w="0" w:type="dxa"/>
+        <w:right w:w="108" w:type="dxa"/>
+      </w:tblCellMar>
     </w:tblPr>
     <w:tblStylePr w:type="firstRow">
       <w:rPr>
@@ -23033,6 +23886,7 @@
     <w:tblPr>
       <w:tblStyleRowBandSize w:val="1"/>
       <w:tblStyleColBandSize w:val="1"/>
+      <w:tblInd w:w="0" w:type="dxa"/>
       <w:tblBorders>
         <w:top w:val="single" w:sz="4" w:space="0" w:color="F4B083" w:themeColor="accent2" w:themeTint="99"/>
         <w:left w:val="single" w:sz="4" w:space="0" w:color="F4B083" w:themeColor="accent2" w:themeTint="99"/>
@@ -23041,6 +23895,12 @@
         <w:insideH w:val="single" w:sz="4" w:space="0" w:color="F4B083" w:themeColor="accent2" w:themeTint="99"/>
         <w:insideV w:val="single" w:sz="4" w:space="0" w:color="F4B083" w:themeColor="accent2" w:themeTint="99"/>
       </w:tblBorders>
+      <w:tblCellMar>
+        <w:top w:w="0" w:type="dxa"/>
+        <w:left w:w="108" w:type="dxa"/>
+        <w:bottom w:w="0" w:type="dxa"/>
+        <w:right w:w="108" w:type="dxa"/>
+      </w:tblCellMar>
     </w:tblPr>
     <w:tblStylePr w:type="firstRow">
       <w:rPr>
@@ -23120,6 +23980,7 @@
     <w:tblPr>
       <w:tblStyleRowBandSize w:val="1"/>
       <w:tblStyleColBandSize w:val="1"/>
+      <w:tblInd w:w="0" w:type="dxa"/>
       <w:tblBorders>
         <w:top w:val="single" w:sz="4" w:space="0" w:color="A8D08D" w:themeColor="accent6" w:themeTint="99"/>
         <w:left w:val="single" w:sz="4" w:space="0" w:color="A8D08D" w:themeColor="accent6" w:themeTint="99"/>
@@ -23128,6 +23989,12 @@
         <w:insideH w:val="single" w:sz="4" w:space="0" w:color="A8D08D" w:themeColor="accent6" w:themeTint="99"/>
         <w:insideV w:val="single" w:sz="4" w:space="0" w:color="A8D08D" w:themeColor="accent6" w:themeTint="99"/>
       </w:tblBorders>
+      <w:tblCellMar>
+        <w:top w:w="0" w:type="dxa"/>
+        <w:left w:w="108" w:type="dxa"/>
+        <w:bottom w:w="0" w:type="dxa"/>
+        <w:right w:w="108" w:type="dxa"/>
+      </w:tblCellMar>
     </w:tblPr>
     <w:tblStylePr w:type="firstRow">
       <w:rPr>
@@ -23196,6 +24063,7 @@
     <w:tblPr>
       <w:tblStyleRowBandSize w:val="1"/>
       <w:tblStyleColBandSize w:val="1"/>
+      <w:tblInd w:w="0" w:type="dxa"/>
       <w:tblBorders>
         <w:top w:val="single" w:sz="4" w:space="0" w:color="8EAADB" w:themeColor="accent5" w:themeTint="99"/>
         <w:left w:val="single" w:sz="4" w:space="0" w:color="8EAADB" w:themeColor="accent5" w:themeTint="99"/>
@@ -23204,6 +24072,12 @@
         <w:insideH w:val="single" w:sz="4" w:space="0" w:color="8EAADB" w:themeColor="accent5" w:themeTint="99"/>
         <w:insideV w:val="single" w:sz="4" w:space="0" w:color="8EAADB" w:themeColor="accent5" w:themeTint="99"/>
       </w:tblBorders>
+      <w:tblCellMar>
+        <w:top w:w="0" w:type="dxa"/>
+        <w:left w:w="108" w:type="dxa"/>
+        <w:bottom w:w="0" w:type="dxa"/>
+        <w:right w:w="108" w:type="dxa"/>
+      </w:tblCellMar>
     </w:tblPr>
     <w:tblStylePr w:type="firstRow">
       <w:rPr>
@@ -23275,12 +24149,19 @@
     <w:tblPr>
       <w:tblStyleRowBandSize w:val="1"/>
       <w:tblStyleColBandSize w:val="1"/>
+      <w:tblInd w:w="0" w:type="dxa"/>
       <w:tblBorders>
         <w:top w:val="single" w:sz="24" w:space="0" w:color="5B9BD5" w:themeColor="accent1"/>
         <w:left w:val="single" w:sz="24" w:space="0" w:color="5B9BD5" w:themeColor="accent1"/>
         <w:bottom w:val="single" w:sz="24" w:space="0" w:color="5B9BD5" w:themeColor="accent1"/>
         <w:right w:val="single" w:sz="24" w:space="0" w:color="5B9BD5" w:themeColor="accent1"/>
       </w:tblBorders>
+      <w:tblCellMar>
+        <w:top w:w="0" w:type="dxa"/>
+        <w:left w:w="108" w:type="dxa"/>
+        <w:bottom w:w="0" w:type="dxa"/>
+        <w:right w:w="108" w:type="dxa"/>
+      </w:tblCellMar>
     </w:tblPr>
     <w:tcPr>
       <w:shd w:val="clear" w:color="auto" w:fill="5B9BD5" w:themeFill="accent1"/>
@@ -23409,12 +24290,19 @@
     <w:tblPr>
       <w:tblStyleRowBandSize w:val="1"/>
       <w:tblStyleColBandSize w:val="1"/>
+      <w:tblInd w:w="0" w:type="dxa"/>
       <w:tblBorders>
         <w:top w:val="single" w:sz="24" w:space="0" w:color="ED7D31" w:themeColor="accent2"/>
         <w:left w:val="single" w:sz="24" w:space="0" w:color="ED7D31" w:themeColor="accent2"/>
         <w:bottom w:val="single" w:sz="24" w:space="0" w:color="ED7D31" w:themeColor="accent2"/>
         <w:right w:val="single" w:sz="24" w:space="0" w:color="ED7D31" w:themeColor="accent2"/>
       </w:tblBorders>
+      <w:tblCellMar>
+        <w:top w:w="0" w:type="dxa"/>
+        <w:left w:w="108" w:type="dxa"/>
+        <w:bottom w:w="0" w:type="dxa"/>
+        <w:right w:w="108" w:type="dxa"/>
+      </w:tblCellMar>
     </w:tblPr>
     <w:tcPr>
       <w:shd w:val="clear" w:color="auto" w:fill="ED7D31" w:themeFill="accent2"/>
@@ -23543,12 +24431,19 @@
     <w:tblPr>
       <w:tblStyleRowBandSize w:val="1"/>
       <w:tblStyleColBandSize w:val="1"/>
+      <w:tblInd w:w="0" w:type="dxa"/>
       <w:tblBorders>
         <w:top w:val="single" w:sz="24" w:space="0" w:color="FFC000" w:themeColor="accent4"/>
         <w:left w:val="single" w:sz="24" w:space="0" w:color="FFC000" w:themeColor="accent4"/>
         <w:bottom w:val="single" w:sz="24" w:space="0" w:color="FFC000" w:themeColor="accent4"/>
         <w:right w:val="single" w:sz="24" w:space="0" w:color="FFC000" w:themeColor="accent4"/>
       </w:tblBorders>
+      <w:tblCellMar>
+        <w:top w:w="0" w:type="dxa"/>
+        <w:left w:w="108" w:type="dxa"/>
+        <w:bottom w:w="0" w:type="dxa"/>
+        <w:right w:w="108" w:type="dxa"/>
+      </w:tblCellMar>
     </w:tblPr>
     <w:tcPr>
       <w:shd w:val="clear" w:color="auto" w:fill="FFC000" w:themeFill="accent4"/>
@@ -23677,12 +24572,19 @@
     <w:tblPr>
       <w:tblStyleRowBandSize w:val="1"/>
       <w:tblStyleColBandSize w:val="1"/>
+      <w:tblInd w:w="0" w:type="dxa"/>
       <w:tblBorders>
         <w:top w:val="single" w:sz="24" w:space="0" w:color="4472C4" w:themeColor="accent5"/>
         <w:left w:val="single" w:sz="24" w:space="0" w:color="4472C4" w:themeColor="accent5"/>
         <w:bottom w:val="single" w:sz="24" w:space="0" w:color="4472C4" w:themeColor="accent5"/>
         <w:right w:val="single" w:sz="24" w:space="0" w:color="4472C4" w:themeColor="accent5"/>
       </w:tblBorders>
+      <w:tblCellMar>
+        <w:top w:w="0" w:type="dxa"/>
+        <w:left w:w="108" w:type="dxa"/>
+        <w:bottom w:w="0" w:type="dxa"/>
+        <w:right w:w="108" w:type="dxa"/>
+      </w:tblCellMar>
     </w:tblPr>
     <w:tcPr>
       <w:shd w:val="clear" w:color="auto" w:fill="4472C4" w:themeFill="accent5"/>
@@ -23811,12 +24713,19 @@
     <w:tblPr>
       <w:tblStyleRowBandSize w:val="1"/>
       <w:tblStyleColBandSize w:val="1"/>
+      <w:tblInd w:w="0" w:type="dxa"/>
       <w:tblBorders>
         <w:top w:val="single" w:sz="24" w:space="0" w:color="70AD47" w:themeColor="accent6"/>
         <w:left w:val="single" w:sz="24" w:space="0" w:color="70AD47" w:themeColor="accent6"/>
         <w:bottom w:val="single" w:sz="24" w:space="0" w:color="70AD47" w:themeColor="accent6"/>
         <w:right w:val="single" w:sz="24" w:space="0" w:color="70AD47" w:themeColor="accent6"/>
       </w:tblBorders>
+      <w:tblCellMar>
+        <w:top w:w="0" w:type="dxa"/>
+        <w:left w:w="108" w:type="dxa"/>
+        <w:bottom w:w="0" w:type="dxa"/>
+        <w:right w:w="108" w:type="dxa"/>
+      </w:tblCellMar>
     </w:tblPr>
     <w:tcPr>
       <w:shd w:val="clear" w:color="auto" w:fill="70AD47" w:themeFill="accent6"/>
@@ -24039,6 +24948,7 @@
     <w:tblPr>
       <w:tblStyleRowBandSize w:val="1"/>
       <w:tblStyleColBandSize w:val="1"/>
+      <w:tblInd w:w="0" w:type="dxa"/>
       <w:tblBorders>
         <w:top w:val="single" w:sz="8" w:space="0" w:color="4472C4" w:themeColor="accent5"/>
         <w:left w:val="single" w:sz="8" w:space="0" w:color="4472C4" w:themeColor="accent5"/>
@@ -24047,6 +24957,1623 @@
         <w:insideH w:val="single" w:sz="8" w:space="0" w:color="4472C4" w:themeColor="accent5"/>
         <w:insideV w:val="single" w:sz="8" w:space="0" w:color="4472C4" w:themeColor="accent5"/>
       </w:tblBorders>
+      <w:tblCellMar>
+        <w:top w:w="0" w:type="dxa"/>
+        <w:left w:w="108" w:type="dxa"/>
+        <w:bottom w:w="0" w:type="dxa"/>
+        <w:right w:w="108" w:type="dxa"/>
+      </w:tblCellMar>
+    </w:tblPr>
+    <w:tblStylePr w:type="firstRow">
+      <w:pPr>
+        <w:spacing w:before="0" w:after="0" w:line="240" w:lineRule="auto"/>
+      </w:pPr>
+      <w:rPr>
+        <w:rFonts w:asciiTheme="majorHAnsi" w:eastAsiaTheme="majorEastAsia" w:hAnsiTheme="majorHAnsi" w:cstheme="majorBidi"/>
+        <w:b/>
+        <w:bCs/>
+      </w:rPr>
+      <w:tblPr/>
+      <w:tcPr>
+        <w:tcBorders>
+          <w:top w:val="single" w:sz="8" w:space="0" w:color="4472C4" w:themeColor="accent5"/>
+          <w:left w:val="single" w:sz="8" w:space="0" w:color="4472C4" w:themeColor="accent5"/>
+          <w:bottom w:val="single" w:sz="18" w:space="0" w:color="4472C4" w:themeColor="accent5"/>
+          <w:right w:val="single" w:sz="8" w:space="0" w:color="4472C4" w:themeColor="accent5"/>
+          <w:insideH w:val="nil"/>
+          <w:insideV w:val="single" w:sz="8" w:space="0" w:color="4472C4" w:themeColor="accent5"/>
+        </w:tcBorders>
+      </w:tcPr>
+    </w:tblStylePr>
+    <w:tblStylePr w:type="lastRow">
+      <w:pPr>
+        <w:spacing w:before="0" w:after="0" w:line="240" w:lineRule="auto"/>
+      </w:pPr>
+      <w:rPr>
+        <w:rFonts w:asciiTheme="majorHAnsi" w:eastAsiaTheme="majorEastAsia" w:hAnsiTheme="majorHAnsi" w:cstheme="majorBidi"/>
+        <w:b/>
+        <w:bCs/>
+      </w:rPr>
+      <w:tblPr/>
+      <w:tcPr>
+        <w:tcBorders>
+          <w:top w:val="double" w:sz="6" w:space="0" w:color="4472C4" w:themeColor="accent5"/>
+          <w:left w:val="single" w:sz="8" w:space="0" w:color="4472C4" w:themeColor="accent5"/>
+          <w:bottom w:val="single" w:sz="8" w:space="0" w:color="4472C4" w:themeColor="accent5"/>
+          <w:right w:val="single" w:sz="8" w:space="0" w:color="4472C4" w:themeColor="accent5"/>
+          <w:insideH w:val="nil"/>
+          <w:insideV w:val="single" w:sz="8" w:space="0" w:color="4472C4" w:themeColor="accent5"/>
+        </w:tcBorders>
+      </w:tcPr>
+    </w:tblStylePr>
+    <w:tblStylePr w:type="firstCol">
+      <w:rPr>
+        <w:rFonts w:asciiTheme="majorHAnsi" w:eastAsiaTheme="majorEastAsia" w:hAnsiTheme="majorHAnsi" w:cstheme="majorBidi"/>
+        <w:b/>
+        <w:bCs/>
+      </w:rPr>
+    </w:tblStylePr>
+    <w:tblStylePr w:type="lastCol">
+      <w:rPr>
+        <w:rFonts w:asciiTheme="majorHAnsi" w:eastAsiaTheme="majorEastAsia" w:hAnsiTheme="majorHAnsi" w:cstheme="majorBidi"/>
+        <w:b/>
+        <w:bCs/>
+      </w:rPr>
+      <w:tblPr/>
+      <w:tcPr>
+        <w:tcBorders>
+          <w:top w:val="single" w:sz="8" w:space="0" w:color="4472C4" w:themeColor="accent5"/>
+          <w:left w:val="single" w:sz="8" w:space="0" w:color="4472C4" w:themeColor="accent5"/>
+          <w:bottom w:val="single" w:sz="8" w:space="0" w:color="4472C4" w:themeColor="accent5"/>
+          <w:right w:val="single" w:sz="8" w:space="0" w:color="4472C4" w:themeColor="accent5"/>
+        </w:tcBorders>
+      </w:tcPr>
+    </w:tblStylePr>
+    <w:tblStylePr w:type="band1Vert">
+      <w:tblPr/>
+      <w:tcPr>
+        <w:tcBorders>
+          <w:top w:val="single" w:sz="8" w:space="0" w:color="4472C4" w:themeColor="accent5"/>
+          <w:left w:val="single" w:sz="8" w:space="0" w:color="4472C4" w:themeColor="accent5"/>
+          <w:bottom w:val="single" w:sz="8" w:space="0" w:color="4472C4" w:themeColor="accent5"/>
+          <w:right w:val="single" w:sz="8" w:space="0" w:color="4472C4" w:themeColor="accent5"/>
+        </w:tcBorders>
+        <w:shd w:val="clear" w:color="auto" w:fill="D0DBF0" w:themeFill="accent5" w:themeFillTint="3F"/>
+      </w:tcPr>
+    </w:tblStylePr>
+    <w:tblStylePr w:type="band1Horz">
+      <w:tblPr/>
+      <w:tcPr>
+        <w:tcBorders>
+          <w:top w:val="single" w:sz="8" w:space="0" w:color="4472C4" w:themeColor="accent5"/>
+          <w:left w:val="single" w:sz="8" w:space="0" w:color="4472C4" w:themeColor="accent5"/>
+          <w:bottom w:val="single" w:sz="8" w:space="0" w:color="4472C4" w:themeColor="accent5"/>
+          <w:right w:val="single" w:sz="8" w:space="0" w:color="4472C4" w:themeColor="accent5"/>
+          <w:insideV w:val="single" w:sz="8" w:space="0" w:color="4472C4" w:themeColor="accent5"/>
+        </w:tcBorders>
+        <w:shd w:val="clear" w:color="auto" w:fill="D0DBF0" w:themeFill="accent5" w:themeFillTint="3F"/>
+      </w:tcPr>
+    </w:tblStylePr>
+    <w:tblStylePr w:type="band2Horz">
+      <w:tblPr/>
+      <w:tcPr>
+        <w:tcBorders>
+          <w:top w:val="single" w:sz="8" w:space="0" w:color="4472C4" w:themeColor="accent5"/>
+          <w:left w:val="single" w:sz="8" w:space="0" w:color="4472C4" w:themeColor="accent5"/>
+          <w:bottom w:val="single" w:sz="8" w:space="0" w:color="4472C4" w:themeColor="accent5"/>
+          <w:right w:val="single" w:sz="8" w:space="0" w:color="4472C4" w:themeColor="accent5"/>
+          <w:insideV w:val="single" w:sz="8" w:space="0" w:color="4472C4" w:themeColor="accent5"/>
+        </w:tcBorders>
+      </w:tcPr>
+    </w:tblStylePr>
+  </w:style>
+  <w:style w:type="paragraph" w:customStyle="1" w:styleId="Default">
+    <w:name w:val="Default"/>
+    <w:rsid w:val="0078465F"/>
+    <w:pPr>
+      <w:autoSpaceDE w:val="0"/>
+      <w:autoSpaceDN w:val="0"/>
+      <w:adjustRightInd w:val="0"/>
+      <w:spacing w:after="0" w:line="240" w:lineRule="auto"/>
+    </w:pPr>
+    <w:rPr>
+      <w:rFonts w:ascii="Calibri" w:hAnsi="Calibri" w:cs="Calibri"/>
+      <w:color w:val="000000"/>
+      <w:sz w:val="24"/>
+      <w:szCs w:val="24"/>
+      <w:lang w:val="es-MX"/>
+    </w:rPr>
+  </w:style>
+</w:styles>
+</file>
+
+<file path=word/stylesWithEffects.xml><?xml version="1.0" encoding="utf-8"?>
+<w:styles xmlns:wpc="http://schemas.microsoft.com/office/word/2010/wordprocessingCanvas" xmlns:mc="http://schemas.openxmlformats.org/markup-compatibility/2006" xmlns:o="urn:schemas-microsoft-com:office:office" xmlns:r="http://schemas.openxmlformats.org/officeDocument/2006/relationships" xmlns:m="http://schemas.openxmlformats.org/officeDocument/2006/math" xmlns:v="urn:schemas-microsoft-com:vml" xmlns:wp14="http://schemas.microsoft.com/office/word/2010/wordprocessingDrawing" xmlns:wp="http://schemas.openxmlformats.org/drawingml/2006/wordprocessingDrawing" xmlns:w10="urn:schemas-microsoft-com:office:word" xmlns:w="http://schemas.openxmlformats.org/wordprocessingml/2006/main" xmlns:w14="http://schemas.microsoft.com/office/word/2010/wordml" xmlns:wpg="http://schemas.microsoft.com/office/word/2010/wordprocessingGroup" xmlns:wpi="http://schemas.microsoft.com/office/word/2010/wordprocessingInk" xmlns:wne="http://schemas.microsoft.com/office/word/2006/wordml" xmlns:wps="http://schemas.microsoft.com/office/word/2010/wordprocessingShape" mc:Ignorable="w14 wp14">
+  <w:docDefaults>
+    <w:rPrDefault>
+      <w:rPr>
+        <w:rFonts w:asciiTheme="minorHAnsi" w:eastAsiaTheme="minorHAnsi" w:hAnsiTheme="minorHAnsi" w:cstheme="minorBidi"/>
+        <w:sz w:val="22"/>
+        <w:szCs w:val="22"/>
+        <w:lang w:val="es-ES" w:eastAsia="en-US" w:bidi="ar-SA"/>
+      </w:rPr>
+    </w:rPrDefault>
+    <w:pPrDefault>
+      <w:pPr>
+        <w:spacing w:after="160" w:line="259" w:lineRule="auto"/>
+      </w:pPr>
+    </w:pPrDefault>
+  </w:docDefaults>
+  <w:latentStyles w:defLockedState="0" w:defUIPriority="99" w:defSemiHidden="1" w:defUnhideWhenUsed="1" w:defQFormat="0" w:count="267">
+    <w:lsdException w:name="Normal" w:semiHidden="0" w:uiPriority="0" w:unhideWhenUsed="0" w:qFormat="1"/>
+    <w:lsdException w:name="heading 1" w:semiHidden="0" w:uiPriority="0" w:unhideWhenUsed="0" w:qFormat="1"/>
+    <w:lsdException w:name="heading 2" w:uiPriority="9" w:qFormat="1"/>
+    <w:lsdException w:name="heading 3" w:uiPriority="9" w:qFormat="1"/>
+    <w:lsdException w:name="heading 4" w:uiPriority="9" w:qFormat="1"/>
+    <w:lsdException w:name="heading 5" w:uiPriority="9" w:qFormat="1"/>
+    <w:lsdException w:name="heading 6" w:uiPriority="9" w:qFormat="1"/>
+    <w:lsdException w:name="heading 7" w:uiPriority="9" w:qFormat="1"/>
+    <w:lsdException w:name="heading 8" w:uiPriority="9" w:qFormat="1"/>
+    <w:lsdException w:name="heading 9" w:uiPriority="9" w:qFormat="1"/>
+    <w:lsdException w:name="toc 1" w:uiPriority="39"/>
+    <w:lsdException w:name="toc 2" w:uiPriority="39"/>
+    <w:lsdException w:name="toc 3" w:uiPriority="39"/>
+    <w:lsdException w:name="toc 4" w:uiPriority="39"/>
+    <w:lsdException w:name="toc 5" w:uiPriority="39"/>
+    <w:lsdException w:name="toc 6" w:uiPriority="39"/>
+    <w:lsdException w:name="toc 7" w:uiPriority="39"/>
+    <w:lsdException w:name="toc 8" w:uiPriority="39"/>
+    <w:lsdException w:name="toc 9" w:uiPriority="39"/>
+    <w:lsdException w:name="caption" w:uiPriority="35" w:qFormat="1"/>
+    <w:lsdException w:name="Title" w:semiHidden="0" w:uiPriority="10" w:unhideWhenUsed="0" w:qFormat="1"/>
+    <w:lsdException w:name="Default Paragraph Font" w:uiPriority="1"/>
+    <w:lsdException w:name="Subtitle" w:semiHidden="0" w:uiPriority="11" w:unhideWhenUsed="0" w:qFormat="1"/>
+    <w:lsdException w:name="Strong" w:semiHidden="0" w:uiPriority="22" w:unhideWhenUsed="0" w:qFormat="1"/>
+    <w:lsdException w:name="Emphasis" w:semiHidden="0" w:uiPriority="20" w:unhideWhenUsed="0" w:qFormat="1"/>
+    <w:lsdException w:name="Table Grid" w:semiHidden="0" w:uiPriority="39" w:unhideWhenUsed="0"/>
+    <w:lsdException w:name="Placeholder Text" w:unhideWhenUsed="0"/>
+    <w:lsdException w:name="No Spacing" w:semiHidden="0" w:uiPriority="1" w:unhideWhenUsed="0" w:qFormat="1"/>
+    <w:lsdException w:name="Light Shading" w:semiHidden="0" w:uiPriority="60" w:unhideWhenUsed="0"/>
+    <w:lsdException w:name="Light List" w:semiHidden="0" w:uiPriority="61" w:unhideWhenUsed="0"/>
+    <w:lsdException w:name="Light Grid" w:semiHidden="0" w:uiPriority="62" w:unhideWhenUsed="0"/>
+    <w:lsdException w:name="Medium Shading 1" w:semiHidden="0" w:uiPriority="63" w:unhideWhenUsed="0"/>
+    <w:lsdException w:name="Medium Shading 2" w:semiHidden="0" w:uiPriority="64" w:unhideWhenUsed="0"/>
+    <w:lsdException w:name="Medium List 1" w:semiHidden="0" w:uiPriority="65" w:unhideWhenUsed="0"/>
+    <w:lsdException w:name="Medium List 2" w:semiHidden="0" w:uiPriority="66" w:unhideWhenUsed="0"/>
+    <w:lsdException w:name="Medium Grid 1" w:semiHidden="0" w:uiPriority="67" w:unhideWhenUsed="0"/>
+    <w:lsdException w:name="Medium Grid 2" w:semiHidden="0" w:uiPriority="68" w:unhideWhenUsed="0"/>
+    <w:lsdException w:name="Medium Grid 3" w:semiHidden="0" w:uiPriority="69" w:unhideWhenUsed="0"/>
+    <w:lsdException w:name="Dark List" w:semiHidden="0" w:uiPriority="70" w:unhideWhenUsed="0"/>
+    <w:lsdException w:name="Colorful Shading" w:semiHidden="0" w:uiPriority="71" w:unhideWhenUsed="0"/>
+    <w:lsdException w:name="Colorful List" w:semiHidden="0" w:uiPriority="72" w:unhideWhenUsed="0"/>
+    <w:lsdException w:name="Colorful Grid" w:semiHidden="0" w:uiPriority="73" w:unhideWhenUsed="0"/>
+    <w:lsdException w:name="Light Shading Accent 1" w:semiHidden="0" w:uiPriority="60" w:unhideWhenUsed="0"/>
+    <w:lsdException w:name="Light List Accent 1" w:semiHidden="0" w:uiPriority="61" w:unhideWhenUsed="0"/>
+    <w:lsdException w:name="Light Grid Accent 1" w:semiHidden="0" w:uiPriority="62" w:unhideWhenUsed="0"/>
+    <w:lsdException w:name="Medium Shading 1 Accent 1" w:semiHidden="0" w:uiPriority="63" w:unhideWhenUsed="0"/>
+    <w:lsdException w:name="Medium Shading 2 Accent 1" w:semiHidden="0" w:uiPriority="64" w:unhideWhenUsed="0"/>
+    <w:lsdException w:name="Medium List 1 Accent 1" w:semiHidden="0" w:uiPriority="65" w:unhideWhenUsed="0"/>
+    <w:lsdException w:name="Revision" w:unhideWhenUsed="0"/>
+    <w:lsdException w:name="List Paragraph" w:semiHidden="0" w:uiPriority="34" w:unhideWhenUsed="0" w:qFormat="1"/>
+    <w:lsdException w:name="Quote" w:semiHidden="0" w:uiPriority="29" w:unhideWhenUsed="0" w:qFormat="1"/>
+    <w:lsdException w:name="Intense Quote" w:semiHidden="0" w:uiPriority="30" w:unhideWhenUsed="0" w:qFormat="1"/>
+    <w:lsdException w:name="Medium List 2 Accent 1" w:semiHidden="0" w:uiPriority="66" w:unhideWhenUsed="0"/>
+    <w:lsdException w:name="Medium Grid 1 Accent 1" w:semiHidden="0" w:uiPriority="67" w:unhideWhenUsed="0"/>
+    <w:lsdException w:name="Medium Grid 2 Accent 1" w:semiHidden="0" w:uiPriority="68" w:unhideWhenUsed="0"/>
+    <w:lsdException w:name="Medium Grid 3 Accent 1" w:semiHidden="0" w:uiPriority="69" w:unhideWhenUsed="0"/>
+    <w:lsdException w:name="Dark List Accent 1" w:semiHidden="0" w:uiPriority="70" w:unhideWhenUsed="0"/>
+    <w:lsdException w:name="Colorful Shading Accent 1" w:semiHidden="0" w:uiPriority="71" w:unhideWhenUsed="0"/>
+    <w:lsdException w:name="Colorful List Accent 1" w:semiHidden="0" w:uiPriority="72" w:unhideWhenUsed="0"/>
+    <w:lsdException w:name="Colorful Grid Accent 1" w:semiHidden="0" w:uiPriority="73" w:unhideWhenUsed="0"/>
+    <w:lsdException w:name="Light Shading Accent 2" w:semiHidden="0" w:uiPriority="60" w:unhideWhenUsed="0"/>
+    <w:lsdException w:name="Light List Accent 2" w:semiHidden="0" w:uiPriority="61" w:unhideWhenUsed="0"/>
+    <w:lsdException w:name="Light Grid Accent 2" w:semiHidden="0" w:uiPriority="62" w:unhideWhenUsed="0"/>
+    <w:lsdException w:name="Medium Shading 1 Accent 2" w:semiHidden="0" w:uiPriority="63" w:unhideWhenUsed="0"/>
+    <w:lsdException w:name="Medium Shading 2 Accent 2" w:semiHidden="0" w:uiPriority="64" w:unhideWhenUsed="0"/>
+    <w:lsdException w:name="Medium List 1 Accent 2" w:semiHidden="0" w:uiPriority="65" w:unhideWhenUsed="0"/>
+    <w:lsdException w:name="Medium List 2 Accent 2" w:semiHidden="0" w:uiPriority="66" w:unhideWhenUsed="0"/>
+    <w:lsdException w:name="Medium Grid 1 Accent 2" w:semiHidden="0" w:uiPriority="67" w:unhideWhenUsed="0"/>
+    <w:lsdException w:name="Medium Grid 2 Accent 2" w:semiHidden="0" w:uiPriority="68" w:unhideWhenUsed="0"/>
+    <w:lsdException w:name="Medium Grid 3 Accent 2" w:semiHidden="0" w:uiPriority="69" w:unhideWhenUsed="0"/>
+    <w:lsdException w:name="Dark List Accent 2" w:semiHidden="0" w:uiPriority="70" w:unhideWhenUsed="0"/>
+    <w:lsdException w:name="Colorful Shading Accent 2" w:semiHidden="0" w:uiPriority="71" w:unhideWhenUsed="0"/>
+    <w:lsdException w:name="Colorful List Accent 2" w:semiHidden="0" w:uiPriority="72" w:unhideWhenUsed="0"/>
+    <w:lsdException w:name="Colorful Grid Accent 2" w:semiHidden="0" w:uiPriority="73" w:unhideWhenUsed="0"/>
+    <w:lsdException w:name="Light Shading Accent 3" w:semiHidden="0" w:uiPriority="60" w:unhideWhenUsed="0"/>
+    <w:lsdException w:name="Light List Accent 3" w:semiHidden="0" w:uiPriority="61" w:unhideWhenUsed="0"/>
+    <w:lsdException w:name="Light Grid Accent 3" w:semiHidden="0" w:uiPriority="62" w:unhideWhenUsed="0"/>
+    <w:lsdException w:name="Medium Shading 1 Accent 3" w:semiHidden="0" w:uiPriority="63" w:unhideWhenUsed="0"/>
+    <w:lsdException w:name="Medium Shading 2 Accent 3" w:semiHidden="0" w:uiPriority="64" w:unhideWhenUsed="0"/>
+    <w:lsdException w:name="Medium List 1 Accent 3" w:semiHidden="0" w:uiPriority="65" w:unhideWhenUsed="0"/>
+    <w:lsdException w:name="Medium List 2 Accent 3" w:semiHidden="0" w:uiPriority="66" w:unhideWhenUsed="0"/>
+    <w:lsdException w:name="Medium Grid 1 Accent 3" w:semiHidden="0" w:uiPriority="67" w:unhideWhenUsed="0"/>
+    <w:lsdException w:name="Medium Grid 2 Accent 3" w:semiHidden="0" w:uiPriority="68" w:unhideWhenUsed="0"/>
+    <w:lsdException w:name="Medium Grid 3 Accent 3" w:semiHidden="0" w:uiPriority="69" w:unhideWhenUsed="0"/>
+    <w:lsdException w:name="Dark List Accent 3" w:semiHidden="0" w:uiPriority="70" w:unhideWhenUsed="0"/>
+    <w:lsdException w:name="Colorful Shading Accent 3" w:semiHidden="0" w:uiPriority="71" w:unhideWhenUsed="0"/>
+    <w:lsdException w:name="Colorful List Accent 3" w:semiHidden="0" w:uiPriority="72" w:unhideWhenUsed="0"/>
+    <w:lsdException w:name="Colorful Grid Accent 3" w:semiHidden="0" w:uiPriority="73" w:unhideWhenUsed="0"/>
+    <w:lsdException w:name="Light Shading Accent 4" w:semiHidden="0" w:uiPriority="60" w:unhideWhenUsed="0"/>
+    <w:lsdException w:name="Light List Accent 4" w:semiHidden="0" w:uiPriority="61" w:unhideWhenUsed="0"/>
+    <w:lsdException w:name="Light Grid Accent 4" w:semiHidden="0" w:uiPriority="62" w:unhideWhenUsed="0"/>
+    <w:lsdException w:name="Medium Shading 1 Accent 4" w:semiHidden="0" w:uiPriority="63" w:unhideWhenUsed="0"/>
+    <w:lsdException w:name="Medium Shading 2 Accent 4" w:semiHidden="0" w:uiPriority="64" w:unhideWhenUsed="0"/>
+    <w:lsdException w:name="Medium List 1 Accent 4" w:semiHidden="0" w:uiPriority="65" w:unhideWhenUsed="0"/>
+    <w:lsdException w:name="Medium List 2 Accent 4" w:semiHidden="0" w:uiPriority="66" w:unhideWhenUsed="0"/>
+    <w:lsdException w:name="Medium Grid 1 Accent 4" w:semiHidden="0" w:uiPriority="67" w:unhideWhenUsed="0"/>
+    <w:lsdException w:name="Medium Grid 2 Accent 4" w:semiHidden="0" w:uiPriority="68" w:unhideWhenUsed="0"/>
+    <w:lsdException w:name="Medium Grid 3 Accent 4" w:semiHidden="0" w:uiPriority="69" w:unhideWhenUsed="0"/>
+    <w:lsdException w:name="Dark List Accent 4" w:semiHidden="0" w:uiPriority="70" w:unhideWhenUsed="0"/>
+    <w:lsdException w:name="Colorful Shading Accent 4" w:semiHidden="0" w:uiPriority="71" w:unhideWhenUsed="0"/>
+    <w:lsdException w:name="Colorful List Accent 4" w:semiHidden="0" w:uiPriority="72" w:unhideWhenUsed="0"/>
+    <w:lsdException w:name="Colorful Grid Accent 4" w:semiHidden="0" w:uiPriority="73" w:unhideWhenUsed="0"/>
+    <w:lsdException w:name="Light Shading Accent 5" w:semiHidden="0" w:uiPriority="60" w:unhideWhenUsed="0"/>
+    <w:lsdException w:name="Light List Accent 5" w:semiHidden="0" w:uiPriority="61" w:unhideWhenUsed="0"/>
+    <w:lsdException w:name="Light Grid Accent 5" w:semiHidden="0" w:uiPriority="62" w:unhideWhenUsed="0"/>
+    <w:lsdException w:name="Medium Shading 1 Accent 5" w:semiHidden="0" w:uiPriority="63" w:unhideWhenUsed="0"/>
+    <w:lsdException w:name="Medium Shading 2 Accent 5" w:semiHidden="0" w:uiPriority="64" w:unhideWhenUsed="0"/>
+    <w:lsdException w:name="Medium List 1 Accent 5" w:semiHidden="0" w:uiPriority="65" w:unhideWhenUsed="0"/>
+    <w:lsdException w:name="Medium List 2 Accent 5" w:semiHidden="0" w:uiPriority="66" w:unhideWhenUsed="0"/>
+    <w:lsdException w:name="Medium Grid 1 Accent 5" w:semiHidden="0" w:uiPriority="67" w:unhideWhenUsed="0"/>
+    <w:lsdException w:name="Medium Grid 2 Accent 5" w:semiHidden="0" w:uiPriority="68" w:unhideWhenUsed="0"/>
+    <w:lsdException w:name="Medium Grid 3 Accent 5" w:semiHidden="0" w:uiPriority="69" w:unhideWhenUsed="0"/>
+    <w:lsdException w:name="Dark List Accent 5" w:semiHidden="0" w:uiPriority="70" w:unhideWhenUsed="0"/>
+    <w:lsdException w:name="Colorful Shading Accent 5" w:semiHidden="0" w:uiPriority="71" w:unhideWhenUsed="0"/>
+    <w:lsdException w:name="Colorful List Accent 5" w:semiHidden="0" w:uiPriority="72" w:unhideWhenUsed="0"/>
+    <w:lsdException w:name="Colorful Grid Accent 5" w:semiHidden="0" w:uiPriority="73" w:unhideWhenUsed="0"/>
+    <w:lsdException w:name="Light Shading Accent 6" w:semiHidden="0" w:uiPriority="60" w:unhideWhenUsed="0"/>
+    <w:lsdException w:name="Light List Accent 6" w:semiHidden="0" w:uiPriority="61" w:unhideWhenUsed="0"/>
+    <w:lsdException w:name="Light Grid Accent 6" w:semiHidden="0" w:uiPriority="62" w:unhideWhenUsed="0"/>
+    <w:lsdException w:name="Medium Shading 1 Accent 6" w:semiHidden="0" w:uiPriority="63" w:unhideWhenUsed="0"/>
+    <w:lsdException w:name="Medium Shading 2 Accent 6" w:semiHidden="0" w:uiPriority="64" w:unhideWhenUsed="0"/>
+    <w:lsdException w:name="Medium List 1 Accent 6" w:semiHidden="0" w:uiPriority="65" w:unhideWhenUsed="0"/>
+    <w:lsdException w:name="Medium List 2 Accent 6" w:semiHidden="0" w:uiPriority="66" w:unhideWhenUsed="0"/>
+    <w:lsdException w:name="Medium Grid 1 Accent 6" w:semiHidden="0" w:uiPriority="67" w:unhideWhenUsed="0"/>
+    <w:lsdException w:name="Medium Grid 2 Accent 6" w:semiHidden="0" w:uiPriority="68" w:unhideWhenUsed="0"/>
+    <w:lsdException w:name="Medium Grid 3 Accent 6" w:semiHidden="0" w:uiPriority="69" w:unhideWhenUsed="0"/>
+    <w:lsdException w:name="Dark List Accent 6" w:semiHidden="0" w:uiPriority="70" w:unhideWhenUsed="0"/>
+    <w:lsdException w:name="Colorful Shading Accent 6" w:semiHidden="0" w:uiPriority="71" w:unhideWhenUsed="0"/>
+    <w:lsdException w:name="Colorful List Accent 6" w:semiHidden="0" w:uiPriority="72" w:unhideWhenUsed="0"/>
+    <w:lsdException w:name="Colorful Grid Accent 6" w:semiHidden="0" w:uiPriority="73" w:unhideWhenUsed="0"/>
+    <w:lsdException w:name="Subtle Emphasis" w:semiHidden="0" w:uiPriority="19" w:unhideWhenUsed="0" w:qFormat="1"/>
+    <w:lsdException w:name="Intense Emphasis" w:semiHidden="0" w:uiPriority="21" w:unhideWhenUsed="0" w:qFormat="1"/>
+    <w:lsdException w:name="Subtle Reference" w:semiHidden="0" w:uiPriority="31" w:unhideWhenUsed="0" w:qFormat="1"/>
+    <w:lsdException w:name="Intense Reference" w:semiHidden="0" w:uiPriority="32" w:unhideWhenUsed="0" w:qFormat="1"/>
+    <w:lsdException w:name="Book Title" w:semiHidden="0" w:uiPriority="33" w:unhideWhenUsed="0" w:qFormat="1"/>
+    <w:lsdException w:name="Bibliography" w:uiPriority="37"/>
+    <w:lsdException w:name="TOC Heading" w:uiPriority="39" w:qFormat="1"/>
+  </w:latentStyles>
+  <w:style w:type="paragraph" w:default="1" w:styleId="Normal">
+    <w:name w:val="Normal"/>
+    <w:qFormat/>
+    <w:rPr>
+      <w:lang w:val="es-MX"/>
+    </w:rPr>
+  </w:style>
+  <w:style w:type="paragraph" w:styleId="Ttulo1">
+    <w:name w:val="heading 1"/>
+    <w:basedOn w:val="Normal"/>
+    <w:next w:val="Normal"/>
+    <w:link w:val="Ttulo1Car"/>
+    <w:qFormat/>
+    <w:rsid w:val="000F459E"/>
+    <w:pPr>
+      <w:keepNext/>
+      <w:spacing w:after="0" w:line="240" w:lineRule="auto"/>
+      <w:outlineLvl w:val="0"/>
+    </w:pPr>
+    <w:rPr>
+      <w:rFonts w:ascii="Arial" w:eastAsia="Times New Roman" w:hAnsi="Arial" w:cs="Arial"/>
+      <w:b/>
+      <w:bCs/>
+      <w:szCs w:val="24"/>
+      <w:lang w:eastAsia="es-ES"/>
+    </w:rPr>
+  </w:style>
+  <w:style w:type="character" w:default="1" w:styleId="Fuentedeprrafopredeter">
+    <w:name w:val="Default Paragraph Font"/>
+    <w:uiPriority w:val="1"/>
+    <w:semiHidden/>
+    <w:unhideWhenUsed/>
+  </w:style>
+  <w:style w:type="table" w:default="1" w:styleId="Tablanormal">
+    <w:name w:val="Normal Table"/>
+    <w:uiPriority w:val="99"/>
+    <w:semiHidden/>
+    <w:unhideWhenUsed/>
+    <w:tblPr>
+      <w:tblInd w:w="0" w:type="dxa"/>
+      <w:tblCellMar>
+        <w:top w:w="0" w:type="dxa"/>
+        <w:left w:w="108" w:type="dxa"/>
+        <w:bottom w:w="0" w:type="dxa"/>
+        <w:right w:w="108" w:type="dxa"/>
+      </w:tblCellMar>
+    </w:tblPr>
+  </w:style>
+  <w:style w:type="numbering" w:default="1" w:styleId="Sinlista">
+    <w:name w:val="No List"/>
+    <w:uiPriority w:val="99"/>
+    <w:semiHidden/>
+    <w:unhideWhenUsed/>
+  </w:style>
+  <w:style w:type="paragraph" w:styleId="Sinespaciado">
+    <w:name w:val="No Spacing"/>
+    <w:link w:val="SinespaciadoCar"/>
+    <w:uiPriority w:val="1"/>
+    <w:qFormat/>
+    <w:rsid w:val="00292479"/>
+    <w:pPr>
+      <w:spacing w:after="0" w:line="240" w:lineRule="auto"/>
+    </w:pPr>
+    <w:rPr>
+      <w:rFonts w:eastAsiaTheme="minorEastAsia"/>
+      <w:lang w:eastAsia="es-ES"/>
+    </w:rPr>
+  </w:style>
+  <w:style w:type="character" w:customStyle="1" w:styleId="SinespaciadoCar">
+    <w:name w:val="Sin espaciado Car"/>
+    <w:basedOn w:val="Fuentedeprrafopredeter"/>
+    <w:link w:val="Sinespaciado"/>
+    <w:uiPriority w:val="1"/>
+    <w:rsid w:val="00292479"/>
+    <w:rPr>
+      <w:rFonts w:eastAsiaTheme="minorEastAsia"/>
+      <w:lang w:eastAsia="es-ES"/>
+    </w:rPr>
+  </w:style>
+  <w:style w:type="paragraph" w:styleId="Prrafodelista">
+    <w:name w:val="List Paragraph"/>
+    <w:basedOn w:val="Normal"/>
+    <w:uiPriority w:val="34"/>
+    <w:qFormat/>
+    <w:rsid w:val="003C22D3"/>
+    <w:pPr>
+      <w:ind w:left="720"/>
+      <w:contextualSpacing/>
+    </w:pPr>
+  </w:style>
+  <w:style w:type="table" w:styleId="Tablaconcuadrcula">
+    <w:name w:val="Table Grid"/>
+    <w:basedOn w:val="Tablanormal"/>
+    <w:uiPriority w:val="39"/>
+    <w:rsid w:val="00181A94"/>
+    <w:pPr>
+      <w:spacing w:after="0" w:line="240" w:lineRule="auto"/>
+    </w:pPr>
+    <w:tblPr>
+      <w:tblInd w:w="0" w:type="dxa"/>
+      <w:tblBorders>
+        <w:top w:val="single" w:sz="4" w:space="0" w:color="auto"/>
+        <w:left w:val="single" w:sz="4" w:space="0" w:color="auto"/>
+        <w:bottom w:val="single" w:sz="4" w:space="0" w:color="auto"/>
+        <w:right w:val="single" w:sz="4" w:space="0" w:color="auto"/>
+        <w:insideH w:val="single" w:sz="4" w:space="0" w:color="auto"/>
+        <w:insideV w:val="single" w:sz="4" w:space="0" w:color="auto"/>
+      </w:tblBorders>
+      <w:tblCellMar>
+        <w:top w:w="0" w:type="dxa"/>
+        <w:left w:w="108" w:type="dxa"/>
+        <w:bottom w:w="0" w:type="dxa"/>
+        <w:right w:w="108" w:type="dxa"/>
+      </w:tblCellMar>
+    </w:tblPr>
+  </w:style>
+  <w:style w:type="table" w:customStyle="1" w:styleId="Tablanormal51">
+    <w:name w:val="Tabla normal 51"/>
+    <w:basedOn w:val="Tablanormal"/>
+    <w:uiPriority w:val="45"/>
+    <w:rsid w:val="00181A94"/>
+    <w:pPr>
+      <w:spacing w:after="0" w:line="240" w:lineRule="auto"/>
+    </w:pPr>
+    <w:tblPr>
+      <w:tblStyleRowBandSize w:val="1"/>
+      <w:tblStyleColBandSize w:val="1"/>
+      <w:tblInd w:w="0" w:type="dxa"/>
+      <w:tblCellMar>
+        <w:top w:w="0" w:type="dxa"/>
+        <w:left w:w="108" w:type="dxa"/>
+        <w:bottom w:w="0" w:type="dxa"/>
+        <w:right w:w="108" w:type="dxa"/>
+      </w:tblCellMar>
+    </w:tblPr>
+    <w:tblStylePr w:type="firstRow">
+      <w:rPr>
+        <w:rFonts w:asciiTheme="majorHAnsi" w:eastAsiaTheme="majorEastAsia" w:hAnsiTheme="majorHAnsi" w:cstheme="majorBidi"/>
+        <w:i/>
+        <w:iCs/>
+        <w:sz w:val="26"/>
+      </w:rPr>
+      <w:tblPr/>
+      <w:tcPr>
+        <w:tcBorders>
+          <w:bottom w:val="single" w:sz="4" w:space="0" w:color="7F7F7F" w:themeColor="text1" w:themeTint="80"/>
+        </w:tcBorders>
+        <w:shd w:val="clear" w:color="auto" w:fill="FFFFFF" w:themeFill="background1"/>
+      </w:tcPr>
+    </w:tblStylePr>
+    <w:tblStylePr w:type="lastRow">
+      <w:rPr>
+        <w:rFonts w:asciiTheme="majorHAnsi" w:eastAsiaTheme="majorEastAsia" w:hAnsiTheme="majorHAnsi" w:cstheme="majorBidi"/>
+        <w:i/>
+        <w:iCs/>
+        <w:sz w:val="26"/>
+      </w:rPr>
+      <w:tblPr/>
+      <w:tcPr>
+        <w:tcBorders>
+          <w:top w:val="single" w:sz="4" w:space="0" w:color="7F7F7F" w:themeColor="text1" w:themeTint="80"/>
+        </w:tcBorders>
+        <w:shd w:val="clear" w:color="auto" w:fill="FFFFFF" w:themeFill="background1"/>
+      </w:tcPr>
+    </w:tblStylePr>
+    <w:tblStylePr w:type="firstCol">
+      <w:pPr>
+        <w:jc w:val="right"/>
+      </w:pPr>
+      <w:rPr>
+        <w:rFonts w:asciiTheme="majorHAnsi" w:eastAsiaTheme="majorEastAsia" w:hAnsiTheme="majorHAnsi" w:cstheme="majorBidi"/>
+        <w:i/>
+        <w:iCs/>
+        <w:sz w:val="26"/>
+      </w:rPr>
+      <w:tblPr/>
+      <w:tcPr>
+        <w:tcBorders>
+          <w:right w:val="single" w:sz="4" w:space="0" w:color="7F7F7F" w:themeColor="text1" w:themeTint="80"/>
+        </w:tcBorders>
+        <w:shd w:val="clear" w:color="auto" w:fill="FFFFFF" w:themeFill="background1"/>
+      </w:tcPr>
+    </w:tblStylePr>
+    <w:tblStylePr w:type="lastCol">
+      <w:rPr>
+        <w:rFonts w:asciiTheme="majorHAnsi" w:eastAsiaTheme="majorEastAsia" w:hAnsiTheme="majorHAnsi" w:cstheme="majorBidi"/>
+        <w:i/>
+        <w:iCs/>
+        <w:sz w:val="26"/>
+      </w:rPr>
+      <w:tblPr/>
+      <w:tcPr>
+        <w:tcBorders>
+          <w:left w:val="single" w:sz="4" w:space="0" w:color="7F7F7F" w:themeColor="text1" w:themeTint="80"/>
+        </w:tcBorders>
+        <w:shd w:val="clear" w:color="auto" w:fill="FFFFFF" w:themeFill="background1"/>
+      </w:tcPr>
+    </w:tblStylePr>
+    <w:tblStylePr w:type="band1Vert">
+      <w:tblPr/>
+      <w:tcPr>
+        <w:shd w:val="clear" w:color="auto" w:fill="F2F2F2" w:themeFill="background1" w:themeFillShade="F2"/>
+      </w:tcPr>
+    </w:tblStylePr>
+    <w:tblStylePr w:type="band1Horz">
+      <w:tblPr/>
+      <w:tcPr>
+        <w:shd w:val="clear" w:color="auto" w:fill="F2F2F2" w:themeFill="background1" w:themeFillShade="F2"/>
+      </w:tcPr>
+    </w:tblStylePr>
+    <w:tblStylePr w:type="neCell">
+      <w:tblPr/>
+      <w:tcPr>
+        <w:tcBorders>
+          <w:left w:val="nil"/>
+        </w:tcBorders>
+      </w:tcPr>
+    </w:tblStylePr>
+    <w:tblStylePr w:type="nwCell">
+      <w:tblPr/>
+      <w:tcPr>
+        <w:tcBorders>
+          <w:right w:val="nil"/>
+        </w:tcBorders>
+      </w:tcPr>
+    </w:tblStylePr>
+    <w:tblStylePr w:type="seCell">
+      <w:tblPr/>
+      <w:tcPr>
+        <w:tcBorders>
+          <w:left w:val="nil"/>
+        </w:tcBorders>
+      </w:tcPr>
+    </w:tblStylePr>
+    <w:tblStylePr w:type="swCell">
+      <w:tblPr/>
+      <w:tcPr>
+        <w:tcBorders>
+          <w:right w:val="nil"/>
+        </w:tcBorders>
+      </w:tcPr>
+    </w:tblStylePr>
+  </w:style>
+  <w:style w:type="table" w:customStyle="1" w:styleId="Tabladecuadrcula4-nfasis21">
+    <w:name w:val="Tabla de cuadrícula 4 - Énfasis 21"/>
+    <w:basedOn w:val="Tablanormal"/>
+    <w:uiPriority w:val="49"/>
+    <w:rsid w:val="00181A94"/>
+    <w:pPr>
+      <w:spacing w:after="0" w:line="240" w:lineRule="auto"/>
+    </w:pPr>
+    <w:tblPr>
+      <w:tblStyleRowBandSize w:val="1"/>
+      <w:tblStyleColBandSize w:val="1"/>
+      <w:tblInd w:w="0" w:type="dxa"/>
+      <w:tblBorders>
+        <w:top w:val="single" w:sz="4" w:space="0" w:color="F4B083" w:themeColor="accent2" w:themeTint="99"/>
+        <w:left w:val="single" w:sz="4" w:space="0" w:color="F4B083" w:themeColor="accent2" w:themeTint="99"/>
+        <w:bottom w:val="single" w:sz="4" w:space="0" w:color="F4B083" w:themeColor="accent2" w:themeTint="99"/>
+        <w:right w:val="single" w:sz="4" w:space="0" w:color="F4B083" w:themeColor="accent2" w:themeTint="99"/>
+        <w:insideH w:val="single" w:sz="4" w:space="0" w:color="F4B083" w:themeColor="accent2" w:themeTint="99"/>
+        <w:insideV w:val="single" w:sz="4" w:space="0" w:color="F4B083" w:themeColor="accent2" w:themeTint="99"/>
+      </w:tblBorders>
+      <w:tblCellMar>
+        <w:top w:w="0" w:type="dxa"/>
+        <w:left w:w="108" w:type="dxa"/>
+        <w:bottom w:w="0" w:type="dxa"/>
+        <w:right w:w="108" w:type="dxa"/>
+      </w:tblCellMar>
+    </w:tblPr>
+    <w:tblStylePr w:type="firstRow">
+      <w:rPr>
+        <w:b/>
+        <w:bCs/>
+        <w:color w:val="FFFFFF" w:themeColor="background1"/>
+      </w:rPr>
+      <w:tblPr/>
+      <w:tcPr>
+        <w:tcBorders>
+          <w:top w:val="single" w:sz="4" w:space="0" w:color="ED7D31" w:themeColor="accent2"/>
+          <w:left w:val="single" w:sz="4" w:space="0" w:color="ED7D31" w:themeColor="accent2"/>
+          <w:bottom w:val="single" w:sz="4" w:space="0" w:color="ED7D31" w:themeColor="accent2"/>
+          <w:right w:val="single" w:sz="4" w:space="0" w:color="ED7D31" w:themeColor="accent2"/>
+          <w:insideH w:val="nil"/>
+          <w:insideV w:val="nil"/>
+        </w:tcBorders>
+        <w:shd w:val="clear" w:color="auto" w:fill="ED7D31" w:themeFill="accent2"/>
+      </w:tcPr>
+    </w:tblStylePr>
+    <w:tblStylePr w:type="lastRow">
+      <w:rPr>
+        <w:b/>
+        <w:bCs/>
+      </w:rPr>
+      <w:tblPr/>
+      <w:tcPr>
+        <w:tcBorders>
+          <w:top w:val="double" w:sz="4" w:space="0" w:color="ED7D31" w:themeColor="accent2"/>
+        </w:tcBorders>
+      </w:tcPr>
+    </w:tblStylePr>
+    <w:tblStylePr w:type="firstCol">
+      <w:rPr>
+        <w:b/>
+        <w:bCs/>
+      </w:rPr>
+    </w:tblStylePr>
+    <w:tblStylePr w:type="lastCol">
+      <w:rPr>
+        <w:b/>
+        <w:bCs/>
+      </w:rPr>
+    </w:tblStylePr>
+    <w:tblStylePr w:type="band1Vert">
+      <w:tblPr/>
+      <w:tcPr>
+        <w:shd w:val="clear" w:color="auto" w:fill="FBE4D5" w:themeFill="accent2" w:themeFillTint="33"/>
+      </w:tcPr>
+    </w:tblStylePr>
+    <w:tblStylePr w:type="band1Horz">
+      <w:tblPr/>
+      <w:tcPr>
+        <w:shd w:val="clear" w:color="auto" w:fill="FBE4D5" w:themeFill="accent2" w:themeFillTint="33"/>
+      </w:tcPr>
+    </w:tblStylePr>
+  </w:style>
+  <w:style w:type="character" w:styleId="Hipervnculo">
+    <w:name w:val="Hyperlink"/>
+    <w:basedOn w:val="Fuentedeprrafopredeter"/>
+    <w:uiPriority w:val="99"/>
+    <w:unhideWhenUsed/>
+    <w:rsid w:val="00181A94"/>
+    <w:rPr>
+      <w:color w:val="0563C1" w:themeColor="hyperlink"/>
+      <w:u w:val="single"/>
+    </w:rPr>
+  </w:style>
+  <w:style w:type="table" w:customStyle="1" w:styleId="Tabladecuadrcula4-nfasis61">
+    <w:name w:val="Tabla de cuadrícula 4 - Énfasis 61"/>
+    <w:basedOn w:val="Tablanormal"/>
+    <w:uiPriority w:val="49"/>
+    <w:rsid w:val="003A1B10"/>
+    <w:pPr>
+      <w:spacing w:after="0" w:line="240" w:lineRule="auto"/>
+    </w:pPr>
+    <w:tblPr>
+      <w:tblStyleRowBandSize w:val="1"/>
+      <w:tblStyleColBandSize w:val="1"/>
+      <w:tblInd w:w="0" w:type="dxa"/>
+      <w:tblBorders>
+        <w:top w:val="single" w:sz="4" w:space="0" w:color="A8D08D" w:themeColor="accent6" w:themeTint="99"/>
+        <w:left w:val="single" w:sz="4" w:space="0" w:color="A8D08D" w:themeColor="accent6" w:themeTint="99"/>
+        <w:bottom w:val="single" w:sz="4" w:space="0" w:color="A8D08D" w:themeColor="accent6" w:themeTint="99"/>
+        <w:right w:val="single" w:sz="4" w:space="0" w:color="A8D08D" w:themeColor="accent6" w:themeTint="99"/>
+        <w:insideH w:val="single" w:sz="4" w:space="0" w:color="A8D08D" w:themeColor="accent6" w:themeTint="99"/>
+        <w:insideV w:val="single" w:sz="4" w:space="0" w:color="A8D08D" w:themeColor="accent6" w:themeTint="99"/>
+      </w:tblBorders>
+      <w:tblCellMar>
+        <w:top w:w="0" w:type="dxa"/>
+        <w:left w:w="108" w:type="dxa"/>
+        <w:bottom w:w="0" w:type="dxa"/>
+        <w:right w:w="108" w:type="dxa"/>
+      </w:tblCellMar>
+    </w:tblPr>
+    <w:tblStylePr w:type="firstRow">
+      <w:rPr>
+        <w:b/>
+        <w:bCs/>
+        <w:color w:val="FFFFFF" w:themeColor="background1"/>
+      </w:rPr>
+      <w:tblPr/>
+      <w:tcPr>
+        <w:tcBorders>
+          <w:top w:val="single" w:sz="4" w:space="0" w:color="70AD47" w:themeColor="accent6"/>
+          <w:left w:val="single" w:sz="4" w:space="0" w:color="70AD47" w:themeColor="accent6"/>
+          <w:bottom w:val="single" w:sz="4" w:space="0" w:color="70AD47" w:themeColor="accent6"/>
+          <w:right w:val="single" w:sz="4" w:space="0" w:color="70AD47" w:themeColor="accent6"/>
+          <w:insideH w:val="nil"/>
+          <w:insideV w:val="nil"/>
+        </w:tcBorders>
+        <w:shd w:val="clear" w:color="auto" w:fill="70AD47" w:themeFill="accent6"/>
+      </w:tcPr>
+    </w:tblStylePr>
+    <w:tblStylePr w:type="lastRow">
+      <w:rPr>
+        <w:b/>
+        <w:bCs/>
+      </w:rPr>
+      <w:tblPr/>
+      <w:tcPr>
+        <w:tcBorders>
+          <w:top w:val="double" w:sz="4" w:space="0" w:color="70AD47" w:themeColor="accent6"/>
+        </w:tcBorders>
+      </w:tcPr>
+    </w:tblStylePr>
+    <w:tblStylePr w:type="firstCol">
+      <w:rPr>
+        <w:b/>
+        <w:bCs/>
+      </w:rPr>
+    </w:tblStylePr>
+    <w:tblStylePr w:type="lastCol">
+      <w:rPr>
+        <w:b/>
+        <w:bCs/>
+      </w:rPr>
+    </w:tblStylePr>
+    <w:tblStylePr w:type="band1Vert">
+      <w:tblPr/>
+      <w:tcPr>
+        <w:shd w:val="clear" w:color="auto" w:fill="E2EFD9" w:themeFill="accent6" w:themeFillTint="33"/>
+      </w:tcPr>
+    </w:tblStylePr>
+    <w:tblStylePr w:type="band1Horz">
+      <w:tblPr/>
+      <w:tcPr>
+        <w:shd w:val="clear" w:color="auto" w:fill="E2EFD9" w:themeFill="accent6" w:themeFillTint="33"/>
+      </w:tcPr>
+    </w:tblStylePr>
+  </w:style>
+  <w:style w:type="table" w:customStyle="1" w:styleId="Tabladecuadrcula4-nfasis51">
+    <w:name w:val="Tabla de cuadrícula 4 - Énfasis 51"/>
+    <w:basedOn w:val="Tablanormal"/>
+    <w:uiPriority w:val="49"/>
+    <w:rsid w:val="00777639"/>
+    <w:pPr>
+      <w:spacing w:after="0" w:line="240" w:lineRule="auto"/>
+    </w:pPr>
+    <w:tblPr>
+      <w:tblStyleRowBandSize w:val="1"/>
+      <w:tblStyleColBandSize w:val="1"/>
+      <w:tblInd w:w="0" w:type="dxa"/>
+      <w:tblBorders>
+        <w:top w:val="single" w:sz="4" w:space="0" w:color="8EAADB" w:themeColor="accent5" w:themeTint="99"/>
+        <w:left w:val="single" w:sz="4" w:space="0" w:color="8EAADB" w:themeColor="accent5" w:themeTint="99"/>
+        <w:bottom w:val="single" w:sz="4" w:space="0" w:color="8EAADB" w:themeColor="accent5" w:themeTint="99"/>
+        <w:right w:val="single" w:sz="4" w:space="0" w:color="8EAADB" w:themeColor="accent5" w:themeTint="99"/>
+        <w:insideH w:val="single" w:sz="4" w:space="0" w:color="8EAADB" w:themeColor="accent5" w:themeTint="99"/>
+        <w:insideV w:val="single" w:sz="4" w:space="0" w:color="8EAADB" w:themeColor="accent5" w:themeTint="99"/>
+      </w:tblBorders>
+      <w:tblCellMar>
+        <w:top w:w="0" w:type="dxa"/>
+        <w:left w:w="108" w:type="dxa"/>
+        <w:bottom w:w="0" w:type="dxa"/>
+        <w:right w:w="108" w:type="dxa"/>
+      </w:tblCellMar>
+    </w:tblPr>
+    <w:tblStylePr w:type="firstRow">
+      <w:rPr>
+        <w:b/>
+        <w:bCs/>
+        <w:color w:val="FFFFFF" w:themeColor="background1"/>
+      </w:rPr>
+      <w:tblPr/>
+      <w:tcPr>
+        <w:tcBorders>
+          <w:top w:val="single" w:sz="4" w:space="0" w:color="4472C4" w:themeColor="accent5"/>
+          <w:left w:val="single" w:sz="4" w:space="0" w:color="4472C4" w:themeColor="accent5"/>
+          <w:bottom w:val="single" w:sz="4" w:space="0" w:color="4472C4" w:themeColor="accent5"/>
+          <w:right w:val="single" w:sz="4" w:space="0" w:color="4472C4" w:themeColor="accent5"/>
+          <w:insideH w:val="nil"/>
+          <w:insideV w:val="nil"/>
+        </w:tcBorders>
+        <w:shd w:val="clear" w:color="auto" w:fill="4472C4" w:themeFill="accent5"/>
+      </w:tcPr>
+    </w:tblStylePr>
+    <w:tblStylePr w:type="lastRow">
+      <w:rPr>
+        <w:b/>
+        <w:bCs/>
+      </w:rPr>
+      <w:tblPr/>
+      <w:tcPr>
+        <w:tcBorders>
+          <w:top w:val="double" w:sz="4" w:space="0" w:color="4472C4" w:themeColor="accent5"/>
+        </w:tcBorders>
+      </w:tcPr>
+    </w:tblStylePr>
+    <w:tblStylePr w:type="firstCol">
+      <w:rPr>
+        <w:b/>
+        <w:bCs/>
+      </w:rPr>
+    </w:tblStylePr>
+    <w:tblStylePr w:type="lastCol">
+      <w:rPr>
+        <w:b/>
+        <w:bCs/>
+      </w:rPr>
+    </w:tblStylePr>
+    <w:tblStylePr w:type="band1Vert">
+      <w:tblPr/>
+      <w:tcPr>
+        <w:shd w:val="clear" w:color="auto" w:fill="D9E2F3" w:themeFill="accent5" w:themeFillTint="33"/>
+      </w:tcPr>
+    </w:tblStylePr>
+    <w:tblStylePr w:type="band1Horz">
+      <w:tblPr/>
+      <w:tcPr>
+        <w:shd w:val="clear" w:color="auto" w:fill="D9E2F3" w:themeFill="accent5" w:themeFillTint="33"/>
+      </w:tcPr>
+    </w:tblStylePr>
+  </w:style>
+  <w:style w:type="table" w:customStyle="1" w:styleId="Tabladelista5oscura-nfasis11">
+    <w:name w:val="Tabla de lista 5 oscura - Énfasis 11"/>
+    <w:basedOn w:val="Tablanormal"/>
+    <w:uiPriority w:val="50"/>
+    <w:rsid w:val="00777639"/>
+    <w:pPr>
+      <w:spacing w:after="0" w:line="240" w:lineRule="auto"/>
+    </w:pPr>
+    <w:rPr>
+      <w:color w:val="FFFFFF" w:themeColor="background1"/>
+    </w:rPr>
+    <w:tblPr>
+      <w:tblStyleRowBandSize w:val="1"/>
+      <w:tblStyleColBandSize w:val="1"/>
+      <w:tblInd w:w="0" w:type="dxa"/>
+      <w:tblBorders>
+        <w:top w:val="single" w:sz="24" w:space="0" w:color="5B9BD5" w:themeColor="accent1"/>
+        <w:left w:val="single" w:sz="24" w:space="0" w:color="5B9BD5" w:themeColor="accent1"/>
+        <w:bottom w:val="single" w:sz="24" w:space="0" w:color="5B9BD5" w:themeColor="accent1"/>
+        <w:right w:val="single" w:sz="24" w:space="0" w:color="5B9BD5" w:themeColor="accent1"/>
+      </w:tblBorders>
+      <w:tblCellMar>
+        <w:top w:w="0" w:type="dxa"/>
+        <w:left w:w="108" w:type="dxa"/>
+        <w:bottom w:w="0" w:type="dxa"/>
+        <w:right w:w="108" w:type="dxa"/>
+      </w:tblCellMar>
+    </w:tblPr>
+    <w:tcPr>
+      <w:shd w:val="clear" w:color="auto" w:fill="5B9BD5" w:themeFill="accent1"/>
+    </w:tcPr>
+    <w:tblStylePr w:type="firstRow">
+      <w:rPr>
+        <w:b/>
+        <w:bCs/>
+      </w:rPr>
+      <w:tblPr/>
+      <w:tcPr>
+        <w:tcBorders>
+          <w:bottom w:val="single" w:sz="18" w:space="0" w:color="FFFFFF" w:themeColor="background1"/>
+        </w:tcBorders>
+      </w:tcPr>
+    </w:tblStylePr>
+    <w:tblStylePr w:type="lastRow">
+      <w:rPr>
+        <w:b/>
+        <w:bCs/>
+      </w:rPr>
+      <w:tblPr/>
+      <w:tcPr>
+        <w:tcBorders>
+          <w:top w:val="single" w:sz="4" w:space="0" w:color="FFFFFF" w:themeColor="background1"/>
+        </w:tcBorders>
+      </w:tcPr>
+    </w:tblStylePr>
+    <w:tblStylePr w:type="firstCol">
+      <w:rPr>
+        <w:b/>
+        <w:bCs/>
+      </w:rPr>
+      <w:tblPr/>
+      <w:tcPr>
+        <w:tcBorders>
+          <w:right w:val="single" w:sz="4" w:space="0" w:color="FFFFFF" w:themeColor="background1"/>
+        </w:tcBorders>
+      </w:tcPr>
+    </w:tblStylePr>
+    <w:tblStylePr w:type="lastCol">
+      <w:rPr>
+        <w:b/>
+        <w:bCs/>
+      </w:rPr>
+      <w:tblPr/>
+      <w:tcPr>
+        <w:tcBorders>
+          <w:left w:val="single" w:sz="4" w:space="0" w:color="FFFFFF" w:themeColor="background1"/>
+        </w:tcBorders>
+      </w:tcPr>
+    </w:tblStylePr>
+    <w:tblStylePr w:type="band1Vert">
+      <w:tblPr/>
+      <w:tcPr>
+        <w:tcBorders>
+          <w:left w:val="single" w:sz="4" w:space="0" w:color="FFFFFF" w:themeColor="background1"/>
+          <w:right w:val="single" w:sz="4" w:space="0" w:color="FFFFFF" w:themeColor="background1"/>
+        </w:tcBorders>
+      </w:tcPr>
+    </w:tblStylePr>
+    <w:tblStylePr w:type="band2Vert">
+      <w:tblPr/>
+      <w:tcPr>
+        <w:tcBorders>
+          <w:left w:val="single" w:sz="4" w:space="0" w:color="FFFFFF" w:themeColor="background1"/>
+          <w:right w:val="single" w:sz="4" w:space="0" w:color="FFFFFF" w:themeColor="background1"/>
+        </w:tcBorders>
+      </w:tcPr>
+    </w:tblStylePr>
+    <w:tblStylePr w:type="band1Horz">
+      <w:tblPr/>
+      <w:tcPr>
+        <w:tcBorders>
+          <w:top w:val="single" w:sz="4" w:space="0" w:color="FFFFFF" w:themeColor="background1"/>
+          <w:bottom w:val="single" w:sz="4" w:space="0" w:color="FFFFFF" w:themeColor="background1"/>
+        </w:tcBorders>
+      </w:tcPr>
+    </w:tblStylePr>
+    <w:tblStylePr w:type="neCell">
+      <w:tblPr/>
+      <w:tcPr>
+        <w:tcBorders>
+          <w:left w:val="nil"/>
+        </w:tcBorders>
+      </w:tcPr>
+    </w:tblStylePr>
+    <w:tblStylePr w:type="nwCell">
+      <w:tblPr/>
+      <w:tcPr>
+        <w:tcBorders>
+          <w:right w:val="nil"/>
+        </w:tcBorders>
+      </w:tcPr>
+    </w:tblStylePr>
+    <w:tblStylePr w:type="seCell">
+      <w:tblPr/>
+      <w:tcPr>
+        <w:tcBorders>
+          <w:top w:val="nil"/>
+          <w:left w:val="nil"/>
+        </w:tcBorders>
+      </w:tcPr>
+    </w:tblStylePr>
+    <w:tblStylePr w:type="swCell">
+      <w:tblPr/>
+      <w:tcPr>
+        <w:tcBorders>
+          <w:top w:val="nil"/>
+          <w:right w:val="nil"/>
+        </w:tcBorders>
+      </w:tcPr>
+    </w:tblStylePr>
+  </w:style>
+  <w:style w:type="table" w:customStyle="1" w:styleId="Tabladelista5oscura-nfasis21">
+    <w:name w:val="Tabla de lista 5 oscura - Énfasis 21"/>
+    <w:basedOn w:val="Tablanormal"/>
+    <w:uiPriority w:val="50"/>
+    <w:rsid w:val="00271F84"/>
+    <w:pPr>
+      <w:spacing w:after="0" w:line="240" w:lineRule="auto"/>
+    </w:pPr>
+    <w:rPr>
+      <w:color w:val="FFFFFF" w:themeColor="background1"/>
+    </w:rPr>
+    <w:tblPr>
+      <w:tblStyleRowBandSize w:val="1"/>
+      <w:tblStyleColBandSize w:val="1"/>
+      <w:tblInd w:w="0" w:type="dxa"/>
+      <w:tblBorders>
+        <w:top w:val="single" w:sz="24" w:space="0" w:color="ED7D31" w:themeColor="accent2"/>
+        <w:left w:val="single" w:sz="24" w:space="0" w:color="ED7D31" w:themeColor="accent2"/>
+        <w:bottom w:val="single" w:sz="24" w:space="0" w:color="ED7D31" w:themeColor="accent2"/>
+        <w:right w:val="single" w:sz="24" w:space="0" w:color="ED7D31" w:themeColor="accent2"/>
+      </w:tblBorders>
+      <w:tblCellMar>
+        <w:top w:w="0" w:type="dxa"/>
+        <w:left w:w="108" w:type="dxa"/>
+        <w:bottom w:w="0" w:type="dxa"/>
+        <w:right w:w="108" w:type="dxa"/>
+      </w:tblCellMar>
+    </w:tblPr>
+    <w:tcPr>
+      <w:shd w:val="clear" w:color="auto" w:fill="ED7D31" w:themeFill="accent2"/>
+    </w:tcPr>
+    <w:tblStylePr w:type="firstRow">
+      <w:rPr>
+        <w:b/>
+        <w:bCs/>
+      </w:rPr>
+      <w:tblPr/>
+      <w:tcPr>
+        <w:tcBorders>
+          <w:bottom w:val="single" w:sz="18" w:space="0" w:color="FFFFFF" w:themeColor="background1"/>
+        </w:tcBorders>
+      </w:tcPr>
+    </w:tblStylePr>
+    <w:tblStylePr w:type="lastRow">
+      <w:rPr>
+        <w:b/>
+        <w:bCs/>
+      </w:rPr>
+      <w:tblPr/>
+      <w:tcPr>
+        <w:tcBorders>
+          <w:top w:val="single" w:sz="4" w:space="0" w:color="FFFFFF" w:themeColor="background1"/>
+        </w:tcBorders>
+      </w:tcPr>
+    </w:tblStylePr>
+    <w:tblStylePr w:type="firstCol">
+      <w:rPr>
+        <w:b/>
+        <w:bCs/>
+      </w:rPr>
+      <w:tblPr/>
+      <w:tcPr>
+        <w:tcBorders>
+          <w:right w:val="single" w:sz="4" w:space="0" w:color="FFFFFF" w:themeColor="background1"/>
+        </w:tcBorders>
+      </w:tcPr>
+    </w:tblStylePr>
+    <w:tblStylePr w:type="lastCol">
+      <w:rPr>
+        <w:b/>
+        <w:bCs/>
+      </w:rPr>
+      <w:tblPr/>
+      <w:tcPr>
+        <w:tcBorders>
+          <w:left w:val="single" w:sz="4" w:space="0" w:color="FFFFFF" w:themeColor="background1"/>
+        </w:tcBorders>
+      </w:tcPr>
+    </w:tblStylePr>
+    <w:tblStylePr w:type="band1Vert">
+      <w:tblPr/>
+      <w:tcPr>
+        <w:tcBorders>
+          <w:left w:val="single" w:sz="4" w:space="0" w:color="FFFFFF" w:themeColor="background1"/>
+          <w:right w:val="single" w:sz="4" w:space="0" w:color="FFFFFF" w:themeColor="background1"/>
+        </w:tcBorders>
+      </w:tcPr>
+    </w:tblStylePr>
+    <w:tblStylePr w:type="band2Vert">
+      <w:tblPr/>
+      <w:tcPr>
+        <w:tcBorders>
+          <w:left w:val="single" w:sz="4" w:space="0" w:color="FFFFFF" w:themeColor="background1"/>
+          <w:right w:val="single" w:sz="4" w:space="0" w:color="FFFFFF" w:themeColor="background1"/>
+        </w:tcBorders>
+      </w:tcPr>
+    </w:tblStylePr>
+    <w:tblStylePr w:type="band1Horz">
+      <w:tblPr/>
+      <w:tcPr>
+        <w:tcBorders>
+          <w:top w:val="single" w:sz="4" w:space="0" w:color="FFFFFF" w:themeColor="background1"/>
+          <w:bottom w:val="single" w:sz="4" w:space="0" w:color="FFFFFF" w:themeColor="background1"/>
+        </w:tcBorders>
+      </w:tcPr>
+    </w:tblStylePr>
+    <w:tblStylePr w:type="neCell">
+      <w:tblPr/>
+      <w:tcPr>
+        <w:tcBorders>
+          <w:left w:val="nil"/>
+        </w:tcBorders>
+      </w:tcPr>
+    </w:tblStylePr>
+    <w:tblStylePr w:type="nwCell">
+      <w:tblPr/>
+      <w:tcPr>
+        <w:tcBorders>
+          <w:right w:val="nil"/>
+        </w:tcBorders>
+      </w:tcPr>
+    </w:tblStylePr>
+    <w:tblStylePr w:type="seCell">
+      <w:tblPr/>
+      <w:tcPr>
+        <w:tcBorders>
+          <w:top w:val="nil"/>
+          <w:left w:val="nil"/>
+        </w:tcBorders>
+      </w:tcPr>
+    </w:tblStylePr>
+    <w:tblStylePr w:type="swCell">
+      <w:tblPr/>
+      <w:tcPr>
+        <w:tcBorders>
+          <w:top w:val="nil"/>
+          <w:right w:val="nil"/>
+        </w:tcBorders>
+      </w:tcPr>
+    </w:tblStylePr>
+  </w:style>
+  <w:style w:type="table" w:customStyle="1" w:styleId="Tabladelista5oscura-nfasis41">
+    <w:name w:val="Tabla de lista 5 oscura - Énfasis 41"/>
+    <w:basedOn w:val="Tablanormal"/>
+    <w:uiPriority w:val="50"/>
+    <w:rsid w:val="00271F84"/>
+    <w:pPr>
+      <w:spacing w:after="0" w:line="240" w:lineRule="auto"/>
+    </w:pPr>
+    <w:rPr>
+      <w:color w:val="FFFFFF" w:themeColor="background1"/>
+    </w:rPr>
+    <w:tblPr>
+      <w:tblStyleRowBandSize w:val="1"/>
+      <w:tblStyleColBandSize w:val="1"/>
+      <w:tblInd w:w="0" w:type="dxa"/>
+      <w:tblBorders>
+        <w:top w:val="single" w:sz="24" w:space="0" w:color="FFC000" w:themeColor="accent4"/>
+        <w:left w:val="single" w:sz="24" w:space="0" w:color="FFC000" w:themeColor="accent4"/>
+        <w:bottom w:val="single" w:sz="24" w:space="0" w:color="FFC000" w:themeColor="accent4"/>
+        <w:right w:val="single" w:sz="24" w:space="0" w:color="FFC000" w:themeColor="accent4"/>
+      </w:tblBorders>
+      <w:tblCellMar>
+        <w:top w:w="0" w:type="dxa"/>
+        <w:left w:w="108" w:type="dxa"/>
+        <w:bottom w:w="0" w:type="dxa"/>
+        <w:right w:w="108" w:type="dxa"/>
+      </w:tblCellMar>
+    </w:tblPr>
+    <w:tcPr>
+      <w:shd w:val="clear" w:color="auto" w:fill="FFC000" w:themeFill="accent4"/>
+    </w:tcPr>
+    <w:tblStylePr w:type="firstRow">
+      <w:rPr>
+        <w:b/>
+        <w:bCs/>
+      </w:rPr>
+      <w:tblPr/>
+      <w:tcPr>
+        <w:tcBorders>
+          <w:bottom w:val="single" w:sz="18" w:space="0" w:color="FFFFFF" w:themeColor="background1"/>
+        </w:tcBorders>
+      </w:tcPr>
+    </w:tblStylePr>
+    <w:tblStylePr w:type="lastRow">
+      <w:rPr>
+        <w:b/>
+        <w:bCs/>
+      </w:rPr>
+      <w:tblPr/>
+      <w:tcPr>
+        <w:tcBorders>
+          <w:top w:val="single" w:sz="4" w:space="0" w:color="FFFFFF" w:themeColor="background1"/>
+        </w:tcBorders>
+      </w:tcPr>
+    </w:tblStylePr>
+    <w:tblStylePr w:type="firstCol">
+      <w:rPr>
+        <w:b/>
+        <w:bCs/>
+      </w:rPr>
+      <w:tblPr/>
+      <w:tcPr>
+        <w:tcBorders>
+          <w:right w:val="single" w:sz="4" w:space="0" w:color="FFFFFF" w:themeColor="background1"/>
+        </w:tcBorders>
+      </w:tcPr>
+    </w:tblStylePr>
+    <w:tblStylePr w:type="lastCol">
+      <w:rPr>
+        <w:b/>
+        <w:bCs/>
+      </w:rPr>
+      <w:tblPr/>
+      <w:tcPr>
+        <w:tcBorders>
+          <w:left w:val="single" w:sz="4" w:space="0" w:color="FFFFFF" w:themeColor="background1"/>
+        </w:tcBorders>
+      </w:tcPr>
+    </w:tblStylePr>
+    <w:tblStylePr w:type="band1Vert">
+      <w:tblPr/>
+      <w:tcPr>
+        <w:tcBorders>
+          <w:left w:val="single" w:sz="4" w:space="0" w:color="FFFFFF" w:themeColor="background1"/>
+          <w:right w:val="single" w:sz="4" w:space="0" w:color="FFFFFF" w:themeColor="background1"/>
+        </w:tcBorders>
+      </w:tcPr>
+    </w:tblStylePr>
+    <w:tblStylePr w:type="band2Vert">
+      <w:tblPr/>
+      <w:tcPr>
+        <w:tcBorders>
+          <w:left w:val="single" w:sz="4" w:space="0" w:color="FFFFFF" w:themeColor="background1"/>
+          <w:right w:val="single" w:sz="4" w:space="0" w:color="FFFFFF" w:themeColor="background1"/>
+        </w:tcBorders>
+      </w:tcPr>
+    </w:tblStylePr>
+    <w:tblStylePr w:type="band1Horz">
+      <w:tblPr/>
+      <w:tcPr>
+        <w:tcBorders>
+          <w:top w:val="single" w:sz="4" w:space="0" w:color="FFFFFF" w:themeColor="background1"/>
+          <w:bottom w:val="single" w:sz="4" w:space="0" w:color="FFFFFF" w:themeColor="background1"/>
+        </w:tcBorders>
+      </w:tcPr>
+    </w:tblStylePr>
+    <w:tblStylePr w:type="neCell">
+      <w:tblPr/>
+      <w:tcPr>
+        <w:tcBorders>
+          <w:left w:val="nil"/>
+        </w:tcBorders>
+      </w:tcPr>
+    </w:tblStylePr>
+    <w:tblStylePr w:type="nwCell">
+      <w:tblPr/>
+      <w:tcPr>
+        <w:tcBorders>
+          <w:right w:val="nil"/>
+        </w:tcBorders>
+      </w:tcPr>
+    </w:tblStylePr>
+    <w:tblStylePr w:type="seCell">
+      <w:tblPr/>
+      <w:tcPr>
+        <w:tcBorders>
+          <w:top w:val="nil"/>
+          <w:left w:val="nil"/>
+        </w:tcBorders>
+      </w:tcPr>
+    </w:tblStylePr>
+    <w:tblStylePr w:type="swCell">
+      <w:tblPr/>
+      <w:tcPr>
+        <w:tcBorders>
+          <w:top w:val="nil"/>
+          <w:right w:val="nil"/>
+        </w:tcBorders>
+      </w:tcPr>
+    </w:tblStylePr>
+  </w:style>
+  <w:style w:type="table" w:customStyle="1" w:styleId="Tabladelista5oscura-nfasis51">
+    <w:name w:val="Tabla de lista 5 oscura - Énfasis 51"/>
+    <w:basedOn w:val="Tablanormal"/>
+    <w:uiPriority w:val="50"/>
+    <w:rsid w:val="00271F84"/>
+    <w:pPr>
+      <w:spacing w:after="0" w:line="240" w:lineRule="auto"/>
+    </w:pPr>
+    <w:rPr>
+      <w:color w:val="FFFFFF" w:themeColor="background1"/>
+    </w:rPr>
+    <w:tblPr>
+      <w:tblStyleRowBandSize w:val="1"/>
+      <w:tblStyleColBandSize w:val="1"/>
+      <w:tblInd w:w="0" w:type="dxa"/>
+      <w:tblBorders>
+        <w:top w:val="single" w:sz="24" w:space="0" w:color="4472C4" w:themeColor="accent5"/>
+        <w:left w:val="single" w:sz="24" w:space="0" w:color="4472C4" w:themeColor="accent5"/>
+        <w:bottom w:val="single" w:sz="24" w:space="0" w:color="4472C4" w:themeColor="accent5"/>
+        <w:right w:val="single" w:sz="24" w:space="0" w:color="4472C4" w:themeColor="accent5"/>
+      </w:tblBorders>
+      <w:tblCellMar>
+        <w:top w:w="0" w:type="dxa"/>
+        <w:left w:w="108" w:type="dxa"/>
+        <w:bottom w:w="0" w:type="dxa"/>
+        <w:right w:w="108" w:type="dxa"/>
+      </w:tblCellMar>
+    </w:tblPr>
+    <w:tcPr>
+      <w:shd w:val="clear" w:color="auto" w:fill="4472C4" w:themeFill="accent5"/>
+    </w:tcPr>
+    <w:tblStylePr w:type="firstRow">
+      <w:rPr>
+        <w:b/>
+        <w:bCs/>
+      </w:rPr>
+      <w:tblPr/>
+      <w:tcPr>
+        <w:tcBorders>
+          <w:bottom w:val="single" w:sz="18" w:space="0" w:color="FFFFFF" w:themeColor="background1"/>
+        </w:tcBorders>
+      </w:tcPr>
+    </w:tblStylePr>
+    <w:tblStylePr w:type="lastRow">
+      <w:rPr>
+        <w:b/>
+        <w:bCs/>
+      </w:rPr>
+      <w:tblPr/>
+      <w:tcPr>
+        <w:tcBorders>
+          <w:top w:val="single" w:sz="4" w:space="0" w:color="FFFFFF" w:themeColor="background1"/>
+        </w:tcBorders>
+      </w:tcPr>
+    </w:tblStylePr>
+    <w:tblStylePr w:type="firstCol">
+      <w:rPr>
+        <w:b/>
+        <w:bCs/>
+      </w:rPr>
+      <w:tblPr/>
+      <w:tcPr>
+        <w:tcBorders>
+          <w:right w:val="single" w:sz="4" w:space="0" w:color="FFFFFF" w:themeColor="background1"/>
+        </w:tcBorders>
+      </w:tcPr>
+    </w:tblStylePr>
+    <w:tblStylePr w:type="lastCol">
+      <w:rPr>
+        <w:b/>
+        <w:bCs/>
+      </w:rPr>
+      <w:tblPr/>
+      <w:tcPr>
+        <w:tcBorders>
+          <w:left w:val="single" w:sz="4" w:space="0" w:color="FFFFFF" w:themeColor="background1"/>
+        </w:tcBorders>
+      </w:tcPr>
+    </w:tblStylePr>
+    <w:tblStylePr w:type="band1Vert">
+      <w:tblPr/>
+      <w:tcPr>
+        <w:tcBorders>
+          <w:left w:val="single" w:sz="4" w:space="0" w:color="FFFFFF" w:themeColor="background1"/>
+          <w:right w:val="single" w:sz="4" w:space="0" w:color="FFFFFF" w:themeColor="background1"/>
+        </w:tcBorders>
+      </w:tcPr>
+    </w:tblStylePr>
+    <w:tblStylePr w:type="band2Vert">
+      <w:tblPr/>
+      <w:tcPr>
+        <w:tcBorders>
+          <w:left w:val="single" w:sz="4" w:space="0" w:color="FFFFFF" w:themeColor="background1"/>
+          <w:right w:val="single" w:sz="4" w:space="0" w:color="FFFFFF" w:themeColor="background1"/>
+        </w:tcBorders>
+      </w:tcPr>
+    </w:tblStylePr>
+    <w:tblStylePr w:type="band1Horz">
+      <w:tblPr/>
+      <w:tcPr>
+        <w:tcBorders>
+          <w:top w:val="single" w:sz="4" w:space="0" w:color="FFFFFF" w:themeColor="background1"/>
+          <w:bottom w:val="single" w:sz="4" w:space="0" w:color="FFFFFF" w:themeColor="background1"/>
+        </w:tcBorders>
+      </w:tcPr>
+    </w:tblStylePr>
+    <w:tblStylePr w:type="neCell">
+      <w:tblPr/>
+      <w:tcPr>
+        <w:tcBorders>
+          <w:left w:val="nil"/>
+        </w:tcBorders>
+      </w:tcPr>
+    </w:tblStylePr>
+    <w:tblStylePr w:type="nwCell">
+      <w:tblPr/>
+      <w:tcPr>
+        <w:tcBorders>
+          <w:right w:val="nil"/>
+        </w:tcBorders>
+      </w:tcPr>
+    </w:tblStylePr>
+    <w:tblStylePr w:type="seCell">
+      <w:tblPr/>
+      <w:tcPr>
+        <w:tcBorders>
+          <w:top w:val="nil"/>
+          <w:left w:val="nil"/>
+        </w:tcBorders>
+      </w:tcPr>
+    </w:tblStylePr>
+    <w:tblStylePr w:type="swCell">
+      <w:tblPr/>
+      <w:tcPr>
+        <w:tcBorders>
+          <w:top w:val="nil"/>
+          <w:right w:val="nil"/>
+        </w:tcBorders>
+      </w:tcPr>
+    </w:tblStylePr>
+  </w:style>
+  <w:style w:type="table" w:customStyle="1" w:styleId="Tabladelista5oscura-nfasis61">
+    <w:name w:val="Tabla de lista 5 oscura - Énfasis 61"/>
+    <w:basedOn w:val="Tablanormal"/>
+    <w:uiPriority w:val="50"/>
+    <w:rsid w:val="00271F84"/>
+    <w:pPr>
+      <w:spacing w:after="0" w:line="240" w:lineRule="auto"/>
+    </w:pPr>
+    <w:rPr>
+      <w:color w:val="FFFFFF" w:themeColor="background1"/>
+    </w:rPr>
+    <w:tblPr>
+      <w:tblStyleRowBandSize w:val="1"/>
+      <w:tblStyleColBandSize w:val="1"/>
+      <w:tblInd w:w="0" w:type="dxa"/>
+      <w:tblBorders>
+        <w:top w:val="single" w:sz="24" w:space="0" w:color="70AD47" w:themeColor="accent6"/>
+        <w:left w:val="single" w:sz="24" w:space="0" w:color="70AD47" w:themeColor="accent6"/>
+        <w:bottom w:val="single" w:sz="24" w:space="0" w:color="70AD47" w:themeColor="accent6"/>
+        <w:right w:val="single" w:sz="24" w:space="0" w:color="70AD47" w:themeColor="accent6"/>
+      </w:tblBorders>
+      <w:tblCellMar>
+        <w:top w:w="0" w:type="dxa"/>
+        <w:left w:w="108" w:type="dxa"/>
+        <w:bottom w:w="0" w:type="dxa"/>
+        <w:right w:w="108" w:type="dxa"/>
+      </w:tblCellMar>
+    </w:tblPr>
+    <w:tcPr>
+      <w:shd w:val="clear" w:color="auto" w:fill="70AD47" w:themeFill="accent6"/>
+    </w:tcPr>
+    <w:tblStylePr w:type="firstRow">
+      <w:rPr>
+        <w:b/>
+        <w:bCs/>
+      </w:rPr>
+      <w:tblPr/>
+      <w:tcPr>
+        <w:tcBorders>
+          <w:bottom w:val="single" w:sz="18" w:space="0" w:color="FFFFFF" w:themeColor="background1"/>
+        </w:tcBorders>
+      </w:tcPr>
+    </w:tblStylePr>
+    <w:tblStylePr w:type="lastRow">
+      <w:rPr>
+        <w:b/>
+        <w:bCs/>
+      </w:rPr>
+      <w:tblPr/>
+      <w:tcPr>
+        <w:tcBorders>
+          <w:top w:val="single" w:sz="4" w:space="0" w:color="FFFFFF" w:themeColor="background1"/>
+        </w:tcBorders>
+      </w:tcPr>
+    </w:tblStylePr>
+    <w:tblStylePr w:type="firstCol">
+      <w:rPr>
+        <w:b/>
+        <w:bCs/>
+      </w:rPr>
+      <w:tblPr/>
+      <w:tcPr>
+        <w:tcBorders>
+          <w:right w:val="single" w:sz="4" w:space="0" w:color="FFFFFF" w:themeColor="background1"/>
+        </w:tcBorders>
+      </w:tcPr>
+    </w:tblStylePr>
+    <w:tblStylePr w:type="lastCol">
+      <w:rPr>
+        <w:b/>
+        <w:bCs/>
+      </w:rPr>
+      <w:tblPr/>
+      <w:tcPr>
+        <w:tcBorders>
+          <w:left w:val="single" w:sz="4" w:space="0" w:color="FFFFFF" w:themeColor="background1"/>
+        </w:tcBorders>
+      </w:tcPr>
+    </w:tblStylePr>
+    <w:tblStylePr w:type="band1Vert">
+      <w:tblPr/>
+      <w:tcPr>
+        <w:tcBorders>
+          <w:left w:val="single" w:sz="4" w:space="0" w:color="FFFFFF" w:themeColor="background1"/>
+          <w:right w:val="single" w:sz="4" w:space="0" w:color="FFFFFF" w:themeColor="background1"/>
+        </w:tcBorders>
+      </w:tcPr>
+    </w:tblStylePr>
+    <w:tblStylePr w:type="band2Vert">
+      <w:tblPr/>
+      <w:tcPr>
+        <w:tcBorders>
+          <w:left w:val="single" w:sz="4" w:space="0" w:color="FFFFFF" w:themeColor="background1"/>
+          <w:right w:val="single" w:sz="4" w:space="0" w:color="FFFFFF" w:themeColor="background1"/>
+        </w:tcBorders>
+      </w:tcPr>
+    </w:tblStylePr>
+    <w:tblStylePr w:type="band1Horz">
+      <w:tblPr/>
+      <w:tcPr>
+        <w:tcBorders>
+          <w:top w:val="single" w:sz="4" w:space="0" w:color="FFFFFF" w:themeColor="background1"/>
+          <w:bottom w:val="single" w:sz="4" w:space="0" w:color="FFFFFF" w:themeColor="background1"/>
+        </w:tcBorders>
+      </w:tcPr>
+    </w:tblStylePr>
+    <w:tblStylePr w:type="neCell">
+      <w:tblPr/>
+      <w:tcPr>
+        <w:tcBorders>
+          <w:left w:val="nil"/>
+        </w:tcBorders>
+      </w:tcPr>
+    </w:tblStylePr>
+    <w:tblStylePr w:type="nwCell">
+      <w:tblPr/>
+      <w:tcPr>
+        <w:tcBorders>
+          <w:right w:val="nil"/>
+        </w:tcBorders>
+      </w:tcPr>
+    </w:tblStylePr>
+    <w:tblStylePr w:type="seCell">
+      <w:tblPr/>
+      <w:tcPr>
+        <w:tcBorders>
+          <w:top w:val="nil"/>
+          <w:left w:val="nil"/>
+        </w:tcBorders>
+      </w:tcPr>
+    </w:tblStylePr>
+    <w:tblStylePr w:type="swCell">
+      <w:tblPr/>
+      <w:tcPr>
+        <w:tcBorders>
+          <w:top w:val="nil"/>
+          <w:right w:val="nil"/>
+        </w:tcBorders>
+      </w:tcPr>
+    </w:tblStylePr>
+  </w:style>
+  <w:style w:type="character" w:customStyle="1" w:styleId="Ttulo1Car">
+    <w:name w:val="Título 1 Car"/>
+    <w:basedOn w:val="Fuentedeprrafopredeter"/>
+    <w:link w:val="Ttulo1"/>
+    <w:rsid w:val="000F459E"/>
+    <w:rPr>
+      <w:rFonts w:ascii="Arial" w:eastAsia="Times New Roman" w:hAnsi="Arial" w:cs="Arial"/>
+      <w:b/>
+      <w:bCs/>
+      <w:szCs w:val="24"/>
+      <w:lang w:eastAsia="es-ES"/>
+    </w:rPr>
+  </w:style>
+  <w:style w:type="paragraph" w:styleId="Textodeglobo">
+    <w:name w:val="Balloon Text"/>
+    <w:basedOn w:val="Normal"/>
+    <w:link w:val="TextodegloboCar"/>
+    <w:uiPriority w:val="99"/>
+    <w:semiHidden/>
+    <w:unhideWhenUsed/>
+    <w:rsid w:val="00F570AB"/>
+    <w:pPr>
+      <w:spacing w:after="0" w:line="240" w:lineRule="auto"/>
+    </w:pPr>
+    <w:rPr>
+      <w:rFonts w:ascii="Tahoma" w:hAnsi="Tahoma" w:cs="Tahoma"/>
+      <w:sz w:val="16"/>
+      <w:szCs w:val="16"/>
+    </w:rPr>
+  </w:style>
+  <w:style w:type="character" w:customStyle="1" w:styleId="TextodegloboCar">
+    <w:name w:val="Texto de globo Car"/>
+    <w:basedOn w:val="Fuentedeprrafopredeter"/>
+    <w:link w:val="Textodeglobo"/>
+    <w:uiPriority w:val="99"/>
+    <w:semiHidden/>
+    <w:rsid w:val="00F570AB"/>
+    <w:rPr>
+      <w:rFonts w:ascii="Tahoma" w:hAnsi="Tahoma" w:cs="Tahoma"/>
+      <w:sz w:val="16"/>
+      <w:szCs w:val="16"/>
+    </w:rPr>
+  </w:style>
+  <w:style w:type="paragraph" w:styleId="Encabezado">
+    <w:name w:val="header"/>
+    <w:basedOn w:val="Normal"/>
+    <w:link w:val="EncabezadoCar"/>
+    <w:uiPriority w:val="99"/>
+    <w:unhideWhenUsed/>
+    <w:rsid w:val="00AB5833"/>
+    <w:pPr>
+      <w:tabs>
+        <w:tab w:val="center" w:pos="4419"/>
+        <w:tab w:val="right" w:pos="8838"/>
+      </w:tabs>
+      <w:spacing w:after="0" w:line="240" w:lineRule="auto"/>
+    </w:pPr>
+  </w:style>
+  <w:style w:type="character" w:customStyle="1" w:styleId="EncabezadoCar">
+    <w:name w:val="Encabezado Car"/>
+    <w:basedOn w:val="Fuentedeprrafopredeter"/>
+    <w:link w:val="Encabezado"/>
+    <w:uiPriority w:val="99"/>
+    <w:rsid w:val="00AB5833"/>
+  </w:style>
+  <w:style w:type="paragraph" w:styleId="Piedepgina">
+    <w:name w:val="footer"/>
+    <w:basedOn w:val="Normal"/>
+    <w:link w:val="PiedepginaCar"/>
+    <w:uiPriority w:val="99"/>
+    <w:unhideWhenUsed/>
+    <w:rsid w:val="00AB5833"/>
+    <w:pPr>
+      <w:tabs>
+        <w:tab w:val="center" w:pos="4419"/>
+        <w:tab w:val="right" w:pos="8838"/>
+      </w:tabs>
+      <w:spacing w:after="0" w:line="240" w:lineRule="auto"/>
+    </w:pPr>
+  </w:style>
+  <w:style w:type="character" w:customStyle="1" w:styleId="PiedepginaCar">
+    <w:name w:val="Pie de página Car"/>
+    <w:basedOn w:val="Fuentedeprrafopredeter"/>
+    <w:link w:val="Piedepgina"/>
+    <w:uiPriority w:val="99"/>
+    <w:rsid w:val="00AB5833"/>
+  </w:style>
+  <w:style w:type="character" w:customStyle="1" w:styleId="tgc">
+    <w:name w:val="_tgc"/>
+    <w:basedOn w:val="Fuentedeprrafopredeter"/>
+    <w:rsid w:val="00F03F4D"/>
+  </w:style>
+  <w:style w:type="character" w:customStyle="1" w:styleId="5yl5">
+    <w:name w:val="_5yl5"/>
+    <w:basedOn w:val="Fuentedeprrafopredeter"/>
+    <w:rsid w:val="006F5477"/>
+  </w:style>
+  <w:style w:type="table" w:styleId="Cuadrculaclara-nfasis5">
+    <w:name w:val="Light Grid Accent 5"/>
+    <w:basedOn w:val="Tablanormal"/>
+    <w:uiPriority w:val="62"/>
+    <w:rsid w:val="000D18BA"/>
+    <w:pPr>
+      <w:spacing w:after="0" w:line="240" w:lineRule="auto"/>
+    </w:pPr>
+    <w:tblPr>
+      <w:tblStyleRowBandSize w:val="1"/>
+      <w:tblStyleColBandSize w:val="1"/>
+      <w:tblInd w:w="0" w:type="dxa"/>
+      <w:tblBorders>
+        <w:top w:val="single" w:sz="8" w:space="0" w:color="4472C4" w:themeColor="accent5"/>
+        <w:left w:val="single" w:sz="8" w:space="0" w:color="4472C4" w:themeColor="accent5"/>
+        <w:bottom w:val="single" w:sz="8" w:space="0" w:color="4472C4" w:themeColor="accent5"/>
+        <w:right w:val="single" w:sz="8" w:space="0" w:color="4472C4" w:themeColor="accent5"/>
+        <w:insideH w:val="single" w:sz="8" w:space="0" w:color="4472C4" w:themeColor="accent5"/>
+        <w:insideV w:val="single" w:sz="8" w:space="0" w:color="4472C4" w:themeColor="accent5"/>
+      </w:tblBorders>
+      <w:tblCellMar>
+        <w:top w:w="0" w:type="dxa"/>
+        <w:left w:w="108" w:type="dxa"/>
+        <w:bottom w:w="0" w:type="dxa"/>
+        <w:right w:w="108" w:type="dxa"/>
+      </w:tblCellMar>
     </w:tblPr>
     <w:tblStylePr w:type="firstRow">
       <w:pPr>
@@ -24426,7 +26953,7 @@
   <a:extraClrSchemeLst/>
   <a:extLst>
     <a:ext uri="{05A4C25C-085E-4340-85A3-A5531E510DB2}">
-      <thm15:themeFamily xmlns:thm15="http://schemas.microsoft.com/office/thememl/2012/main" name="Office Theme" id="{62F939B6-93AF-4DB8-9C6B-D6C7DFDC589F}" vid="{4A3C46E8-61CC-4603-A589-7422A47A8E4A}"/>
+      <thm15:themeFamily xmlns:thm15="http://schemas.microsoft.com/office/thememl/2012/main" xmlns="" name="Office Theme" id="{62F939B6-93AF-4DB8-9C6B-D6C7DFDC589F}" vid="{4A3C46E8-61CC-4603-A589-7422A47A8E4A}"/>
     </a:ext>
   </a:extLst>
 </a:theme>
@@ -24456,7 +26983,7 @@
 </file>
 
 <file path=customXml/itemProps2.xml><?xml version="1.0" encoding="utf-8"?>
-<ds:datastoreItem xmlns:ds="http://schemas.openxmlformats.org/officeDocument/2006/customXml" ds:itemID="{8F6D9B9F-F483-49A8-BF9C-7D68FA1749F3}">
+<ds:datastoreItem xmlns:ds="http://schemas.openxmlformats.org/officeDocument/2006/customXml" ds:itemID="{9CDE57F4-0EEA-413B-ADF7-D229438A2BB5}">
   <ds:schemaRefs>
     <ds:schemaRef ds:uri="http://schemas.openxmlformats.org/officeDocument/2006/bibliography"/>
   </ds:schemaRefs>

</xml_diff>

<commit_message>
Edicion de final #3
</commit_message>
<xml_diff>
--- a/Documento de especificacion de requerimientos.docx
+++ b/Documento de especificacion de requerimientos.docx
@@ -26,7 +26,7 @@
             <w:rPr>
               <w:rFonts w:ascii="Verdana" w:hAnsi="Verdana"/>
               <w:noProof/>
-              <w:lang w:val="es-ES" w:eastAsia="es-ES"/>
+              <w:lang w:eastAsia="es-MX"/>
             </w:rPr>
             <mc:AlternateContent>
               <mc:Choice Requires="wpg">
@@ -278,7 +278,7 @@
               </mc:Choice>
               <mc:Fallback>
                 <w:pict>
-                  <v:group w14:anchorId="0795A958" id="Grupo 149" o:spid="_x0000_s1026" style="position:absolute;margin-left:0;margin-top:0;width:8in;height:95.7pt;z-index:251662336;mso-width-percent:941;mso-height-percent:121;mso-top-percent:23;mso-position-horizontal:center;mso-position-horizontal-relative:page;mso-position-vertical-relative:page;mso-width-percent:941;mso-height-percent:121;mso-top-percent:23" coordorigin="" coordsize="73152,12161" o:gfxdata="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">
+                  <v:group w14:anchorId="51B80339" id="Grupo 149" o:spid="_x0000_s1026" style="position:absolute;margin-left:0;margin-top:0;width:8in;height:95.7pt;z-index:251662336;mso-width-percent:941;mso-height-percent:121;mso-top-percent:23;mso-position-horizontal:center;mso-position-horizontal-relative:page;mso-position-vertical-relative:page;mso-width-percent:941;mso-height-percent:121;mso-top-percent:23" coordorigin="" coordsize="73152,12161" o:gfxdata="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">
                     <v:shape id="Rectángulo 51" o:spid="_x0000_s1027" style="position:absolute;width:73152;height:11303;visibility:visible;mso-wrap-style:square;v-text-anchor:middle" coordsize="7312660,1129665" o:gfxdata="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" path="m,l7312660,r,1129665l3619500,733425,,1091565,,xe" fillcolor="#5b9bd5 [3204]" stroked="f" strokeweight="1pt">
                       <v:stroke joinstyle="miter"/>
                       <v:path arrowok="t" o:connecttype="custom" o:connectlocs="0,0;7315200,0;7315200,1130373;3620757,733885;0,1092249;0,0" o:connectangles="0,0,0,0,0,0"/>
@@ -296,7 +296,7 @@
             <w:rPr>
               <w:rFonts w:ascii="Verdana" w:hAnsi="Verdana"/>
               <w:noProof/>
-              <w:lang w:val="es-ES" w:eastAsia="es-ES"/>
+              <w:lang w:eastAsia="es-MX"/>
             </w:rPr>
             <mc:AlternateContent>
               <mc:Choice Requires="wps">
@@ -544,7 +544,7 @@
             <w:rPr>
               <w:rFonts w:ascii="Verdana" w:hAnsi="Verdana"/>
               <w:noProof/>
-              <w:lang w:val="es-ES" w:eastAsia="es-ES"/>
+              <w:lang w:eastAsia="es-MX"/>
             </w:rPr>
             <mc:AlternateContent>
               <mc:Choice Requires="wps">
@@ -752,7 +752,7 @@
             <w:rPr>
               <w:rFonts w:ascii="Verdana" w:hAnsi="Verdana"/>
               <w:noProof/>
-              <w:lang w:val="es-ES" w:eastAsia="es-ES"/>
+              <w:lang w:eastAsia="es-MX"/>
             </w:rPr>
             <mc:AlternateContent>
               <mc:Choice Requires="wps">
@@ -1154,7 +1154,39 @@
                 <w:rFonts w:ascii="Verdana" w:hAnsi="Verdana"/>
                 <w:szCs w:val="28"/>
               </w:rPr>
-              <w:t>Verificado dep. calidad.</w:t>
+              <w:t xml:space="preserve">Verificado </w:t>
+            </w:r>
+            <w:proofErr w:type="spellStart"/>
+            <w:r>
+              <w:rPr>
+                <w:rFonts w:ascii="Verdana" w:hAnsi="Verdana"/>
+                <w:szCs w:val="28"/>
+              </w:rPr>
+              <w:t>dep</w:t>
+            </w:r>
+            <w:proofErr w:type="spellEnd"/>
+            <w:r>
+              <w:rPr>
+                <w:rFonts w:ascii="Verdana" w:hAnsi="Verdana"/>
+                <w:szCs w:val="28"/>
+              </w:rPr>
+              <w:t xml:space="preserve">. </w:t>
+            </w:r>
+            <w:proofErr w:type="gramStart"/>
+            <w:r>
+              <w:rPr>
+                <w:rFonts w:ascii="Verdana" w:hAnsi="Verdana"/>
+                <w:szCs w:val="28"/>
+              </w:rPr>
+              <w:t>calidad</w:t>
+            </w:r>
+            <w:proofErr w:type="gramEnd"/>
+            <w:r>
+              <w:rPr>
+                <w:rFonts w:ascii="Verdana" w:hAnsi="Verdana"/>
+                <w:szCs w:val="28"/>
+              </w:rPr>
+              <w:t>.</w:t>
             </w:r>
           </w:p>
         </w:tc>
@@ -1442,13 +1474,23 @@
                 <w:szCs w:val="28"/>
               </w:rPr>
             </w:pPr>
+            <w:proofErr w:type="spellStart"/>
             <w:r>
               <w:rPr>
                 <w:rFonts w:ascii="Verdana" w:hAnsi="Verdana"/>
                 <w:b w:val="0"/>
                 <w:szCs w:val="28"/>
               </w:rPr>
-              <w:t>Profr. Juan Carlos Pérez Arriaga</w:t>
+              <w:t>Profr</w:t>
+            </w:r>
+            <w:proofErr w:type="spellEnd"/>
+            <w:r>
+              <w:rPr>
+                <w:rFonts w:ascii="Verdana" w:hAnsi="Verdana"/>
+                <w:b w:val="0"/>
+                <w:szCs w:val="28"/>
+              </w:rPr>
+              <w:t>. Juan Carlos Pérez Arriaga</w:t>
             </w:r>
           </w:p>
         </w:tc>
@@ -3208,7 +3250,21 @@
           <w:rStyle w:val="5yl5"/>
           <w:rFonts w:ascii="Verdana" w:hAnsi="Verdana"/>
         </w:rPr>
-        <w:t xml:space="preserve">urge con la necesidad de agilizar la administración los trámites, elaboración de expedientes y consulta de los mismos por parte de todos los involucrados en el servicio social. Haciendo de esta manera un ahorro de tiempo por parte de la universidad y de las dependencias. </w:t>
+        <w:t>urge con la necesidad de agilizar la administración los trámites, elaboración de expedientes y</w:t>
+      </w:r>
+      <w:r>
+        <w:rPr>
+          <w:rStyle w:val="5yl5"/>
+          <w:rFonts w:ascii="Verdana" w:hAnsi="Verdana"/>
+        </w:rPr>
+        <w:t xml:space="preserve"> la</w:t>
+      </w:r>
+      <w:r>
+        <w:rPr>
+          <w:rStyle w:val="5yl5"/>
+          <w:rFonts w:ascii="Verdana" w:hAnsi="Verdana"/>
+        </w:rPr>
+        <w:t xml:space="preserve"> consulta de los mismos por parte de todos los involucrados en el servicio social. Haciendo de esta manera un ahorro de tiempo por parte de la universidad y de las dependencias. </w:t>
       </w:r>
     </w:p>
     <w:p>
@@ -3290,11 +3346,19 @@
         </w:rPr>
         <w:t xml:space="preserve">tual, los alumnos y los demás </w:t>
       </w:r>
-      <w:r>
-        <w:rPr>
-          <w:rFonts w:ascii="Verdana" w:hAnsi="Verdana"/>
-        </w:rPr>
-        <w:t xml:space="preserve">stakeholders podrán realizar de forma más </w:t>
+      <w:proofErr w:type="spellStart"/>
+      <w:r>
+        <w:rPr>
+          <w:rFonts w:ascii="Verdana" w:hAnsi="Verdana"/>
+        </w:rPr>
+        <w:t>stakeholders</w:t>
+      </w:r>
+      <w:proofErr w:type="spellEnd"/>
+      <w:r>
+        <w:rPr>
+          <w:rFonts w:ascii="Verdana" w:hAnsi="Verdana"/>
+        </w:rPr>
+        <w:t xml:space="preserve"> podrán realizar de forma más </w:t>
       </w:r>
       <w:r>
         <w:rPr>
@@ -3639,8 +3703,16 @@
         <w:rPr>
           <w:rFonts w:ascii="Verdana" w:hAnsi="Verdana"/>
         </w:rPr>
-        <w:t>Titular de la dependendencia</w:t>
-      </w:r>
+        <w:t xml:space="preserve">Titular de la </w:t>
+      </w:r>
+      <w:proofErr w:type="spellStart"/>
+      <w:r>
+        <w:rPr>
+          <w:rFonts w:ascii="Verdana" w:hAnsi="Verdana"/>
+        </w:rPr>
+        <w:t>dependendencia</w:t>
+      </w:r>
+      <w:proofErr w:type="spellEnd"/>
     </w:p>
     <w:p>
       <w:pPr>
@@ -5617,7 +5689,15 @@
           <w:rFonts w:ascii="Verdana" w:hAnsi="Verdana"/>
           <w:b/>
         </w:rPr>
-        <w:t>Requisito.-</w:t>
+        <w:t>Requisito.</w:t>
+      </w:r>
+      <w:proofErr w:type="gramStart"/>
+      <w:r>
+        <w:rPr>
+          <w:rFonts w:ascii="Verdana" w:hAnsi="Verdana"/>
+          <w:b/>
+        </w:rPr>
+        <w:t>-</w:t>
       </w:r>
       <w:r>
         <w:rPr>
@@ -5637,7 +5717,14 @@
         <w:rPr>
           <w:rFonts w:ascii="Verdana" w:hAnsi="Verdana"/>
         </w:rPr>
-        <w:t xml:space="preserve">Parte necesaria o necesitada para alguna acción </w:t>
+        <w:t>Parte necesaria o necesitada</w:t>
+      </w:r>
+      <w:proofErr w:type="gramEnd"/>
+      <w:r>
+        <w:rPr>
+          <w:rFonts w:ascii="Verdana" w:hAnsi="Verdana"/>
+        </w:rPr>
+        <w:t xml:space="preserve"> para alguna acción </w:t>
       </w:r>
       <w:r>
         <w:rPr>
@@ -5790,6 +5877,7 @@
           <w:rFonts w:ascii="Verdana" w:hAnsi="Verdana"/>
         </w:rPr>
       </w:pPr>
+      <w:proofErr w:type="spellStart"/>
       <w:r>
         <w:rPr>
           <w:rFonts w:ascii="Verdana" w:hAnsi="Verdana"/>
@@ -5797,6 +5885,7 @@
         </w:rPr>
         <w:t>Stakeholders</w:t>
       </w:r>
+      <w:proofErr w:type="spellEnd"/>
       <w:r>
         <w:rPr>
           <w:rFonts w:ascii="Verdana" w:hAnsi="Verdana"/>
@@ -6044,7 +6133,21 @@
         <w:rPr>
           <w:rFonts w:ascii="Verdana" w:hAnsi="Verdana"/>
         </w:rPr>
-        <w:t xml:space="preserve">El sistema de servicio social es una ayuda para todos los stakeholders que están involucrados en esta experiencia educativa. En el sistema los alumnos podrán subir reportes de su servicio social y llevar el control de su avance en porcentaje sobre las horas que lleva cumpliendo con su servicio social. El maestro supervisara los archivos que los alumnos suben al sistema mediante un gestor de alumnos, </w:t>
+        <w:t xml:space="preserve">El sistema de servicio social es una ayuda para todos los </w:t>
+      </w:r>
+      <w:proofErr w:type="spellStart"/>
+      <w:r>
+        <w:rPr>
+          <w:rFonts w:ascii="Verdana" w:hAnsi="Verdana"/>
+        </w:rPr>
+        <w:t>stakeholders</w:t>
+      </w:r>
+      <w:proofErr w:type="spellEnd"/>
+      <w:r>
+        <w:rPr>
+          <w:rFonts w:ascii="Verdana" w:hAnsi="Verdana"/>
+        </w:rPr>
+        <w:t xml:space="preserve"> que están involucrados en esta experiencia educativa. En el sistema los alumnos podrán subir reportes de su servicio social y llevar el control de su avance en porcentaje sobre las horas que lleva cumpliendo con su servicio social. El maestro supervisara los archivos que los alumnos suben al sistema mediante un gestor de alumnos, </w:t>
       </w:r>
       <w:r>
         <w:rPr>
@@ -9369,7 +9472,7 @@
           <w:rFonts w:ascii="Verdana" w:hAnsi="Verdana"/>
           <w:b/>
           <w:noProof/>
-          <w:lang w:val="es-ES" w:eastAsia="es-ES"/>
+          <w:lang w:eastAsia="es-MX"/>
         </w:rPr>
         <w:lastRenderedPageBreak/>
         <w:drawing>
@@ -9470,7 +9573,7 @@
           <w:rFonts w:ascii="Verdana" w:hAnsi="Verdana"/>
           <w:b/>
           <w:noProof/>
-          <w:lang w:val="es-ES" w:eastAsia="es-ES"/>
+          <w:lang w:eastAsia="es-MX"/>
         </w:rPr>
         <w:drawing>
           <wp:inline distT="0" distB="0" distL="0" distR="0" wp14:anchorId="7539E03B" wp14:editId="485C2D12">
@@ -9583,7 +9686,7 @@
           <w:rFonts w:ascii="Verdana" w:hAnsi="Verdana"/>
           <w:b/>
           <w:noProof/>
-          <w:lang w:val="es-ES" w:eastAsia="es-ES"/>
+          <w:lang w:eastAsia="es-MX"/>
         </w:rPr>
         <w:drawing>
           <wp:inline distT="0" distB="0" distL="0" distR="0" wp14:anchorId="1339EC46" wp14:editId="302A0003">
@@ -9677,7 +9780,7 @@
           <w:rFonts w:ascii="Verdana" w:hAnsi="Verdana"/>
           <w:b/>
           <w:noProof/>
-          <w:lang w:val="es-ES" w:eastAsia="es-ES"/>
+          <w:lang w:eastAsia="es-MX"/>
         </w:rPr>
         <w:drawing>
           <wp:inline distT="0" distB="0" distL="0" distR="0" wp14:anchorId="564F50F9" wp14:editId="3BE25126">
@@ -11090,6 +11193,7 @@
                 <w:bCs/>
               </w:rPr>
             </w:pPr>
+            <w:proofErr w:type="spellStart"/>
             <w:r>
               <w:rPr>
                 <w:rFonts w:ascii="Verdana" w:hAnsi="Verdana" w:cs="Arial"/>
@@ -11098,6 +11202,7 @@
               </w:rPr>
               <w:t>Postcondición</w:t>
             </w:r>
+            <w:proofErr w:type="spellEnd"/>
           </w:p>
         </w:tc>
         <w:tc>
@@ -12984,7 +13089,31 @@
               <w:rPr>
                 <w:rFonts w:ascii="Verdana" w:hAnsi="Verdana" w:cs="Arial"/>
               </w:rPr>
-              <w:t>El sistema despliega una nueva ventana en donde le se encuentra los documentos anteriorm</w:t>
+              <w:t>El sistema desplieg</w:t>
+            </w:r>
+            <w:r>
+              <w:rPr>
+                <w:rFonts w:ascii="Verdana" w:hAnsi="Verdana" w:cs="Arial"/>
+              </w:rPr>
+              <w:t xml:space="preserve">a una nueva ventana en donde </w:t>
+            </w:r>
+            <w:r>
+              <w:rPr>
+                <w:rFonts w:ascii="Verdana" w:hAnsi="Verdana" w:cs="Arial"/>
+              </w:rPr>
+              <w:t>se encuentra</w:t>
+            </w:r>
+            <w:r>
+              <w:rPr>
+                <w:rFonts w:ascii="Verdana" w:hAnsi="Verdana" w:cs="Arial"/>
+              </w:rPr>
+              <w:t>n</w:t>
+            </w:r>
+            <w:r>
+              <w:rPr>
+                <w:rFonts w:ascii="Verdana" w:hAnsi="Verdana" w:cs="Arial"/>
+              </w:rPr>
+              <w:t xml:space="preserve"> los documentos anteriorm</w:t>
             </w:r>
             <w:r>
               <w:rPr>
@@ -13366,6 +13495,7 @@
                 <w:bCs/>
               </w:rPr>
             </w:pPr>
+            <w:proofErr w:type="spellStart"/>
             <w:r>
               <w:rPr>
                 <w:rFonts w:ascii="Verdana" w:hAnsi="Verdana" w:cs="Arial"/>
@@ -13374,6 +13504,7 @@
               </w:rPr>
               <w:t>Postcondición</w:t>
             </w:r>
+            <w:proofErr w:type="spellEnd"/>
           </w:p>
         </w:tc>
         <w:tc>
@@ -15375,13 +15506,27 @@
               <w:rPr>
                 <w:rFonts w:ascii="Verdana" w:hAnsi="Verdana" w:cs="Arial"/>
               </w:rPr>
-              <w:t>El sistema despliega la ficha técnica</w:t>
-            </w:r>
-            <w:r>
-              <w:rPr>
-                <w:rFonts w:ascii="Verdana" w:hAnsi="Verdana" w:cs="Arial"/>
-              </w:rPr>
-              <w:t>()()()()</w:t>
+              <w:t xml:space="preserve">El sistema despliega la ficha </w:t>
+            </w:r>
+            <w:proofErr w:type="gramStart"/>
+            <w:r>
+              <w:rPr>
+                <w:rFonts w:ascii="Verdana" w:hAnsi="Verdana" w:cs="Arial"/>
+              </w:rPr>
+              <w:t>técnica</w:t>
+            </w:r>
+            <w:r>
+              <w:rPr>
+                <w:rFonts w:ascii="Verdana" w:hAnsi="Verdana" w:cs="Arial"/>
+              </w:rPr>
+              <w:t>(</w:t>
+            </w:r>
+            <w:proofErr w:type="gramEnd"/>
+            <w:r>
+              <w:rPr>
+                <w:rFonts w:ascii="Verdana" w:hAnsi="Verdana" w:cs="Arial"/>
+              </w:rPr>
+              <w:t>)()()()</w:t>
             </w:r>
             <w:r>
               <w:rPr>
@@ -15538,6 +15683,7 @@
                 <w:bCs/>
               </w:rPr>
             </w:pPr>
+            <w:proofErr w:type="spellStart"/>
             <w:r>
               <w:rPr>
                 <w:rFonts w:ascii="Verdana" w:hAnsi="Verdana" w:cs="Arial"/>
@@ -15546,6 +15692,7 @@
               </w:rPr>
               <w:t>Postcondición</w:t>
             </w:r>
+            <w:proofErr w:type="spellEnd"/>
           </w:p>
         </w:tc>
         <w:tc>
@@ -15834,7 +15981,37 @@
               <w:rPr>
                 <w:rFonts w:ascii="Verdana" w:hAnsi="Verdana" w:cs="Arial"/>
               </w:rPr>
-              <w:t>Si el usuario da clic en algún expediente que no quería ver solo da clic en el botón de atrás.</w:t>
+              <w:t>Si el usuario selecciona</w:t>
+            </w:r>
+            <w:r>
+              <w:rPr>
+                <w:rFonts w:ascii="Verdana" w:hAnsi="Verdana" w:cs="Arial"/>
+              </w:rPr>
+              <w:t xml:space="preserve"> en algún expediente que no quería ver solo </w:t>
+            </w:r>
+            <w:r>
+              <w:rPr>
+                <w:rFonts w:ascii="Verdana" w:hAnsi="Verdana" w:cs="Arial"/>
+              </w:rPr>
+              <w:t xml:space="preserve">selecciona </w:t>
+            </w:r>
+            <w:r>
+              <w:rPr>
+                <w:rFonts w:ascii="Verdana" w:hAnsi="Verdana" w:cs="Arial"/>
+              </w:rPr>
+              <w:t xml:space="preserve">el botón de </w:t>
+            </w:r>
+            <w:r>
+              <w:rPr>
+                <w:rFonts w:ascii="Verdana" w:hAnsi="Verdana" w:cs="Arial"/>
+              </w:rPr>
+              <w:t>“Regresar”</w:t>
+            </w:r>
+            <w:r>
+              <w:rPr>
+                <w:rFonts w:ascii="Verdana" w:hAnsi="Verdana" w:cs="Arial"/>
+              </w:rPr>
+              <w:t>.</w:t>
             </w:r>
           </w:p>
         </w:tc>
@@ -16021,8 +16198,16 @@
               <w:rPr>
                 <w:rFonts w:ascii="Verdana" w:hAnsi="Verdana" w:cs="Arial"/>
               </w:rPr>
-              <w:t>3 seg</w:t>
-            </w:r>
+              <w:t xml:space="preserve">3 </w:t>
+            </w:r>
+            <w:proofErr w:type="spellStart"/>
+            <w:r>
+              <w:rPr>
+                <w:rFonts w:ascii="Verdana" w:hAnsi="Verdana" w:cs="Arial"/>
+              </w:rPr>
+              <w:t>seg</w:t>
+            </w:r>
+            <w:proofErr w:type="spellEnd"/>
           </w:p>
         </w:tc>
       </w:tr>
@@ -16077,8 +16262,16 @@
               <w:rPr>
                 <w:rFonts w:ascii="Verdana" w:hAnsi="Verdana" w:cs="Arial"/>
               </w:rPr>
-              <w:t>5 seg</w:t>
-            </w:r>
+              <w:t xml:space="preserve">5 </w:t>
+            </w:r>
+            <w:proofErr w:type="spellStart"/>
+            <w:r>
+              <w:rPr>
+                <w:rFonts w:ascii="Verdana" w:hAnsi="Verdana" w:cs="Arial"/>
+              </w:rPr>
+              <w:t>seg</w:t>
+            </w:r>
+            <w:proofErr w:type="spellEnd"/>
           </w:p>
         </w:tc>
       </w:tr>
@@ -16133,8 +16326,16 @@
               <w:rPr>
                 <w:rFonts w:ascii="Verdana" w:hAnsi="Verdana" w:cs="Arial"/>
               </w:rPr>
-              <w:t>2 seg</w:t>
-            </w:r>
+              <w:t xml:space="preserve">2 </w:t>
+            </w:r>
+            <w:proofErr w:type="spellStart"/>
+            <w:r>
+              <w:rPr>
+                <w:rFonts w:ascii="Verdana" w:hAnsi="Verdana" w:cs="Arial"/>
+              </w:rPr>
+              <w:t>seg</w:t>
+            </w:r>
+            <w:proofErr w:type="spellEnd"/>
           </w:p>
         </w:tc>
       </w:tr>
@@ -16189,8 +16390,16 @@
               <w:rPr>
                 <w:rFonts w:ascii="Verdana" w:hAnsi="Verdana" w:cs="Arial"/>
               </w:rPr>
-              <w:t>2 seg</w:t>
-            </w:r>
+              <w:t xml:space="preserve">2 </w:t>
+            </w:r>
+            <w:proofErr w:type="spellStart"/>
+            <w:r>
+              <w:rPr>
+                <w:rFonts w:ascii="Verdana" w:hAnsi="Verdana" w:cs="Arial"/>
+              </w:rPr>
+              <w:t>seg</w:t>
+            </w:r>
+            <w:proofErr w:type="spellEnd"/>
           </w:p>
         </w:tc>
       </w:tr>
@@ -16245,8 +16454,16 @@
               <w:rPr>
                 <w:rFonts w:ascii="Verdana" w:hAnsi="Verdana" w:cs="Arial"/>
               </w:rPr>
-              <w:t>6 seg</w:t>
-            </w:r>
+              <w:t xml:space="preserve">6 </w:t>
+            </w:r>
+            <w:proofErr w:type="spellStart"/>
+            <w:r>
+              <w:rPr>
+                <w:rFonts w:ascii="Verdana" w:hAnsi="Verdana" w:cs="Arial"/>
+              </w:rPr>
+              <w:t>seg</w:t>
+            </w:r>
+            <w:proofErr w:type="spellEnd"/>
           </w:p>
         </w:tc>
       </w:tr>
@@ -16301,8 +16518,16 @@
               <w:rPr>
                 <w:rFonts w:ascii="Verdana" w:hAnsi="Verdana" w:cs="Arial"/>
               </w:rPr>
-              <w:t>2 seg</w:t>
-            </w:r>
+              <w:t xml:space="preserve">2 </w:t>
+            </w:r>
+            <w:proofErr w:type="spellStart"/>
+            <w:r>
+              <w:rPr>
+                <w:rFonts w:ascii="Verdana" w:hAnsi="Verdana" w:cs="Arial"/>
+              </w:rPr>
+              <w:t>seg</w:t>
+            </w:r>
+            <w:proofErr w:type="spellEnd"/>
           </w:p>
         </w:tc>
       </w:tr>
@@ -16397,7 +16622,19 @@
               <w:rPr>
                 <w:rFonts w:ascii="Verdana" w:hAnsi="Verdana" w:cs="Arial"/>
               </w:rPr>
-              <w:t>Es vital para poder que el coordinador pueda revisar el expediente de algún alumno, revisar su avance en su proyecto de Servicio social y ver los documentos agregados a su expediente y cuales san sido aprobados por el maestro.</w:t>
+              <w:t>Es vital que el coordinador pueda revisar el expediente de algún alumno, revisar su avance en su proyecto de Servicio social y ver los documentos agre</w:t>
+            </w:r>
+            <w:r>
+              <w:rPr>
+                <w:rFonts w:ascii="Verdana" w:hAnsi="Verdana" w:cs="Arial"/>
+              </w:rPr>
+              <w:t>gados a su expediente y cuales h</w:t>
+            </w:r>
+            <w:r>
+              <w:rPr>
+                <w:rFonts w:ascii="Verdana" w:hAnsi="Verdana" w:cs="Arial"/>
+              </w:rPr>
+              <w:t>an sido aprobados por el maestro.</w:t>
             </w:r>
           </w:p>
         </w:tc>
@@ -17771,6 +18008,7 @@
                 <w:bCs/>
               </w:rPr>
             </w:pPr>
+            <w:proofErr w:type="spellStart"/>
             <w:r>
               <w:rPr>
                 <w:rFonts w:ascii="Verdana" w:hAnsi="Verdana" w:cs="Arial"/>
@@ -17779,6 +18017,7 @@
               </w:rPr>
               <w:t>Postcondición</w:t>
             </w:r>
+            <w:proofErr w:type="spellEnd"/>
           </w:p>
         </w:tc>
         <w:tc>
@@ -18167,7 +18406,19 @@
               <w:rPr>
                 <w:rFonts w:ascii="Verdana" w:hAnsi="Verdana" w:cs="Arial"/>
               </w:rPr>
-              <w:t>Si el usuario actualiza algún documento y no le da clic en “Guardar cambios”, todo proceso no guardado se borrará.</w:t>
+              <w:t>Si el usuario actualiza al</w:t>
+            </w:r>
+            <w:r>
+              <w:rPr>
+                <w:rFonts w:ascii="Verdana" w:hAnsi="Verdana" w:cs="Arial"/>
+              </w:rPr>
+              <w:t>gún documento y no selecciona la opción</w:t>
+            </w:r>
+            <w:r>
+              <w:rPr>
+                <w:rFonts w:ascii="Verdana" w:hAnsi="Verdana" w:cs="Arial"/>
+              </w:rPr>
+              <w:t xml:space="preserve"> “Guardar cambios”, todo proceso no guardado se borrará.</w:t>
             </w:r>
           </w:p>
         </w:tc>
@@ -18344,7 +18595,19 @@
               <w:rPr>
                 <w:rFonts w:ascii="Verdana" w:hAnsi="Verdana" w:cs="Arial"/>
               </w:rPr>
-              <w:t>Si el usuario se equivoca de archivo cuando le aparezca la ventana de confirmación de si el archivo es correcto, solo le da clic en “Cancelar”.</w:t>
+              <w:t>Si el usuario se equivoca de archivo cuando le aparezca la ventana de confirmación de si el archi</w:t>
+            </w:r>
+            <w:r>
+              <w:rPr>
+                <w:rFonts w:ascii="Verdana" w:hAnsi="Verdana" w:cs="Arial"/>
+              </w:rPr>
+              <w:t>vo es correcto, solo selecciona la opción</w:t>
+            </w:r>
+            <w:r>
+              <w:rPr>
+                <w:rFonts w:ascii="Verdana" w:hAnsi="Verdana" w:cs="Arial"/>
+              </w:rPr>
+              <w:t xml:space="preserve"> “Cancelar”.</w:t>
             </w:r>
           </w:p>
         </w:tc>
@@ -18473,8 +18736,16 @@
               <w:rPr>
                 <w:rFonts w:ascii="Verdana" w:hAnsi="Verdana" w:cs="Arial"/>
               </w:rPr>
-              <w:t>2 seg</w:t>
-            </w:r>
+              <w:t xml:space="preserve">2 </w:t>
+            </w:r>
+            <w:proofErr w:type="spellStart"/>
+            <w:r>
+              <w:rPr>
+                <w:rFonts w:ascii="Verdana" w:hAnsi="Verdana" w:cs="Arial"/>
+              </w:rPr>
+              <w:t>seg</w:t>
+            </w:r>
+            <w:proofErr w:type="spellEnd"/>
           </w:p>
         </w:tc>
       </w:tr>
@@ -18529,8 +18800,16 @@
               <w:rPr>
                 <w:rFonts w:ascii="Verdana" w:hAnsi="Verdana" w:cs="Arial"/>
               </w:rPr>
-              <w:t>5 seg</w:t>
-            </w:r>
+              <w:t xml:space="preserve">5 </w:t>
+            </w:r>
+            <w:proofErr w:type="spellStart"/>
+            <w:r>
+              <w:rPr>
+                <w:rFonts w:ascii="Verdana" w:hAnsi="Verdana" w:cs="Arial"/>
+              </w:rPr>
+              <w:t>seg</w:t>
+            </w:r>
+            <w:proofErr w:type="spellEnd"/>
           </w:p>
         </w:tc>
       </w:tr>
@@ -18585,8 +18864,16 @@
               <w:rPr>
                 <w:rFonts w:ascii="Verdana" w:hAnsi="Verdana" w:cs="Arial"/>
               </w:rPr>
-              <w:t>4 seg</w:t>
-            </w:r>
+              <w:t xml:space="preserve">4 </w:t>
+            </w:r>
+            <w:proofErr w:type="spellStart"/>
+            <w:r>
+              <w:rPr>
+                <w:rFonts w:ascii="Verdana" w:hAnsi="Verdana" w:cs="Arial"/>
+              </w:rPr>
+              <w:t>seg</w:t>
+            </w:r>
+            <w:proofErr w:type="spellEnd"/>
           </w:p>
         </w:tc>
       </w:tr>
@@ -18641,8 +18928,16 @@
               <w:rPr>
                 <w:rFonts w:ascii="Verdana" w:hAnsi="Verdana" w:cs="Arial"/>
               </w:rPr>
-              <w:t>2 seg</w:t>
-            </w:r>
+              <w:t xml:space="preserve">2 </w:t>
+            </w:r>
+            <w:proofErr w:type="spellStart"/>
+            <w:r>
+              <w:rPr>
+                <w:rFonts w:ascii="Verdana" w:hAnsi="Verdana" w:cs="Arial"/>
+              </w:rPr>
+              <w:t>seg</w:t>
+            </w:r>
+            <w:proofErr w:type="spellEnd"/>
           </w:p>
         </w:tc>
       </w:tr>
@@ -18697,8 +18992,16 @@
               <w:rPr>
                 <w:rFonts w:ascii="Verdana" w:hAnsi="Verdana" w:cs="Arial"/>
               </w:rPr>
-              <w:t>3 seg</w:t>
-            </w:r>
+              <w:t xml:space="preserve">3 </w:t>
+            </w:r>
+            <w:proofErr w:type="spellStart"/>
+            <w:r>
+              <w:rPr>
+                <w:rFonts w:ascii="Verdana" w:hAnsi="Verdana" w:cs="Arial"/>
+              </w:rPr>
+              <w:t>seg</w:t>
+            </w:r>
+            <w:proofErr w:type="spellEnd"/>
           </w:p>
         </w:tc>
       </w:tr>
@@ -18753,8 +19056,16 @@
               <w:rPr>
                 <w:rFonts w:ascii="Verdana" w:hAnsi="Verdana" w:cs="Arial"/>
               </w:rPr>
-              <w:t>2 seg</w:t>
-            </w:r>
+              <w:t xml:space="preserve">2 </w:t>
+            </w:r>
+            <w:proofErr w:type="spellStart"/>
+            <w:r>
+              <w:rPr>
+                <w:rFonts w:ascii="Verdana" w:hAnsi="Verdana" w:cs="Arial"/>
+              </w:rPr>
+              <w:t>seg</w:t>
+            </w:r>
+            <w:proofErr w:type="spellEnd"/>
           </w:p>
         </w:tc>
       </w:tr>
@@ -18809,8 +19120,16 @@
               <w:rPr>
                 <w:rFonts w:ascii="Verdana" w:hAnsi="Verdana" w:cs="Arial"/>
               </w:rPr>
-              <w:t>2 seg</w:t>
-            </w:r>
+              <w:t xml:space="preserve">2 </w:t>
+            </w:r>
+            <w:proofErr w:type="spellStart"/>
+            <w:r>
+              <w:rPr>
+                <w:rFonts w:ascii="Verdana" w:hAnsi="Verdana" w:cs="Arial"/>
+              </w:rPr>
+              <w:t>seg</w:t>
+            </w:r>
+            <w:proofErr w:type="spellEnd"/>
           </w:p>
         </w:tc>
       </w:tr>
@@ -18865,8 +19184,16 @@
               <w:rPr>
                 <w:rFonts w:ascii="Verdana" w:hAnsi="Verdana" w:cs="Arial"/>
               </w:rPr>
-              <w:t>2 seg</w:t>
-            </w:r>
+              <w:t xml:space="preserve">2 </w:t>
+            </w:r>
+            <w:proofErr w:type="spellStart"/>
+            <w:r>
+              <w:rPr>
+                <w:rFonts w:ascii="Verdana" w:hAnsi="Verdana" w:cs="Arial"/>
+              </w:rPr>
+              <w:t>seg</w:t>
+            </w:r>
+            <w:proofErr w:type="spellEnd"/>
           </w:p>
         </w:tc>
       </w:tr>
@@ -18921,8 +19248,16 @@
               <w:rPr>
                 <w:rFonts w:ascii="Verdana" w:hAnsi="Verdana" w:cs="Arial"/>
               </w:rPr>
-              <w:t>3 seg</w:t>
-            </w:r>
+              <w:t xml:space="preserve">3 </w:t>
+            </w:r>
+            <w:proofErr w:type="spellStart"/>
+            <w:r>
+              <w:rPr>
+                <w:rFonts w:ascii="Verdana" w:hAnsi="Verdana" w:cs="Arial"/>
+              </w:rPr>
+              <w:t>seg</w:t>
+            </w:r>
+            <w:proofErr w:type="spellEnd"/>
           </w:p>
         </w:tc>
       </w:tr>
@@ -18977,8 +19312,16 @@
               <w:rPr>
                 <w:rFonts w:ascii="Verdana" w:hAnsi="Verdana" w:cs="Arial"/>
               </w:rPr>
-              <w:t>4 seg</w:t>
-            </w:r>
+              <w:t xml:space="preserve">4 </w:t>
+            </w:r>
+            <w:proofErr w:type="spellStart"/>
+            <w:r>
+              <w:rPr>
+                <w:rFonts w:ascii="Verdana" w:hAnsi="Verdana" w:cs="Arial"/>
+              </w:rPr>
+              <w:t>seg</w:t>
+            </w:r>
+            <w:proofErr w:type="spellEnd"/>
           </w:p>
         </w:tc>
       </w:tr>
@@ -19033,8 +19376,16 @@
               <w:rPr>
                 <w:rFonts w:ascii="Verdana" w:hAnsi="Verdana" w:cs="Arial"/>
               </w:rPr>
-              <w:t>2 seg</w:t>
-            </w:r>
+              <w:t xml:space="preserve">2 </w:t>
+            </w:r>
+            <w:proofErr w:type="spellStart"/>
+            <w:r>
+              <w:rPr>
+                <w:rFonts w:ascii="Verdana" w:hAnsi="Verdana" w:cs="Arial"/>
+              </w:rPr>
+              <w:t>seg</w:t>
+            </w:r>
+            <w:proofErr w:type="spellEnd"/>
           </w:p>
         </w:tc>
       </w:tr>
@@ -19129,7 +19480,15 @@
               <w:rPr>
                 <w:rFonts w:ascii="Verdana" w:hAnsi="Verdana" w:cs="Arial"/>
               </w:rPr>
-              <w:t>Es vital para que el coordinador pueda actualizar el formato de algún documento o subir un documento nuevo para que pueda ser ocupado por el alumno o el maestro de Servicio Social.</w:t>
+              <w:t>Es vital para que el coordinador pueda actualizar el formato de algún documento o subir un documento nuevo para que pueda ser ocupado por el alumno o e</w:t>
+            </w:r>
+            <w:bookmarkStart w:id="0" w:name="_GoBack"/>
+            <w:bookmarkEnd w:id="0"/>
+            <w:r>
+              <w:rPr>
+                <w:rFonts w:ascii="Verdana" w:hAnsi="Verdana" w:cs="Arial"/>
+              </w:rPr>
+              <w:t>l maestro de Servicio Social.</w:t>
             </w:r>
           </w:p>
         </w:tc>
@@ -20102,7 +20461,7 @@
         <w:rPr>
           <w:rFonts w:ascii="Verdana" w:hAnsi="Verdana"/>
           <w:noProof/>
-          <w:lang w:val="es-ES" w:eastAsia="es-ES"/>
+          <w:lang w:eastAsia="es-MX"/>
         </w:rPr>
         <w:drawing>
           <wp:anchor distT="0" distB="0" distL="114300" distR="114300" simplePos="0" relativeHeight="251663360" behindDoc="0" locked="0" layoutInCell="1" allowOverlap="1" wp14:anchorId="07A67D61" wp14:editId="1924A68A">
@@ -20219,7 +20578,7 @@
       <w:r>
         <w:rPr>
           <w:noProof/>
-          <w:lang w:eastAsia="es-ES"/>
+          <w:lang w:eastAsia="es-MX"/>
         </w:rPr>
         <w:lastRenderedPageBreak/>
         <w:drawing>
@@ -20330,7 +20689,7 @@
       <w:r>
         <w:rPr>
           <w:noProof/>
-          <w:lang w:eastAsia="es-ES"/>
+          <w:lang w:eastAsia="es-MX"/>
         </w:rPr>
         <w:drawing>
           <wp:inline distT="0" distB="0" distL="0" distR="0" wp14:anchorId="5AD4CB09" wp14:editId="307E0A29">
@@ -20414,8 +20773,6 @@
         </w:rPr>
         <w:t>Modelo de dominio</w:t>
       </w:r>
-      <w:bookmarkStart w:id="0" w:name="_GoBack"/>
-      <w:bookmarkEnd w:id="0"/>
     </w:p>
     <w:p>
       <w:pPr>
@@ -20435,7 +20792,7 @@
           <w:noProof/>
           <w:sz w:val="36"/>
           <w:szCs w:val="28"/>
-          <w:lang w:val="es-ES" w:eastAsia="es-ES"/>
+          <w:lang w:eastAsia="es-MX"/>
         </w:rPr>
         <w:drawing>
           <wp:inline distT="0" distB="0" distL="0" distR="0">
@@ -20549,6 +20906,7 @@
           <w:lang w:val="en-US"/>
         </w:rPr>
       </w:pPr>
+      <w:proofErr w:type="spellStart"/>
       <w:r>
         <w:rPr>
           <w:rFonts w:asciiTheme="minorHAnsi" w:hAnsiTheme="minorHAnsi"/>
@@ -20557,7 +20915,18 @@
           <w:szCs w:val="22"/>
           <w:lang w:val="en-US"/>
         </w:rPr>
-        <w:t xml:space="preserve">Wiegers, K. E. (2013). </w:t>
+        <w:t>Wiegers</w:t>
+      </w:r>
+      <w:proofErr w:type="spellEnd"/>
+      <w:r>
+        <w:rPr>
+          <w:rFonts w:asciiTheme="minorHAnsi" w:hAnsiTheme="minorHAnsi"/>
+          <w:i/>
+          <w:sz w:val="22"/>
+          <w:szCs w:val="22"/>
+          <w:lang w:val="en-US"/>
+        </w:rPr>
+        <w:t xml:space="preserve">, K. E. (2013). </w:t>
       </w:r>
       <w:r>
         <w:rPr>
@@ -20578,14 +20947,10 @@
           <w:szCs w:val="22"/>
           <w:lang w:val="en-US"/>
         </w:rPr>
-        <w:t xml:space="preserve">(Segunda ed.). Redmon, Washington, United States of America: Microsoft Press. </w:t>
-      </w:r>
-    </w:p>
-    <w:p>
-      <w:pPr>
-        <w:pStyle w:val="Default"/>
-        <w:spacing w:before="240" w:after="240"/>
-        <w:ind w:left="708" w:hanging="708"/>
+        <w:t>(</w:t>
+      </w:r>
+      <w:proofErr w:type="spellStart"/>
+      <w:r>
         <w:rPr>
           <w:rFonts w:asciiTheme="minorHAnsi" w:hAnsiTheme="minorHAnsi"/>
           <w:i/>
@@ -20593,7 +20958,9 @@
           <w:szCs w:val="22"/>
           <w:lang w:val="en-US"/>
         </w:rPr>
-      </w:pPr>
+        <w:t>Segunda</w:t>
+      </w:r>
+      <w:proofErr w:type="spellEnd"/>
       <w:r>
         <w:rPr>
           <w:rFonts w:asciiTheme="minorHAnsi" w:hAnsiTheme="minorHAnsi"/>
@@ -20602,7 +20969,87 @@
           <w:szCs w:val="22"/>
           <w:lang w:val="en-US"/>
         </w:rPr>
-        <w:t xml:space="preserve">Wiegers, K. E. (2003). </w:t>
+        <w:t xml:space="preserve"> </w:t>
+      </w:r>
+      <w:proofErr w:type="gramStart"/>
+      <w:r>
+        <w:rPr>
+          <w:rFonts w:asciiTheme="minorHAnsi" w:hAnsiTheme="minorHAnsi"/>
+          <w:i/>
+          <w:sz w:val="22"/>
+          <w:szCs w:val="22"/>
+          <w:lang w:val="en-US"/>
+        </w:rPr>
+        <w:t>ed</w:t>
+      </w:r>
+      <w:proofErr w:type="gramEnd"/>
+      <w:r>
+        <w:rPr>
+          <w:rFonts w:asciiTheme="minorHAnsi" w:hAnsiTheme="minorHAnsi"/>
+          <w:i/>
+          <w:sz w:val="22"/>
+          <w:szCs w:val="22"/>
+          <w:lang w:val="en-US"/>
+        </w:rPr>
+        <w:t xml:space="preserve">.). </w:t>
+      </w:r>
+      <w:proofErr w:type="spellStart"/>
+      <w:r>
+        <w:rPr>
+          <w:rFonts w:asciiTheme="minorHAnsi" w:hAnsiTheme="minorHAnsi"/>
+          <w:i/>
+          <w:sz w:val="22"/>
+          <w:szCs w:val="22"/>
+          <w:lang w:val="en-US"/>
+        </w:rPr>
+        <w:t>Redmon</w:t>
+      </w:r>
+      <w:proofErr w:type="spellEnd"/>
+      <w:r>
+        <w:rPr>
+          <w:rFonts w:asciiTheme="minorHAnsi" w:hAnsiTheme="minorHAnsi"/>
+          <w:i/>
+          <w:sz w:val="22"/>
+          <w:szCs w:val="22"/>
+          <w:lang w:val="en-US"/>
+        </w:rPr>
+        <w:t xml:space="preserve">, Washington, United States of America: Microsoft Press. </w:t>
+      </w:r>
+    </w:p>
+    <w:p>
+      <w:pPr>
+        <w:pStyle w:val="Default"/>
+        <w:spacing w:before="240" w:after="240"/>
+        <w:ind w:left="708" w:hanging="708"/>
+        <w:rPr>
+          <w:rFonts w:asciiTheme="minorHAnsi" w:hAnsiTheme="minorHAnsi"/>
+          <w:i/>
+          <w:sz w:val="22"/>
+          <w:szCs w:val="22"/>
+          <w:lang w:val="en-US"/>
+        </w:rPr>
+      </w:pPr>
+      <w:proofErr w:type="spellStart"/>
+      <w:r>
+        <w:rPr>
+          <w:rFonts w:asciiTheme="minorHAnsi" w:hAnsiTheme="minorHAnsi"/>
+          <w:i/>
+          <w:sz w:val="22"/>
+          <w:szCs w:val="22"/>
+          <w:lang w:val="en-US"/>
+        </w:rPr>
+        <w:t>Wiegers</w:t>
+      </w:r>
+      <w:proofErr w:type="spellEnd"/>
+      <w:r>
+        <w:rPr>
+          <w:rFonts w:asciiTheme="minorHAnsi" w:hAnsiTheme="minorHAnsi"/>
+          <w:i/>
+          <w:sz w:val="22"/>
+          <w:szCs w:val="22"/>
+          <w:lang w:val="en-US"/>
+        </w:rPr>
+        <w:t xml:space="preserve">, K. E. (2003). </w:t>
       </w:r>
       <w:r>
         <w:rPr>
@@ -20623,21 +21070,9 @@
           <w:szCs w:val="22"/>
           <w:lang w:val="en-US"/>
         </w:rPr>
-        <w:t xml:space="preserve">(Tercera ed.). Redmon, Washington, United States of America: Microsoft Press. </w:t>
-      </w:r>
-    </w:p>
-    <w:p>
-      <w:pPr>
-        <w:pStyle w:val="Default"/>
-        <w:spacing w:before="240" w:after="240"/>
-        <w:ind w:left="708" w:hanging="708"/>
-        <w:rPr>
-          <w:rFonts w:asciiTheme="minorHAnsi" w:hAnsiTheme="minorHAnsi"/>
-          <w:i/>
-          <w:sz w:val="22"/>
-          <w:szCs w:val="22"/>
-        </w:rPr>
-      </w:pPr>
+        <w:t>(</w:t>
+      </w:r>
+      <w:proofErr w:type="spellStart"/>
       <w:r>
         <w:rPr>
           <w:rFonts w:asciiTheme="minorHAnsi" w:hAnsiTheme="minorHAnsi"/>
@@ -20646,7 +21081,97 @@
           <w:szCs w:val="22"/>
           <w:lang w:val="en-US"/>
         </w:rPr>
-        <w:t xml:space="preserve">Zielczynski, P. (2008). </w:t>
+        <w:t>Tercera</w:t>
+      </w:r>
+      <w:proofErr w:type="spellEnd"/>
+      <w:r>
+        <w:rPr>
+          <w:rFonts w:asciiTheme="minorHAnsi" w:hAnsiTheme="minorHAnsi"/>
+          <w:i/>
+          <w:sz w:val="22"/>
+          <w:szCs w:val="22"/>
+          <w:lang w:val="en-US"/>
+        </w:rPr>
+        <w:t xml:space="preserve"> </w:t>
+      </w:r>
+      <w:proofErr w:type="gramStart"/>
+      <w:r>
+        <w:rPr>
+          <w:rFonts w:asciiTheme="minorHAnsi" w:hAnsiTheme="minorHAnsi"/>
+          <w:i/>
+          <w:sz w:val="22"/>
+          <w:szCs w:val="22"/>
+          <w:lang w:val="en-US"/>
+        </w:rPr>
+        <w:t>ed</w:t>
+      </w:r>
+      <w:proofErr w:type="gramEnd"/>
+      <w:r>
+        <w:rPr>
+          <w:rFonts w:asciiTheme="minorHAnsi" w:hAnsiTheme="minorHAnsi"/>
+          <w:i/>
+          <w:sz w:val="22"/>
+          <w:szCs w:val="22"/>
+          <w:lang w:val="en-US"/>
+        </w:rPr>
+        <w:t xml:space="preserve">.). </w:t>
+      </w:r>
+      <w:proofErr w:type="spellStart"/>
+      <w:r>
+        <w:rPr>
+          <w:rFonts w:asciiTheme="minorHAnsi" w:hAnsiTheme="minorHAnsi"/>
+          <w:i/>
+          <w:sz w:val="22"/>
+          <w:szCs w:val="22"/>
+          <w:lang w:val="en-US"/>
+        </w:rPr>
+        <w:t>Redmon</w:t>
+      </w:r>
+      <w:proofErr w:type="spellEnd"/>
+      <w:r>
+        <w:rPr>
+          <w:rFonts w:asciiTheme="minorHAnsi" w:hAnsiTheme="minorHAnsi"/>
+          <w:i/>
+          <w:sz w:val="22"/>
+          <w:szCs w:val="22"/>
+          <w:lang w:val="en-US"/>
+        </w:rPr>
+        <w:t xml:space="preserve">, Washington, United States of America: Microsoft Press. </w:t>
+      </w:r>
+    </w:p>
+    <w:p>
+      <w:pPr>
+        <w:pStyle w:val="Default"/>
+        <w:spacing w:before="240" w:after="240"/>
+        <w:ind w:left="708" w:hanging="708"/>
+        <w:rPr>
+          <w:rFonts w:asciiTheme="minorHAnsi" w:hAnsiTheme="minorHAnsi"/>
+          <w:i/>
+          <w:sz w:val="22"/>
+          <w:szCs w:val="22"/>
+        </w:rPr>
+      </w:pPr>
+      <w:proofErr w:type="spellStart"/>
+      <w:r>
+        <w:rPr>
+          <w:rFonts w:asciiTheme="minorHAnsi" w:hAnsiTheme="minorHAnsi"/>
+          <w:i/>
+          <w:sz w:val="22"/>
+          <w:szCs w:val="22"/>
+          <w:lang w:val="en-US"/>
+        </w:rPr>
+        <w:t>Zielczynski</w:t>
+      </w:r>
+      <w:proofErr w:type="spellEnd"/>
+      <w:r>
+        <w:rPr>
+          <w:rFonts w:asciiTheme="minorHAnsi" w:hAnsiTheme="minorHAnsi"/>
+          <w:i/>
+          <w:sz w:val="22"/>
+          <w:szCs w:val="22"/>
+          <w:lang w:val="en-US"/>
+        </w:rPr>
+        <w:t xml:space="preserve">, P. (2008). </w:t>
       </w:r>
       <w:r>
         <w:rPr>
@@ -20657,8 +21182,33 @@
           <w:szCs w:val="22"/>
           <w:lang w:val="en-US"/>
         </w:rPr>
-        <w:t xml:space="preserve">Requirements Management Using IBM Rational RequisitePro. </w:t>
-      </w:r>
+        <w:t xml:space="preserve">Requirements Management Using IBM Rational </w:t>
+      </w:r>
+      <w:proofErr w:type="spellStart"/>
+      <w:r>
+        <w:rPr>
+          <w:rFonts w:asciiTheme="minorHAnsi" w:hAnsiTheme="minorHAnsi"/>
+          <w:i/>
+          <w:iCs/>
+          <w:sz w:val="22"/>
+          <w:szCs w:val="22"/>
+          <w:lang w:val="en-US"/>
+        </w:rPr>
+        <w:t>RequisitePro</w:t>
+      </w:r>
+      <w:proofErr w:type="spellEnd"/>
+      <w:r>
+        <w:rPr>
+          <w:rFonts w:asciiTheme="minorHAnsi" w:hAnsiTheme="minorHAnsi"/>
+          <w:i/>
+          <w:iCs/>
+          <w:sz w:val="22"/>
+          <w:szCs w:val="22"/>
+          <w:lang w:val="en-US"/>
+        </w:rPr>
+        <w:t xml:space="preserve">. </w:t>
+      </w:r>
+      <w:proofErr w:type="spellStart"/>
       <w:r>
         <w:rPr>
           <w:rFonts w:asciiTheme="minorHAnsi" w:hAnsiTheme="minorHAnsi"/>
@@ -20666,7 +21216,77 @@
           <w:sz w:val="22"/>
           <w:szCs w:val="22"/>
         </w:rPr>
-        <w:t xml:space="preserve">Indianapolis, Indiana, United States: IBM Press. </w:t>
+        <w:t>Indianapolis</w:t>
+      </w:r>
+      <w:proofErr w:type="spellEnd"/>
+      <w:r>
+        <w:rPr>
+          <w:rFonts w:asciiTheme="minorHAnsi" w:hAnsiTheme="minorHAnsi"/>
+          <w:i/>
+          <w:sz w:val="22"/>
+          <w:szCs w:val="22"/>
+        </w:rPr>
+        <w:t xml:space="preserve">, Indiana, </w:t>
+      </w:r>
+      <w:proofErr w:type="spellStart"/>
+      <w:r>
+        <w:rPr>
+          <w:rFonts w:asciiTheme="minorHAnsi" w:hAnsiTheme="minorHAnsi"/>
+          <w:i/>
+          <w:sz w:val="22"/>
+          <w:szCs w:val="22"/>
+        </w:rPr>
+        <w:t>United</w:t>
+      </w:r>
+      <w:proofErr w:type="spellEnd"/>
+      <w:r>
+        <w:rPr>
+          <w:rFonts w:asciiTheme="minorHAnsi" w:hAnsiTheme="minorHAnsi"/>
+          <w:i/>
+          <w:sz w:val="22"/>
+          <w:szCs w:val="22"/>
+        </w:rPr>
+        <w:t xml:space="preserve"> </w:t>
+      </w:r>
+      <w:proofErr w:type="spellStart"/>
+      <w:r>
+        <w:rPr>
+          <w:rFonts w:asciiTheme="minorHAnsi" w:hAnsiTheme="minorHAnsi"/>
+          <w:i/>
+          <w:sz w:val="22"/>
+          <w:szCs w:val="22"/>
+        </w:rPr>
+        <w:t>States</w:t>
+      </w:r>
+      <w:proofErr w:type="spellEnd"/>
+      <w:r>
+        <w:rPr>
+          <w:rFonts w:asciiTheme="minorHAnsi" w:hAnsiTheme="minorHAnsi"/>
+          <w:i/>
+          <w:sz w:val="22"/>
+          <w:szCs w:val="22"/>
+        </w:rPr>
+        <w:t xml:space="preserve">: IBM </w:t>
+      </w:r>
+      <w:proofErr w:type="spellStart"/>
+      <w:r>
+        <w:rPr>
+          <w:rFonts w:asciiTheme="minorHAnsi" w:hAnsiTheme="minorHAnsi"/>
+          <w:i/>
+          <w:sz w:val="22"/>
+          <w:szCs w:val="22"/>
+        </w:rPr>
+        <w:t>Press</w:t>
+      </w:r>
+      <w:proofErr w:type="spellEnd"/>
+      <w:r>
+        <w:rPr>
+          <w:rFonts w:asciiTheme="minorHAnsi" w:hAnsiTheme="minorHAnsi"/>
+          <w:i/>
+          <w:sz w:val="22"/>
+          <w:szCs w:val="22"/>
+        </w:rPr>
+        <w:t xml:space="preserve">. </w:t>
       </w:r>
     </w:p>
     <w:p>
@@ -20699,7 +21319,41 @@
           <w:i/>
           <w:lang w:val="en-US"/>
         </w:rPr>
-        <w:t>IEEE Std 830-1993 (Revision of IEEE Std 830-1984). Software Engineering Standards Committee of the IEEE Computer Society.</w:t>
+        <w:t xml:space="preserve">IEEE </w:t>
+      </w:r>
+      <w:proofErr w:type="spellStart"/>
+      <w:proofErr w:type="gramStart"/>
+      <w:r>
+        <w:rPr>
+          <w:i/>
+          <w:lang w:val="en-US"/>
+        </w:rPr>
+        <w:t>Std</w:t>
+      </w:r>
+      <w:proofErr w:type="spellEnd"/>
+      <w:proofErr w:type="gramEnd"/>
+      <w:r>
+        <w:rPr>
+          <w:i/>
+          <w:lang w:val="en-US"/>
+        </w:rPr>
+        <w:t xml:space="preserve"> 830-1993 (Revision of IEEE </w:t>
+      </w:r>
+      <w:proofErr w:type="spellStart"/>
+      <w:r>
+        <w:rPr>
+          <w:i/>
+          <w:lang w:val="en-US"/>
+        </w:rPr>
+        <w:t>Std</w:t>
+      </w:r>
+      <w:proofErr w:type="spellEnd"/>
+      <w:r>
+        <w:rPr>
+          <w:i/>
+          <w:lang w:val="en-US"/>
+        </w:rPr>
+        <w:t xml:space="preserve"> 830-1984). Software Engineering Standards Committee of the IEEE Computer Society.</w:t>
       </w:r>
     </w:p>
     <w:p>
@@ -20717,24 +21371,88 @@
           <w:i/>
           <w:lang w:val="en-US"/>
         </w:rPr>
-        <w:t>The Institute of Electrical an Electronics Engineers, Inc. 345 East 47th Street, New York, NY 10017-2394 USA.</w:t>
-      </w:r>
-    </w:p>
-    <w:p>
-      <w:pPr>
-        <w:spacing w:line="276" w:lineRule="auto"/>
-        <w:jc w:val="both"/>
+        <w:t xml:space="preserve">The Institute of Electrical </w:t>
+      </w:r>
+      <w:proofErr w:type="spellStart"/>
+      <w:r>
         <w:rPr>
           <w:i/>
           <w:lang w:val="en-US"/>
         </w:rPr>
-      </w:pPr>
+        <w:t>an</w:t>
+      </w:r>
+      <w:proofErr w:type="spellEnd"/>
       <w:r>
         <w:rPr>
           <w:i/>
           <w:lang w:val="en-US"/>
         </w:rPr>
-        <w:t>Strategies for real-time system specification. Derek J. Hatley, Imtiaz A. Pirbhai, 1987.</w:t>
+        <w:t xml:space="preserve"> Electronics Engineers, Inc. 345 East 47th Street, New York, NY 10017-2394 USA.</w:t>
+      </w:r>
+    </w:p>
+    <w:p>
+      <w:pPr>
+        <w:spacing w:line="276" w:lineRule="auto"/>
+        <w:jc w:val="both"/>
+        <w:rPr>
+          <w:i/>
+          <w:lang w:val="en-US"/>
+        </w:rPr>
+      </w:pPr>
+      <w:r>
+        <w:rPr>
+          <w:i/>
+          <w:lang w:val="en-US"/>
+        </w:rPr>
+        <w:t xml:space="preserve">Strategies for real-time system specification. Derek J. </w:t>
+      </w:r>
+      <w:proofErr w:type="spellStart"/>
+      <w:r>
+        <w:rPr>
+          <w:i/>
+          <w:lang w:val="en-US"/>
+        </w:rPr>
+        <w:t>Hatley</w:t>
+      </w:r>
+      <w:proofErr w:type="spellEnd"/>
+      <w:r>
+        <w:rPr>
+          <w:i/>
+          <w:lang w:val="en-US"/>
+        </w:rPr>
+        <w:t xml:space="preserve">, </w:t>
+      </w:r>
+      <w:proofErr w:type="spellStart"/>
+      <w:r>
+        <w:rPr>
+          <w:i/>
+          <w:lang w:val="en-US"/>
+        </w:rPr>
+        <w:t>Imtiaz</w:t>
+      </w:r>
+      <w:proofErr w:type="spellEnd"/>
+      <w:r>
+        <w:rPr>
+          <w:i/>
+          <w:lang w:val="en-US"/>
+        </w:rPr>
+        <w:t xml:space="preserve"> A. </w:t>
+      </w:r>
+      <w:proofErr w:type="spellStart"/>
+      <w:r>
+        <w:rPr>
+          <w:i/>
+          <w:lang w:val="en-US"/>
+        </w:rPr>
+        <w:t>Pirbhai</w:t>
+      </w:r>
+      <w:proofErr w:type="spellEnd"/>
+      <w:r>
+        <w:rPr>
+          <w:i/>
+          <w:lang w:val="en-US"/>
+        </w:rPr>
+        <w:t>, 1987.</w:t>
       </w:r>
     </w:p>
     <w:p>
@@ -20805,7 +21523,7 @@
         <w:r>
           <w:rPr>
             <w:noProof/>
-            <w:lang w:val="es-ES" w:eastAsia="es-ES"/>
+            <w:lang w:eastAsia="es-MX"/>
           </w:rPr>
           <mc:AlternateContent>
             <mc:Choice Requires="wps">
@@ -20952,7 +21670,7 @@
         <w:r>
           <w:rPr>
             <w:noProof/>
-            <w:lang w:val="es-ES" w:eastAsia="es-ES"/>
+            <w:lang w:eastAsia="es-MX"/>
           </w:rPr>
           <mc:AlternateContent>
             <mc:Choice Requires="wps">
@@ -21021,7 +21739,7 @@
             </mc:Choice>
             <mc:Fallback>
               <w:pict>
-                <v:shapetype w14:anchorId="04FFEF9A" id="_x0000_t32" coordsize="21600,21600" o:spt="32" o:oned="t" path="m,l21600,21600e" filled="f">
+                <v:shapetype w14:anchorId="59445CED" id="_x0000_t32" coordsize="21600,21600" o:spt="32" o:oned="t" path="m,l21600,21600e" filled="f">
                   <v:path arrowok="t" fillok="f" o:connecttype="none"/>
                   <o:lock v:ext="edit" shapetype="t"/>
                 </v:shapetype>
@@ -24456,7 +25174,7 @@
 </file>
 
 <file path=customXml/itemProps2.xml><?xml version="1.0" encoding="utf-8"?>
-<ds:datastoreItem xmlns:ds="http://schemas.openxmlformats.org/officeDocument/2006/customXml" ds:itemID="{8F6D9B9F-F483-49A8-BF9C-7D68FA1749F3}">
+<ds:datastoreItem xmlns:ds="http://schemas.openxmlformats.org/officeDocument/2006/customXml" ds:itemID="{C2B58742-0DF2-4C15-B911-3935144A39E3}">
   <ds:schemaRefs>
     <ds:schemaRef ds:uri="http://schemas.openxmlformats.org/officeDocument/2006/bibliography"/>
   </ds:schemaRefs>

</xml_diff>